<commit_message>
Ajout d'une partie sur Tactiléo, amélioration des parties déjà existentes.
</commit_message>
<xml_diff>
--- a/Rapport projet tut.docx
+++ b/Rapport projet tut.docx
@@ -843,6 +843,7 @@
         <w:rPr>
           <w:rFonts w:ascii="Times New Roman" w:hAnsi="Times New Roman" w:cs="Times New Roman"/>
           <w:b/>
+          <w:color w:val="365F91" w:themeColor="accent1" w:themeShade="BF"/>
           <w:sz w:val="36"/>
           <w:szCs w:val="36"/>
         </w:rPr>
@@ -851,6 +852,7 @@
         <w:rPr>
           <w:rFonts w:ascii="Times New Roman" w:hAnsi="Times New Roman" w:cs="Times New Roman"/>
           <w:b/>
+          <w:color w:val="365F91" w:themeColor="accent1" w:themeShade="BF"/>
           <w:sz w:val="36"/>
           <w:szCs w:val="36"/>
         </w:rPr>
@@ -883,14 +885,29 @@
           <w:szCs w:val="24"/>
         </w:rPr>
         <w:tab/>
-        <w:t xml:space="preserve">L’objectif de ce projet était de réaliser un créateur de document collaboratif sur table tactile. Cela </w:t>
-      </w:r>
-      <w:r>
-        <w:rPr>
-          <w:rFonts w:ascii="Times New Roman" w:hAnsi="Times New Roman" w:cs="Times New Roman"/>
-          <w:sz w:val="24"/>
-          <w:szCs w:val="24"/>
-          <w:highlight w:val="magenta"/>
+        <w:t xml:space="preserve">L’objectif de ce projet était de réaliser un </w:t>
+      </w:r>
+      <w:r>
+        <w:rPr>
+          <w:rFonts w:ascii="Times New Roman" w:hAnsi="Times New Roman" w:cs="Times New Roman"/>
+          <w:sz w:val="24"/>
+          <w:szCs w:val="24"/>
+        </w:rPr>
+        <w:t xml:space="preserve">éditeur </w:t>
+      </w:r>
+      <w:r>
+        <w:rPr>
+          <w:rFonts w:ascii="Times New Roman" w:hAnsi="Times New Roman" w:cs="Times New Roman"/>
+          <w:sz w:val="24"/>
+          <w:szCs w:val="24"/>
+        </w:rPr>
+        <w:t xml:space="preserve">de document collaboratif sur table tactile. Cela </w:t>
+      </w:r>
+      <w:r>
+        <w:rPr>
+          <w:rFonts w:ascii="Times New Roman" w:hAnsi="Times New Roman" w:cs="Times New Roman"/>
+          <w:sz w:val="24"/>
+          <w:szCs w:val="24"/>
         </w:rPr>
         <w:t>consistait</w:t>
       </w:r>
@@ -900,14 +917,61 @@
           <w:sz w:val="24"/>
           <w:szCs w:val="24"/>
         </w:rPr>
-        <w:t xml:space="preserve"> à permettre à plusieurs utilisateurs autour de la table de proposer leurs idées que se soit sous forme de texte, image ou vidéo. Chaque utilisateurs </w:t>
-      </w:r>
-      <w:r>
-        <w:rPr>
-          <w:rFonts w:ascii="Times New Roman" w:hAnsi="Times New Roman" w:cs="Times New Roman"/>
-          <w:sz w:val="24"/>
-          <w:szCs w:val="24"/>
-          <w:highlight w:val="magenta"/>
+        <w:t xml:space="preserve"> à permettre à plusieurs utilisateurs autour de la table de proposer leurs idées que se soit sous forme de texte</w:t>
+      </w:r>
+      <w:r>
+        <w:rPr>
+          <w:rFonts w:ascii="Times New Roman" w:hAnsi="Times New Roman" w:cs="Times New Roman"/>
+          <w:sz w:val="24"/>
+          <w:szCs w:val="24"/>
+        </w:rPr>
+        <w:t xml:space="preserve"> ou</w:t>
+      </w:r>
+      <w:r>
+        <w:rPr>
+          <w:rFonts w:ascii="Times New Roman" w:hAnsi="Times New Roman" w:cs="Times New Roman"/>
+          <w:sz w:val="24"/>
+          <w:szCs w:val="24"/>
+        </w:rPr>
+        <w:t xml:space="preserve"> ima</w:t>
+      </w:r>
+      <w:r>
+        <w:rPr>
+          <w:rFonts w:ascii="Times New Roman" w:hAnsi="Times New Roman" w:cs="Times New Roman"/>
+          <w:sz w:val="24"/>
+          <w:szCs w:val="24"/>
+        </w:rPr>
+        <w:t xml:space="preserve">ge </w:t>
+      </w:r>
+      <w:r>
+        <w:rPr>
+          <w:rFonts w:ascii="Times New Roman" w:hAnsi="Times New Roman" w:cs="Times New Roman"/>
+          <w:sz w:val="24"/>
+          <w:szCs w:val="24"/>
+        </w:rPr>
+        <w:t>et de les mettre en place sous forme de cases d’idées</w:t>
+      </w:r>
+      <w:r>
+        <w:rPr>
+          <w:rFonts w:ascii="Times New Roman" w:hAnsi="Times New Roman" w:cs="Times New Roman"/>
+          <w:sz w:val="24"/>
+          <w:szCs w:val="24"/>
+        </w:rPr>
+        <w:t>. Chaque utilisateur</w:t>
+      </w:r>
+      <w:r>
+        <w:rPr>
+          <w:rFonts w:ascii="Times New Roman" w:hAnsi="Times New Roman" w:cs="Times New Roman"/>
+          <w:sz w:val="24"/>
+          <w:szCs w:val="24"/>
+        </w:rPr>
+        <w:t xml:space="preserve"> </w:t>
+      </w:r>
+      <w:r>
+        <w:rPr>
+          <w:rFonts w:ascii="Times New Roman" w:hAnsi="Times New Roman" w:cs="Times New Roman"/>
+          <w:sz w:val="24"/>
+          <w:szCs w:val="24"/>
         </w:rPr>
         <w:t>devait</w:t>
       </w:r>
@@ -980,7 +1044,23 @@
           <w:szCs w:val="24"/>
         </w:rPr>
         <w:tab/>
-        <w:t>Ce projet doit utiliser les capacités de la table tactile : les différents types d’interactions que chaque utilisateur peut avoir avec elle,  l’utilisation simultanée du logiciel par plusieurs personnes</w:t>
+        <w:t>Ce projet doit utiliser les capacités de la table tactile : les différents types d’interactions que chaque utilisateur peut avoir avec elle</w:t>
+      </w:r>
+      <w:r>
+        <w:rPr>
+          <w:rFonts w:ascii="Times New Roman" w:hAnsi="Times New Roman" w:cs="Times New Roman"/>
+          <w:sz w:val="24"/>
+          <w:szCs w:val="24"/>
+        </w:rPr>
+        <w:t> : le doigt, la paume de la main ou les tags</w:t>
+      </w:r>
+      <w:r>
+        <w:rPr>
+          <w:rFonts w:ascii="Times New Roman" w:hAnsi="Times New Roman" w:cs="Times New Roman"/>
+          <w:sz w:val="24"/>
+          <w:szCs w:val="24"/>
+        </w:rPr>
+        <w:t>,  l’utilisation simultanée du logiciel par plusieurs personnes</w:t>
       </w:r>
       <w:r>
         <w:rPr>
@@ -990,105 +1070,85 @@
         </w:rPr>
         <w:t xml:space="preserve"> et conserver une bonne ergonomie de l’application.</w:t>
       </w:r>
-    </w:p>
-    <w:p>
-      <w:pPr>
-        <w:rPr>
-          <w:rFonts w:ascii="Times New Roman" w:hAnsi="Times New Roman" w:cs="Times New Roman"/>
-          <w:sz w:val="24"/>
-          <w:szCs w:val="24"/>
-        </w:rPr>
-      </w:pPr>
-    </w:p>
-    <w:p>
-      <w:pPr>
-        <w:rPr>
-          <w:rFonts w:ascii="Times New Roman" w:hAnsi="Times New Roman" w:cs="Times New Roman"/>
-          <w:sz w:val="24"/>
-          <w:szCs w:val="24"/>
-        </w:rPr>
-      </w:pPr>
-    </w:p>
-    <w:p>
-      <w:pPr>
-        <w:rPr>
-          <w:rFonts w:ascii="Times New Roman" w:hAnsi="Times New Roman" w:cs="Times New Roman"/>
-          <w:sz w:val="24"/>
-          <w:szCs w:val="24"/>
-        </w:rPr>
-      </w:pPr>
-    </w:p>
-    <w:p>
-      <w:pPr>
-        <w:rPr>
-          <w:rFonts w:ascii="Times New Roman" w:hAnsi="Times New Roman" w:cs="Times New Roman"/>
-          <w:sz w:val="24"/>
-          <w:szCs w:val="24"/>
-        </w:rPr>
-      </w:pPr>
-    </w:p>
-    <w:p>
-      <w:pPr>
-        <w:rPr>
-          <w:rFonts w:ascii="Times New Roman" w:hAnsi="Times New Roman" w:cs="Times New Roman"/>
-          <w:sz w:val="24"/>
-          <w:szCs w:val="24"/>
-        </w:rPr>
-      </w:pPr>
-    </w:p>
-    <w:p>
-      <w:pPr>
-        <w:rPr>
-          <w:rFonts w:ascii="Times New Roman" w:hAnsi="Times New Roman" w:cs="Times New Roman"/>
-          <w:sz w:val="24"/>
-          <w:szCs w:val="24"/>
-        </w:rPr>
-      </w:pPr>
-    </w:p>
-    <w:p>
-      <w:pPr>
-        <w:rPr>
-          <w:rFonts w:ascii="Times New Roman" w:hAnsi="Times New Roman" w:cs="Times New Roman"/>
-          <w:sz w:val="24"/>
-          <w:szCs w:val="24"/>
-        </w:rPr>
-      </w:pPr>
-    </w:p>
-    <w:p>
-      <w:pPr>
-        <w:rPr>
-          <w:rFonts w:ascii="Times New Roman" w:hAnsi="Times New Roman" w:cs="Times New Roman"/>
-          <w:sz w:val="24"/>
-          <w:szCs w:val="24"/>
-        </w:rPr>
-      </w:pPr>
-    </w:p>
-    <w:p>
-      <w:pPr>
-        <w:rPr>
-          <w:rFonts w:ascii="Times New Roman" w:hAnsi="Times New Roman" w:cs="Times New Roman"/>
-          <w:sz w:val="24"/>
-          <w:szCs w:val="24"/>
-        </w:rPr>
-      </w:pPr>
-    </w:p>
-    <w:p>
-      <w:pPr>
-        <w:rPr>
-          <w:rFonts w:ascii="Times New Roman" w:hAnsi="Times New Roman" w:cs="Times New Roman"/>
-          <w:sz w:val="24"/>
-          <w:szCs w:val="24"/>
-        </w:rPr>
-      </w:pPr>
-    </w:p>
-    <w:p>
-      <w:pPr>
-        <w:rPr>
-          <w:rFonts w:ascii="Times New Roman" w:hAnsi="Times New Roman" w:cs="Times New Roman"/>
-          <w:sz w:val="24"/>
-          <w:szCs w:val="24"/>
-        </w:rPr>
-      </w:pPr>
+      <w:r>
+        <w:rPr>
+          <w:rFonts w:ascii="Times New Roman" w:hAnsi="Times New Roman" w:cs="Times New Roman"/>
+          <w:sz w:val="24"/>
+          <w:szCs w:val="24"/>
+        </w:rPr>
+        <w:t xml:space="preserve"> Notamment éviter que le trop grand nombre d’actions successives entraine le désordre sur la page.</w:t>
+      </w:r>
+    </w:p>
+    <w:p>
+      <w:pPr>
+        <w:rPr>
+          <w:rFonts w:ascii="Times New Roman" w:hAnsi="Times New Roman" w:cs="Times New Roman"/>
+          <w:sz w:val="24"/>
+          <w:szCs w:val="24"/>
+        </w:rPr>
+      </w:pPr>
+    </w:p>
+    <w:p>
+      <w:pPr>
+        <w:rPr>
+          <w:rFonts w:ascii="Times New Roman" w:hAnsi="Times New Roman" w:cs="Times New Roman"/>
+          <w:sz w:val="24"/>
+          <w:szCs w:val="24"/>
+        </w:rPr>
+      </w:pPr>
+      <w:r>
+        <w:rPr>
+          <w:rFonts w:ascii="Times New Roman" w:hAnsi="Times New Roman" w:cs="Times New Roman"/>
+          <w:sz w:val="24"/>
+          <w:szCs w:val="24"/>
+        </w:rPr>
+        <w:tab/>
+        <w:t xml:space="preserve">Pour réaliser cette application, nous avons pris en compte les exemples déjà existants de logiciels de </w:t>
+      </w:r>
+      <w:proofErr w:type="spellStart"/>
+      <w:r>
+        <w:rPr>
+          <w:rFonts w:ascii="Times New Roman" w:hAnsi="Times New Roman" w:cs="Times New Roman"/>
+          <w:sz w:val="24"/>
+          <w:szCs w:val="24"/>
+        </w:rPr>
+        <w:t>mind</w:t>
+      </w:r>
+      <w:proofErr w:type="spellEnd"/>
+      <w:r>
+        <w:rPr>
+          <w:rFonts w:ascii="Times New Roman" w:hAnsi="Times New Roman" w:cs="Times New Roman"/>
+          <w:sz w:val="24"/>
+          <w:szCs w:val="24"/>
+        </w:rPr>
+        <w:t xml:space="preserve"> </w:t>
+      </w:r>
+      <w:proofErr w:type="spellStart"/>
+      <w:r>
+        <w:rPr>
+          <w:rFonts w:ascii="Times New Roman" w:hAnsi="Times New Roman" w:cs="Times New Roman"/>
+          <w:sz w:val="24"/>
+          <w:szCs w:val="24"/>
+        </w:rPr>
+        <w:t>mapping</w:t>
+      </w:r>
+      <w:proofErr w:type="spellEnd"/>
+      <w:r>
+        <w:rPr>
+          <w:rFonts w:ascii="Times New Roman" w:hAnsi="Times New Roman" w:cs="Times New Roman"/>
+          <w:sz w:val="24"/>
+          <w:szCs w:val="24"/>
+        </w:rPr>
+        <w:t xml:space="preserve"> pour savoir comment organiser notre travail et les différentes possibilités que nous avions pour sa mise en place. Nous avons adaptées ces informations aux capacités de la table tactile </w:t>
+      </w:r>
+      <w:r>
+        <w:rPr>
+          <w:rFonts w:ascii="Times New Roman" w:hAnsi="Times New Roman" w:cs="Times New Roman"/>
+          <w:sz w:val="24"/>
+          <w:szCs w:val="24"/>
+        </w:rPr>
+        <w:t>et fait face à quelques problèmes notamment l’apparition simultanée de plusieurs claviers sur la table.</w:t>
+      </w:r>
     </w:p>
     <w:p>
       <w:pPr>
@@ -1196,7 +1256,7 @@
             </w:rPr>
             <w:fldChar w:fldCharType="separate"/>
           </w:r>
-          <w:hyperlink w:anchor="_Toc380066961" w:history="1">
+          <w:hyperlink w:anchor="_Toc381559348" w:history="1">
             <w:r>
               <w:rPr>
                 <w:rStyle w:val="Lienhypertexte"/>
@@ -1224,7 +1284,7 @@
                 <w:noProof/>
                 <w:webHidden/>
               </w:rPr>
-              <w:instrText xml:space="preserve"> PAGEREF _Toc380066961 \h </w:instrText>
+              <w:instrText xml:space="preserve"> PAGEREF _Toc381559348 \h </w:instrText>
             </w:r>
             <w:r>
               <w:rPr>
@@ -1267,7 +1327,7 @@
               <w:lang w:eastAsia="fr-FR"/>
             </w:rPr>
           </w:pPr>
-          <w:hyperlink w:anchor="_Toc380066962" w:history="1">
+          <w:hyperlink w:anchor="_Toc381559349" w:history="1">
             <w:r>
               <w:rPr>
                 <w:rStyle w:val="Lienhypertexte"/>
@@ -1295,7 +1355,7 @@
                 <w:noProof/>
                 <w:webHidden/>
               </w:rPr>
-              <w:instrText xml:space="preserve"> PAGEREF _Toc380066962 \h </w:instrText>
+              <w:instrText xml:space="preserve"> PAGEREF _Toc381559349 \h </w:instrText>
             </w:r>
             <w:r>
               <w:rPr>
@@ -1339,7 +1399,7 @@
               <w:lang w:eastAsia="fr-FR"/>
             </w:rPr>
           </w:pPr>
-          <w:hyperlink w:anchor="_Toc380066963" w:history="1">
+          <w:hyperlink w:anchor="_Toc381559350" w:history="1">
             <w:r>
               <w:rPr>
                 <w:rStyle w:val="Lienhypertexte"/>
@@ -1383,7 +1443,7 @@
                 <w:noProof/>
                 <w:webHidden/>
               </w:rPr>
-              <w:instrText xml:space="preserve"> PAGEREF _Toc380066963 \h </w:instrText>
+              <w:instrText xml:space="preserve"> PAGEREF _Toc381559350 \h </w:instrText>
             </w:r>
             <w:r>
               <w:rPr>
@@ -1427,10 +1487,11 @@
               <w:lang w:eastAsia="fr-FR"/>
             </w:rPr>
           </w:pPr>
-          <w:hyperlink w:anchor="_Toc380066964" w:history="1">
+          <w:hyperlink w:anchor="_Toc381559351" w:history="1">
             <w:r>
               <w:rPr>
                 <w:rStyle w:val="Lienhypertexte"/>
+                <w:rFonts w:ascii="Times New Roman" w:hAnsi="Times New Roman" w:cs="Times New Roman"/>
                 <w:noProof/>
               </w:rPr>
               <w:t>1.2.</w:t>
@@ -1446,6 +1507,93 @@
             <w:r>
               <w:rPr>
                 <w:rStyle w:val="Lienhypertexte"/>
+                <w:rFonts w:ascii="Times New Roman" w:hAnsi="Times New Roman" w:cs="Times New Roman"/>
+                <w:noProof/>
+              </w:rPr>
+              <w:t>Tactiléo</w:t>
+            </w:r>
+            <w:r>
+              <w:rPr>
+                <w:noProof/>
+                <w:webHidden/>
+              </w:rPr>
+              <w:tab/>
+            </w:r>
+            <w:r>
+              <w:rPr>
+                <w:noProof/>
+                <w:webHidden/>
+              </w:rPr>
+              <w:fldChar w:fldCharType="begin"/>
+            </w:r>
+            <w:r>
+              <w:rPr>
+                <w:noProof/>
+                <w:webHidden/>
+              </w:rPr>
+              <w:instrText xml:space="preserve"> PAGEREF _Toc381559351 \h </w:instrText>
+            </w:r>
+            <w:r>
+              <w:rPr>
+                <w:noProof/>
+                <w:webHidden/>
+              </w:rPr>
+            </w:r>
+            <w:r>
+              <w:rPr>
+                <w:noProof/>
+                <w:webHidden/>
+              </w:rPr>
+              <w:fldChar w:fldCharType="separate"/>
+            </w:r>
+            <w:r>
+              <w:rPr>
+                <w:noProof/>
+                <w:webHidden/>
+              </w:rPr>
+              <w:t>8</w:t>
+            </w:r>
+            <w:r>
+              <w:rPr>
+                <w:noProof/>
+                <w:webHidden/>
+              </w:rPr>
+              <w:fldChar w:fldCharType="end"/>
+            </w:r>
+          </w:hyperlink>
+        </w:p>
+        <w:p>
+          <w:pPr>
+            <w:pStyle w:val="TM2"/>
+            <w:tabs>
+              <w:tab w:val="left" w:pos="880"/>
+              <w:tab w:val="right" w:leader="dot" w:pos="8494"/>
+            </w:tabs>
+            <w:rPr>
+              <w:rFonts w:eastAsiaTheme="minorEastAsia"/>
+              <w:noProof/>
+              <w:lang w:eastAsia="fr-FR"/>
+            </w:rPr>
+          </w:pPr>
+          <w:hyperlink w:anchor="_Toc381559352" w:history="1">
+            <w:r>
+              <w:rPr>
+                <w:rStyle w:val="Lienhypertexte"/>
+                <w:noProof/>
+              </w:rPr>
+              <w:t>1.3.</w:t>
+            </w:r>
+            <w:r>
+              <w:rPr>
+                <w:rFonts w:eastAsiaTheme="minorEastAsia"/>
+                <w:noProof/>
+                <w:lang w:eastAsia="fr-FR"/>
+              </w:rPr>
+              <w:tab/>
+            </w:r>
+            <w:r>
+              <w:rPr>
+                <w:rStyle w:val="Lienhypertexte"/>
                 <w:noProof/>
               </w:rPr>
               <w:t>PixelSense</w:t>
@@ -1469,7 +1617,7 @@
                 <w:noProof/>
                 <w:webHidden/>
               </w:rPr>
-              <w:instrText xml:space="preserve"> PAGEREF _Toc380066964 \h </w:instrText>
+              <w:instrText xml:space="preserve"> PAGEREF _Toc381559352 \h </w:instrText>
             </w:r>
             <w:r>
               <w:rPr>
@@ -1489,7 +1637,7 @@
                 <w:noProof/>
                 <w:webHidden/>
               </w:rPr>
-              <w:t>8</w:t>
+              <w:t>9</w:t>
             </w:r>
             <w:r>
               <w:rPr>
@@ -1512,7 +1660,7 @@
               <w:lang w:eastAsia="fr-FR"/>
             </w:rPr>
           </w:pPr>
-          <w:hyperlink w:anchor="_Toc380066965" w:history="1">
+          <w:hyperlink w:anchor="_Toc381559353" w:history="1">
             <w:r>
               <w:rPr>
                 <w:rStyle w:val="Lienhypertexte"/>
@@ -1540,7 +1688,7 @@
                 <w:noProof/>
                 <w:webHidden/>
               </w:rPr>
-              <w:instrText xml:space="preserve"> PAGEREF _Toc380066965 \h </w:instrText>
+              <w:instrText xml:space="preserve"> PAGEREF _Toc381559353 \h </w:instrText>
             </w:r>
             <w:r>
               <w:rPr>
@@ -1560,7 +1708,7 @@
                 <w:noProof/>
                 <w:webHidden/>
               </w:rPr>
-              <w:t>9</w:t>
+              <w:t>10</w:t>
             </w:r>
             <w:r>
               <w:rPr>
@@ -1583,7 +1731,7 @@
               <w:lang w:eastAsia="fr-FR"/>
             </w:rPr>
           </w:pPr>
-          <w:hyperlink w:anchor="_Toc380066966" w:history="1">
+          <w:hyperlink w:anchor="_Toc381559354" w:history="1">
             <w:r>
               <w:rPr>
                 <w:rStyle w:val="Lienhypertexte"/>
@@ -1611,7 +1759,7 @@
                 <w:noProof/>
                 <w:webHidden/>
               </w:rPr>
-              <w:instrText xml:space="preserve"> PAGEREF _Toc380066966 \h </w:instrText>
+              <w:instrText xml:space="preserve"> PAGEREF _Toc381559354 \h </w:instrText>
             </w:r>
             <w:r>
               <w:rPr>
@@ -1631,7 +1779,7 @@
                 <w:noProof/>
                 <w:webHidden/>
               </w:rPr>
-              <w:t>10</w:t>
+              <w:t>11</w:t>
             </w:r>
             <w:r>
               <w:rPr>
@@ -1654,7 +1802,7 @@
               <w:lang w:eastAsia="fr-FR"/>
             </w:rPr>
           </w:pPr>
-          <w:hyperlink w:anchor="_Toc380066967" w:history="1">
+          <w:hyperlink w:anchor="_Toc381559355" w:history="1">
             <w:r>
               <w:rPr>
                 <w:rStyle w:val="Lienhypertexte"/>
@@ -1682,7 +1830,7 @@
                 <w:noProof/>
                 <w:webHidden/>
               </w:rPr>
-              <w:instrText xml:space="preserve"> PAGEREF _Toc380066967 \h </w:instrText>
+              <w:instrText xml:space="preserve"> PAGEREF _Toc381559355 \h </w:instrText>
             </w:r>
             <w:r>
               <w:rPr>
@@ -1702,7 +1850,7 @@
                 <w:noProof/>
                 <w:webHidden/>
               </w:rPr>
-              <w:t>11</w:t>
+              <w:t>12</w:t>
             </w:r>
             <w:r>
               <w:rPr>
@@ -1777,7 +1925,7 @@
           <w:szCs w:val="36"/>
         </w:rPr>
       </w:pPr>
-      <w:bookmarkStart w:id="0" w:name="_Toc380066961"/>
+      <w:bookmarkStart w:id="0" w:name="_Toc381559348"/>
       <w:r>
         <w:rPr>
           <w:rFonts w:ascii="Times New Roman" w:hAnsi="Times New Roman" w:cs="Times New Roman"/>
@@ -1814,7 +1962,23 @@
           <w:sz w:val="24"/>
           <w:szCs w:val="24"/>
         </w:rPr>
-        <w:t xml:space="preserve">Durant notre formation de DUT informatique, il nous a été demandé de choisir et mener à bien un projet tuteuré en liaison avec une entreprise extérieure. Nous avons porté notre choix sur le projet de réalisation de document collaboratif sur table tactile proposé par l’entreprise </w:t>
+        <w:t xml:space="preserve">Durant notre formation de DUT informatique, il nous a été demandé de choisir et mener à bien un projet tuteuré en liaison avec une entreprise extérieure. </w:t>
+      </w:r>
+      <w:r>
+        <w:rPr>
+          <w:rFonts w:ascii="Times New Roman" w:hAnsi="Times New Roman" w:cs="Times New Roman"/>
+          <w:sz w:val="24"/>
+          <w:szCs w:val="24"/>
+        </w:rPr>
+        <w:t>Différents sujets nous ont alors été proposés en fonction de l’orientation que nous préférions suivre au quatrième semestre : programmation 3D ou synthèse d’images. Notre groupe ayant une affinité pour la première de ces orientations, n</w:t>
+      </w:r>
+      <w:r>
+        <w:rPr>
+          <w:rFonts w:ascii="Times New Roman" w:hAnsi="Times New Roman" w:cs="Times New Roman"/>
+          <w:sz w:val="24"/>
+          <w:szCs w:val="24"/>
+        </w:rPr>
+        <w:t xml:space="preserve">ous avons porté notre choix sur le projet de réalisation de document collaboratif sur table tactile proposé par l’entreprise </w:t>
       </w:r>
       <w:proofErr w:type="spellStart"/>
       <w:r>
@@ -1851,6 +2015,56 @@
           <w:sz w:val="24"/>
           <w:szCs w:val="24"/>
         </w:rPr>
+        <w:t xml:space="preserve">Ces </w:t>
+      </w:r>
+      <w:r>
+        <w:rPr>
+          <w:rFonts w:ascii="Times New Roman" w:hAnsi="Times New Roman" w:cs="Times New Roman"/>
+          <w:sz w:val="24"/>
+          <w:szCs w:val="24"/>
+        </w:rPr>
+        <w:t xml:space="preserve">sujets avaient pour objectif de nous faire travailler en groupe de quatre ou cinq, en relation avec une entreprise et sur des supports différents de ceux dont nous avions l’habitude. Cette situation nous permettait de nous rapprocher de notre futur travail en entreprise </w:t>
+      </w:r>
+      <w:r>
+        <w:rPr>
+          <w:rFonts w:ascii="Times New Roman" w:hAnsi="Times New Roman" w:cs="Times New Roman"/>
+          <w:sz w:val="24"/>
+          <w:szCs w:val="24"/>
+        </w:rPr>
+        <w:t xml:space="preserve">en nous faisant </w:t>
+      </w:r>
+      <w:r>
+        <w:rPr>
+          <w:rFonts w:ascii="Times New Roman" w:hAnsi="Times New Roman" w:cs="Times New Roman"/>
+          <w:sz w:val="24"/>
+          <w:szCs w:val="24"/>
+        </w:rPr>
+        <w:t xml:space="preserve">suivre </w:t>
+      </w:r>
+      <w:r>
+        <w:rPr>
+          <w:rFonts w:ascii="Times New Roman" w:hAnsi="Times New Roman" w:cs="Times New Roman"/>
+          <w:sz w:val="24"/>
+          <w:szCs w:val="24"/>
+        </w:rPr>
+        <w:t>et réaliser les différentes étapes de la création d’un projet en relation avec les professionnels.</w:t>
+      </w:r>
+    </w:p>
+    <w:p>
+      <w:pPr>
+        <w:ind w:firstLine="708"/>
+        <w:rPr>
+          <w:rFonts w:ascii="Times New Roman" w:hAnsi="Times New Roman" w:cs="Times New Roman"/>
+          <w:sz w:val="24"/>
+          <w:szCs w:val="24"/>
+        </w:rPr>
+      </w:pPr>
+      <w:r>
+        <w:rPr>
+          <w:rFonts w:ascii="Times New Roman" w:hAnsi="Times New Roman" w:cs="Times New Roman"/>
+          <w:sz w:val="24"/>
+          <w:szCs w:val="24"/>
+        </w:rPr>
         <w:t xml:space="preserve">Ce projet avait pour objectif la création d’une application d’édition de </w:t>
       </w:r>
       <w:r>
@@ -1926,7 +2140,6 @@
           <w:rFonts w:ascii="Times New Roman" w:hAnsi="Times New Roman" w:cs="Times New Roman"/>
           <w:sz w:val="24"/>
           <w:szCs w:val="24"/>
-          <w:highlight w:val="red"/>
         </w:rPr>
         <w:t>entre-elles. Ces idées</w:t>
       </w:r>
@@ -1961,7 +2174,6 @@
           <w:rFonts w:ascii="Times New Roman" w:hAnsi="Times New Roman" w:cs="Times New Roman"/>
           <w:sz w:val="24"/>
           <w:szCs w:val="24"/>
-          <w:highlight w:val="magenta"/>
         </w:rPr>
         <w:t>avaient</w:t>
       </w:r>
@@ -1979,18 +2191,7 @@
           <w:sz w:val="24"/>
           <w:szCs w:val="24"/>
         </w:rPr>
-        <w:t xml:space="preserve"> </w:t>
-      </w:r>
-      <w:r>
-        <w:rPr>
-          <w:rFonts w:ascii="Times New Roman" w:hAnsi="Times New Roman" w:cs="Times New Roman"/>
-          <w:i/>
-          <w:color w:val="95B3D7" w:themeColor="accent1" w:themeTint="99"/>
-          <w:sz w:val="24"/>
-          <w:szCs w:val="24"/>
-          <w:highlight w:val="darkBlue"/>
-        </w:rPr>
-        <w:t>encore</w:t>
+        <w:t xml:space="preserve"> encore</w:t>
       </w:r>
       <w:r>
         <w:rPr>
@@ -2102,30 +2303,26 @@
       <w:r>
         <w:rPr>
           <w:rFonts w:ascii="Times New Roman" w:hAnsi="Times New Roman" w:cs="Times New Roman"/>
-          <w:color w:val="FFFFFF" w:themeColor="background1"/>
-          <w:sz w:val="24"/>
-          <w:szCs w:val="24"/>
-          <w:highlight w:val="darkBlue"/>
-        </w:rPr>
-        <w:t>qu’on</w:t>
-      </w:r>
-      <w:r>
-        <w:rPr>
-          <w:rFonts w:ascii="Times New Roman" w:hAnsi="Times New Roman" w:cs="Times New Roman"/>
-          <w:color w:val="FFFFFF" w:themeColor="background1"/>
-          <w:sz w:val="24"/>
-          <w:szCs w:val="24"/>
-          <w:highlight w:val="darkBlue"/>
-        </w:rPr>
-        <w:t>/que l'on</w:t>
-      </w:r>
-      <w:r>
-        <w:rPr>
-          <w:rFonts w:ascii="Times New Roman" w:hAnsi="Times New Roman" w:cs="Times New Roman"/>
-          <w:sz w:val="24"/>
-          <w:szCs w:val="24"/>
-        </w:rPr>
-        <w:t xml:space="preserve"> peut ensuite </w:t>
+          <w:sz w:val="24"/>
+          <w:szCs w:val="24"/>
+        </w:rPr>
+        <w:t>que l'on</w:t>
+      </w:r>
+      <w:r>
+        <w:rPr>
+          <w:rFonts w:ascii="Times New Roman" w:hAnsi="Times New Roman" w:cs="Times New Roman"/>
+          <w:sz w:val="24"/>
+          <w:szCs w:val="24"/>
+        </w:rPr>
+        <w:t xml:space="preserve"> </w:t>
+      </w:r>
+      <w:r>
+        <w:rPr>
+          <w:rFonts w:ascii="Times New Roman" w:hAnsi="Times New Roman" w:cs="Times New Roman"/>
+          <w:sz w:val="24"/>
+          <w:szCs w:val="24"/>
+        </w:rPr>
+        <w:t xml:space="preserve">peut ensuite </w:t>
       </w:r>
       <w:r>
         <w:rPr>
@@ -2297,7 +2494,7 @@
           <w:szCs w:val="36"/>
         </w:rPr>
       </w:pPr>
-      <w:bookmarkStart w:id="1" w:name="_Toc380066962"/>
+      <w:bookmarkStart w:id="1" w:name="_Toc381559349"/>
       <w:r>
         <w:rPr>
           <w:rFonts w:ascii="Times New Roman" w:hAnsi="Times New Roman" w:cs="Times New Roman"/>
@@ -2322,7 +2519,7 @@
           <w:szCs w:val="28"/>
         </w:rPr>
       </w:pPr>
-      <w:bookmarkStart w:id="2" w:name="_Toc380066963"/>
+      <w:bookmarkStart w:id="2" w:name="_Toc381559350"/>
       <w:r>
         <w:rPr>
           <w:rFonts w:ascii="Times New Roman" w:hAnsi="Times New Roman" w:cs="Times New Roman"/>
@@ -2342,6 +2539,13 @@
     </w:p>
     <w:p>
       <w:pPr>
+        <w:rPr>
+          <w:rFonts w:ascii="Times New Roman" w:hAnsi="Times New Roman" w:cs="Times New Roman"/>
+        </w:rPr>
+      </w:pPr>
+    </w:p>
+    <w:p>
+      <w:pPr>
         <w:ind w:firstLine="708"/>
         <w:rPr>
           <w:rFonts w:ascii="Times New Roman" w:hAnsi="Times New Roman" w:cs="Times New Roman"/>
@@ -2355,15 +2559,55 @@
           <w:sz w:val="24"/>
           <w:szCs w:val="24"/>
         </w:rPr>
-        <w:t xml:space="preserve">Ce projet a été proposé en </w:t>
-      </w:r>
-      <w:r>
-        <w:rPr>
-          <w:rFonts w:ascii="Times New Roman" w:hAnsi="Times New Roman" w:cs="Times New Roman"/>
-          <w:sz w:val="24"/>
-          <w:szCs w:val="24"/>
-        </w:rPr>
-        <w:t xml:space="preserve">collaboration avec l’entreprise </w:t>
+        <w:t>Ce projet</w:t>
+      </w:r>
+      <w:r>
+        <w:rPr>
+          <w:rFonts w:ascii="Times New Roman" w:hAnsi="Times New Roman" w:cs="Times New Roman"/>
+          <w:sz w:val="24"/>
+          <w:szCs w:val="24"/>
+        </w:rPr>
+        <w:t xml:space="preserve"> nous</w:t>
+      </w:r>
+      <w:r>
+        <w:rPr>
+          <w:rFonts w:ascii="Times New Roman" w:hAnsi="Times New Roman" w:cs="Times New Roman"/>
+          <w:sz w:val="24"/>
+          <w:szCs w:val="24"/>
+        </w:rPr>
+        <w:t xml:space="preserve"> a été proposé en </w:t>
+      </w:r>
+      <w:r>
+        <w:rPr>
+          <w:rFonts w:ascii="Times New Roman" w:hAnsi="Times New Roman" w:cs="Times New Roman"/>
+          <w:sz w:val="24"/>
+          <w:szCs w:val="24"/>
+        </w:rPr>
+        <w:t>collaboration avec l</w:t>
+      </w:r>
+      <w:r>
+        <w:rPr>
+          <w:rFonts w:ascii="Times New Roman" w:hAnsi="Times New Roman" w:cs="Times New Roman"/>
+          <w:sz w:val="24"/>
+          <w:szCs w:val="24"/>
+        </w:rPr>
+        <w:t>a société</w:t>
+      </w:r>
+      <w:r>
+        <w:rPr>
+          <w:rFonts w:ascii="Times New Roman" w:hAnsi="Times New Roman" w:cs="Times New Roman"/>
+          <w:sz w:val="24"/>
+          <w:szCs w:val="24"/>
+        </w:rPr>
+        <w:t xml:space="preserve"> </w:t>
+      </w:r>
+      <w:r>
+        <w:rPr>
+          <w:rFonts w:ascii="Times New Roman" w:hAnsi="Times New Roman" w:cs="Times New Roman"/>
+          <w:sz w:val="24"/>
+          <w:szCs w:val="24"/>
+        </w:rPr>
+        <w:t xml:space="preserve">de développement informatique </w:t>
       </w:r>
       <w:proofErr w:type="spellStart"/>
       <w:r>
@@ -2388,7 +2632,6 @@
           <w:rFonts w:ascii="Times New Roman" w:hAnsi="Times New Roman" w:cs="Times New Roman"/>
           <w:sz w:val="24"/>
           <w:szCs w:val="24"/>
-          <w:highlight w:val="yellow"/>
         </w:rPr>
         <w:t>entreprise</w:t>
       </w:r>
@@ -2422,15 +2665,15 @@
           <w:sz w:val="24"/>
           <w:szCs w:val="24"/>
         </w:rPr>
-        <w:t xml:space="preserve"> conçoit, réalise et vend des solutions pédagogiques et multimédias à des établissements scolaires et structures de formation.</w:t>
-      </w:r>
-      <w:r>
-        <w:rPr>
-          <w:rFonts w:ascii="Times New Roman" w:hAnsi="Times New Roman" w:cs="Times New Roman"/>
-          <w:sz w:val="24"/>
-          <w:szCs w:val="24"/>
-        </w:rPr>
-        <w:tab/>
+        <w:t xml:space="preserve"> conçoit, réalise et vend des solutions pédagogiques et multimédias à des établissements scolai</w:t>
+      </w:r>
+      <w:r>
+        <w:rPr>
+          <w:rFonts w:ascii="Times New Roman" w:hAnsi="Times New Roman" w:cs="Times New Roman"/>
+          <w:sz w:val="24"/>
+          <w:szCs w:val="24"/>
+        </w:rPr>
+        <w:t>res et structures de formation.</w:t>
       </w:r>
     </w:p>
     <w:p>
@@ -2455,9 +2698,8 @@
           <w:rFonts w:ascii="Times New Roman" w:hAnsi="Times New Roman" w:cs="Times New Roman"/>
           <w:sz w:val="24"/>
           <w:szCs w:val="24"/>
-          <w:highlight w:val="yellow"/>
-        </w:rPr>
-        <w:t>entreprise</w:t>
+        </w:rPr>
+        <w:t>société</w:t>
       </w:r>
       <w:r>
         <w:rPr>
@@ -2488,7 +2730,6 @@
           <w:rFonts w:ascii="Times New Roman" w:hAnsi="Times New Roman" w:cs="Times New Roman"/>
           <w:sz w:val="24"/>
           <w:szCs w:val="24"/>
-          <w:highlight w:val="yellow"/>
         </w:rPr>
         <w:t>projets</w:t>
       </w:r>
@@ -2498,33 +2739,39 @@
           <w:sz w:val="24"/>
           <w:szCs w:val="24"/>
         </w:rPr>
-        <w:t xml:space="preserve"> d’équipements multimédia et pour la mise en œuvre de ces </w:t>
-      </w:r>
-      <w:r>
-        <w:rPr>
-          <w:rFonts w:ascii="Times New Roman" w:hAnsi="Times New Roman" w:cs="Times New Roman"/>
-          <w:sz w:val="24"/>
-          <w:szCs w:val="24"/>
-          <w:highlight w:val="yellow"/>
-        </w:rPr>
-        <w:t>projets</w:t>
-      </w:r>
-      <w:r>
-        <w:rPr>
-          <w:rFonts w:ascii="Times New Roman" w:hAnsi="Times New Roman" w:cs="Times New Roman"/>
-          <w:sz w:val="24"/>
-          <w:szCs w:val="24"/>
-        </w:rPr>
-        <w:t xml:space="preserve">. Elle propose une solution globale incluant l’ensemble des équipements nécessaires au </w:t>
-      </w:r>
-      <w:r>
-        <w:rPr>
-          <w:rFonts w:ascii="Times New Roman" w:hAnsi="Times New Roman" w:cs="Times New Roman"/>
-          <w:sz w:val="24"/>
-          <w:szCs w:val="24"/>
-          <w:highlight w:val="yellow"/>
-        </w:rPr>
-        <w:t>projet</w:t>
+        <w:t xml:space="preserve"> d’é</w:t>
+      </w:r>
+      <w:r>
+        <w:rPr>
+          <w:rFonts w:ascii="Times New Roman" w:hAnsi="Times New Roman" w:cs="Times New Roman"/>
+          <w:sz w:val="24"/>
+          <w:szCs w:val="24"/>
+        </w:rPr>
+        <w:t>quipements multimédia et pour leur mise en œuvre</w:t>
+      </w:r>
+      <w:r>
+        <w:rPr>
+          <w:rFonts w:ascii="Times New Roman" w:hAnsi="Times New Roman" w:cs="Times New Roman"/>
+          <w:sz w:val="24"/>
+          <w:szCs w:val="24"/>
+        </w:rPr>
+        <w:t>, pour l’enseignement</w:t>
+      </w:r>
+      <w:r>
+        <w:rPr>
+          <w:rFonts w:ascii="Times New Roman" w:hAnsi="Times New Roman" w:cs="Times New Roman"/>
+          <w:sz w:val="24"/>
+          <w:szCs w:val="24"/>
+        </w:rPr>
+        <w:t xml:space="preserve">. Elle propose une solution globale incluant l’ensemble des équipements nécessaires </w:t>
+      </w:r>
+      <w:r>
+        <w:rPr>
+          <w:rFonts w:ascii="Times New Roman" w:hAnsi="Times New Roman" w:cs="Times New Roman"/>
+          <w:sz w:val="24"/>
+          <w:szCs w:val="24"/>
+        </w:rPr>
+        <w:t>à l’installation</w:t>
       </w:r>
       <w:r>
         <w:rPr>
@@ -2596,6 +2843,14 @@
           <w:szCs w:val="24"/>
         </w:rPr>
       </w:pPr>
+      <w:r>
+        <w:rPr>
+          <w:rFonts w:ascii="Times New Roman" w:hAnsi="Times New Roman" w:cs="Times New Roman"/>
+          <w:sz w:val="24"/>
+          <w:szCs w:val="24"/>
+        </w:rPr>
+        <w:t>Cette société est donc principalement orientée sur l’installation et la création de solutions informatiques pour l’enseignement et l’intégration de matériel de technologie moderne dans un cadre pédagogique.</w:t>
+      </w:r>
     </w:p>
     <w:p>
       <w:pPr>
@@ -2606,13 +2861,23 @@
           <w:szCs w:val="24"/>
         </w:rPr>
       </w:pPr>
-      <w:r>
-        <w:rPr>
-          <w:rFonts w:ascii="Times New Roman" w:hAnsi="Times New Roman" w:cs="Times New Roman"/>
-          <w:sz w:val="24"/>
-          <w:szCs w:val="24"/>
-        </w:rPr>
-        <w:t xml:space="preserve">L’entreprise </w:t>
+    </w:p>
+    <w:p>
+      <w:pPr>
+        <w:ind w:firstLine="708"/>
+        <w:rPr>
+          <w:rFonts w:ascii="Times New Roman" w:hAnsi="Times New Roman" w:cs="Times New Roman"/>
+          <w:sz w:val="24"/>
+          <w:szCs w:val="24"/>
+        </w:rPr>
+      </w:pPr>
+      <w:r>
+        <w:rPr>
+          <w:rFonts w:ascii="Times New Roman" w:hAnsi="Times New Roman" w:cs="Times New Roman"/>
+          <w:sz w:val="24"/>
+          <w:szCs w:val="24"/>
+        </w:rPr>
+        <w:t xml:space="preserve">Leur première expérimentation tablette en école primaire, en 2010, a aussi été la première de France. Cette expérience leur a permis de se développer, mais aussi de mettre en place le consortium </w:t>
       </w:r>
       <w:proofErr w:type="spellStart"/>
       <w:r>
@@ -2621,7 +2886,7 @@
           <w:sz w:val="24"/>
           <w:szCs w:val="24"/>
         </w:rPr>
-        <w:t>Maskott</w:t>
+        <w:t>Tactiléo</w:t>
       </w:r>
       <w:proofErr w:type="spellEnd"/>
       <w:r>
@@ -2630,117 +2895,23 @@
           <w:sz w:val="24"/>
           <w:szCs w:val="24"/>
         </w:rPr>
-        <w:t xml:space="preserve"> est également à la tête du consortium </w:t>
-      </w:r>
-      <w:proofErr w:type="spellStart"/>
-      <w:r>
-        <w:rPr>
-          <w:rFonts w:ascii="Times New Roman" w:hAnsi="Times New Roman" w:cs="Times New Roman"/>
-          <w:sz w:val="24"/>
-          <w:szCs w:val="24"/>
-        </w:rPr>
-        <w:t>Tactileo</w:t>
-      </w:r>
-      <w:proofErr w:type="spellEnd"/>
-      <w:r>
-        <w:rPr>
-          <w:rFonts w:ascii="Times New Roman" w:hAnsi="Times New Roman" w:cs="Times New Roman"/>
-          <w:sz w:val="24"/>
-          <w:szCs w:val="24"/>
-        </w:rPr>
-        <w:t xml:space="preserve">. Ce projet consiste à mettre en place au sein d’une classe un « écosystème pédagogique » qui réuni </w:t>
-      </w:r>
-      <w:r>
-        <w:rPr>
-          <w:rFonts w:ascii="Times New Roman" w:hAnsi="Times New Roman" w:cs="Times New Roman"/>
-          <w:sz w:val="24"/>
-          <w:szCs w:val="24"/>
-        </w:rPr>
-        <w:t xml:space="preserve">et synchronise </w:t>
-      </w:r>
-      <w:r>
-        <w:rPr>
-          <w:rFonts w:ascii="Times New Roman" w:hAnsi="Times New Roman" w:cs="Times New Roman"/>
-          <w:sz w:val="24"/>
-          <w:szCs w:val="24"/>
-        </w:rPr>
-        <w:t>les interfaces tactiles de cette classe.</w:t>
-      </w:r>
-      <w:r>
-        <w:rPr>
-          <w:rFonts w:ascii="Times New Roman" w:hAnsi="Times New Roman" w:cs="Times New Roman"/>
-          <w:sz w:val="24"/>
-          <w:szCs w:val="24"/>
-        </w:rPr>
-        <w:t xml:space="preserve"> Ils traitent donc aussi bien de la circulation des informations entre les différentes </w:t>
-      </w:r>
-      <w:r>
-        <w:rPr>
-          <w:rFonts w:ascii="Times New Roman" w:hAnsi="Times New Roman" w:cs="Times New Roman"/>
-          <w:sz w:val="24"/>
-          <w:szCs w:val="24"/>
-          <w:highlight w:val="yellow"/>
-        </w:rPr>
-        <w:t>interfaces</w:t>
-      </w:r>
-      <w:r>
-        <w:rPr>
-          <w:rFonts w:ascii="Times New Roman" w:hAnsi="Times New Roman" w:cs="Times New Roman"/>
-          <w:sz w:val="24"/>
-          <w:szCs w:val="24"/>
-        </w:rPr>
-        <w:t xml:space="preserve"> que de l’ergonomie des </w:t>
-      </w:r>
-      <w:r>
-        <w:rPr>
-          <w:rFonts w:ascii="Times New Roman" w:hAnsi="Times New Roman" w:cs="Times New Roman"/>
-          <w:sz w:val="24"/>
-          <w:szCs w:val="24"/>
-          <w:highlight w:val="yellow"/>
-        </w:rPr>
-        <w:t>interfaces</w:t>
-      </w:r>
-      <w:r>
-        <w:rPr>
-          <w:rFonts w:ascii="Times New Roman" w:hAnsi="Times New Roman" w:cs="Times New Roman"/>
-          <w:sz w:val="24"/>
-          <w:szCs w:val="24"/>
-        </w:rPr>
-        <w:t xml:space="preserve"> ou de l’organisation de la salle de classe.</w:t>
-      </w:r>
-    </w:p>
-    <w:p>
-      <w:pPr>
-        <w:ind w:firstLine="708"/>
-        <w:rPr>
-          <w:rFonts w:ascii="Times New Roman" w:hAnsi="Times New Roman" w:cs="Times New Roman"/>
-          <w:sz w:val="24"/>
-          <w:szCs w:val="24"/>
-        </w:rPr>
-      </w:pPr>
-    </w:p>
-    <w:p>
-      <w:pPr>
-        <w:ind w:firstLine="708"/>
-        <w:rPr>
-          <w:rFonts w:ascii="Times New Roman" w:hAnsi="Times New Roman" w:cs="Times New Roman"/>
-          <w:sz w:val="24"/>
-          <w:szCs w:val="24"/>
-        </w:rPr>
-      </w:pPr>
-    </w:p>
-    <w:p>
-      <w:pPr>
-        <w:ind w:firstLine="708"/>
-        <w:rPr>
-          <w:rFonts w:ascii="Times New Roman" w:hAnsi="Times New Roman" w:cs="Times New Roman"/>
-          <w:sz w:val="24"/>
-          <w:szCs w:val="24"/>
-        </w:rPr>
-      </w:pPr>
-    </w:p>
-    <w:p>
-      <w:r>
+        <w:t xml:space="preserve"> en association avec de nombreux collaborateurs importants.</w:t>
+      </w:r>
+    </w:p>
+    <w:p>
+      <w:pPr>
+        <w:rPr>
+          <w:rFonts w:ascii="Times New Roman" w:hAnsi="Times New Roman" w:cs="Times New Roman"/>
+          <w:sz w:val="24"/>
+          <w:szCs w:val="24"/>
+        </w:rPr>
+      </w:pPr>
+      <w:r>
+        <w:rPr>
+          <w:rFonts w:ascii="Times New Roman" w:hAnsi="Times New Roman" w:cs="Times New Roman"/>
+          <w:sz w:val="24"/>
+          <w:szCs w:val="24"/>
+        </w:rPr>
         <w:br w:type="page"/>
       </w:r>
     </w:p>
@@ -2751,20 +2922,602 @@
           <w:ilvl w:val="1"/>
           <w:numId w:val="4"/>
         </w:numPr>
-      </w:pPr>
-      <w:bookmarkStart w:id="3" w:name="_Toc380066964"/>
+        <w:rPr>
+          <w:rFonts w:ascii="Times New Roman" w:hAnsi="Times New Roman" w:cs="Times New Roman"/>
+          <w:sz w:val="28"/>
+          <w:szCs w:val="28"/>
+        </w:rPr>
+      </w:pPr>
+      <w:bookmarkStart w:id="3" w:name="_Toc381559351"/>
       <w:proofErr w:type="spellStart"/>
       <w:r>
+        <w:rPr>
+          <w:rFonts w:ascii="Times New Roman" w:hAnsi="Times New Roman" w:cs="Times New Roman"/>
+          <w:sz w:val="28"/>
+          <w:szCs w:val="28"/>
+        </w:rPr>
+        <w:lastRenderedPageBreak/>
+        <w:t>Tactiléo</w:t>
+      </w:r>
+      <w:bookmarkEnd w:id="3"/>
+      <w:proofErr w:type="spellEnd"/>
+    </w:p>
+    <w:p>
+      <w:pPr>
+        <w:ind w:firstLine="708"/>
+        <w:rPr>
+          <w:rFonts w:ascii="Times New Roman" w:hAnsi="Times New Roman" w:cs="Times New Roman"/>
+          <w:sz w:val="24"/>
+          <w:szCs w:val="24"/>
+        </w:rPr>
+      </w:pPr>
+    </w:p>
+    <w:p>
+      <w:pPr>
+        <w:ind w:firstLine="708"/>
+        <w:rPr>
+          <w:rFonts w:ascii="Times New Roman" w:hAnsi="Times New Roman" w:cs="Times New Roman"/>
+          <w:sz w:val="24"/>
+          <w:szCs w:val="24"/>
+        </w:rPr>
+      </w:pPr>
+    </w:p>
+    <w:p>
+      <w:pPr>
+        <w:ind w:firstLine="708"/>
+        <w:rPr>
+          <w:rFonts w:ascii="Times New Roman" w:hAnsi="Times New Roman" w:cs="Times New Roman"/>
+          <w:sz w:val="24"/>
+          <w:szCs w:val="24"/>
+        </w:rPr>
+      </w:pPr>
+      <w:r>
+        <w:rPr>
+          <w:rFonts w:ascii="Times New Roman" w:hAnsi="Times New Roman" w:cs="Times New Roman"/>
+          <w:sz w:val="24"/>
+          <w:szCs w:val="24"/>
+        </w:rPr>
+        <w:t>Pour ce qui est de la recherche informatique, l</w:t>
+      </w:r>
+      <w:r>
+        <w:rPr>
+          <w:rFonts w:ascii="Times New Roman" w:hAnsi="Times New Roman" w:cs="Times New Roman"/>
+          <w:sz w:val="24"/>
+          <w:szCs w:val="24"/>
+        </w:rPr>
+        <w:t xml:space="preserve">’entreprise </w:t>
+      </w:r>
+      <w:proofErr w:type="spellStart"/>
+      <w:r>
+        <w:rPr>
+          <w:rFonts w:ascii="Times New Roman" w:hAnsi="Times New Roman" w:cs="Times New Roman"/>
+          <w:sz w:val="24"/>
+          <w:szCs w:val="24"/>
+        </w:rPr>
+        <w:t>Maskott</w:t>
+      </w:r>
+      <w:proofErr w:type="spellEnd"/>
+      <w:r>
+        <w:rPr>
+          <w:rFonts w:ascii="Times New Roman" w:hAnsi="Times New Roman" w:cs="Times New Roman"/>
+          <w:sz w:val="24"/>
+          <w:szCs w:val="24"/>
+        </w:rPr>
+        <w:t xml:space="preserve"> est également à la tête du consortium </w:t>
+      </w:r>
+      <w:proofErr w:type="spellStart"/>
+      <w:r>
+        <w:rPr>
+          <w:rFonts w:ascii="Times New Roman" w:hAnsi="Times New Roman" w:cs="Times New Roman"/>
+          <w:sz w:val="24"/>
+          <w:szCs w:val="24"/>
+        </w:rPr>
+        <w:t>Tactileo</w:t>
+      </w:r>
+      <w:proofErr w:type="spellEnd"/>
+      <w:r>
+        <w:rPr>
+          <w:rFonts w:ascii="Times New Roman" w:hAnsi="Times New Roman" w:cs="Times New Roman"/>
+          <w:sz w:val="24"/>
+          <w:szCs w:val="24"/>
+        </w:rPr>
+        <w:t>, qui réunit à la fois l’IUT du Puy en Velay,</w:t>
+      </w:r>
+      <w:r>
+        <w:rPr>
+          <w:rFonts w:ascii="Times New Roman" w:hAnsi="Times New Roman" w:cs="Times New Roman"/>
+          <w:sz w:val="24"/>
+          <w:szCs w:val="24"/>
+        </w:rPr>
+        <w:t xml:space="preserve"> le Commissariat à l’Energie Atomique (CEA), l’Institut Français d’Education - Ecole Normale Supérieure de Lyon (IFE), </w:t>
+      </w:r>
+      <w:proofErr w:type="spellStart"/>
+      <w:r>
+        <w:rPr>
+          <w:rFonts w:ascii="Times New Roman" w:hAnsi="Times New Roman" w:cs="Times New Roman"/>
+          <w:sz w:val="24"/>
+          <w:szCs w:val="24"/>
+        </w:rPr>
+        <w:t>Schuch</w:t>
+      </w:r>
+      <w:proofErr w:type="spellEnd"/>
+      <w:r>
+        <w:rPr>
+          <w:rFonts w:ascii="Times New Roman" w:hAnsi="Times New Roman" w:cs="Times New Roman"/>
+          <w:sz w:val="24"/>
+          <w:szCs w:val="24"/>
+        </w:rPr>
+        <w:t xml:space="preserve"> Production, l’IGN et Microsoft</w:t>
+      </w:r>
+      <w:r>
+        <w:rPr>
+          <w:rFonts w:ascii="Times New Roman" w:hAnsi="Times New Roman" w:cs="Times New Roman"/>
+          <w:sz w:val="24"/>
+          <w:szCs w:val="24"/>
+        </w:rPr>
+        <w:t xml:space="preserve">. </w:t>
+      </w:r>
+    </w:p>
+    <w:p>
+      <w:pPr>
+        <w:ind w:firstLine="708"/>
+        <w:rPr>
+          <w:rFonts w:ascii="Times New Roman" w:hAnsi="Times New Roman" w:cs="Times New Roman"/>
+          <w:sz w:val="24"/>
+          <w:szCs w:val="24"/>
+        </w:rPr>
+      </w:pPr>
+      <w:r>
+        <w:rPr>
+          <w:rFonts w:ascii="Times New Roman" w:hAnsi="Times New Roman" w:cs="Times New Roman"/>
+          <w:sz w:val="24"/>
+          <w:szCs w:val="24"/>
+        </w:rPr>
+        <w:t xml:space="preserve">Ce projet consiste à mettre en place au sein d’une classe un « écosystème pédagogique » qui réuni </w:t>
+      </w:r>
+      <w:r>
+        <w:rPr>
+          <w:rFonts w:ascii="Times New Roman" w:hAnsi="Times New Roman" w:cs="Times New Roman"/>
+          <w:sz w:val="24"/>
+          <w:szCs w:val="24"/>
+        </w:rPr>
+        <w:t xml:space="preserve">et synchronise </w:t>
+      </w:r>
+      <w:r>
+        <w:rPr>
+          <w:rFonts w:ascii="Times New Roman" w:hAnsi="Times New Roman" w:cs="Times New Roman"/>
+          <w:sz w:val="24"/>
+          <w:szCs w:val="24"/>
+        </w:rPr>
+        <w:t>les interfaces tactiles de cette classe.</w:t>
+      </w:r>
+      <w:r>
+        <w:rPr>
+          <w:rFonts w:ascii="Times New Roman" w:hAnsi="Times New Roman" w:cs="Times New Roman"/>
+          <w:sz w:val="24"/>
+          <w:szCs w:val="24"/>
+        </w:rPr>
+        <w:t xml:space="preserve"> Ils traitent donc aussi bien de la circulation des informations entre les différentes </w:t>
+      </w:r>
+      <w:r>
+        <w:rPr>
+          <w:rFonts w:ascii="Times New Roman" w:hAnsi="Times New Roman" w:cs="Times New Roman"/>
+          <w:sz w:val="24"/>
+          <w:szCs w:val="24"/>
+        </w:rPr>
+        <w:t>interfaces</w:t>
+      </w:r>
+      <w:r>
+        <w:rPr>
+          <w:rFonts w:ascii="Times New Roman" w:hAnsi="Times New Roman" w:cs="Times New Roman"/>
+          <w:sz w:val="24"/>
+          <w:szCs w:val="24"/>
+        </w:rPr>
+        <w:t xml:space="preserve"> que</w:t>
+      </w:r>
+      <w:r>
+        <w:rPr>
+          <w:rFonts w:ascii="Times New Roman" w:hAnsi="Times New Roman" w:cs="Times New Roman"/>
+          <w:sz w:val="24"/>
+          <w:szCs w:val="24"/>
+        </w:rPr>
+        <w:t xml:space="preserve"> de l’ergonomie</w:t>
+      </w:r>
+      <w:r>
+        <w:rPr>
+          <w:rFonts w:ascii="Times New Roman" w:hAnsi="Times New Roman" w:cs="Times New Roman"/>
+          <w:sz w:val="24"/>
+          <w:szCs w:val="24"/>
+        </w:rPr>
+        <w:t xml:space="preserve"> </w:t>
+      </w:r>
+      <w:r>
+        <w:rPr>
+          <w:rFonts w:ascii="Times New Roman" w:hAnsi="Times New Roman" w:cs="Times New Roman"/>
+          <w:sz w:val="24"/>
+          <w:szCs w:val="24"/>
+        </w:rPr>
+        <w:t>de celles-ci</w:t>
+      </w:r>
+      <w:r>
+        <w:rPr>
+          <w:rFonts w:ascii="Times New Roman" w:hAnsi="Times New Roman" w:cs="Times New Roman"/>
+          <w:sz w:val="24"/>
+          <w:szCs w:val="24"/>
+        </w:rPr>
+        <w:t xml:space="preserve"> ou de l</w:t>
+      </w:r>
+      <w:r>
+        <w:rPr>
+          <w:rFonts w:ascii="Times New Roman" w:hAnsi="Times New Roman" w:cs="Times New Roman"/>
+          <w:sz w:val="24"/>
+          <w:szCs w:val="24"/>
+        </w:rPr>
+        <w:t xml:space="preserve">eur </w:t>
+      </w:r>
+      <w:r>
+        <w:rPr>
+          <w:rFonts w:ascii="Times New Roman" w:hAnsi="Times New Roman" w:cs="Times New Roman"/>
+          <w:sz w:val="24"/>
+          <w:szCs w:val="24"/>
+        </w:rPr>
+        <w:t xml:space="preserve">organisation </w:t>
+      </w:r>
+      <w:r>
+        <w:rPr>
+          <w:rFonts w:ascii="Times New Roman" w:hAnsi="Times New Roman" w:cs="Times New Roman"/>
+          <w:sz w:val="24"/>
+          <w:szCs w:val="24"/>
+        </w:rPr>
+        <w:t xml:space="preserve">au sein </w:t>
+      </w:r>
+      <w:r>
+        <w:rPr>
+          <w:rFonts w:ascii="Times New Roman" w:hAnsi="Times New Roman" w:cs="Times New Roman"/>
+          <w:sz w:val="24"/>
+          <w:szCs w:val="24"/>
+        </w:rPr>
+        <w:t>de la salle de classe.</w:t>
+      </w:r>
+      <w:r>
+        <w:rPr>
+          <w:rFonts w:ascii="Times New Roman" w:hAnsi="Times New Roman" w:cs="Times New Roman"/>
+          <w:sz w:val="24"/>
+          <w:szCs w:val="24"/>
+        </w:rPr>
+        <w:t xml:space="preserve"> Cette organisation concerne les tables tactiles, tableaux interactifs et autres paillasses numériques.</w:t>
+      </w:r>
+    </w:p>
+    <w:p>
+      <w:pPr>
+        <w:ind w:firstLine="708"/>
+        <w:rPr>
+          <w:rFonts w:ascii="Times New Roman" w:hAnsi="Times New Roman" w:cs="Times New Roman"/>
+          <w:sz w:val="24"/>
+          <w:szCs w:val="24"/>
+        </w:rPr>
+      </w:pPr>
+    </w:p>
+    <w:p>
+      <w:pPr>
+        <w:ind w:firstLine="708"/>
+        <w:rPr>
+          <w:rFonts w:ascii="Times New Roman" w:hAnsi="Times New Roman" w:cs="Times New Roman"/>
+          <w:sz w:val="24"/>
+          <w:szCs w:val="24"/>
+        </w:rPr>
+      </w:pPr>
+      <w:r>
+        <w:rPr>
+          <w:rFonts w:ascii="Times New Roman" w:hAnsi="Times New Roman" w:cs="Times New Roman"/>
+          <w:sz w:val="24"/>
+          <w:szCs w:val="24"/>
+        </w:rPr>
+        <w:t>Cette association vise à la composition d’une véritable classe immersive qui puisse stimuler les apprentissages, notamment ceux des enfants</w:t>
+      </w:r>
+      <w:r>
+        <w:rPr>
+          <w:rFonts w:ascii="Times New Roman" w:hAnsi="Times New Roman" w:cs="Times New Roman"/>
+          <w:sz w:val="24"/>
+          <w:szCs w:val="24"/>
+        </w:rPr>
+        <w:t>,</w:t>
+      </w:r>
+      <w:r>
+        <w:rPr>
+          <w:rFonts w:ascii="Times New Roman" w:hAnsi="Times New Roman" w:cs="Times New Roman"/>
+          <w:sz w:val="24"/>
+          <w:szCs w:val="24"/>
+        </w:rPr>
+        <w:t xml:space="preserve"> qui apprennent plus facilement face à une pédagogie interactive</w:t>
+      </w:r>
+      <w:r>
+        <w:rPr>
+          <w:rFonts w:ascii="Times New Roman" w:hAnsi="Times New Roman" w:cs="Times New Roman"/>
+          <w:sz w:val="24"/>
+          <w:szCs w:val="24"/>
+        </w:rPr>
+        <w:t xml:space="preserve"> comme le proposent les interfaces tactiles</w:t>
+      </w:r>
+      <w:r>
+        <w:rPr>
+          <w:rFonts w:ascii="Times New Roman" w:hAnsi="Times New Roman" w:cs="Times New Roman"/>
+          <w:sz w:val="24"/>
+          <w:szCs w:val="24"/>
+        </w:rPr>
+        <w:t xml:space="preserve">. </w:t>
+      </w:r>
+    </w:p>
+    <w:p>
+      <w:pPr>
+        <w:ind w:firstLine="708"/>
+        <w:rPr>
+          <w:rFonts w:ascii="Times New Roman" w:hAnsi="Times New Roman" w:cs="Times New Roman"/>
+          <w:sz w:val="24"/>
+          <w:szCs w:val="24"/>
+        </w:rPr>
+      </w:pPr>
+      <w:proofErr w:type="spellStart"/>
+      <w:r>
+        <w:rPr>
+          <w:rFonts w:ascii="Times New Roman" w:hAnsi="Times New Roman" w:cs="Times New Roman"/>
+          <w:sz w:val="24"/>
+          <w:szCs w:val="24"/>
+        </w:rPr>
+        <w:t>Tactileo</w:t>
+      </w:r>
+      <w:proofErr w:type="spellEnd"/>
+      <w:r>
+        <w:rPr>
+          <w:rFonts w:ascii="Times New Roman" w:hAnsi="Times New Roman" w:cs="Times New Roman"/>
+          <w:sz w:val="24"/>
+          <w:szCs w:val="24"/>
+        </w:rPr>
+        <w:t xml:space="preserve"> s’adresse également à toutes les catégories d’élèves, de l’école primaire jusqu’à l’université. </w:t>
+      </w:r>
+    </w:p>
+    <w:p>
+      <w:pPr>
+        <w:ind w:firstLine="708"/>
+        <w:rPr>
+          <w:rFonts w:ascii="Times New Roman" w:hAnsi="Times New Roman" w:cs="Times New Roman"/>
+          <w:sz w:val="24"/>
+          <w:szCs w:val="24"/>
+        </w:rPr>
+      </w:pPr>
+      <w:r>
+        <w:rPr>
+          <w:rFonts w:ascii="Times New Roman" w:hAnsi="Times New Roman" w:cs="Times New Roman"/>
+          <w:sz w:val="24"/>
+          <w:szCs w:val="24"/>
+        </w:rPr>
+        <w:t>A long terme</w:t>
+      </w:r>
+      <w:r>
+        <w:rPr>
+          <w:rFonts w:ascii="Times New Roman" w:hAnsi="Times New Roman" w:cs="Times New Roman"/>
+          <w:sz w:val="24"/>
+          <w:szCs w:val="24"/>
+        </w:rPr>
+        <w:t>, le projet devrait toucher plus de 5000 élèves et étudiants répa</w:t>
+      </w:r>
+      <w:r>
+        <w:rPr>
+          <w:rFonts w:ascii="Times New Roman" w:hAnsi="Times New Roman" w:cs="Times New Roman"/>
+          <w:sz w:val="24"/>
+          <w:szCs w:val="24"/>
+        </w:rPr>
+        <w:t>rtis dans différentes académies. Il constitue l’avenir de l’éducation avec du matériel plus moderne et plus innovant face à une nouvelle population d’étudiants et d’élèves plus que jamais sensible aux nouvelles technologies.</w:t>
+      </w:r>
+    </w:p>
+    <w:p>
+      <w:pPr>
+        <w:ind w:firstLine="708"/>
+        <w:rPr>
+          <w:rFonts w:ascii="Times New Roman" w:hAnsi="Times New Roman" w:cs="Times New Roman"/>
+          <w:sz w:val="24"/>
+          <w:szCs w:val="24"/>
+        </w:rPr>
+      </w:pPr>
+    </w:p>
+    <w:p>
+      <w:pPr>
+        <w:ind w:firstLine="708"/>
+        <w:rPr>
+          <w:rFonts w:ascii="Times New Roman" w:hAnsi="Times New Roman" w:cs="Times New Roman"/>
+          <w:sz w:val="24"/>
+          <w:szCs w:val="24"/>
+        </w:rPr>
+      </w:pPr>
+      <w:r>
+        <w:rPr>
+          <w:rFonts w:ascii="Times New Roman" w:hAnsi="Times New Roman" w:cs="Times New Roman"/>
+          <w:sz w:val="24"/>
+          <w:szCs w:val="24"/>
+        </w:rPr>
+        <w:t>Ces processus de formations permettront également d’adapter les élèves, lors de leur formation, aux outils auxquels ils seront forcément confrontés dans leur vie future que se soit dans leur quotidien comme dans le cadre de leur entreprise.</w:t>
+      </w:r>
+    </w:p>
+    <w:p>
+      <w:pPr>
+        <w:ind w:firstLine="708"/>
+        <w:rPr>
+          <w:rFonts w:ascii="Times New Roman" w:hAnsi="Times New Roman" w:cs="Times New Roman"/>
+          <w:sz w:val="24"/>
+          <w:szCs w:val="24"/>
+        </w:rPr>
+      </w:pPr>
+      <w:r>
+        <w:rPr>
+          <w:rFonts w:ascii="Times New Roman" w:hAnsi="Times New Roman" w:cs="Times New Roman"/>
+          <w:sz w:val="24"/>
+          <w:szCs w:val="24"/>
+        </w:rPr>
+        <w:t xml:space="preserve">Les interfaces utilisées dans le projet </w:t>
+      </w:r>
+      <w:proofErr w:type="spellStart"/>
+      <w:r>
+        <w:rPr>
+          <w:rFonts w:ascii="Times New Roman" w:hAnsi="Times New Roman" w:cs="Times New Roman"/>
+          <w:sz w:val="24"/>
+          <w:szCs w:val="24"/>
+        </w:rPr>
+        <w:t>Tactiléo</w:t>
+      </w:r>
+      <w:proofErr w:type="spellEnd"/>
+      <w:r>
+        <w:rPr>
+          <w:rFonts w:ascii="Times New Roman" w:hAnsi="Times New Roman" w:cs="Times New Roman"/>
+          <w:sz w:val="24"/>
+          <w:szCs w:val="24"/>
+        </w:rPr>
+        <w:t xml:space="preserve"> demandent également aux étudiants de travailler en groupe sur une même problématique et non chacun sur sa propre feuille ou son propre ordinateur. Ceci permet l’apprentissage d’une coordination de groupe.</w:t>
+      </w:r>
+    </w:p>
+    <w:p>
+      <w:pPr>
+        <w:ind w:firstLine="708"/>
+        <w:rPr>
+          <w:rFonts w:ascii="Times New Roman" w:hAnsi="Times New Roman" w:cs="Times New Roman"/>
+          <w:sz w:val="24"/>
+          <w:szCs w:val="24"/>
+        </w:rPr>
+      </w:pPr>
+    </w:p>
+    <w:p>
+      <w:pPr>
+        <w:ind w:firstLine="708"/>
+        <w:rPr>
+          <w:rFonts w:ascii="Times New Roman" w:hAnsi="Times New Roman" w:cs="Times New Roman"/>
+          <w:sz w:val="24"/>
+          <w:szCs w:val="24"/>
+        </w:rPr>
+      </w:pPr>
+    </w:p>
+    <w:p>
+      <w:pPr>
+        <w:ind w:firstLine="708"/>
+        <w:rPr>
+          <w:rFonts w:ascii="Times New Roman" w:hAnsi="Times New Roman" w:cs="Times New Roman"/>
+          <w:sz w:val="24"/>
+          <w:szCs w:val="24"/>
+        </w:rPr>
+      </w:pPr>
+    </w:p>
+    <w:p>
+      <w:r>
+        <w:br w:type="page"/>
+      </w:r>
+    </w:p>
+    <w:p>
+      <w:pPr>
+        <w:pStyle w:val="Titre2"/>
+        <w:numPr>
+          <w:ilvl w:val="1"/>
+          <w:numId w:val="4"/>
+        </w:numPr>
+        <w:rPr>
+          <w:rFonts w:ascii="Times New Roman" w:hAnsi="Times New Roman" w:cs="Times New Roman"/>
+          <w:sz w:val="28"/>
+          <w:szCs w:val="28"/>
+        </w:rPr>
+      </w:pPr>
+      <w:bookmarkStart w:id="4" w:name="_Toc381559352"/>
+      <w:proofErr w:type="spellStart"/>
+      <w:r>
+        <w:rPr>
+          <w:rFonts w:ascii="Times New Roman" w:hAnsi="Times New Roman" w:cs="Times New Roman"/>
+          <w:sz w:val="28"/>
+          <w:szCs w:val="28"/>
+        </w:rPr>
         <w:lastRenderedPageBreak/>
         <w:t>Pixel</w:t>
       </w:r>
       <w:r>
+        <w:rPr>
+          <w:rFonts w:ascii="Times New Roman" w:hAnsi="Times New Roman" w:cs="Times New Roman"/>
+          <w:sz w:val="28"/>
+          <w:szCs w:val="28"/>
+        </w:rPr>
         <w:t>Sense</w:t>
       </w:r>
-      <w:bookmarkEnd w:id="3"/>
+      <w:bookmarkEnd w:id="4"/>
       <w:proofErr w:type="spellEnd"/>
     </w:p>
     <w:p/>
+    <w:p/>
+    <w:p>
+      <w:pPr>
+        <w:ind w:firstLine="708"/>
+        <w:rPr>
+          <w:rFonts w:ascii="Times New Roman" w:hAnsi="Times New Roman" w:cs="Times New Roman"/>
+        </w:rPr>
+      </w:pPr>
+      <w:r>
+        <w:rPr>
+          <w:rFonts w:ascii="Times New Roman" w:hAnsi="Times New Roman" w:cs="Times New Roman"/>
+        </w:rPr>
+        <w:t xml:space="preserve">Le programme que l’on nous a demandé de réaliser doit donc être utilisable sur l’un des outils de prédilection de l’entreprise </w:t>
+      </w:r>
+      <w:proofErr w:type="spellStart"/>
+      <w:r>
+        <w:rPr>
+          <w:rFonts w:ascii="Times New Roman" w:hAnsi="Times New Roman" w:cs="Times New Roman"/>
+        </w:rPr>
+        <w:t>Maskott</w:t>
+      </w:r>
+      <w:proofErr w:type="spellEnd"/>
+      <w:r>
+        <w:rPr>
+          <w:rFonts w:ascii="Times New Roman" w:hAnsi="Times New Roman" w:cs="Times New Roman"/>
+        </w:rPr>
+        <w:t>, la table tactile, et plus précisément la table Microsoft SUR40. Il nous a donc fallu utiliser cette interface et programmer en conséquence avec le SDK qui nous a été fourni.</w:t>
+      </w:r>
+    </w:p>
+    <w:p>
+      <w:pPr>
+        <w:ind w:firstLine="708"/>
+        <w:rPr>
+          <w:rFonts w:ascii="Times New Roman" w:hAnsi="Times New Roman" w:cs="Times New Roman"/>
+        </w:rPr>
+      </w:pPr>
+      <w:r>
+        <w:rPr>
+          <w:rFonts w:ascii="Times New Roman" w:hAnsi="Times New Roman" w:cs="Times New Roman"/>
+        </w:rPr>
+        <w:t xml:space="preserve">Nous avons ensuite pu tester nos résultats sur l’une des tables mises à notre dispositions, l’une dans les locaux de l’entreprise </w:t>
+      </w:r>
+      <w:proofErr w:type="spellStart"/>
+      <w:r>
+        <w:rPr>
+          <w:rFonts w:ascii="Times New Roman" w:hAnsi="Times New Roman" w:cs="Times New Roman"/>
+        </w:rPr>
+        <w:t>Maskott</w:t>
+      </w:r>
+      <w:proofErr w:type="spellEnd"/>
+      <w:r>
+        <w:rPr>
+          <w:rFonts w:ascii="Times New Roman" w:hAnsi="Times New Roman" w:cs="Times New Roman"/>
+        </w:rPr>
+        <w:t xml:space="preserve"> et l’autre au sein l’iut.</w:t>
+      </w:r>
+    </w:p>
+    <w:p>
+      <w:pPr>
+        <w:ind w:firstLine="708"/>
+        <w:rPr>
+          <w:rFonts w:ascii="Times New Roman" w:hAnsi="Times New Roman" w:cs="Times New Roman"/>
+        </w:rPr>
+      </w:pPr>
+    </w:p>
+    <w:p>
+      <w:pPr>
+        <w:ind w:firstLine="708"/>
+        <w:rPr>
+          <w:rFonts w:ascii="Times New Roman" w:hAnsi="Times New Roman" w:cs="Times New Roman"/>
+        </w:rPr>
+      </w:pPr>
+    </w:p>
     <w:p>
       <w:pPr>
         <w:ind w:firstLine="708"/>
@@ -3146,7 +3899,7 @@
       <w:r>
         <w:br w:type="page"/>
       </w:r>
-      <w:bookmarkStart w:id="4" w:name="_Toc380066965"/>
+      <w:bookmarkStart w:id="5" w:name="_Toc381559353"/>
       <w:r>
         <w:rPr>
           <w:rStyle w:val="Titre1Car"/>
@@ -3166,7 +3919,7 @@
         </w:rPr>
         <w:t>Partie générale.</w:t>
       </w:r>
-      <w:bookmarkEnd w:id="4"/>
+      <w:bookmarkEnd w:id="5"/>
     </w:p>
     <w:p>
       <w:pPr>
@@ -3177,7 +3930,7 @@
           <w:szCs w:val="36"/>
         </w:rPr>
       </w:pPr>
-      <w:bookmarkStart w:id="5" w:name="_Toc380066966"/>
+      <w:bookmarkStart w:id="6" w:name="_Toc381559354"/>
       <w:r>
         <w:rPr>
           <w:rFonts w:ascii="Times New Roman" w:hAnsi="Times New Roman" w:cs="Times New Roman"/>
@@ -3195,7 +3948,7 @@
         </w:rPr>
         <w:t>Partie technique.</w:t>
       </w:r>
-      <w:bookmarkEnd w:id="5"/>
+      <w:bookmarkEnd w:id="6"/>
     </w:p>
     <w:p>
       <w:pPr>
@@ -3241,7 +3994,7 @@
           <w:szCs w:val="36"/>
         </w:rPr>
       </w:pPr>
-      <w:bookmarkStart w:id="6" w:name="_Toc380066967"/>
+      <w:bookmarkStart w:id="7" w:name="_Toc381559355"/>
       <w:r>
         <w:rPr>
           <w:rFonts w:ascii="Times New Roman" w:hAnsi="Times New Roman" w:cs="Times New Roman"/>
@@ -3251,9 +4004,10 @@
         <w:lastRenderedPageBreak/>
         <w:t>Conclusion</w:t>
       </w:r>
-      <w:bookmarkEnd w:id="6"/>
+      <w:bookmarkEnd w:id="7"/>
     </w:p>
     <w:p/>
+    <w:p/>
     <w:p>
       <w:pPr>
         <w:ind w:firstLine="708"/>
@@ -3277,7 +4031,57 @@
           <w:sz w:val="24"/>
           <w:szCs w:val="24"/>
         </w:rPr>
-        <w:t xml:space="preserve"> travailler sur un nouvel outil et de programmer pour une application sur une interface différente de celle de l’ordinateur dont on a l’habitude. Nous avons du faire face de ce fait à différents problèmes comme les nombreuses utilisations simultanées du programme ou </w:t>
+        <w:t xml:space="preserve"> travailler sur un nouvel outil</w:t>
+      </w:r>
+      <w:r>
+        <w:rPr>
+          <w:rFonts w:ascii="Times New Roman" w:hAnsi="Times New Roman" w:cs="Times New Roman"/>
+          <w:sz w:val="24"/>
+          <w:szCs w:val="24"/>
+        </w:rPr>
+        <w:t>, la table tactile,</w:t>
+      </w:r>
+      <w:r>
+        <w:rPr>
+          <w:rFonts w:ascii="Times New Roman" w:hAnsi="Times New Roman" w:cs="Times New Roman"/>
+          <w:sz w:val="24"/>
+          <w:szCs w:val="24"/>
+        </w:rPr>
+        <w:t xml:space="preserve"> et de programmer pour une application sur une interface différente de celle de l’ordinateur </w:t>
+      </w:r>
+      <w:r>
+        <w:rPr>
+          <w:rFonts w:ascii="Times New Roman" w:hAnsi="Times New Roman" w:cs="Times New Roman"/>
+          <w:sz w:val="24"/>
+          <w:szCs w:val="24"/>
+        </w:rPr>
+        <w:t>que l’on a eu l’habitude d’utiliser durant notre formation à l’IUT</w:t>
+      </w:r>
+      <w:r>
+        <w:rPr>
+          <w:rFonts w:ascii="Times New Roman" w:hAnsi="Times New Roman" w:cs="Times New Roman"/>
+          <w:sz w:val="24"/>
+          <w:szCs w:val="24"/>
+        </w:rPr>
+        <w:t xml:space="preserve">. </w:t>
+      </w:r>
+    </w:p>
+    <w:p>
+      <w:pPr>
+        <w:ind w:firstLine="708"/>
+        <w:rPr>
+          <w:rFonts w:ascii="Times New Roman" w:hAnsi="Times New Roman" w:cs="Times New Roman"/>
+          <w:sz w:val="24"/>
+          <w:szCs w:val="24"/>
+        </w:rPr>
+      </w:pPr>
+      <w:r>
+        <w:rPr>
+          <w:rFonts w:ascii="Times New Roman" w:hAnsi="Times New Roman" w:cs="Times New Roman"/>
+          <w:sz w:val="24"/>
+          <w:szCs w:val="24"/>
+        </w:rPr>
+        <w:t xml:space="preserve">Nous avons du faire face de ce fait à différents problèmes comme les nombreuses utilisations simultanées du programme ou </w:t>
       </w:r>
       <w:r>
         <w:rPr>
@@ -3300,9 +4104,24 @@
           <w:rFonts w:ascii="Times New Roman" w:hAnsi="Times New Roman" w:cs="Times New Roman"/>
           <w:sz w:val="24"/>
           <w:szCs w:val="24"/>
-          <w:highlight w:val="red"/>
-        </w:rPr>
-        <w:t>réelle. Et les</w:t>
+        </w:rPr>
+        <w:t>réelle</w:t>
+      </w:r>
+      <w:r>
+        <w:rPr>
+          <w:rFonts w:ascii="Times New Roman" w:hAnsi="Times New Roman" w:cs="Times New Roman"/>
+          <w:sz w:val="24"/>
+          <w:szCs w:val="24"/>
+        </w:rPr>
+        <w:t>, qui ont impliqués notamment de ne pas capter des clics de souris ou des appuis clavier, mais des interactions manuelles</w:t>
+      </w:r>
+      <w:r>
+        <w:rPr>
+          <w:rFonts w:ascii="Times New Roman" w:hAnsi="Times New Roman" w:cs="Times New Roman"/>
+          <w:sz w:val="24"/>
+          <w:szCs w:val="24"/>
+        </w:rPr>
+        <w:t>. Et les</w:t>
       </w:r>
       <w:r>
         <w:rPr>
@@ -3312,6 +4131,22 @@
         </w:rPr>
         <w:t xml:space="preserve"> différences de réactions entre les deux plateformes.</w:t>
       </w:r>
+      <w:r>
+        <w:rPr>
+          <w:rFonts w:ascii="Times New Roman" w:hAnsi="Times New Roman" w:cs="Times New Roman"/>
+          <w:sz w:val="24"/>
+          <w:szCs w:val="24"/>
+        </w:rPr>
+        <w:t xml:space="preserve"> Il nous a également fallu prendre en compte les différents types d’actions possibles avec la table tactile comme l’appui d’un seul doigt ou bien d’une paume de main.</w:t>
+      </w:r>
+      <w:r>
+        <w:rPr>
+          <w:rFonts w:ascii="Times New Roman" w:hAnsi="Times New Roman" w:cs="Times New Roman"/>
+          <w:sz w:val="24"/>
+          <w:szCs w:val="24"/>
+        </w:rPr>
+        <w:t xml:space="preserve"> </w:t>
+      </w:r>
     </w:p>
     <w:p>
       <w:pPr>
@@ -3328,24 +4163,41 @@
           <w:sz w:val="24"/>
           <w:szCs w:val="24"/>
         </w:rPr>
-        <w:t xml:space="preserve">Ce projet va permettre à différents membres d’une équipe d’organiser leurs idées en les présentant sous forme de textes, images, vidéos ou sons et de les lier les unes aux autres pour pouvoir créer leurs </w:t>
-      </w:r>
-      <w:r>
-        <w:rPr>
-          <w:rFonts w:ascii="Times New Roman" w:hAnsi="Times New Roman" w:cs="Times New Roman"/>
-          <w:sz w:val="24"/>
-          <w:szCs w:val="24"/>
-          <w:highlight w:val="yellow"/>
-        </w:rPr>
-        <w:t>projets</w:t>
-      </w:r>
-      <w:r>
-        <w:rPr>
-          <w:rFonts w:ascii="Times New Roman" w:hAnsi="Times New Roman" w:cs="Times New Roman"/>
-          <w:sz w:val="24"/>
-          <w:szCs w:val="24"/>
-        </w:rPr>
-        <w:t xml:space="preserve">. </w:t>
+        <w:t>Ce projet va permettre à différents membres d’une équipe d’organiser leurs idées en les présentant sous forme de textes, images, vidéos ou sons et de les lier les unes</w:t>
+      </w:r>
+      <w:r>
+        <w:rPr>
+          <w:rFonts w:ascii="Times New Roman" w:hAnsi="Times New Roman" w:cs="Times New Roman"/>
+          <w:sz w:val="24"/>
+          <w:szCs w:val="24"/>
+        </w:rPr>
+        <w:t xml:space="preserve"> aux autres pour pouvoir créer des solutions pédagogiques dans le cadre de leurs activités. </w:t>
+      </w:r>
+      <w:r>
+        <w:rPr>
+          <w:rFonts w:ascii="Times New Roman" w:hAnsi="Times New Roman" w:cs="Times New Roman"/>
+          <w:sz w:val="24"/>
+          <w:szCs w:val="24"/>
+        </w:rPr>
+        <w:t xml:space="preserve">Tout ceci restant dans le cadre de la société </w:t>
+      </w:r>
+      <w:proofErr w:type="spellStart"/>
+      <w:r>
+        <w:rPr>
+          <w:rFonts w:ascii="Times New Roman" w:hAnsi="Times New Roman" w:cs="Times New Roman"/>
+          <w:sz w:val="24"/>
+          <w:szCs w:val="24"/>
+        </w:rPr>
+        <w:t>Maskott</w:t>
+      </w:r>
+      <w:proofErr w:type="spellEnd"/>
+      <w:r>
+        <w:rPr>
+          <w:rFonts w:ascii="Times New Roman" w:hAnsi="Times New Roman" w:cs="Times New Roman"/>
+          <w:sz w:val="24"/>
+          <w:szCs w:val="24"/>
+        </w:rPr>
+        <w:t xml:space="preserve"> puisque ce programme fonctionne sur la table tactile. </w:t>
       </w:r>
     </w:p>
     <w:p>
@@ -3357,6 +4209,16 @@
           <w:szCs w:val="24"/>
         </w:rPr>
       </w:pPr>
+    </w:p>
+    <w:p>
+      <w:pPr>
+        <w:ind w:firstLine="708"/>
+        <w:rPr>
+          <w:rFonts w:ascii="Times New Roman" w:hAnsi="Times New Roman" w:cs="Times New Roman"/>
+          <w:sz w:val="24"/>
+          <w:szCs w:val="24"/>
+        </w:rPr>
+      </w:pPr>
       <w:r>
         <w:rPr>
           <w:rFonts w:ascii="Times New Roman" w:hAnsi="Times New Roman" w:cs="Times New Roman"/>
@@ -3370,7 +4232,6 @@
           <w:rFonts w:ascii="Times New Roman" w:hAnsi="Times New Roman" w:cs="Times New Roman"/>
           <w:sz w:val="24"/>
           <w:szCs w:val="24"/>
-          <w:highlight w:val="yellow"/>
         </w:rPr>
         <w:t>projet</w:t>
       </w:r>
@@ -3380,16 +4241,15 @@
           <w:sz w:val="24"/>
           <w:szCs w:val="24"/>
         </w:rPr>
-        <w:t xml:space="preserve">, on pourrait pouvoir transférer le résultat du </w:t>
-      </w:r>
-      <w:r>
-        <w:rPr>
-          <w:rFonts w:ascii="Times New Roman" w:hAnsi="Times New Roman" w:cs="Times New Roman"/>
-          <w:sz w:val="24"/>
-          <w:szCs w:val="24"/>
-          <w:highlight w:val="yellow"/>
-        </w:rPr>
-        <w:t>projet</w:t>
+        <w:t xml:space="preserve">, on pourrait pouvoir transférer le résultat </w:t>
+      </w:r>
+      <w:r>
+        <w:rPr>
+          <w:rFonts w:ascii="Times New Roman" w:hAnsi="Times New Roman" w:cs="Times New Roman"/>
+          <w:sz w:val="24"/>
+          <w:szCs w:val="24"/>
+        </w:rPr>
+        <w:t>de notre travail</w:t>
       </w:r>
       <w:r>
         <w:rPr>
@@ -3404,7 +4264,6 @@
           <w:rFonts w:ascii="Times New Roman" w:hAnsi="Times New Roman" w:cs="Times New Roman"/>
           <w:sz w:val="24"/>
           <w:szCs w:val="24"/>
-          <w:highlight w:val="yellow"/>
         </w:rPr>
         <w:t>interface</w:t>
       </w:r>
@@ -3414,41 +4273,71 @@
           <w:sz w:val="24"/>
           <w:szCs w:val="24"/>
         </w:rPr>
-        <w:t xml:space="preserve"> comme un tableau interactif ou une tablette pour avoir une vision générale du </w:t>
-      </w:r>
-      <w:r>
-        <w:rPr>
-          <w:rFonts w:ascii="Times New Roman" w:hAnsi="Times New Roman" w:cs="Times New Roman"/>
-          <w:sz w:val="24"/>
-          <w:szCs w:val="24"/>
-          <w:highlight w:val="yellow"/>
-        </w:rPr>
-        <w:t>projet</w:t>
-      </w:r>
-      <w:r>
-        <w:rPr>
-          <w:rFonts w:ascii="Times New Roman" w:hAnsi="Times New Roman" w:cs="Times New Roman"/>
-          <w:sz w:val="24"/>
-          <w:szCs w:val="24"/>
-        </w:rPr>
-        <w:t xml:space="preserve"> ou que chacun puisse avoir une version. Ceci pourrait aussi permettre de transférer une idée d’une </w:t>
-      </w:r>
-      <w:r>
-        <w:rPr>
-          <w:rFonts w:ascii="Times New Roman" w:hAnsi="Times New Roman" w:cs="Times New Roman"/>
-          <w:sz w:val="24"/>
-          <w:szCs w:val="24"/>
-          <w:highlight w:val="yellow"/>
-        </w:rPr>
-        <w:t>interface</w:t>
-      </w:r>
-      <w:r>
-        <w:rPr>
-          <w:rFonts w:ascii="Times New Roman" w:hAnsi="Times New Roman" w:cs="Times New Roman"/>
-          <w:sz w:val="24"/>
-          <w:szCs w:val="24"/>
-        </w:rPr>
-        <w:t xml:space="preserve"> extérieure à l’arbre d’idées réalisé par le groupe.</w:t>
+        <w:t xml:space="preserve"> comme un tableau interactif ou une tablette pour avoir une vision générale d</w:t>
+      </w:r>
+      <w:r>
+        <w:rPr>
+          <w:rFonts w:ascii="Times New Roman" w:hAnsi="Times New Roman" w:cs="Times New Roman"/>
+          <w:sz w:val="24"/>
+          <w:szCs w:val="24"/>
+        </w:rPr>
+        <w:t xml:space="preserve">e l’arbre d’informations </w:t>
+      </w:r>
+      <w:r>
+        <w:rPr>
+          <w:rFonts w:ascii="Times New Roman" w:hAnsi="Times New Roman" w:cs="Times New Roman"/>
+          <w:sz w:val="24"/>
+          <w:szCs w:val="24"/>
+        </w:rPr>
+        <w:t xml:space="preserve">ou que chacun puisse </w:t>
+      </w:r>
+      <w:r>
+        <w:rPr>
+          <w:rFonts w:ascii="Times New Roman" w:hAnsi="Times New Roman" w:cs="Times New Roman"/>
+          <w:sz w:val="24"/>
+          <w:szCs w:val="24"/>
+        </w:rPr>
+        <w:t xml:space="preserve">en </w:t>
+      </w:r>
+      <w:r>
+        <w:rPr>
+          <w:rFonts w:ascii="Times New Roman" w:hAnsi="Times New Roman" w:cs="Times New Roman"/>
+          <w:sz w:val="24"/>
+          <w:szCs w:val="24"/>
+        </w:rPr>
+        <w:t xml:space="preserve">avoir une version. Ceci pourrait aussi permettre de transférer une idée </w:t>
+      </w:r>
+      <w:r>
+        <w:rPr>
+          <w:rFonts w:ascii="Times New Roman" w:hAnsi="Times New Roman" w:cs="Times New Roman"/>
+          <w:sz w:val="24"/>
+          <w:szCs w:val="24"/>
+        </w:rPr>
+        <w:t>à partir d’un périphérique extérieur</w:t>
+      </w:r>
+      <w:r>
+        <w:rPr>
+          <w:rFonts w:ascii="Times New Roman" w:hAnsi="Times New Roman" w:cs="Times New Roman"/>
+          <w:sz w:val="24"/>
+          <w:szCs w:val="24"/>
+        </w:rPr>
+        <w:t xml:space="preserve"> </w:t>
+      </w:r>
+      <w:r>
+        <w:rPr>
+          <w:rFonts w:ascii="Times New Roman" w:hAnsi="Times New Roman" w:cs="Times New Roman"/>
+          <w:sz w:val="24"/>
+          <w:szCs w:val="24"/>
+        </w:rPr>
+        <w:t>vers</w:t>
+      </w:r>
+      <w:r>
+        <w:rPr>
+          <w:rFonts w:ascii="Times New Roman" w:hAnsi="Times New Roman" w:cs="Times New Roman"/>
+          <w:sz w:val="24"/>
+          <w:szCs w:val="24"/>
+        </w:rPr>
+        <w:t xml:space="preserve"> l’arbre d’idées réalisé par le groupe.</w:t>
       </w:r>
     </w:p>
     <w:p>
@@ -3498,7 +4387,7 @@
 <w:ftr xmlns:ve="http://schemas.openxmlformats.org/markup-compatibility/2006" xmlns:o="urn:schemas-microsoft-com:office:office" xmlns:r="http://schemas.openxmlformats.org/officeDocument/2006/relationships" xmlns:m="http://schemas.openxmlformats.org/officeDocument/2006/math" xmlns:v="urn:schemas-microsoft-com:vml" xmlns:wp="http://schemas.openxmlformats.org/drawingml/2006/wordprocessingDrawing" xmlns:w10="urn:schemas-microsoft-com:office:word" xmlns:w="http://schemas.openxmlformats.org/wordprocessingml/2006/main" xmlns:wne="http://schemas.microsoft.com/office/word/2006/wordml">
   <w:sdt>
     <w:sdtPr>
-      <w:id w:val="100610075"/>
+      <w:id w:val="11898355"/>
       <w:docPartObj>
         <w:docPartGallery w:val="Page Numbers (Bottom of Page)"/>
         <w:docPartUnique/>
@@ -3543,7 +4432,7 @@
             <w:rPr>
               <w:noProof/>
             </w:rPr>
-            <w:t>11</w:t>
+            <w:t>12</w:t>
           </w:r>
         </w:fldSimple>
       </w:p>
@@ -3811,6 +4700,119 @@
     </w:lvl>
   </w:abstractNum>
   <w:abstractNum w:abstractNumId="2">
+    <w:nsid w:val="1BEE3A15"/>
+    <w:multiLevelType w:val="multilevel"/>
+    <w:tmpl w:val="F6B082A2"/>
+    <w:lvl w:ilvl="0">
+      <w:start w:val="1"/>
+      <w:numFmt w:val="decimal"/>
+      <w:lvlText w:val="%1."/>
+      <w:lvlJc w:val="left"/>
+      <w:pPr>
+        <w:ind w:left="420" w:hanging="420"/>
+      </w:pPr>
+      <w:rPr>
+        <w:rFonts w:hint="default"/>
+      </w:rPr>
+    </w:lvl>
+    <w:lvl w:ilvl="1">
+      <w:start w:val="1"/>
+      <w:numFmt w:val="decimal"/>
+      <w:lvlText w:val="%1.%2."/>
+      <w:lvlJc w:val="left"/>
+      <w:pPr>
+        <w:ind w:left="1428" w:hanging="720"/>
+      </w:pPr>
+      <w:rPr>
+        <w:rFonts w:hint="default"/>
+      </w:rPr>
+    </w:lvl>
+    <w:lvl w:ilvl="2">
+      <w:start w:val="1"/>
+      <w:numFmt w:val="decimal"/>
+      <w:lvlText w:val="%1.%2.%3."/>
+      <w:lvlJc w:val="left"/>
+      <w:pPr>
+        <w:ind w:left="2136" w:hanging="720"/>
+      </w:pPr>
+      <w:rPr>
+        <w:rFonts w:hint="default"/>
+      </w:rPr>
+    </w:lvl>
+    <w:lvl w:ilvl="3">
+      <w:start w:val="1"/>
+      <w:numFmt w:val="decimal"/>
+      <w:lvlText w:val="%1.%2.%3.%4."/>
+      <w:lvlJc w:val="left"/>
+      <w:pPr>
+        <w:ind w:left="3204" w:hanging="1080"/>
+      </w:pPr>
+      <w:rPr>
+        <w:rFonts w:hint="default"/>
+      </w:rPr>
+    </w:lvl>
+    <w:lvl w:ilvl="4">
+      <w:start w:val="1"/>
+      <w:numFmt w:val="decimal"/>
+      <w:lvlText w:val="%1.%2.%3.%4.%5."/>
+      <w:lvlJc w:val="left"/>
+      <w:pPr>
+        <w:ind w:left="4272" w:hanging="1440"/>
+      </w:pPr>
+      <w:rPr>
+        <w:rFonts w:hint="default"/>
+      </w:rPr>
+    </w:lvl>
+    <w:lvl w:ilvl="5">
+      <w:start w:val="1"/>
+      <w:numFmt w:val="decimal"/>
+      <w:lvlText w:val="%1.%2.%3.%4.%5.%6."/>
+      <w:lvlJc w:val="left"/>
+      <w:pPr>
+        <w:ind w:left="4980" w:hanging="1440"/>
+      </w:pPr>
+      <w:rPr>
+        <w:rFonts w:hint="default"/>
+      </w:rPr>
+    </w:lvl>
+    <w:lvl w:ilvl="6">
+      <w:start w:val="1"/>
+      <w:numFmt w:val="decimal"/>
+      <w:lvlText w:val="%1.%2.%3.%4.%5.%6.%7."/>
+      <w:lvlJc w:val="left"/>
+      <w:pPr>
+        <w:ind w:left="6048" w:hanging="1800"/>
+      </w:pPr>
+      <w:rPr>
+        <w:rFonts w:hint="default"/>
+      </w:rPr>
+    </w:lvl>
+    <w:lvl w:ilvl="7">
+      <w:start w:val="1"/>
+      <w:numFmt w:val="decimal"/>
+      <w:lvlText w:val="%1.%2.%3.%4.%5.%6.%7.%8."/>
+      <w:lvlJc w:val="left"/>
+      <w:pPr>
+        <w:ind w:left="6756" w:hanging="1800"/>
+      </w:pPr>
+      <w:rPr>
+        <w:rFonts w:hint="default"/>
+      </w:rPr>
+    </w:lvl>
+    <w:lvl w:ilvl="8">
+      <w:start w:val="1"/>
+      <w:numFmt w:val="decimal"/>
+      <w:lvlText w:val="%1.%2.%3.%4.%5.%6.%7.%8.%9."/>
+      <w:lvlJc w:val="left"/>
+      <w:pPr>
+        <w:ind w:left="7824" w:hanging="2160"/>
+      </w:pPr>
+      <w:rPr>
+        <w:rFonts w:hint="default"/>
+      </w:rPr>
+    </w:lvl>
+  </w:abstractNum>
+  <w:abstractNum w:abstractNumId="3">
     <w:nsid w:val="300E5660"/>
     <w:multiLevelType w:val="multilevel"/>
     <w:tmpl w:val="F6B082A2"/>
@@ -3923,7 +4925,7 @@
       </w:rPr>
     </w:lvl>
   </w:abstractNum>
-  <w:abstractNum w:abstractNumId="3">
+  <w:abstractNum w:abstractNumId="4">
     <w:nsid w:val="428A65BB"/>
     <w:multiLevelType w:val="multilevel"/>
     <w:tmpl w:val="F9EEAA10"/>
@@ -4036,7 +5038,7 @@
       </w:rPr>
     </w:lvl>
   </w:abstractNum>
-  <w:abstractNum w:abstractNumId="4">
+  <w:abstractNum w:abstractNumId="5">
     <w:nsid w:val="4F010E86"/>
     <w:multiLevelType w:val="multilevel"/>
     <w:tmpl w:val="A80A0DB0"/>
@@ -4149,7 +5151,7 @@
       </w:rPr>
     </w:lvl>
   </w:abstractNum>
-  <w:abstractNum w:abstractNumId="5">
+  <w:abstractNum w:abstractNumId="6">
     <w:nsid w:val="79340AE9"/>
     <w:multiLevelType w:val="multilevel"/>
     <w:tmpl w:val="9222AFD8"/>
@@ -4263,22 +5265,25 @@
     </w:lvl>
   </w:abstractNum>
   <w:num w:numId="1">
+    <w:abstractNumId w:val="6"/>
+  </w:num>
+  <w:num w:numId="2">
+    <w:abstractNumId w:val="4"/>
+  </w:num>
+  <w:num w:numId="3">
     <w:abstractNumId w:val="5"/>
   </w:num>
-  <w:num w:numId="2">
+  <w:num w:numId="4">
     <w:abstractNumId w:val="3"/>
-  </w:num>
-  <w:num w:numId="3">
-    <w:abstractNumId w:val="4"/>
-  </w:num>
-  <w:num w:numId="4">
-    <w:abstractNumId w:val="2"/>
   </w:num>
   <w:num w:numId="5">
     <w:abstractNumId w:val="1"/>
   </w:num>
   <w:num w:numId="6">
     <w:abstractNumId w:val="0"/>
+  </w:num>
+  <w:num w:numId="7">
+    <w:abstractNumId w:val="2"/>
   </w:num>
 </w:numbering>
 </file>
@@ -5040,7 +6045,7 @@
 </file>
 
 <file path=customXml/itemProps1.xml><?xml version="1.0" encoding="utf-8"?>
-<ds:datastoreItem xmlns:ds="http://schemas.openxmlformats.org/officeDocument/2006/customXml" ds:itemID="{39DAB84C-E2D2-4B92-856B-04F74872689E}">
+<ds:datastoreItem xmlns:ds="http://schemas.openxmlformats.org/officeDocument/2006/customXml" ds:itemID="{79CD1F05-3B1E-46A1-987D-270F193C77DA}">
   <ds:schemaRefs>
     <ds:schemaRef ds:uri="http://schemas.openxmlformats.org/officeDocument/2006/bibliography"/>
   </ds:schemaRefs>

</xml_diff>

<commit_message>
fin du résumé, résumé en anglais (une/beaucoup de correction(s) ?), introduction de la partie générale et début d'introduction de la partie technique
</commit_message>
<xml_diff>
--- a/Rapport projet tut.docx
+++ b/Rapport projet tut.docx
@@ -1,6 +1,6 @@
 
 <file path=word/document.xml><?xml version="1.0" encoding="utf-8"?>
-<w:document xmlns:wpc="http://schemas.microsoft.com/office/word/2010/wordprocessingCanvas" xmlns:mc="http://schemas.openxmlformats.org/markup-compatibility/2006" xmlns:o="urn:schemas-microsoft-com:office:office" xmlns:r="http://schemas.openxmlformats.org/officeDocument/2006/relationships" xmlns:m="http://schemas.openxmlformats.org/officeDocument/2006/math" xmlns:v="urn:schemas-microsoft-com:vml" xmlns:wp14="http://schemas.microsoft.com/office/word/2010/wordprocessingDrawing" xmlns:wp="http://schemas.openxmlformats.org/drawingml/2006/wordprocessingDrawing" xmlns:w10="urn:schemas-microsoft-com:office:word" xmlns:w="http://schemas.openxmlformats.org/wordprocessingml/2006/main" xmlns:w14="http://schemas.microsoft.com/office/word/2010/wordml" xmlns:wpg="http://schemas.microsoft.com/office/word/2010/wordprocessingGroup" xmlns:wpi="http://schemas.microsoft.com/office/word/2010/wordprocessingInk" xmlns:wne="http://schemas.microsoft.com/office/word/2006/wordml" xmlns:wps="http://schemas.microsoft.com/office/word/2010/wordprocessingShape" mc:Ignorable="w14 wp14">
+<w:document xmlns:ve="http://schemas.openxmlformats.org/markup-compatibility/2006" xmlns:o="urn:schemas-microsoft-com:office:office" xmlns:r="http://schemas.openxmlformats.org/officeDocument/2006/relationships" xmlns:m="http://schemas.openxmlformats.org/officeDocument/2006/math" xmlns:v="urn:schemas-microsoft-com:vml" xmlns:wp="http://schemas.openxmlformats.org/drawingml/2006/wordprocessingDrawing" xmlns:w10="urn:schemas-microsoft-com:office:word" xmlns:w="http://schemas.openxmlformats.org/wordprocessingml/2006/main" xmlns:wne="http://schemas.microsoft.com/office/word/2006/wordml">
   <w:body>
     <w:p>
       <w:pPr>
@@ -875,80 +875,18 @@
           <w:szCs w:val="24"/>
         </w:rPr>
         <w:tab/>
-        <w:t xml:space="preserve">L’objectif de ce projet était de réaliser un </w:t>
-      </w:r>
-      <w:r>
-        <w:rPr>
-          <w:rFonts w:ascii="Times New Roman" w:hAnsi="Times New Roman" w:cs="Times New Roman"/>
-          <w:sz w:val="24"/>
-          <w:szCs w:val="24"/>
-        </w:rPr>
-        <w:t xml:space="preserve">éditeur </w:t>
-      </w:r>
-      <w:r>
-        <w:rPr>
-          <w:rFonts w:ascii="Times New Roman" w:hAnsi="Times New Roman" w:cs="Times New Roman"/>
-          <w:sz w:val="24"/>
-          <w:szCs w:val="24"/>
-        </w:rPr>
-        <w:t xml:space="preserve">de document collaboratif sur table tactile. Cela </w:t>
-      </w:r>
-      <w:r>
-        <w:rPr>
-          <w:rFonts w:ascii="Times New Roman" w:hAnsi="Times New Roman" w:cs="Times New Roman"/>
-          <w:sz w:val="24"/>
-          <w:szCs w:val="24"/>
-        </w:rPr>
-        <w:t>consistait</w:t>
-      </w:r>
-      <w:r>
-        <w:rPr>
-          <w:rFonts w:ascii="Times New Roman" w:hAnsi="Times New Roman" w:cs="Times New Roman"/>
-          <w:sz w:val="24"/>
-          <w:szCs w:val="24"/>
-        </w:rPr>
-        <w:t xml:space="preserve"> à permettre à plusieurs utilisateurs autour de la table de proposer leurs idées que se soit sous forme de texte</w:t>
-      </w:r>
-      <w:r>
-        <w:rPr>
-          <w:rFonts w:ascii="Times New Roman" w:hAnsi="Times New Roman" w:cs="Times New Roman"/>
-          <w:sz w:val="24"/>
-          <w:szCs w:val="24"/>
-        </w:rPr>
-        <w:t xml:space="preserve"> ou</w:t>
-      </w:r>
-      <w:r>
-        <w:rPr>
-          <w:rFonts w:ascii="Times New Roman" w:hAnsi="Times New Roman" w:cs="Times New Roman"/>
-          <w:sz w:val="24"/>
-          <w:szCs w:val="24"/>
-        </w:rPr>
-        <w:t xml:space="preserve"> ima</w:t>
-      </w:r>
-      <w:r>
-        <w:rPr>
-          <w:rFonts w:ascii="Times New Roman" w:hAnsi="Times New Roman" w:cs="Times New Roman"/>
-          <w:sz w:val="24"/>
-          <w:szCs w:val="24"/>
-        </w:rPr>
-        <w:t xml:space="preserve">ge </w:t>
-      </w:r>
-      <w:r>
-        <w:rPr>
-          <w:rFonts w:ascii="Times New Roman" w:hAnsi="Times New Roman" w:cs="Times New Roman"/>
-          <w:sz w:val="24"/>
-          <w:szCs w:val="24"/>
-        </w:rPr>
-        <w:t>et de les mettre en place sous forme de cases d’idées</w:t>
-      </w:r>
-      <w:r>
-        <w:rPr>
-          <w:rFonts w:ascii="Times New Roman" w:hAnsi="Times New Roman" w:cs="Times New Roman"/>
-          <w:sz w:val="24"/>
-          <w:szCs w:val="24"/>
-        </w:rPr>
-        <w:t>. Chaque utilisateur</w:t>
-      </w:r>
+        <w:t xml:space="preserve">L’objectif de ce projet était de réaliser un éditeur de document collaboratif sur table tactile. Cela consistait à permettre à plusieurs utilisateurs autour de la table de proposer leurs idées que se soit sous forme de texte ou image et de les mettre en place sous forme de cases d’idées. Chaque utilisateur devait pouvoir de son côté relier les cases, les séparer, en ajouter et en supprimer dans le but de créer des arbres d’idées qui permettraient ainsi d’organiser des données pour créer un projet. Ceci à la manière d’un logiciel de </w:t>
+      </w:r>
+      <w:proofErr w:type="spellStart"/>
+      <w:r>
+        <w:rPr>
+          <w:rFonts w:ascii="Times New Roman" w:hAnsi="Times New Roman" w:cs="Times New Roman"/>
+          <w:sz w:val="24"/>
+          <w:szCs w:val="24"/>
+        </w:rPr>
+        <w:t>mind</w:t>
+      </w:r>
+      <w:proofErr w:type="spellEnd"/>
       <w:r>
         <w:rPr>
           <w:rFonts w:ascii="Times New Roman" w:hAnsi="Times New Roman" w:cs="Times New Roman"/>
@@ -957,22 +895,6 @@
         </w:rPr>
         <w:t xml:space="preserve"> </w:t>
       </w:r>
-      <w:r>
-        <w:rPr>
-          <w:rFonts w:ascii="Times New Roman" w:hAnsi="Times New Roman" w:cs="Times New Roman"/>
-          <w:sz w:val="24"/>
-          <w:szCs w:val="24"/>
-        </w:rPr>
-        <w:t>devait</w:t>
-      </w:r>
-      <w:r>
-        <w:rPr>
-          <w:rFonts w:ascii="Times New Roman" w:hAnsi="Times New Roman" w:cs="Times New Roman"/>
-          <w:sz w:val="24"/>
-          <w:szCs w:val="24"/>
-        </w:rPr>
-        <w:t xml:space="preserve"> pouvoir de son côté relier les idées, les séparer, en ajouter et en supprimer dans le but de créer des arbres d’idées qui permettraient ainsi d’organiser des données pour créer un projet. Ceci à la manière d’un logiciel de </w:t>
-      </w:r>
       <w:proofErr w:type="spellStart"/>
       <w:r>
         <w:rPr>
@@ -980,7 +902,7 @@
           <w:sz w:val="24"/>
           <w:szCs w:val="24"/>
         </w:rPr>
-        <w:t>mind</w:t>
+        <w:t>mapping</w:t>
       </w:r>
       <w:proofErr w:type="spellEnd"/>
       <w:r>
@@ -989,24 +911,6 @@
           <w:sz w:val="24"/>
           <w:szCs w:val="24"/>
         </w:rPr>
-        <w:t xml:space="preserve"> </w:t>
-      </w:r>
-      <w:proofErr w:type="spellStart"/>
-      <w:r>
-        <w:rPr>
-          <w:rFonts w:ascii="Times New Roman" w:hAnsi="Times New Roman" w:cs="Times New Roman"/>
-          <w:sz w:val="24"/>
-          <w:szCs w:val="24"/>
-        </w:rPr>
-        <w:t>mapping</w:t>
-      </w:r>
-      <w:proofErr w:type="spellEnd"/>
-      <w:r>
-        <w:rPr>
-          <w:rFonts w:ascii="Times New Roman" w:hAnsi="Times New Roman" w:cs="Times New Roman"/>
-          <w:sz w:val="24"/>
-          <w:szCs w:val="24"/>
-        </w:rPr>
         <w:t>.</w:t>
       </w:r>
     </w:p>
@@ -1034,39 +938,7 @@
           <w:szCs w:val="24"/>
         </w:rPr>
         <w:tab/>
-        <w:t>Ce projet doit utiliser les capacités de la table tactile : les différents types d’interactions que chaque utilisateur peut avoir avec elle</w:t>
-      </w:r>
-      <w:r>
-        <w:rPr>
-          <w:rFonts w:ascii="Times New Roman" w:hAnsi="Times New Roman" w:cs="Times New Roman"/>
-          <w:sz w:val="24"/>
-          <w:szCs w:val="24"/>
-        </w:rPr>
-        <w:t> : le doigt, la paume de la main ou les tags</w:t>
-      </w:r>
-      <w:r>
-        <w:rPr>
-          <w:rFonts w:ascii="Times New Roman" w:hAnsi="Times New Roman" w:cs="Times New Roman"/>
-          <w:sz w:val="24"/>
-          <w:szCs w:val="24"/>
-        </w:rPr>
-        <w:t>,  l’utilisation simultanée du logiciel par plusieurs personnes</w:t>
-      </w:r>
-      <w:r>
-        <w:rPr>
-          <w:rFonts w:ascii="Times New Roman" w:hAnsi="Times New Roman" w:cs="Times New Roman"/>
-          <w:sz w:val="24"/>
-          <w:szCs w:val="24"/>
-        </w:rPr>
-        <w:t xml:space="preserve"> et conserver une bonne ergonomie de l’application.</w:t>
-      </w:r>
-      <w:r>
-        <w:rPr>
-          <w:rFonts w:ascii="Times New Roman" w:hAnsi="Times New Roman" w:cs="Times New Roman"/>
-          <w:sz w:val="24"/>
-          <w:szCs w:val="24"/>
-        </w:rPr>
-        <w:t xml:space="preserve"> Notamment éviter que le trop grand nombre d’actions successives entraine le désordre sur la page.</w:t>
+        <w:t>Ce projet doit utiliser les capacités de la table tactile, les différents types d’interactions que chaque utilisateur peut avoir avec elle : le doigt, la paume de la main ou les tags,  l’utilisation simultanée du logiciel par plusieurs personnes et conserver une bonne ergonomie de l’application. Notamment éviter que le trop grand nombre d’actions successives entraine le désordre sur la page.</w:t>
       </w:r>
     </w:p>
     <w:p>
@@ -1129,68 +1001,529 @@
           <w:sz w:val="24"/>
           <w:szCs w:val="24"/>
         </w:rPr>
-        <w:t xml:space="preserve"> pour savoir comment organiser notre travail et les différentes possibilités que nous avions pour sa mise en place. Nous avons adaptées ces informations aux capacités de la table tactile </w:t>
-      </w:r>
-      <w:r>
-        <w:rPr>
-          <w:rFonts w:ascii="Times New Roman" w:hAnsi="Times New Roman" w:cs="Times New Roman"/>
-          <w:sz w:val="24"/>
-          <w:szCs w:val="24"/>
-        </w:rPr>
-        <w:t>et fait face à quelques problèmes notamment l’apparition simultanée de plusieurs claviers sur la table.</w:t>
-      </w:r>
-    </w:p>
-    <w:p>
-      <w:pPr>
-        <w:rPr>
-          <w:rFonts w:ascii="Times New Roman" w:hAnsi="Times New Roman" w:cs="Times New Roman"/>
-          <w:sz w:val="24"/>
-          <w:szCs w:val="24"/>
-        </w:rPr>
-      </w:pPr>
-    </w:p>
-    <w:p>
-      <w:pPr>
-        <w:rPr>
-          <w:rFonts w:ascii="Times New Roman" w:hAnsi="Times New Roman" w:cs="Times New Roman"/>
-          <w:sz w:val="24"/>
-          <w:szCs w:val="24"/>
-        </w:rPr>
-      </w:pPr>
-    </w:p>
-    <w:p>
-      <w:pPr>
-        <w:rPr>
-          <w:rFonts w:ascii="Times New Roman" w:hAnsi="Times New Roman" w:cs="Times New Roman"/>
-          <w:sz w:val="24"/>
-          <w:szCs w:val="24"/>
-        </w:rPr>
-      </w:pPr>
-      <w:r>
-        <w:rPr>
-          <w:rFonts w:ascii="Times New Roman" w:hAnsi="Times New Roman" w:cs="Times New Roman"/>
-          <w:sz w:val="24"/>
-          <w:szCs w:val="24"/>
+        <w:t xml:space="preserve"> pour savoir comment organiser notre travail et les différentes possibilités que nous avions pour sa mise en place. Nous avons adaptées ces informations aux capacités de la table tactile et fait face à quelques problèmes notamment l’apparition simultanée de plusieurs claviers sur la table.</w:t>
+      </w:r>
+    </w:p>
+    <w:p>
+      <w:pPr>
+        <w:rPr>
+          <w:rFonts w:ascii="Times New Roman" w:hAnsi="Times New Roman" w:cs="Times New Roman"/>
+          <w:sz w:val="24"/>
+          <w:szCs w:val="24"/>
+        </w:rPr>
+      </w:pPr>
+    </w:p>
+    <w:p>
+      <w:pPr>
+        <w:rPr>
+          <w:rFonts w:ascii="Times New Roman" w:hAnsi="Times New Roman" w:cs="Times New Roman"/>
+          <w:sz w:val="24"/>
+          <w:szCs w:val="24"/>
+        </w:rPr>
+      </w:pPr>
+      <w:r>
+        <w:rPr>
+          <w:rFonts w:ascii="Times New Roman" w:hAnsi="Times New Roman" w:cs="Times New Roman"/>
+          <w:sz w:val="24"/>
+          <w:szCs w:val="24"/>
+        </w:rPr>
+        <w:tab/>
+        <w:t xml:space="preserve">L’interface permet de créer un </w:t>
+      </w:r>
+      <w:proofErr w:type="spellStart"/>
+      <w:r>
+        <w:rPr>
+          <w:rFonts w:ascii="Times New Roman" w:hAnsi="Times New Roman" w:cs="Times New Roman"/>
+          <w:sz w:val="24"/>
+          <w:szCs w:val="24"/>
+        </w:rPr>
+        <w:t>node</w:t>
+      </w:r>
+      <w:proofErr w:type="spellEnd"/>
+      <w:r>
+        <w:rPr>
+          <w:rFonts w:ascii="Times New Roman" w:hAnsi="Times New Roman" w:cs="Times New Roman"/>
+          <w:sz w:val="24"/>
+          <w:szCs w:val="24"/>
+        </w:rPr>
+        <w:t xml:space="preserve"> à l’appui du doigt sur la table. On a alors le choix du format de l’idée : image ou texte. Pour chaque case, on peut créer un fils qui sera relié, la supprimer avec ses fils ou la séparer de son parent. Pour le </w:t>
+      </w:r>
+      <w:proofErr w:type="spellStart"/>
+      <w:r>
+        <w:rPr>
+          <w:rFonts w:ascii="Times New Roman" w:hAnsi="Times New Roman" w:cs="Times New Roman"/>
+          <w:sz w:val="24"/>
+          <w:szCs w:val="24"/>
+        </w:rPr>
+        <w:t>nodetext</w:t>
+      </w:r>
+      <w:proofErr w:type="spellEnd"/>
+      <w:r>
+        <w:rPr>
+          <w:rFonts w:ascii="Times New Roman" w:hAnsi="Times New Roman" w:cs="Times New Roman"/>
+          <w:sz w:val="24"/>
+          <w:szCs w:val="24"/>
+        </w:rPr>
+        <w:t xml:space="preserve">, on peut changer la couleur et éditer le texte à l’aide d’un clavier virtuel. Pour le </w:t>
+      </w:r>
+      <w:proofErr w:type="spellStart"/>
+      <w:r>
+        <w:rPr>
+          <w:rFonts w:ascii="Times New Roman" w:hAnsi="Times New Roman" w:cs="Times New Roman"/>
+          <w:sz w:val="24"/>
+          <w:szCs w:val="24"/>
+        </w:rPr>
+        <w:t>nodeimage</w:t>
+      </w:r>
+      <w:proofErr w:type="spellEnd"/>
+      <w:r>
+        <w:rPr>
+          <w:rFonts w:ascii="Times New Roman" w:hAnsi="Times New Roman" w:cs="Times New Roman"/>
+          <w:sz w:val="24"/>
+          <w:szCs w:val="24"/>
+        </w:rPr>
+        <w:t>, on a accès à un chargement d’images à partir d’un dossier du projet.</w:t>
+      </w:r>
+    </w:p>
+    <w:p>
+      <w:pPr>
+        <w:rPr>
+          <w:rFonts w:ascii="Times New Roman" w:hAnsi="Times New Roman" w:cs="Times New Roman"/>
+          <w:sz w:val="24"/>
+          <w:szCs w:val="24"/>
+        </w:rPr>
+      </w:pPr>
+      <w:r>
+        <w:rPr>
+          <w:rFonts w:ascii="Times New Roman" w:hAnsi="Times New Roman" w:cs="Times New Roman"/>
+          <w:sz w:val="24"/>
+          <w:szCs w:val="24"/>
+        </w:rPr>
+        <w:tab/>
+        <w:t>Chaque case peut être déplacée sur l’écran. Lors de l’écriture, on peut bloquer ces mouvements pour voir s’afficher une barre de défilement.</w:t>
+      </w:r>
+    </w:p>
+    <w:p>
+      <w:pPr>
+        <w:rPr>
+          <w:rFonts w:ascii="Times New Roman" w:hAnsi="Times New Roman" w:cs="Times New Roman"/>
+          <w:sz w:val="24"/>
+          <w:szCs w:val="24"/>
+        </w:rPr>
+      </w:pPr>
+      <w:r>
+        <w:rPr>
+          <w:rFonts w:ascii="Times New Roman" w:hAnsi="Times New Roman" w:cs="Times New Roman"/>
+          <w:sz w:val="24"/>
+          <w:szCs w:val="24"/>
+        </w:rPr>
+        <w:br w:type="page"/>
+      </w:r>
+    </w:p>
+    <w:p>
+      <w:pPr>
+        <w:jc w:val="center"/>
+        <w:rPr>
+          <w:rFonts w:ascii="Times New Roman" w:hAnsi="Times New Roman" w:cs="Times New Roman"/>
+          <w:b/>
+          <w:color w:val="365F91" w:themeColor="accent1" w:themeShade="BF"/>
+          <w:sz w:val="36"/>
+          <w:szCs w:val="36"/>
+          <w:lang w:val="en-US"/>
+        </w:rPr>
+      </w:pPr>
+      <w:r>
+        <w:rPr>
+          <w:rFonts w:ascii="Times New Roman" w:hAnsi="Times New Roman" w:cs="Times New Roman"/>
+          <w:b/>
+          <w:color w:val="365F91" w:themeColor="accent1" w:themeShade="BF"/>
+          <w:sz w:val="36"/>
+          <w:szCs w:val="36"/>
+          <w:lang w:val="en-US"/>
+        </w:rPr>
+        <w:lastRenderedPageBreak/>
+        <w:t>Summary</w:t>
+      </w:r>
+    </w:p>
+    <w:p>
+      <w:pPr>
+        <w:jc w:val="center"/>
+        <w:rPr>
+          <w:rFonts w:ascii="Times New Roman" w:hAnsi="Times New Roman" w:cs="Times New Roman"/>
+          <w:sz w:val="24"/>
+          <w:szCs w:val="24"/>
+          <w:lang w:val="en-US"/>
+        </w:rPr>
+      </w:pPr>
+    </w:p>
+    <w:p>
+      <w:pPr>
+        <w:rPr>
+          <w:rFonts w:ascii="Times New Roman" w:hAnsi="Times New Roman" w:cs="Times New Roman"/>
+          <w:sz w:val="24"/>
+          <w:szCs w:val="24"/>
+          <w:lang w:val="en-US"/>
+        </w:rPr>
+      </w:pPr>
+      <w:r>
+        <w:rPr>
+          <w:rFonts w:ascii="Times New Roman" w:hAnsi="Times New Roman" w:cs="Times New Roman"/>
+          <w:sz w:val="24"/>
+          <w:szCs w:val="24"/>
+          <w:lang w:val="en-US"/>
+        </w:rPr>
+        <w:tab/>
+        <w:t xml:space="preserve">This project’s goal was to create a collaborative text document editor for the Surface table. We had to allow many users all around the table to give their ideas with a text or an image and put them into an idea’s tree. Any user can link the boxes, disconnect them, add or delete a node to create an idea’s tree that will organize data to create a project. </w:t>
+      </w:r>
+      <w:r>
+        <w:rPr>
+          <w:rFonts w:ascii="Times New Roman" w:hAnsi="Times New Roman" w:cs="Times New Roman"/>
+          <w:sz w:val="24"/>
+          <w:szCs w:val="24"/>
+          <w:lang w:val="en-US"/>
+        </w:rPr>
+        <w:t>This is just like a mind mapping software.</w:t>
+      </w:r>
+    </w:p>
+    <w:p>
+      <w:pPr>
+        <w:rPr>
+          <w:rFonts w:ascii="Times New Roman" w:hAnsi="Times New Roman" w:cs="Times New Roman"/>
+          <w:sz w:val="24"/>
+          <w:szCs w:val="24"/>
+          <w:lang w:val="en-US"/>
+        </w:rPr>
+      </w:pPr>
+    </w:p>
+    <w:p>
+      <w:pPr>
+        <w:rPr>
+          <w:rFonts w:ascii="Times New Roman" w:hAnsi="Times New Roman" w:cs="Times New Roman"/>
+          <w:sz w:val="24"/>
+          <w:szCs w:val="24"/>
+          <w:lang w:val="en-US"/>
+        </w:rPr>
+      </w:pPr>
+      <w:r>
+        <w:rPr>
+          <w:rFonts w:ascii="Times New Roman" w:hAnsi="Times New Roman" w:cs="Times New Roman"/>
+          <w:sz w:val="24"/>
+          <w:szCs w:val="24"/>
+          <w:lang w:val="en-US"/>
+        </w:rPr>
+        <w:tab/>
+      </w:r>
+      <w:r>
+        <w:rPr>
+          <w:rFonts w:ascii="Times New Roman" w:hAnsi="Times New Roman" w:cs="Times New Roman"/>
+          <w:sz w:val="24"/>
+          <w:szCs w:val="24"/>
+          <w:lang w:val="en-US"/>
+        </w:rPr>
+        <w:t xml:space="preserve">This project has to use the Surface table’s abilities, the different kinds of interactions that any user can have with this </w:t>
+      </w:r>
+      <w:proofErr w:type="gramStart"/>
+      <w:r>
+        <w:rPr>
+          <w:rFonts w:ascii="Times New Roman" w:hAnsi="Times New Roman" w:cs="Times New Roman"/>
+          <w:sz w:val="24"/>
+          <w:szCs w:val="24"/>
+          <w:lang w:val="en-US"/>
+        </w:rPr>
+        <w:t>table :</w:t>
+      </w:r>
+      <w:proofErr w:type="gramEnd"/>
+      <w:r>
+        <w:rPr>
+          <w:rFonts w:ascii="Times New Roman" w:hAnsi="Times New Roman" w:cs="Times New Roman"/>
+          <w:sz w:val="24"/>
+          <w:szCs w:val="24"/>
+          <w:lang w:val="en-US"/>
+        </w:rPr>
+        <w:t xml:space="preserve">  finger, hand’s palm or tags,  software’s simultaneous use by many people</w:t>
+      </w:r>
+      <w:r>
+        <w:rPr>
+          <w:rFonts w:ascii="Times New Roman" w:hAnsi="Times New Roman" w:cs="Times New Roman"/>
+          <w:sz w:val="24"/>
+          <w:szCs w:val="24"/>
+          <w:lang w:val="en-US"/>
+        </w:rPr>
+        <w:t>,</w:t>
+      </w:r>
+      <w:r>
+        <w:rPr>
+          <w:rFonts w:ascii="Times New Roman" w:hAnsi="Times New Roman" w:cs="Times New Roman"/>
+          <w:sz w:val="24"/>
+          <w:szCs w:val="24"/>
+          <w:lang w:val="en-US"/>
+        </w:rPr>
+        <w:t xml:space="preserve"> and keep good application ergonomic. Especially prevent that the number of successive actions results a </w:t>
+      </w:r>
+      <w:proofErr w:type="spellStart"/>
+      <w:r>
+        <w:rPr>
+          <w:rFonts w:ascii="Times New Roman" w:hAnsi="Times New Roman" w:cs="Times New Roman"/>
+          <w:sz w:val="24"/>
+          <w:szCs w:val="24"/>
+          <w:lang w:val="en-US"/>
+        </w:rPr>
+        <w:t>disoder</w:t>
+      </w:r>
+      <w:proofErr w:type="spellEnd"/>
+      <w:r>
+        <w:rPr>
+          <w:rFonts w:ascii="Times New Roman" w:hAnsi="Times New Roman" w:cs="Times New Roman"/>
+          <w:sz w:val="24"/>
+          <w:szCs w:val="24"/>
+          <w:lang w:val="en-US"/>
+        </w:rPr>
+        <w:t xml:space="preserve"> on the page.</w:t>
+      </w:r>
+    </w:p>
+    <w:p>
+      <w:pPr>
+        <w:rPr>
+          <w:rFonts w:ascii="Times New Roman" w:hAnsi="Times New Roman" w:cs="Times New Roman"/>
+          <w:sz w:val="24"/>
+          <w:szCs w:val="24"/>
+          <w:lang w:val="en-US"/>
+        </w:rPr>
+      </w:pPr>
+    </w:p>
+    <w:p>
+      <w:pPr>
+        <w:rPr>
+          <w:rFonts w:ascii="Times New Roman" w:hAnsi="Times New Roman" w:cs="Times New Roman"/>
+          <w:sz w:val="24"/>
+          <w:szCs w:val="24"/>
+          <w:lang w:val="en-US"/>
+        </w:rPr>
+      </w:pPr>
+      <w:r>
+        <w:rPr>
+          <w:rFonts w:ascii="Times New Roman" w:hAnsi="Times New Roman" w:cs="Times New Roman"/>
+          <w:sz w:val="24"/>
+          <w:szCs w:val="24"/>
+          <w:lang w:val="en-US"/>
+        </w:rPr>
+        <w:tab/>
+        <w:t>To create this application, we used the existing mind mapping software</w:t>
+      </w:r>
+      <w:r>
+        <w:rPr>
+          <w:rFonts w:ascii="Times New Roman" w:hAnsi="Times New Roman" w:cs="Times New Roman"/>
+          <w:sz w:val="24"/>
+          <w:szCs w:val="24"/>
+          <w:lang w:val="en-US"/>
+        </w:rPr>
+        <w:t>’s</w:t>
+      </w:r>
+      <w:r>
+        <w:rPr>
+          <w:rFonts w:ascii="Times New Roman" w:hAnsi="Times New Roman" w:cs="Times New Roman"/>
+          <w:sz w:val="24"/>
+          <w:szCs w:val="24"/>
+          <w:lang w:val="en-US"/>
+        </w:rPr>
+        <w:t xml:space="preserve"> examples as model to know how to organize our work and the different possibilities we had for achieve this project. We adapted this data to the Surface table’s capacities and faced a few problems like the creation of several keyboards in the same time on the table.</w:t>
+      </w:r>
+    </w:p>
+    <w:p>
+      <w:pPr>
+        <w:rPr>
+          <w:rFonts w:ascii="Times New Roman" w:hAnsi="Times New Roman" w:cs="Times New Roman"/>
+          <w:sz w:val="24"/>
+          <w:szCs w:val="24"/>
+          <w:lang w:val="en-US"/>
+        </w:rPr>
+      </w:pPr>
+    </w:p>
+    <w:p>
+      <w:pPr>
+        <w:rPr>
+          <w:rFonts w:ascii="Times New Roman" w:hAnsi="Times New Roman" w:cs="Times New Roman"/>
+          <w:sz w:val="24"/>
+          <w:szCs w:val="24"/>
+          <w:lang w:val="en-US"/>
+        </w:rPr>
+      </w:pPr>
+      <w:r>
+        <w:rPr>
+          <w:rFonts w:ascii="Times New Roman" w:hAnsi="Times New Roman" w:cs="Times New Roman"/>
+          <w:sz w:val="24"/>
+          <w:szCs w:val="24"/>
+          <w:lang w:val="en-US"/>
+        </w:rPr>
+        <w:tab/>
+        <w:t xml:space="preserve">The interface allows </w:t>
+      </w:r>
+      <w:proofErr w:type="gramStart"/>
+      <w:r>
+        <w:rPr>
+          <w:rFonts w:ascii="Times New Roman" w:hAnsi="Times New Roman" w:cs="Times New Roman"/>
+          <w:sz w:val="24"/>
+          <w:szCs w:val="24"/>
+          <w:lang w:val="en-US"/>
+        </w:rPr>
+        <w:t>to create</w:t>
+      </w:r>
+      <w:proofErr w:type="gramEnd"/>
+      <w:r>
+        <w:rPr>
+          <w:rFonts w:ascii="Times New Roman" w:hAnsi="Times New Roman" w:cs="Times New Roman"/>
+          <w:sz w:val="24"/>
+          <w:szCs w:val="24"/>
+          <w:lang w:val="en-US"/>
+        </w:rPr>
+        <w:t xml:space="preserve"> a node when you press your finger on the table. Then, you can choose your idea’s </w:t>
+      </w:r>
+      <w:proofErr w:type="gramStart"/>
+      <w:r>
+        <w:rPr>
+          <w:rFonts w:ascii="Times New Roman" w:hAnsi="Times New Roman" w:cs="Times New Roman"/>
+          <w:sz w:val="24"/>
+          <w:szCs w:val="24"/>
+          <w:lang w:val="en-US"/>
+        </w:rPr>
+        <w:t>format :</w:t>
+      </w:r>
+      <w:proofErr w:type="gramEnd"/>
+      <w:r>
+        <w:rPr>
+          <w:rFonts w:ascii="Times New Roman" w:hAnsi="Times New Roman" w:cs="Times New Roman"/>
+          <w:sz w:val="24"/>
+          <w:szCs w:val="24"/>
+          <w:lang w:val="en-US"/>
+        </w:rPr>
+        <w:t xml:space="preserve"> image or text. For each box, you can create a son linked to it, delete it or disconnect it to its parent. For the </w:t>
+      </w:r>
+      <w:proofErr w:type="spellStart"/>
+      <w:r>
+        <w:rPr>
+          <w:rFonts w:ascii="Times New Roman" w:hAnsi="Times New Roman" w:cs="Times New Roman"/>
+          <w:sz w:val="24"/>
+          <w:szCs w:val="24"/>
+          <w:lang w:val="en-US"/>
+        </w:rPr>
+        <w:t>nodetext</w:t>
+      </w:r>
+      <w:proofErr w:type="spellEnd"/>
+      <w:r>
+        <w:rPr>
+          <w:rFonts w:ascii="Times New Roman" w:hAnsi="Times New Roman" w:cs="Times New Roman"/>
+          <w:sz w:val="24"/>
+          <w:szCs w:val="24"/>
+          <w:lang w:val="en-US"/>
+        </w:rPr>
+        <w:t xml:space="preserve">, you can change the color and edit the text with a virtual keyboard. For the </w:t>
+      </w:r>
+      <w:proofErr w:type="spellStart"/>
+      <w:r>
+        <w:rPr>
+          <w:rFonts w:ascii="Times New Roman" w:hAnsi="Times New Roman" w:cs="Times New Roman"/>
+          <w:sz w:val="24"/>
+          <w:szCs w:val="24"/>
+          <w:lang w:val="en-US"/>
+        </w:rPr>
+        <w:t>nodeimage</w:t>
+      </w:r>
+      <w:proofErr w:type="spellEnd"/>
+      <w:r>
+        <w:rPr>
+          <w:rFonts w:ascii="Times New Roman" w:hAnsi="Times New Roman" w:cs="Times New Roman"/>
+          <w:sz w:val="24"/>
+          <w:szCs w:val="24"/>
+          <w:lang w:val="en-US"/>
+        </w:rPr>
+        <w:t>, you can choose the images and change them from a folder into the project.</w:t>
+      </w:r>
+    </w:p>
+    <w:p>
+      <w:pPr>
+        <w:rPr>
+          <w:rFonts w:ascii="Times New Roman" w:hAnsi="Times New Roman" w:cs="Times New Roman"/>
+          <w:sz w:val="24"/>
+          <w:szCs w:val="24"/>
+          <w:lang w:val="en-US"/>
+        </w:rPr>
+      </w:pPr>
+      <w:r>
+        <w:rPr>
+          <w:rFonts w:ascii="Times New Roman" w:hAnsi="Times New Roman" w:cs="Times New Roman"/>
+          <w:sz w:val="24"/>
+          <w:szCs w:val="24"/>
+          <w:lang w:val="en-US"/>
+        </w:rPr>
+        <w:tab/>
+        <w:t xml:space="preserve">Any box can be moved on the </w:t>
+      </w:r>
+      <w:proofErr w:type="spellStart"/>
+      <w:r>
+        <w:rPr>
+          <w:rFonts w:ascii="Times New Roman" w:hAnsi="Times New Roman" w:cs="Times New Roman"/>
+          <w:sz w:val="24"/>
+          <w:szCs w:val="24"/>
+          <w:lang w:val="en-US"/>
+        </w:rPr>
+        <w:t>screen.When</w:t>
+      </w:r>
+      <w:proofErr w:type="spellEnd"/>
+      <w:r>
+        <w:rPr>
+          <w:rFonts w:ascii="Times New Roman" w:hAnsi="Times New Roman" w:cs="Times New Roman"/>
+          <w:sz w:val="24"/>
+          <w:szCs w:val="24"/>
+          <w:lang w:val="en-US"/>
+        </w:rPr>
+        <w:t xml:space="preserve"> you write text, you can block these moves to see and use a scrollbar. With a tag, you can save your idea’s tree to read or modify it.</w:t>
+      </w:r>
+    </w:p>
+    <w:p>
+      <w:pPr>
+        <w:rPr>
+          <w:rFonts w:ascii="Times New Roman" w:hAnsi="Times New Roman" w:cs="Times New Roman"/>
+          <w:sz w:val="24"/>
+          <w:szCs w:val="24"/>
+          <w:lang w:val="en-US"/>
+        </w:rPr>
+      </w:pPr>
+    </w:p>
+    <w:p>
+      <w:pPr>
+        <w:rPr>
+          <w:rFonts w:ascii="Times New Roman" w:hAnsi="Times New Roman" w:cs="Times New Roman"/>
+          <w:sz w:val="24"/>
+          <w:szCs w:val="24"/>
+          <w:lang w:val="en-US"/>
+        </w:rPr>
+      </w:pPr>
+      <w:r>
+        <w:rPr>
+          <w:rFonts w:ascii="Times New Roman" w:hAnsi="Times New Roman" w:cs="Times New Roman"/>
+          <w:sz w:val="24"/>
+          <w:szCs w:val="24"/>
+          <w:lang w:val="en-US"/>
         </w:rPr>
         <w:br w:type="page"/>
       </w:r>
     </w:p>
     <w:sdt>
       <w:sdtPr>
+        <w:rPr>
+          <w:rFonts w:asciiTheme="minorHAnsi" w:eastAsiaTheme="minorHAnsi" w:hAnsiTheme="minorHAnsi" w:cstheme="minorBidi"/>
+          <w:b w:val="0"/>
+          <w:bCs w:val="0"/>
+          <w:color w:val="auto"/>
+          <w:sz w:val="22"/>
+          <w:szCs w:val="22"/>
+        </w:rPr>
         <w:id w:val="1213379899"/>
         <w:docPartObj>
           <w:docPartGallery w:val="Table of Contents"/>
           <w:docPartUnique/>
         </w:docPartObj>
       </w:sdtPr>
-      <w:sdtEndPr>
-        <w:rPr>
-          <w:rFonts w:asciiTheme="minorHAnsi" w:eastAsiaTheme="minorHAnsi" w:hAnsiTheme="minorHAnsi" w:cstheme="minorBidi"/>
-          <w:color w:val="auto"/>
-          <w:sz w:val="22"/>
-          <w:szCs w:val="22"/>
-        </w:rPr>
-      </w:sdtEndPr>
       <w:sdtContent>
         <w:p>
           <w:pPr>
@@ -1218,7 +1551,7 @@
           <w:r>
             <w:fldChar w:fldCharType="separate"/>
           </w:r>
-          <w:hyperlink w:anchor="_Toc382461309" w:history="1">
+          <w:hyperlink w:anchor="_Toc382471962" w:history="1">
             <w:r>
               <w:rPr>
                 <w:rStyle w:val="Lienhypertexte"/>
@@ -1246,7 +1579,7 @@
                 <w:noProof/>
                 <w:webHidden/>
               </w:rPr>
-              <w:instrText xml:space="preserve"> PAGEREF _Toc382461309 \h </w:instrText>
+              <w:instrText xml:space="preserve"> PAGEREF _Toc382471962 \h </w:instrText>
             </w:r>
             <w:r>
               <w:rPr>
@@ -1289,7 +1622,7 @@
               <w:lang w:eastAsia="fr-FR"/>
             </w:rPr>
           </w:pPr>
-          <w:hyperlink w:anchor="_Toc382461310" w:history="1">
+          <w:hyperlink w:anchor="_Toc382471963" w:history="1">
             <w:r>
               <w:rPr>
                 <w:rStyle w:val="Lienhypertexte"/>
@@ -1333,7 +1666,7 @@
                 <w:noProof/>
                 <w:webHidden/>
               </w:rPr>
-              <w:instrText xml:space="preserve"> PAGEREF _Toc382461310 \h </w:instrText>
+              <w:instrText xml:space="preserve"> PAGEREF _Toc382471963 \h </w:instrText>
             </w:r>
             <w:r>
               <w:rPr>
@@ -1377,7 +1710,7 @@
               <w:lang w:eastAsia="fr-FR"/>
             </w:rPr>
           </w:pPr>
-          <w:hyperlink w:anchor="_Toc382461311" w:history="1">
+          <w:hyperlink w:anchor="_Toc382471964" w:history="1">
             <w:r>
               <w:rPr>
                 <w:rStyle w:val="Lienhypertexte"/>
@@ -1421,7 +1754,7 @@
                 <w:noProof/>
                 <w:webHidden/>
               </w:rPr>
-              <w:instrText xml:space="preserve"> PAGEREF _Toc382461311 \h </w:instrText>
+              <w:instrText xml:space="preserve"> PAGEREF _Toc382471964 \h </w:instrText>
             </w:r>
             <w:r>
               <w:rPr>
@@ -1465,7 +1798,7 @@
               <w:lang w:eastAsia="fr-FR"/>
             </w:rPr>
           </w:pPr>
-          <w:hyperlink w:anchor="_Toc382461312" w:history="1">
+          <w:hyperlink w:anchor="_Toc382471965" w:history="1">
             <w:r>
               <w:rPr>
                 <w:rStyle w:val="Lienhypertexte"/>
@@ -1509,7 +1842,7 @@
                 <w:noProof/>
                 <w:webHidden/>
               </w:rPr>
-              <w:instrText xml:space="preserve"> PAGEREF _Toc382461312 \h </w:instrText>
+              <w:instrText xml:space="preserve"> PAGEREF _Toc382471965 \h </w:instrText>
             </w:r>
             <w:r>
               <w:rPr>
@@ -1553,7 +1886,7 @@
               <w:lang w:eastAsia="fr-FR"/>
             </w:rPr>
           </w:pPr>
-          <w:hyperlink w:anchor="_Toc382461313" w:history="1">
+          <w:hyperlink w:anchor="_Toc382471966" w:history="1">
             <w:r>
               <w:rPr>
                 <w:rStyle w:val="Lienhypertexte"/>
@@ -1597,7 +1930,7 @@
                 <w:noProof/>
                 <w:webHidden/>
               </w:rPr>
-              <w:instrText xml:space="preserve"> PAGEREF _Toc382461313 \h </w:instrText>
+              <w:instrText xml:space="preserve"> PAGEREF _Toc382471966 \h </w:instrText>
             </w:r>
             <w:r>
               <w:rPr>
@@ -1640,7 +1973,7 @@
               <w:lang w:eastAsia="fr-FR"/>
             </w:rPr>
           </w:pPr>
-          <w:hyperlink w:anchor="_Toc382461314" w:history="1">
+          <w:hyperlink w:anchor="_Toc382471967" w:history="1">
             <w:r>
               <w:rPr>
                 <w:rStyle w:val="Lienhypertexte"/>
@@ -1684,7 +2017,7 @@
                 <w:noProof/>
                 <w:webHidden/>
               </w:rPr>
-              <w:instrText xml:space="preserve"> PAGEREF _Toc382461314 \h </w:instrText>
+              <w:instrText xml:space="preserve"> PAGEREF _Toc382471967 \h </w:instrText>
             </w:r>
             <w:r>
               <w:rPr>
@@ -1728,7 +2061,7 @@
               <w:lang w:eastAsia="fr-FR"/>
             </w:rPr>
           </w:pPr>
-          <w:hyperlink w:anchor="_Toc382461317" w:history="1">
+          <w:hyperlink w:anchor="_Toc382471968" w:history="1">
             <w:r>
               <w:rPr>
                 <w:rStyle w:val="Lienhypertexte"/>
@@ -1751,6 +2084,94 @@
                 <w:rFonts w:ascii="Times New Roman" w:hAnsi="Times New Roman" w:cs="Times New Roman"/>
                 <w:noProof/>
               </w:rPr>
+              <w:t>Introduction</w:t>
+            </w:r>
+            <w:r>
+              <w:rPr>
+                <w:noProof/>
+                <w:webHidden/>
+              </w:rPr>
+              <w:tab/>
+            </w:r>
+            <w:r>
+              <w:rPr>
+                <w:noProof/>
+                <w:webHidden/>
+              </w:rPr>
+              <w:fldChar w:fldCharType="begin"/>
+            </w:r>
+            <w:r>
+              <w:rPr>
+                <w:noProof/>
+                <w:webHidden/>
+              </w:rPr>
+              <w:instrText xml:space="preserve"> PAGEREF _Toc382471968 \h </w:instrText>
+            </w:r>
+            <w:r>
+              <w:rPr>
+                <w:noProof/>
+                <w:webHidden/>
+              </w:rPr>
+            </w:r>
+            <w:r>
+              <w:rPr>
+                <w:noProof/>
+                <w:webHidden/>
+              </w:rPr>
+              <w:fldChar w:fldCharType="separate"/>
+            </w:r>
+            <w:r>
+              <w:rPr>
+                <w:noProof/>
+                <w:webHidden/>
+              </w:rPr>
+              <w:t>5</w:t>
+            </w:r>
+            <w:r>
+              <w:rPr>
+                <w:noProof/>
+                <w:webHidden/>
+              </w:rPr>
+              <w:fldChar w:fldCharType="end"/>
+            </w:r>
+          </w:hyperlink>
+        </w:p>
+        <w:p>
+          <w:pPr>
+            <w:pStyle w:val="TM2"/>
+            <w:tabs>
+              <w:tab w:val="left" w:pos="880"/>
+              <w:tab w:val="right" w:leader="dot" w:pos="8494"/>
+            </w:tabs>
+            <w:rPr>
+              <w:rFonts w:eastAsiaTheme="minorEastAsia"/>
+              <w:noProof/>
+              <w:lang w:eastAsia="fr-FR"/>
+            </w:rPr>
+          </w:pPr>
+          <w:hyperlink w:anchor="_Toc382471971" w:history="1">
+            <w:r>
+              <w:rPr>
+                <w:rStyle w:val="Lienhypertexte"/>
+                <w:rFonts w:ascii="Times New Roman" w:hAnsi="Times New Roman" w:cs="Times New Roman"/>
+                <w:noProof/>
+              </w:rPr>
+              <w:t>2.2.</w:t>
+            </w:r>
+            <w:r>
+              <w:rPr>
+                <w:rFonts w:eastAsiaTheme="minorEastAsia"/>
+                <w:noProof/>
+                <w:lang w:eastAsia="fr-FR"/>
+              </w:rPr>
+              <w:tab/>
+            </w:r>
+            <w:r>
+              <w:rPr>
+                <w:rStyle w:val="Lienhypertexte"/>
+                <w:rFonts w:ascii="Times New Roman" w:hAnsi="Times New Roman" w:cs="Times New Roman"/>
+                <w:noProof/>
+              </w:rPr>
               <w:t>Mind Mapping</w:t>
             </w:r>
             <w:r>
@@ -1772,7 +2193,7 @@
                 <w:noProof/>
                 <w:webHidden/>
               </w:rPr>
-              <w:instrText xml:space="preserve"> PAGEREF _Toc382461317 \h </w:instrText>
+              <w:instrText xml:space="preserve"> PAGEREF _Toc382471971 \h </w:instrText>
             </w:r>
             <w:r>
               <w:rPr>
@@ -1792,7 +2213,7 @@
                 <w:noProof/>
                 <w:webHidden/>
               </w:rPr>
-              <w:t>5</w:t>
+              <w:t>6</w:t>
             </w:r>
             <w:r>
               <w:rPr>
@@ -1816,13 +2237,13 @@
               <w:lang w:eastAsia="fr-FR"/>
             </w:rPr>
           </w:pPr>
-          <w:hyperlink w:anchor="_Toc382461321" w:history="1">
+          <w:hyperlink w:anchor="_Toc382471975" w:history="1">
             <w:r>
               <w:rPr>
                 <w:rStyle w:val="Lienhypertexte"/>
                 <w:noProof/>
               </w:rPr>
-              <w:t>2.2.1.</w:t>
+              <w:t>2.3.1.</w:t>
             </w:r>
             <w:r>
               <w:rPr>
@@ -1858,7 +2279,7 @@
                 <w:noProof/>
                 <w:webHidden/>
               </w:rPr>
-              <w:instrText xml:space="preserve"> PAGEREF _Toc382461321 \h </w:instrText>
+              <w:instrText xml:space="preserve"> PAGEREF _Toc382471975 \h </w:instrText>
             </w:r>
             <w:r>
               <w:rPr>
@@ -1878,7 +2299,7 @@
                 <w:noProof/>
                 <w:webHidden/>
               </w:rPr>
-              <w:t>6</w:t>
+              <w:t>7</w:t>
             </w:r>
             <w:r>
               <w:rPr>
@@ -1902,13 +2323,13 @@
               <w:lang w:eastAsia="fr-FR"/>
             </w:rPr>
           </w:pPr>
-          <w:hyperlink w:anchor="_Toc382461322" w:history="1">
+          <w:hyperlink w:anchor="_Toc382471976" w:history="1">
             <w:r>
               <w:rPr>
                 <w:rStyle w:val="Lienhypertexte"/>
                 <w:noProof/>
               </w:rPr>
-              <w:t>2.2.2.</w:t>
+              <w:t>2.3.2.</w:t>
             </w:r>
             <w:r>
               <w:rPr>
@@ -1944,7 +2365,7 @@
                 <w:noProof/>
                 <w:webHidden/>
               </w:rPr>
-              <w:instrText xml:space="preserve"> PAGEREF _Toc382461322 \h </w:instrText>
+              <w:instrText xml:space="preserve"> PAGEREF _Toc382471976 \h </w:instrText>
             </w:r>
             <w:r>
               <w:rPr>
@@ -1964,7 +2385,7 @@
                 <w:noProof/>
                 <w:webHidden/>
               </w:rPr>
-              <w:t>6</w:t>
+              <w:t>7</w:t>
             </w:r>
             <w:r>
               <w:rPr>
@@ -1988,13 +2409,13 @@
               <w:lang w:eastAsia="fr-FR"/>
             </w:rPr>
           </w:pPr>
-          <w:hyperlink w:anchor="_Toc382461323" w:history="1">
+          <w:hyperlink w:anchor="_Toc382471977" w:history="1">
             <w:r>
               <w:rPr>
                 <w:rStyle w:val="Lienhypertexte"/>
                 <w:noProof/>
               </w:rPr>
-              <w:t>2.2.3.</w:t>
+              <w:t>2.3.3.</w:t>
             </w:r>
             <w:r>
               <w:rPr>
@@ -2030,7 +2451,7 @@
                 <w:noProof/>
                 <w:webHidden/>
               </w:rPr>
-              <w:instrText xml:space="preserve"> PAGEREF _Toc382461323 \h </w:instrText>
+              <w:instrText xml:space="preserve"> PAGEREF _Toc382471977 \h </w:instrText>
             </w:r>
             <w:r>
               <w:rPr>
@@ -2050,7 +2471,7 @@
                 <w:noProof/>
                 <w:webHidden/>
               </w:rPr>
-              <w:t>7</w:t>
+              <w:t>8</w:t>
             </w:r>
             <w:r>
               <w:rPr>
@@ -2074,13 +2495,13 @@
               <w:lang w:eastAsia="fr-FR"/>
             </w:rPr>
           </w:pPr>
-          <w:hyperlink w:anchor="_Toc382461331" w:history="1">
+          <w:hyperlink w:anchor="_Toc382471985" w:history="1">
             <w:r>
               <w:rPr>
                 <w:rStyle w:val="Lienhypertexte"/>
                 <w:noProof/>
               </w:rPr>
-              <w:t>2.2.4.</w:t>
+              <w:t>2.3.4.</w:t>
             </w:r>
             <w:r>
               <w:rPr>
@@ -2116,7 +2537,7 @@
                 <w:noProof/>
                 <w:webHidden/>
               </w:rPr>
-              <w:instrText xml:space="preserve"> PAGEREF _Toc382461331 \h </w:instrText>
+              <w:instrText xml:space="preserve"> PAGEREF _Toc382471985 \h </w:instrText>
             </w:r>
             <w:r>
               <w:rPr>
@@ -2136,7 +2557,7 @@
                 <w:noProof/>
                 <w:webHidden/>
               </w:rPr>
-              <w:t>7</w:t>
+              <w:t>8</w:t>
             </w:r>
             <w:r>
               <w:rPr>
@@ -2160,13 +2581,13 @@
               <w:lang w:eastAsia="fr-FR"/>
             </w:rPr>
           </w:pPr>
-          <w:hyperlink w:anchor="_Toc382461332" w:history="1">
+          <w:hyperlink w:anchor="_Toc382471986" w:history="1">
             <w:r>
               <w:rPr>
                 <w:rStyle w:val="Lienhypertexte"/>
                 <w:noProof/>
               </w:rPr>
-              <w:t>2.2.5.</w:t>
+              <w:t>2.3.5.</w:t>
             </w:r>
             <w:r>
               <w:rPr>
@@ -2202,7 +2623,7 @@
                 <w:noProof/>
                 <w:webHidden/>
               </w:rPr>
-              <w:instrText xml:space="preserve"> PAGEREF _Toc382461332 \h </w:instrText>
+              <w:instrText xml:space="preserve"> PAGEREF _Toc382471986 \h </w:instrText>
             </w:r>
             <w:r>
               <w:rPr>
@@ -2222,7 +2643,7 @@
                 <w:noProof/>
                 <w:webHidden/>
               </w:rPr>
-              <w:t>8</w:t>
+              <w:t>9</w:t>
             </w:r>
             <w:r>
               <w:rPr>
@@ -2246,13 +2667,13 @@
               <w:lang w:eastAsia="fr-FR"/>
             </w:rPr>
           </w:pPr>
-          <w:hyperlink w:anchor="_Toc382461333" w:history="1">
+          <w:hyperlink w:anchor="_Toc382471987" w:history="1">
             <w:r>
               <w:rPr>
                 <w:rStyle w:val="Lienhypertexte"/>
                 <w:noProof/>
               </w:rPr>
-              <w:t>2.2.6.</w:t>
+              <w:t>2.3.6.</w:t>
             </w:r>
             <w:r>
               <w:rPr>
@@ -2288,7 +2709,7 @@
                 <w:noProof/>
                 <w:webHidden/>
               </w:rPr>
-              <w:instrText xml:space="preserve"> PAGEREF _Toc382461333 \h </w:instrText>
+              <w:instrText xml:space="preserve"> PAGEREF _Toc382471987 \h </w:instrText>
             </w:r>
             <w:r>
               <w:rPr>
@@ -2308,7 +2729,7 @@
                 <w:noProof/>
                 <w:webHidden/>
               </w:rPr>
-              <w:t>8</w:t>
+              <w:t>9</w:t>
             </w:r>
             <w:r>
               <w:rPr>
@@ -2332,14 +2753,14 @@
               <w:lang w:eastAsia="fr-FR"/>
             </w:rPr>
           </w:pPr>
-          <w:hyperlink w:anchor="_Toc382461334" w:history="1">
+          <w:hyperlink w:anchor="_Toc382471988" w:history="1">
             <w:r>
               <w:rPr>
                 <w:rStyle w:val="Lienhypertexte"/>
                 <w:rFonts w:ascii="Times New Roman" w:hAnsi="Times New Roman" w:cs="Times New Roman"/>
                 <w:noProof/>
               </w:rPr>
-              <w:t>2.3.</w:t>
+              <w:t>2.4.</w:t>
             </w:r>
             <w:r>
               <w:rPr>
@@ -2376,7 +2797,7 @@
                 <w:noProof/>
                 <w:webHidden/>
               </w:rPr>
-              <w:instrText xml:space="preserve"> PAGEREF _Toc382461334 \h </w:instrText>
+              <w:instrText xml:space="preserve"> PAGEREF _Toc382471988 \h </w:instrText>
             </w:r>
             <w:r>
               <w:rPr>
@@ -2396,7 +2817,7 @@
                 <w:noProof/>
                 <w:webHidden/>
               </w:rPr>
-              <w:t>9</w:t>
+              <w:t>10</w:t>
             </w:r>
             <w:r>
               <w:rPr>
@@ -2420,13 +2841,13 @@
               <w:lang w:eastAsia="fr-FR"/>
             </w:rPr>
           </w:pPr>
-          <w:hyperlink w:anchor="_Toc382461335" w:history="1">
+          <w:hyperlink w:anchor="_Toc382471989" w:history="1">
             <w:r>
               <w:rPr>
                 <w:rStyle w:val="Lienhypertexte"/>
                 <w:noProof/>
               </w:rPr>
-              <w:t>2.3.1.</w:t>
+              <w:t>2.4.1.</w:t>
             </w:r>
             <w:r>
               <w:rPr>
@@ -2462,7 +2883,7 @@
                 <w:noProof/>
                 <w:webHidden/>
               </w:rPr>
-              <w:instrText xml:space="preserve"> PAGEREF _Toc382461335 \h </w:instrText>
+              <w:instrText xml:space="preserve"> PAGEREF _Toc382471989 \h </w:instrText>
             </w:r>
             <w:r>
               <w:rPr>
@@ -2482,7 +2903,7 @@
                 <w:noProof/>
                 <w:webHidden/>
               </w:rPr>
-              <w:t>9</w:t>
+              <w:t>10</w:t>
             </w:r>
             <w:r>
               <w:rPr>
@@ -2506,13 +2927,13 @@
               <w:lang w:eastAsia="fr-FR"/>
             </w:rPr>
           </w:pPr>
-          <w:hyperlink w:anchor="_Toc382461336" w:history="1">
+          <w:hyperlink w:anchor="_Toc382471990" w:history="1">
             <w:r>
               <w:rPr>
                 <w:rStyle w:val="Lienhypertexte"/>
                 <w:noProof/>
               </w:rPr>
-              <w:t>2.3.2.</w:t>
+              <w:t>2.4.2.</w:t>
             </w:r>
             <w:r>
               <w:rPr>
@@ -2548,7 +2969,7 @@
                 <w:noProof/>
                 <w:webHidden/>
               </w:rPr>
-              <w:instrText xml:space="preserve"> PAGEREF _Toc382461336 \h </w:instrText>
+              <w:instrText xml:space="preserve"> PAGEREF _Toc382471990 \h </w:instrText>
             </w:r>
             <w:r>
               <w:rPr>
@@ -2568,7 +2989,7 @@
                 <w:noProof/>
                 <w:webHidden/>
               </w:rPr>
-              <w:t>9</w:t>
+              <w:t>10</w:t>
             </w:r>
             <w:r>
               <w:rPr>
@@ -2592,13 +3013,13 @@
               <w:lang w:eastAsia="fr-FR"/>
             </w:rPr>
           </w:pPr>
-          <w:hyperlink w:anchor="_Toc382461337" w:history="1">
+          <w:hyperlink w:anchor="_Toc382471991" w:history="1">
             <w:r>
               <w:rPr>
                 <w:rStyle w:val="Lienhypertexte"/>
                 <w:noProof/>
               </w:rPr>
-              <w:t>2.3.3.</w:t>
+              <w:t>2.4.3.</w:t>
             </w:r>
             <w:r>
               <w:rPr>
@@ -2634,7 +3055,7 @@
                 <w:noProof/>
                 <w:webHidden/>
               </w:rPr>
-              <w:instrText xml:space="preserve"> PAGEREF _Toc382461337 \h </w:instrText>
+              <w:instrText xml:space="preserve"> PAGEREF _Toc382471991 \h </w:instrText>
             </w:r>
             <w:r>
               <w:rPr>
@@ -2654,7 +3075,7 @@
                 <w:noProof/>
                 <w:webHidden/>
               </w:rPr>
-              <w:t>10</w:t>
+              <w:t>11</w:t>
             </w:r>
             <w:r>
               <w:rPr>
@@ -2678,13 +3099,13 @@
               <w:lang w:eastAsia="fr-FR"/>
             </w:rPr>
           </w:pPr>
-          <w:hyperlink w:anchor="_Toc382461338" w:history="1">
+          <w:hyperlink w:anchor="_Toc382471992" w:history="1">
             <w:r>
               <w:rPr>
                 <w:rStyle w:val="Lienhypertexte"/>
                 <w:noProof/>
               </w:rPr>
-              <w:t>2.3.4.</w:t>
+              <w:t>2.4.4.</w:t>
             </w:r>
             <w:r>
               <w:rPr>
@@ -2720,7 +3141,7 @@
                 <w:noProof/>
                 <w:webHidden/>
               </w:rPr>
-              <w:instrText xml:space="preserve"> PAGEREF _Toc382461338 \h </w:instrText>
+              <w:instrText xml:space="preserve"> PAGEREF _Toc382471992 \h </w:instrText>
             </w:r>
             <w:r>
               <w:rPr>
@@ -2740,7 +3161,7 @@
                 <w:noProof/>
                 <w:webHidden/>
               </w:rPr>
-              <w:t>10</w:t>
+              <w:t>11</w:t>
             </w:r>
             <w:r>
               <w:rPr>
@@ -2764,13 +3185,13 @@
               <w:lang w:eastAsia="fr-FR"/>
             </w:rPr>
           </w:pPr>
-          <w:hyperlink w:anchor="_Toc382461339" w:history="1">
+          <w:hyperlink w:anchor="_Toc382471993" w:history="1">
             <w:r>
               <w:rPr>
                 <w:rStyle w:val="Lienhypertexte"/>
                 <w:noProof/>
               </w:rPr>
-              <w:t>2.3.5.</w:t>
+              <w:t>2.4.5.</w:t>
             </w:r>
             <w:r>
               <w:rPr>
@@ -2806,7 +3227,7 @@
                 <w:noProof/>
                 <w:webHidden/>
               </w:rPr>
-              <w:instrText xml:space="preserve"> PAGEREF _Toc382461339 \h </w:instrText>
+              <w:instrText xml:space="preserve"> PAGEREF _Toc382471993 \h </w:instrText>
             </w:r>
             <w:r>
               <w:rPr>
@@ -2826,7 +3247,7 @@
                 <w:noProof/>
                 <w:webHidden/>
               </w:rPr>
-              <w:t>11</w:t>
+              <w:t>12</w:t>
             </w:r>
             <w:r>
               <w:rPr>
@@ -2849,7 +3270,7 @@
               <w:lang w:eastAsia="fr-FR"/>
             </w:rPr>
           </w:pPr>
-          <w:hyperlink w:anchor="_Toc382461340" w:history="1">
+          <w:hyperlink w:anchor="_Toc382471994" w:history="1">
             <w:r>
               <w:rPr>
                 <w:rStyle w:val="Lienhypertexte"/>
@@ -2893,7 +3314,7 @@
                 <w:noProof/>
                 <w:webHidden/>
               </w:rPr>
-              <w:instrText xml:space="preserve"> PAGEREF _Toc382461340 \h </w:instrText>
+              <w:instrText xml:space="preserve"> PAGEREF _Toc382471994 \h </w:instrText>
             </w:r>
             <w:r>
               <w:rPr>
@@ -2913,7 +3334,7 @@
                 <w:noProof/>
                 <w:webHidden/>
               </w:rPr>
-              <w:t>12</w:t>
+              <w:t>13</w:t>
             </w:r>
             <w:r>
               <w:rPr>
@@ -2933,7 +3354,7 @@
               <w:lang w:eastAsia="fr-FR"/>
             </w:rPr>
           </w:pPr>
-          <w:hyperlink w:anchor="_Toc382461341" w:history="1">
+          <w:hyperlink w:anchor="_Toc382471995" w:history="1">
             <w:r>
               <w:rPr>
                 <w:rStyle w:val="Lienhypertexte"/>
@@ -2961,7 +3382,7 @@
                 <w:noProof/>
                 <w:webHidden/>
               </w:rPr>
-              <w:instrText xml:space="preserve"> PAGEREF _Toc382461341 \h </w:instrText>
+              <w:instrText xml:space="preserve"> PAGEREF _Toc382471995 \h </w:instrText>
             </w:r>
             <w:r>
               <w:rPr>
@@ -2981,7 +3402,7 @@
                 <w:noProof/>
                 <w:webHidden/>
               </w:rPr>
-              <w:t>13</w:t>
+              <w:t>14</w:t>
             </w:r>
             <w:r>
               <w:rPr>
@@ -3030,7 +3451,7 @@
           <w:szCs w:val="24"/>
         </w:rPr>
         <w:sectPr>
-          <w:footerReference w:type="default" r:id="rId9"/>
+          <w:footerReference w:type="default" r:id="rId8"/>
           <w:pgSz w:w="11906" w:h="16838"/>
           <w:pgMar w:top="1418" w:right="1134" w:bottom="1418" w:left="2268" w:header="709" w:footer="709" w:gutter="0"/>
           <w:pgNumType w:start="1"/>
@@ -3050,7 +3471,7 @@
           <w:szCs w:val="36"/>
         </w:rPr>
       </w:pPr>
-      <w:bookmarkStart w:id="1" w:name="_Toc382461309"/>
+      <w:bookmarkStart w:id="1" w:name="_Toc382471962"/>
       <w:r>
         <w:rPr>
           <w:rFonts w:ascii="Times New Roman" w:hAnsi="Times New Roman" w:cs="Times New Roman"/>
@@ -3623,7 +4044,7 @@
           <w:szCs w:val="36"/>
         </w:rPr>
       </w:pPr>
-      <w:bookmarkStart w:id="2" w:name="_Toc382461310"/>
+      <w:bookmarkStart w:id="2" w:name="_Toc382471963"/>
       <w:r>
         <w:rPr>
           <w:rFonts w:ascii="Times New Roman" w:hAnsi="Times New Roman" w:cs="Times New Roman"/>
@@ -3648,7 +4069,7 @@
           <w:szCs w:val="28"/>
         </w:rPr>
       </w:pPr>
-      <w:bookmarkStart w:id="3" w:name="_Toc382461311"/>
+      <w:bookmarkStart w:id="3" w:name="_Toc382471964"/>
       <w:r>
         <w:rPr>
           <w:rFonts w:ascii="Times New Roman" w:hAnsi="Times New Roman" w:cs="Times New Roman"/>
@@ -4057,7 +4478,7 @@
           <w:szCs w:val="28"/>
         </w:rPr>
       </w:pPr>
-      <w:bookmarkStart w:id="4" w:name="_Toc382461312"/>
+      <w:bookmarkStart w:id="4" w:name="_Toc382471965"/>
       <w:proofErr w:type="spellStart"/>
       <w:r>
         <w:rPr>
@@ -4551,7 +4972,7 @@
           <w:szCs w:val="28"/>
         </w:rPr>
       </w:pPr>
-      <w:bookmarkStart w:id="5" w:name="_Toc382461313"/>
+      <w:bookmarkStart w:id="5" w:name="_Toc382471966"/>
       <w:proofErr w:type="spellStart"/>
       <w:r>
         <w:rPr>
@@ -5025,29 +5446,6 @@
           <w:ilvl w:val="0"/>
           <w:numId w:val="14"/>
         </w:numPr>
-        <w:rPr>
-          <w:rStyle w:val="Titre1Car"/>
-          <w:rFonts w:ascii="Times New Roman" w:hAnsi="Times New Roman" w:cs="Times New Roman"/>
-          <w:sz w:val="36"/>
-          <w:szCs w:val="36"/>
-        </w:rPr>
-      </w:pPr>
-      <w:bookmarkStart w:id="6" w:name="_Toc382461314"/>
-      <w:r>
-        <w:rPr>
-          <w:rStyle w:val="Titre1Car"/>
-          <w:rFonts w:ascii="Times New Roman" w:hAnsi="Times New Roman" w:cs="Times New Roman"/>
-          <w:sz w:val="36"/>
-          <w:szCs w:val="36"/>
-        </w:rPr>
-        <w:lastRenderedPageBreak/>
-        <w:t>Partie générale</w:t>
-      </w:r>
-      <w:bookmarkEnd w:id="6"/>
-    </w:p>
-    <w:p>
-      <w:pPr>
-        <w:pStyle w:val="Paragraphedeliste"/>
         <w:rPr>
           <w:rFonts w:ascii="Times New Roman" w:eastAsiaTheme="majorEastAsia" w:hAnsi="Times New Roman" w:cs="Times New Roman"/>
           <w:b/>
@@ -5057,7 +5455,65 @@
           <w:szCs w:val="36"/>
         </w:rPr>
       </w:pPr>
-    </w:p>
+      <w:bookmarkStart w:id="6" w:name="_Toc382471967"/>
+      <w:r>
+        <w:rPr>
+          <w:rStyle w:val="Titre1Car"/>
+          <w:rFonts w:ascii="Times New Roman" w:hAnsi="Times New Roman" w:cs="Times New Roman"/>
+          <w:sz w:val="36"/>
+          <w:szCs w:val="36"/>
+        </w:rPr>
+        <w:lastRenderedPageBreak/>
+        <w:t>Partie générale</w:t>
+      </w:r>
+      <w:bookmarkEnd w:id="6"/>
+    </w:p>
+    <w:p>
+      <w:pPr>
+        <w:pStyle w:val="Paragraphedeliste"/>
+        <w:rPr>
+          <w:rFonts w:ascii="Times New Roman" w:eastAsiaTheme="majorEastAsia" w:hAnsi="Times New Roman" w:cs="Times New Roman"/>
+          <w:b/>
+          <w:bCs/>
+          <w:color w:val="365F91" w:themeColor="accent1" w:themeShade="BF"/>
+          <w:sz w:val="36"/>
+          <w:szCs w:val="36"/>
+        </w:rPr>
+      </w:pPr>
+    </w:p>
+    <w:p>
+      <w:pPr>
+        <w:pStyle w:val="Titre2"/>
+        <w:numPr>
+          <w:ilvl w:val="1"/>
+          <w:numId w:val="14"/>
+        </w:numPr>
+        <w:rPr>
+          <w:rFonts w:ascii="Times New Roman" w:hAnsi="Times New Roman" w:cs="Times New Roman"/>
+          <w:sz w:val="28"/>
+          <w:szCs w:val="28"/>
+        </w:rPr>
+      </w:pPr>
+      <w:bookmarkStart w:id="7" w:name="_Toc382471968"/>
+      <w:r>
+        <w:rPr>
+          <w:rFonts w:ascii="Times New Roman" w:hAnsi="Times New Roman" w:cs="Times New Roman"/>
+          <w:sz w:val="28"/>
+          <w:szCs w:val="28"/>
+        </w:rPr>
+        <w:t>Introduction</w:t>
+      </w:r>
+      <w:bookmarkEnd w:id="7"/>
+      <w:r>
+        <w:rPr>
+          <w:rFonts w:ascii="Times New Roman" w:hAnsi="Times New Roman" w:cs="Times New Roman"/>
+          <w:sz w:val="28"/>
+          <w:szCs w:val="28"/>
+        </w:rPr>
+        <w:t xml:space="preserve"> </w:t>
+      </w:r>
+    </w:p>
+    <w:p/>
     <w:p>
       <w:pPr>
         <w:pStyle w:val="Paragraphedeliste"/>
@@ -5079,19 +5535,19 @@
           <w:szCs w:val="28"/>
         </w:rPr>
       </w:pPr>
-      <w:bookmarkStart w:id="7" w:name="_Toc382449266"/>
-      <w:bookmarkStart w:id="8" w:name="_Toc382449389"/>
-      <w:bookmarkStart w:id="9" w:name="_Toc382449447"/>
-      <w:bookmarkStart w:id="10" w:name="_Toc382453051"/>
-      <w:bookmarkStart w:id="11" w:name="_Toc382453088"/>
-      <w:bookmarkStart w:id="12" w:name="_Toc382453119"/>
-      <w:bookmarkStart w:id="13" w:name="_Toc382453156"/>
-      <w:bookmarkStart w:id="14" w:name="_Toc382453187"/>
-      <w:bookmarkStart w:id="15" w:name="_Toc382453212"/>
-      <w:bookmarkStart w:id="16" w:name="_Toc382456026"/>
-      <w:bookmarkStart w:id="17" w:name="_Toc382456058"/>
-      <w:bookmarkStart w:id="18" w:name="_Toc382461315"/>
-      <w:bookmarkEnd w:id="7"/>
+      <w:bookmarkStart w:id="8" w:name="_Toc382449266"/>
+      <w:bookmarkStart w:id="9" w:name="_Toc382449389"/>
+      <w:bookmarkStart w:id="10" w:name="_Toc382449447"/>
+      <w:bookmarkStart w:id="11" w:name="_Toc382453051"/>
+      <w:bookmarkStart w:id="12" w:name="_Toc382453088"/>
+      <w:bookmarkStart w:id="13" w:name="_Toc382453119"/>
+      <w:bookmarkStart w:id="14" w:name="_Toc382453156"/>
+      <w:bookmarkStart w:id="15" w:name="_Toc382453187"/>
+      <w:bookmarkStart w:id="16" w:name="_Toc382453212"/>
+      <w:bookmarkStart w:id="17" w:name="_Toc382456026"/>
+      <w:bookmarkStart w:id="18" w:name="_Toc382456058"/>
+      <w:bookmarkStart w:id="19" w:name="_Toc382461315"/>
+      <w:bookmarkStart w:id="20" w:name="_Toc382471969"/>
       <w:bookmarkEnd w:id="8"/>
       <w:bookmarkEnd w:id="9"/>
       <w:bookmarkEnd w:id="10"/>
@@ -5103,6 +5559,8 @@
       <w:bookmarkEnd w:id="16"/>
       <w:bookmarkEnd w:id="17"/>
       <w:bookmarkEnd w:id="18"/>
+      <w:bookmarkEnd w:id="19"/>
+      <w:bookmarkEnd w:id="20"/>
     </w:p>
     <w:p>
       <w:pPr>
@@ -5125,20 +5583,19 @@
           <w:szCs w:val="28"/>
         </w:rPr>
       </w:pPr>
-      <w:bookmarkStart w:id="19" w:name="_Toc382449267"/>
-      <w:bookmarkStart w:id="20" w:name="_Toc382449390"/>
-      <w:bookmarkStart w:id="21" w:name="_Toc382449448"/>
-      <w:bookmarkStart w:id="22" w:name="_Toc382453052"/>
-      <w:bookmarkStart w:id="23" w:name="_Toc382453089"/>
-      <w:bookmarkStart w:id="24" w:name="_Toc382453120"/>
-      <w:bookmarkStart w:id="25" w:name="_Toc382453157"/>
-      <w:bookmarkStart w:id="26" w:name="_Toc382453188"/>
-      <w:bookmarkStart w:id="27" w:name="_Toc382453213"/>
-      <w:bookmarkStart w:id="28" w:name="_Toc382456027"/>
-      <w:bookmarkStart w:id="29" w:name="_Toc382456059"/>
-      <w:bookmarkStart w:id="30" w:name="_Toc382461316"/>
-      <w:bookmarkEnd w:id="19"/>
-      <w:bookmarkEnd w:id="20"/>
+      <w:bookmarkStart w:id="21" w:name="_Toc382449267"/>
+      <w:bookmarkStart w:id="22" w:name="_Toc382449390"/>
+      <w:bookmarkStart w:id="23" w:name="_Toc382449448"/>
+      <w:bookmarkStart w:id="24" w:name="_Toc382453052"/>
+      <w:bookmarkStart w:id="25" w:name="_Toc382453089"/>
+      <w:bookmarkStart w:id="26" w:name="_Toc382453120"/>
+      <w:bookmarkStart w:id="27" w:name="_Toc382453157"/>
+      <w:bookmarkStart w:id="28" w:name="_Toc382453188"/>
+      <w:bookmarkStart w:id="29" w:name="_Toc382453213"/>
+      <w:bookmarkStart w:id="30" w:name="_Toc382456027"/>
+      <w:bookmarkStart w:id="31" w:name="_Toc382456059"/>
+      <w:bookmarkStart w:id="32" w:name="_Toc382461316"/>
+      <w:bookmarkStart w:id="33" w:name="_Toc382471970"/>
       <w:bookmarkEnd w:id="21"/>
       <w:bookmarkEnd w:id="22"/>
       <w:bookmarkEnd w:id="23"/>
@@ -5149,13 +5606,400 @@
       <w:bookmarkEnd w:id="28"/>
       <w:bookmarkEnd w:id="29"/>
       <w:bookmarkEnd w:id="30"/>
+      <w:bookmarkEnd w:id="31"/>
+      <w:bookmarkEnd w:id="32"/>
+      <w:bookmarkEnd w:id="33"/>
+    </w:p>
+    <w:p>
+      <w:pPr>
+        <w:ind w:firstLine="708"/>
+        <w:rPr>
+          <w:rFonts w:ascii="Times New Roman" w:hAnsi="Times New Roman" w:cs="Times New Roman"/>
+          <w:sz w:val="24"/>
+          <w:szCs w:val="24"/>
+        </w:rPr>
+      </w:pPr>
+      <w:r>
+        <w:rPr>
+          <w:rFonts w:ascii="Times New Roman" w:hAnsi="Times New Roman" w:cs="Times New Roman"/>
+          <w:sz w:val="24"/>
+          <w:szCs w:val="24"/>
+        </w:rPr>
+        <w:t>L</w:t>
+      </w:r>
+      <w:r>
+        <w:rPr>
+          <w:rFonts w:ascii="Times New Roman" w:hAnsi="Times New Roman" w:cs="Times New Roman"/>
+          <w:sz w:val="24"/>
+          <w:szCs w:val="24"/>
+        </w:rPr>
+        <w:t>ors de notre projet tuteuré</w:t>
+      </w:r>
+      <w:r>
+        <w:rPr>
+          <w:rFonts w:ascii="Times New Roman" w:hAnsi="Times New Roman" w:cs="Times New Roman"/>
+          <w:sz w:val="24"/>
+          <w:szCs w:val="24"/>
+        </w:rPr>
+        <w:t xml:space="preserve">, nous avons donc dû créer un logiciel d’édition de document collaboratif sur cette table tactile. </w:t>
+      </w:r>
+    </w:p>
+    <w:p>
+      <w:pPr>
+        <w:ind w:firstLine="708"/>
+        <w:rPr>
+          <w:rFonts w:ascii="Times New Roman" w:hAnsi="Times New Roman" w:cs="Times New Roman"/>
+          <w:sz w:val="24"/>
+          <w:szCs w:val="24"/>
+        </w:rPr>
+      </w:pPr>
+      <w:r>
+        <w:rPr>
+          <w:rFonts w:ascii="Times New Roman" w:hAnsi="Times New Roman" w:cs="Times New Roman"/>
+          <w:sz w:val="24"/>
+          <w:szCs w:val="24"/>
+        </w:rPr>
+        <w:t xml:space="preserve">Pour cela, nous avons déjà </w:t>
+      </w:r>
+      <w:r>
+        <w:rPr>
+          <w:rFonts w:ascii="Times New Roman" w:hAnsi="Times New Roman" w:cs="Times New Roman"/>
+          <w:sz w:val="24"/>
+          <w:szCs w:val="24"/>
+        </w:rPr>
+        <w:t>pris connaissance des différentes possibilités que nous avions lors d’une réunion avec les différents protagonistes du projet, c’est-à-dire Mme Albouy-</w:t>
+      </w:r>
+      <w:proofErr w:type="spellStart"/>
+      <w:r>
+        <w:rPr>
+          <w:rFonts w:ascii="Times New Roman" w:hAnsi="Times New Roman" w:cs="Times New Roman"/>
+          <w:sz w:val="24"/>
+          <w:szCs w:val="24"/>
+        </w:rPr>
+        <w:t>Kissi</w:t>
+      </w:r>
+      <w:proofErr w:type="spellEnd"/>
+      <w:r>
+        <w:rPr>
+          <w:rFonts w:ascii="Times New Roman" w:hAnsi="Times New Roman" w:cs="Times New Roman"/>
+          <w:sz w:val="24"/>
+          <w:szCs w:val="24"/>
+        </w:rPr>
+        <w:t xml:space="preserve"> et les membres de l’entreprise </w:t>
+      </w:r>
+      <w:proofErr w:type="spellStart"/>
+      <w:r>
+        <w:rPr>
+          <w:rFonts w:ascii="Times New Roman" w:hAnsi="Times New Roman" w:cs="Times New Roman"/>
+          <w:sz w:val="24"/>
+          <w:szCs w:val="24"/>
+        </w:rPr>
+        <w:t>Maskott</w:t>
+      </w:r>
+      <w:proofErr w:type="spellEnd"/>
+      <w:r>
+        <w:rPr>
+          <w:rFonts w:ascii="Times New Roman" w:hAnsi="Times New Roman" w:cs="Times New Roman"/>
+          <w:sz w:val="24"/>
+          <w:szCs w:val="24"/>
+        </w:rPr>
+        <w:t xml:space="preserve"> concernés par notre projet. Nous avons alors étudié ces différents choix pour nous tourner vers celui qui semblait le plus approprié à ce type de document, la </w:t>
+      </w:r>
+      <w:proofErr w:type="spellStart"/>
+      <w:r>
+        <w:rPr>
+          <w:rFonts w:ascii="Times New Roman" w:hAnsi="Times New Roman" w:cs="Times New Roman"/>
+          <w:sz w:val="24"/>
+          <w:szCs w:val="24"/>
+        </w:rPr>
+        <w:t>crétion</w:t>
+      </w:r>
+      <w:proofErr w:type="spellEnd"/>
+      <w:r>
+        <w:rPr>
+          <w:rFonts w:ascii="Times New Roman" w:hAnsi="Times New Roman" w:cs="Times New Roman"/>
+          <w:sz w:val="24"/>
+          <w:szCs w:val="24"/>
+        </w:rPr>
+        <w:t xml:space="preserve"> d’un logiciel basé sur le </w:t>
+      </w:r>
+      <w:proofErr w:type="spellStart"/>
+      <w:r>
+        <w:rPr>
+          <w:rFonts w:ascii="Times New Roman" w:hAnsi="Times New Roman" w:cs="Times New Roman"/>
+          <w:sz w:val="24"/>
+          <w:szCs w:val="24"/>
+        </w:rPr>
+        <w:t>mind</w:t>
+      </w:r>
+      <w:proofErr w:type="spellEnd"/>
+      <w:r>
+        <w:rPr>
+          <w:rFonts w:ascii="Times New Roman" w:hAnsi="Times New Roman" w:cs="Times New Roman"/>
+          <w:sz w:val="24"/>
+          <w:szCs w:val="24"/>
+        </w:rPr>
+        <w:t xml:space="preserve"> </w:t>
+      </w:r>
+      <w:proofErr w:type="spellStart"/>
+      <w:r>
+        <w:rPr>
+          <w:rFonts w:ascii="Times New Roman" w:hAnsi="Times New Roman" w:cs="Times New Roman"/>
+          <w:sz w:val="24"/>
+          <w:szCs w:val="24"/>
+        </w:rPr>
+        <w:t>mapping</w:t>
+      </w:r>
+      <w:proofErr w:type="spellEnd"/>
+      <w:r>
+        <w:rPr>
+          <w:rFonts w:ascii="Times New Roman" w:hAnsi="Times New Roman" w:cs="Times New Roman"/>
+          <w:sz w:val="24"/>
+          <w:szCs w:val="24"/>
+        </w:rPr>
+        <w:t xml:space="preserve">. </w:t>
+      </w:r>
+    </w:p>
+    <w:p>
+      <w:pPr>
+        <w:ind w:firstLine="708"/>
+        <w:rPr>
+          <w:rFonts w:ascii="Times New Roman" w:hAnsi="Times New Roman" w:cs="Times New Roman"/>
+          <w:sz w:val="24"/>
+          <w:szCs w:val="24"/>
+        </w:rPr>
+      </w:pPr>
+      <w:r>
+        <w:rPr>
+          <w:rFonts w:ascii="Times New Roman" w:hAnsi="Times New Roman" w:cs="Times New Roman"/>
+          <w:sz w:val="24"/>
+          <w:szCs w:val="24"/>
+        </w:rPr>
+        <w:t xml:space="preserve">Ensuite, nous avons pris connaissance de la table tactile, de ses caractéristiques et de son utilisation, et des différents outils dont nous avions besoin pour réaliser ce projet. Ainsi, nous avions besoin des différents éléments de développement nécessaires pour ce type d’interface  mais aussi d’un outil de simulation des outils de la table tactile car nous ne pouvions pas coder directement sur la table. </w:t>
+      </w:r>
+    </w:p>
+    <w:p>
+      <w:pPr>
+        <w:ind w:firstLine="708"/>
+        <w:rPr>
+          <w:rFonts w:ascii="Times New Roman" w:hAnsi="Times New Roman" w:cs="Times New Roman"/>
+          <w:sz w:val="24"/>
+          <w:szCs w:val="24"/>
+        </w:rPr>
+      </w:pPr>
+    </w:p>
+    <w:p>
+      <w:pPr>
+        <w:ind w:firstLine="708"/>
+        <w:rPr>
+          <w:rFonts w:ascii="Times New Roman" w:hAnsi="Times New Roman" w:cs="Times New Roman"/>
+          <w:sz w:val="24"/>
+          <w:szCs w:val="24"/>
+        </w:rPr>
+      </w:pPr>
+      <w:r>
+        <w:rPr>
+          <w:rFonts w:ascii="Times New Roman" w:hAnsi="Times New Roman" w:cs="Times New Roman"/>
+          <w:sz w:val="24"/>
+          <w:szCs w:val="24"/>
+        </w:rPr>
+        <w:t xml:space="preserve">Le programme prend la forme </w:t>
+      </w:r>
+      <w:r>
+        <w:rPr>
+          <w:rFonts w:ascii="Times New Roman" w:hAnsi="Times New Roman" w:cs="Times New Roman"/>
+          <w:sz w:val="24"/>
+          <w:szCs w:val="24"/>
+        </w:rPr>
+        <w:t>d’un espace sur l’écran où l’utilisateur peut créer des cases d’idées appelées « </w:t>
+      </w:r>
+      <w:proofErr w:type="spellStart"/>
+      <w:r>
+        <w:rPr>
+          <w:rFonts w:ascii="Times New Roman" w:hAnsi="Times New Roman" w:cs="Times New Roman"/>
+          <w:sz w:val="24"/>
+          <w:szCs w:val="24"/>
+        </w:rPr>
+        <w:t>nodes</w:t>
+      </w:r>
+      <w:proofErr w:type="spellEnd"/>
+      <w:r>
+        <w:rPr>
+          <w:rFonts w:ascii="Times New Roman" w:hAnsi="Times New Roman" w:cs="Times New Roman"/>
+          <w:sz w:val="24"/>
+          <w:szCs w:val="24"/>
+        </w:rPr>
+        <w:t xml:space="preserve"> » et les relier les unes aux autres. Il peut créer deux types de </w:t>
+      </w:r>
+      <w:proofErr w:type="spellStart"/>
+      <w:r>
+        <w:rPr>
+          <w:rFonts w:ascii="Times New Roman" w:hAnsi="Times New Roman" w:cs="Times New Roman"/>
+          <w:sz w:val="24"/>
+          <w:szCs w:val="24"/>
+        </w:rPr>
+        <w:t>nodes</w:t>
+      </w:r>
+      <w:proofErr w:type="spellEnd"/>
+      <w:r>
+        <w:rPr>
+          <w:rFonts w:ascii="Times New Roman" w:hAnsi="Times New Roman" w:cs="Times New Roman"/>
+          <w:sz w:val="24"/>
+          <w:szCs w:val="24"/>
+        </w:rPr>
+        <w:t xml:space="preserve"> : des </w:t>
+      </w:r>
+      <w:proofErr w:type="spellStart"/>
+      <w:r>
+        <w:rPr>
+          <w:rFonts w:ascii="Times New Roman" w:hAnsi="Times New Roman" w:cs="Times New Roman"/>
+          <w:sz w:val="24"/>
+          <w:szCs w:val="24"/>
+        </w:rPr>
+        <w:t>nodes</w:t>
+      </w:r>
+      <w:proofErr w:type="spellEnd"/>
+      <w:r>
+        <w:rPr>
+          <w:rFonts w:ascii="Times New Roman" w:hAnsi="Times New Roman" w:cs="Times New Roman"/>
+          <w:sz w:val="24"/>
+          <w:szCs w:val="24"/>
+        </w:rPr>
+        <w:t xml:space="preserve"> contenant du texte, appelées « </w:t>
+      </w:r>
+      <w:proofErr w:type="spellStart"/>
+      <w:r>
+        <w:rPr>
+          <w:rFonts w:ascii="Times New Roman" w:hAnsi="Times New Roman" w:cs="Times New Roman"/>
+          <w:sz w:val="24"/>
+          <w:szCs w:val="24"/>
+        </w:rPr>
+        <w:t>nodetext</w:t>
+      </w:r>
+      <w:proofErr w:type="spellEnd"/>
+      <w:r>
+        <w:rPr>
+          <w:rFonts w:ascii="Times New Roman" w:hAnsi="Times New Roman" w:cs="Times New Roman"/>
+          <w:sz w:val="24"/>
+          <w:szCs w:val="24"/>
+        </w:rPr>
+        <w:t xml:space="preserve"> » et des </w:t>
+      </w:r>
+      <w:proofErr w:type="spellStart"/>
+      <w:r>
+        <w:rPr>
+          <w:rFonts w:ascii="Times New Roman" w:hAnsi="Times New Roman" w:cs="Times New Roman"/>
+          <w:sz w:val="24"/>
+          <w:szCs w:val="24"/>
+        </w:rPr>
+        <w:t>nodes</w:t>
+      </w:r>
+      <w:proofErr w:type="spellEnd"/>
+      <w:r>
+        <w:rPr>
+          <w:rFonts w:ascii="Times New Roman" w:hAnsi="Times New Roman" w:cs="Times New Roman"/>
+          <w:sz w:val="24"/>
+          <w:szCs w:val="24"/>
+        </w:rPr>
+        <w:t xml:space="preserve"> contenant des images appelées « </w:t>
+      </w:r>
+      <w:proofErr w:type="spellStart"/>
+      <w:r>
+        <w:rPr>
+          <w:rFonts w:ascii="Times New Roman" w:hAnsi="Times New Roman" w:cs="Times New Roman"/>
+          <w:sz w:val="24"/>
+          <w:szCs w:val="24"/>
+        </w:rPr>
+        <w:t>nodeimage</w:t>
+      </w:r>
+      <w:proofErr w:type="spellEnd"/>
+      <w:r>
+        <w:rPr>
+          <w:rFonts w:ascii="Times New Roman" w:hAnsi="Times New Roman" w:cs="Times New Roman"/>
+          <w:sz w:val="24"/>
+          <w:szCs w:val="24"/>
+        </w:rPr>
+        <w:t> ». Ces bulles sont construites sous la forme d’arbres d’idées reliées et liables entre elles ayant des spécificités particulières selon leur contenu.</w:t>
+      </w:r>
+    </w:p>
+    <w:p>
+      <w:pPr>
+        <w:ind w:firstLine="708"/>
+        <w:rPr>
+          <w:rFonts w:ascii="Times New Roman" w:hAnsi="Times New Roman" w:cs="Times New Roman"/>
+          <w:sz w:val="24"/>
+          <w:szCs w:val="24"/>
+        </w:rPr>
+      </w:pPr>
+    </w:p>
+    <w:p>
+      <w:pPr>
+        <w:ind w:firstLine="708"/>
+        <w:rPr>
+          <w:rFonts w:ascii="Times New Roman" w:hAnsi="Times New Roman" w:cs="Times New Roman"/>
+          <w:sz w:val="24"/>
+          <w:szCs w:val="24"/>
+        </w:rPr>
+      </w:pPr>
+      <w:r>
+        <w:rPr>
+          <w:rFonts w:ascii="Times New Roman" w:hAnsi="Times New Roman" w:cs="Times New Roman"/>
+          <w:sz w:val="24"/>
+          <w:szCs w:val="24"/>
+        </w:rPr>
+        <w:t>L’application utilise plus particulièrement l’interaction de la table tactile du « </w:t>
+      </w:r>
+      <w:proofErr w:type="spellStart"/>
+      <w:r>
+        <w:rPr>
+          <w:rFonts w:ascii="Times New Roman" w:hAnsi="Times New Roman" w:cs="Times New Roman"/>
+          <w:sz w:val="24"/>
+          <w:szCs w:val="24"/>
+        </w:rPr>
+        <w:t>finger</w:t>
+      </w:r>
+      <w:proofErr w:type="spellEnd"/>
+      <w:r>
+        <w:rPr>
+          <w:rFonts w:ascii="Times New Roman" w:hAnsi="Times New Roman" w:cs="Times New Roman"/>
+          <w:sz w:val="24"/>
+          <w:szCs w:val="24"/>
+        </w:rPr>
+        <w:t> »</w:t>
+      </w:r>
+      <w:r>
+        <w:rPr>
+          <w:rFonts w:ascii="Times New Roman" w:hAnsi="Times New Roman" w:cs="Times New Roman"/>
+          <w:sz w:val="24"/>
+          <w:szCs w:val="24"/>
+        </w:rPr>
+        <w:t>, qui est plus précis notamment pour l’utilisation du clavier virtuel. Elle utilise aussi les tags pour la sauvegarde.</w:t>
+      </w:r>
+    </w:p>
+    <w:p>
+      <w:pPr>
+        <w:ind w:firstLine="708"/>
+        <w:rPr>
+          <w:rFonts w:ascii="Times New Roman" w:hAnsi="Times New Roman" w:cs="Times New Roman"/>
+          <w:sz w:val="24"/>
+          <w:szCs w:val="24"/>
+        </w:rPr>
+      </w:pPr>
+      <w:r>
+        <w:rPr>
+          <w:rFonts w:ascii="Times New Roman" w:hAnsi="Times New Roman" w:cs="Times New Roman"/>
+          <w:sz w:val="28"/>
+          <w:szCs w:val="28"/>
+        </w:rPr>
+        <w:br w:type="page"/>
+      </w:r>
     </w:p>
     <w:p>
       <w:pPr>
         <w:pStyle w:val="Titre2"/>
         <w:numPr>
           <w:ilvl w:val="1"/>
-          <w:numId w:val="12"/>
+          <w:numId w:val="14"/>
         </w:numPr>
         <w:spacing w:before="0" w:after="200"/>
         <w:rPr>
@@ -5164,7 +6008,7 @@
           <w:szCs w:val="28"/>
         </w:rPr>
       </w:pPr>
-      <w:bookmarkStart w:id="31" w:name="_Toc382461317"/>
+      <w:bookmarkStart w:id="34" w:name="_Toc382471971"/>
       <w:proofErr w:type="spellStart"/>
       <w:r>
         <w:rPr>
@@ -5172,6 +6016,7 @@
           <w:sz w:val="28"/>
           <w:szCs w:val="28"/>
         </w:rPr>
+        <w:lastRenderedPageBreak/>
         <w:t>Mind</w:t>
       </w:r>
       <w:proofErr w:type="spellEnd"/>
@@ -5192,7 +6037,7 @@
         </w:rPr>
         <w:t>Mapping</w:t>
       </w:r>
-      <w:bookmarkEnd w:id="31"/>
+      <w:bookmarkEnd w:id="34"/>
       <w:proofErr w:type="spellEnd"/>
     </w:p>
     <w:p/>
@@ -5608,7 +6453,87 @@
           <w:sz w:val="24"/>
           <w:szCs w:val="24"/>
         </w:rPr>
-        <w:t xml:space="preserve"> ce nœud initial sera ajouté les branches. Ces premières branches dites principales partant du cœur correspondes aux thèmes ou rubrique dérivée et illustrant cette idée initiale. Enfin à chacune de ces branches pourra être ajouté des branches secondaires comportant à leurs</w:t>
+        <w:t xml:space="preserve"> ce nœud initial sera ajouté les branches. Ces premières branches dites principales parta</w:t>
+      </w:r>
+      <w:r>
+        <w:rPr>
+          <w:rFonts w:ascii="Times New Roman" w:hAnsi="Times New Roman" w:cs="Times New Roman"/>
+          <w:sz w:val="24"/>
+          <w:szCs w:val="24"/>
+        </w:rPr>
+        <w:t>nt du cœur correspondent</w:t>
+      </w:r>
+      <w:r>
+        <w:rPr>
+          <w:rFonts w:ascii="Times New Roman" w:hAnsi="Times New Roman" w:cs="Times New Roman"/>
+          <w:sz w:val="24"/>
+          <w:szCs w:val="24"/>
+        </w:rPr>
+        <w:t xml:space="preserve"> aux thèmes ou rubrique</w:t>
+      </w:r>
+      <w:r>
+        <w:rPr>
+          <w:rFonts w:ascii="Times New Roman" w:hAnsi="Times New Roman" w:cs="Times New Roman"/>
+          <w:sz w:val="24"/>
+          <w:szCs w:val="24"/>
+        </w:rPr>
+        <w:t>s</w:t>
+      </w:r>
+      <w:r>
+        <w:rPr>
+          <w:rFonts w:ascii="Times New Roman" w:hAnsi="Times New Roman" w:cs="Times New Roman"/>
+          <w:sz w:val="24"/>
+          <w:szCs w:val="24"/>
+        </w:rPr>
+        <w:t xml:space="preserve"> dérivée</w:t>
+      </w:r>
+      <w:r>
+        <w:rPr>
+          <w:rFonts w:ascii="Times New Roman" w:hAnsi="Times New Roman" w:cs="Times New Roman"/>
+          <w:sz w:val="24"/>
+          <w:szCs w:val="24"/>
+        </w:rPr>
+        <w:t>s</w:t>
+      </w:r>
+      <w:r>
+        <w:rPr>
+          <w:rFonts w:ascii="Times New Roman" w:hAnsi="Times New Roman" w:cs="Times New Roman"/>
+          <w:sz w:val="24"/>
+          <w:szCs w:val="24"/>
+        </w:rPr>
+        <w:t xml:space="preserve"> et illustrant cette idée initiale. Enfin </w:t>
+      </w:r>
+      <w:r>
+        <w:rPr>
+          <w:rFonts w:ascii="Times New Roman" w:hAnsi="Times New Roman" w:cs="Times New Roman"/>
+          <w:sz w:val="24"/>
+          <w:szCs w:val="24"/>
+        </w:rPr>
+        <w:t>à chacune de ces branches pourront</w:t>
+      </w:r>
+      <w:r>
+        <w:rPr>
+          <w:rFonts w:ascii="Times New Roman" w:hAnsi="Times New Roman" w:cs="Times New Roman"/>
+          <w:sz w:val="24"/>
+          <w:szCs w:val="24"/>
+        </w:rPr>
+        <w:t xml:space="preserve"> être ajouté</w:t>
+      </w:r>
+      <w:r>
+        <w:rPr>
+          <w:rFonts w:ascii="Times New Roman" w:hAnsi="Times New Roman" w:cs="Times New Roman"/>
+          <w:sz w:val="24"/>
+          <w:szCs w:val="24"/>
+        </w:rPr>
+        <w:t>es</w:t>
+      </w:r>
+      <w:r>
+        <w:rPr>
+          <w:rFonts w:ascii="Times New Roman" w:hAnsi="Times New Roman" w:cs="Times New Roman"/>
+          <w:sz w:val="24"/>
+          <w:szCs w:val="24"/>
+        </w:rPr>
+        <w:t xml:space="preserve"> des branches secondaires comportant à leurs</w:t>
       </w:r>
       <w:r>
         <w:rPr>
@@ -5666,6 +6591,14 @@
           <w:sz w:val="24"/>
           <w:szCs w:val="24"/>
         </w:rPr>
+        <w:t>,</w:t>
+      </w:r>
+      <w:r>
+        <w:rPr>
+          <w:rFonts w:ascii="Times New Roman" w:hAnsi="Times New Roman" w:cs="Times New Roman"/>
+          <w:sz w:val="24"/>
+          <w:szCs w:val="24"/>
+        </w:rPr>
         <w:t xml:space="preserve"> que seront écrites les informations. Le </w:t>
       </w:r>
       <w:proofErr w:type="spellStart"/>
@@ -5750,8 +6683,34 @@
           <w:sz w:val="24"/>
           <w:szCs w:val="24"/>
         </w:rPr>
-        <w:t xml:space="preserve"> </w:t>
-      </w:r>
+        <w:t xml:space="preserve"> sur ces branches. Peuvent également s’ajout</w:t>
+      </w:r>
+      <w:r>
+        <w:rPr>
+          <w:rFonts w:ascii="Times New Roman" w:hAnsi="Times New Roman" w:cs="Times New Roman"/>
+          <w:sz w:val="24"/>
+          <w:szCs w:val="24"/>
+        </w:rPr>
+        <w:t>er</w:t>
+      </w:r>
+      <w:r>
+        <w:rPr>
+          <w:rFonts w:ascii="Times New Roman" w:hAnsi="Times New Roman" w:cs="Times New Roman"/>
+          <w:sz w:val="24"/>
+          <w:szCs w:val="24"/>
+        </w:rPr>
+        <w:t xml:space="preserve"> des images ou pictogrammes pour faciliter la représentation.</w:t>
+      </w:r>
+    </w:p>
+    <w:p>
+      <w:pPr>
+        <w:ind w:firstLine="708"/>
+        <w:rPr>
+          <w:rFonts w:ascii="Times New Roman" w:hAnsi="Times New Roman" w:cs="Times New Roman"/>
+          <w:sz w:val="24"/>
+          <w:szCs w:val="24"/>
+        </w:rPr>
+      </w:pPr>
       <w:r>
         <w:rPr>
           <w:rFonts w:ascii="Times New Roman" w:hAnsi="Times New Roman" w:cs="Times New Roman"/>
@@ -5759,40 +6718,6 @@
           <w:szCs w:val="24"/>
         </w:rPr>
         <w:lastRenderedPageBreak/>
-        <w:t>sur ces branches. Peuvent également s’ajout</w:t>
-      </w:r>
-      <w:r>
-        <w:rPr>
-          <w:rFonts w:ascii="Times New Roman" w:hAnsi="Times New Roman" w:cs="Times New Roman"/>
-          <w:sz w:val="24"/>
-          <w:szCs w:val="24"/>
-        </w:rPr>
-        <w:t>er</w:t>
-      </w:r>
-      <w:r>
-        <w:rPr>
-          <w:rFonts w:ascii="Times New Roman" w:hAnsi="Times New Roman" w:cs="Times New Roman"/>
-          <w:sz w:val="24"/>
-          <w:szCs w:val="24"/>
-        </w:rPr>
-        <w:t xml:space="preserve"> des images ou pictogrammes pour faciliter la représentation.</w:t>
-      </w:r>
-    </w:p>
-    <w:p>
-      <w:pPr>
-        <w:ind w:firstLine="708"/>
-        <w:rPr>
-          <w:rFonts w:ascii="Times New Roman" w:hAnsi="Times New Roman" w:cs="Times New Roman"/>
-          <w:sz w:val="24"/>
-          <w:szCs w:val="24"/>
-        </w:rPr>
-      </w:pPr>
-      <w:r>
-        <w:rPr>
-          <w:rFonts w:ascii="Times New Roman" w:hAnsi="Times New Roman" w:cs="Times New Roman"/>
-          <w:sz w:val="24"/>
-          <w:szCs w:val="24"/>
-        </w:rPr>
         <w:t>Enfin sera ajouté de la couleur à ce schéma. Sa valeur n’est pas uniquement décorative mais également esthétique. Apporter une couleur à une ramification l’associe aux sensations qu’elle évoque et permet une meilleure mémorisation de l’information.</w:t>
       </w:r>
     </w:p>
@@ -5827,21 +6752,19 @@
           <w:szCs w:val="28"/>
         </w:rPr>
       </w:pPr>
-      <w:bookmarkStart w:id="32" w:name="_Toc382449269"/>
-      <w:bookmarkStart w:id="33" w:name="_Toc382449392"/>
-      <w:bookmarkStart w:id="34" w:name="_Toc382449450"/>
-      <w:bookmarkStart w:id="35" w:name="_Toc382453054"/>
-      <w:bookmarkStart w:id="36" w:name="_Toc382453091"/>
-      <w:bookmarkStart w:id="37" w:name="_Toc382453122"/>
-      <w:bookmarkStart w:id="38" w:name="_Toc382453159"/>
-      <w:bookmarkStart w:id="39" w:name="_Toc382453190"/>
-      <w:bookmarkStart w:id="40" w:name="_Toc382453215"/>
-      <w:bookmarkStart w:id="41" w:name="_Toc382456029"/>
-      <w:bookmarkStart w:id="42" w:name="_Toc382456061"/>
-      <w:bookmarkStart w:id="43" w:name="_Toc382461318"/>
-      <w:bookmarkEnd w:id="32"/>
-      <w:bookmarkEnd w:id="33"/>
-      <w:bookmarkEnd w:id="34"/>
+      <w:bookmarkStart w:id="35" w:name="_Toc382449269"/>
+      <w:bookmarkStart w:id="36" w:name="_Toc382449392"/>
+      <w:bookmarkStart w:id="37" w:name="_Toc382449450"/>
+      <w:bookmarkStart w:id="38" w:name="_Toc382453054"/>
+      <w:bookmarkStart w:id="39" w:name="_Toc382453091"/>
+      <w:bookmarkStart w:id="40" w:name="_Toc382453122"/>
+      <w:bookmarkStart w:id="41" w:name="_Toc382453159"/>
+      <w:bookmarkStart w:id="42" w:name="_Toc382453190"/>
+      <w:bookmarkStart w:id="43" w:name="_Toc382453215"/>
+      <w:bookmarkStart w:id="44" w:name="_Toc382456029"/>
+      <w:bookmarkStart w:id="45" w:name="_Toc382456061"/>
+      <w:bookmarkStart w:id="46" w:name="_Toc382461318"/>
+      <w:bookmarkStart w:id="47" w:name="_Toc382471972"/>
       <w:bookmarkEnd w:id="35"/>
       <w:bookmarkEnd w:id="36"/>
       <w:bookmarkEnd w:id="37"/>
@@ -5851,6 +6774,10 @@
       <w:bookmarkEnd w:id="41"/>
       <w:bookmarkEnd w:id="42"/>
       <w:bookmarkEnd w:id="43"/>
+      <w:bookmarkEnd w:id="44"/>
+      <w:bookmarkEnd w:id="45"/>
+      <w:bookmarkEnd w:id="46"/>
+      <w:bookmarkEnd w:id="47"/>
     </w:p>
     <w:p>
       <w:pPr>
@@ -5873,22 +6800,19 @@
           <w:szCs w:val="28"/>
         </w:rPr>
       </w:pPr>
-      <w:bookmarkStart w:id="44" w:name="_Toc382449270"/>
-      <w:bookmarkStart w:id="45" w:name="_Toc382449393"/>
-      <w:bookmarkStart w:id="46" w:name="_Toc382449451"/>
-      <w:bookmarkStart w:id="47" w:name="_Toc382453055"/>
-      <w:bookmarkStart w:id="48" w:name="_Toc382453092"/>
-      <w:bookmarkStart w:id="49" w:name="_Toc382453123"/>
-      <w:bookmarkStart w:id="50" w:name="_Toc382453160"/>
-      <w:bookmarkStart w:id="51" w:name="_Toc382453191"/>
-      <w:bookmarkStart w:id="52" w:name="_Toc382453216"/>
-      <w:bookmarkStart w:id="53" w:name="_Toc382456030"/>
-      <w:bookmarkStart w:id="54" w:name="_Toc382456062"/>
-      <w:bookmarkStart w:id="55" w:name="_Toc382461319"/>
-      <w:bookmarkEnd w:id="44"/>
-      <w:bookmarkEnd w:id="45"/>
-      <w:bookmarkEnd w:id="46"/>
-      <w:bookmarkEnd w:id="47"/>
+      <w:bookmarkStart w:id="48" w:name="_Toc382449270"/>
+      <w:bookmarkStart w:id="49" w:name="_Toc382449393"/>
+      <w:bookmarkStart w:id="50" w:name="_Toc382449451"/>
+      <w:bookmarkStart w:id="51" w:name="_Toc382453055"/>
+      <w:bookmarkStart w:id="52" w:name="_Toc382453092"/>
+      <w:bookmarkStart w:id="53" w:name="_Toc382453123"/>
+      <w:bookmarkStart w:id="54" w:name="_Toc382453160"/>
+      <w:bookmarkStart w:id="55" w:name="_Toc382453191"/>
+      <w:bookmarkStart w:id="56" w:name="_Toc382453216"/>
+      <w:bookmarkStart w:id="57" w:name="_Toc382456030"/>
+      <w:bookmarkStart w:id="58" w:name="_Toc382456062"/>
+      <w:bookmarkStart w:id="59" w:name="_Toc382461319"/>
+      <w:bookmarkStart w:id="60" w:name="_Toc382471973"/>
       <w:bookmarkEnd w:id="48"/>
       <w:bookmarkEnd w:id="49"/>
       <w:bookmarkEnd w:id="50"/>
@@ -5897,6 +6821,11 @@
       <w:bookmarkEnd w:id="53"/>
       <w:bookmarkEnd w:id="54"/>
       <w:bookmarkEnd w:id="55"/>
+      <w:bookmarkEnd w:id="56"/>
+      <w:bookmarkEnd w:id="57"/>
+      <w:bookmarkEnd w:id="58"/>
+      <w:bookmarkEnd w:id="59"/>
+      <w:bookmarkEnd w:id="60"/>
     </w:p>
     <w:p>
       <w:pPr>
@@ -5919,23 +6848,19 @@
           <w:szCs w:val="28"/>
         </w:rPr>
       </w:pPr>
-      <w:bookmarkStart w:id="56" w:name="_Toc382449271"/>
-      <w:bookmarkStart w:id="57" w:name="_Toc382449394"/>
-      <w:bookmarkStart w:id="58" w:name="_Toc382449452"/>
-      <w:bookmarkStart w:id="59" w:name="_Toc382453056"/>
-      <w:bookmarkStart w:id="60" w:name="_Toc382453093"/>
-      <w:bookmarkStart w:id="61" w:name="_Toc382453124"/>
-      <w:bookmarkStart w:id="62" w:name="_Toc382453161"/>
-      <w:bookmarkStart w:id="63" w:name="_Toc382453192"/>
-      <w:bookmarkStart w:id="64" w:name="_Toc382453217"/>
-      <w:bookmarkStart w:id="65" w:name="_Toc382456031"/>
-      <w:bookmarkStart w:id="66" w:name="_Toc382456063"/>
-      <w:bookmarkStart w:id="67" w:name="_Toc382461320"/>
-      <w:bookmarkEnd w:id="56"/>
-      <w:bookmarkEnd w:id="57"/>
-      <w:bookmarkEnd w:id="58"/>
-      <w:bookmarkEnd w:id="59"/>
-      <w:bookmarkEnd w:id="60"/>
+      <w:bookmarkStart w:id="61" w:name="_Toc382449271"/>
+      <w:bookmarkStart w:id="62" w:name="_Toc382449394"/>
+      <w:bookmarkStart w:id="63" w:name="_Toc382449452"/>
+      <w:bookmarkStart w:id="64" w:name="_Toc382453056"/>
+      <w:bookmarkStart w:id="65" w:name="_Toc382453093"/>
+      <w:bookmarkStart w:id="66" w:name="_Toc382453124"/>
+      <w:bookmarkStart w:id="67" w:name="_Toc382453161"/>
+      <w:bookmarkStart w:id="68" w:name="_Toc382453192"/>
+      <w:bookmarkStart w:id="69" w:name="_Toc382453217"/>
+      <w:bookmarkStart w:id="70" w:name="_Toc382456031"/>
+      <w:bookmarkStart w:id="71" w:name="_Toc382456063"/>
+      <w:bookmarkStart w:id="72" w:name="_Toc382461320"/>
+      <w:bookmarkStart w:id="73" w:name="_Toc382471974"/>
       <w:bookmarkEnd w:id="61"/>
       <w:bookmarkEnd w:id="62"/>
       <w:bookmarkEnd w:id="63"/>
@@ -5943,13 +6868,19 @@
       <w:bookmarkEnd w:id="65"/>
       <w:bookmarkEnd w:id="66"/>
       <w:bookmarkEnd w:id="67"/>
+      <w:bookmarkEnd w:id="68"/>
+      <w:bookmarkEnd w:id="69"/>
+      <w:bookmarkEnd w:id="70"/>
+      <w:bookmarkEnd w:id="71"/>
+      <w:bookmarkEnd w:id="72"/>
+      <w:bookmarkEnd w:id="73"/>
     </w:p>
     <w:p>
       <w:pPr>
         <w:pStyle w:val="Paragraphedeliste"/>
         <w:numPr>
           <w:ilvl w:val="1"/>
-          <w:numId w:val="13"/>
+          <w:numId w:val="14"/>
         </w:numPr>
         <w:rPr>
           <w:rFonts w:ascii="Times New Roman" w:eastAsiaTheme="majorEastAsia" w:hAnsi="Times New Roman" w:cs="Times New Roman"/>
@@ -5977,15 +6908,15 @@
         <w:pStyle w:val="Titre2"/>
         <w:numPr>
           <w:ilvl w:val="2"/>
-          <w:numId w:val="13"/>
+          <w:numId w:val="14"/>
         </w:numPr>
         <w:spacing w:before="0" w:after="200"/>
       </w:pPr>
-      <w:bookmarkStart w:id="68" w:name="_Toc382461321"/>
+      <w:bookmarkStart w:id="74" w:name="_Toc382471975"/>
       <w:r>
         <w:t>WPF</w:t>
       </w:r>
-      <w:bookmarkEnd w:id="68"/>
+      <w:bookmarkEnd w:id="74"/>
       <w:r>
         <w:t xml:space="preserve"> </w:t>
       </w:r>
@@ -6056,7 +6987,6 @@
           <w:szCs w:val="24"/>
         </w:rPr>
       </w:pPr>
-      <w:proofErr w:type="spellStart"/>
       <w:r>
         <w:rPr>
           <w:rFonts w:ascii="Times New Roman" w:hAnsi="Times New Roman" w:cs="Times New Roman"/>
@@ -6070,19 +7000,20 @@
       <w:r>
         <w:rPr>
           <w:rFonts w:ascii="Times New Roman" w:hAnsi="Times New Roman" w:cs="Times New Roman"/>
-          <w:sz w:val="24"/>
-          <w:szCs w:val="24"/>
-        </w:rPr>
-        <w:t>une</w:t>
-      </w:r>
-      <w:proofErr w:type="spellEnd"/>
-      <w:r>
-        <w:rPr>
-          <w:rFonts w:ascii="Times New Roman" w:hAnsi="Times New Roman" w:cs="Times New Roman"/>
-          <w:sz w:val="24"/>
-          <w:szCs w:val="24"/>
+          <w:color w:val="000000"/>
+          <w:sz w:val="24"/>
+          <w:szCs w:val="24"/>
+          <w:shd w:val="clear" w:color="auto" w:fill="FFFFFF"/>
         </w:rPr>
         <w:t xml:space="preserve"> </w:t>
+      </w:r>
+      <w:r>
+        <w:rPr>
+          <w:rFonts w:ascii="Times New Roman" w:hAnsi="Times New Roman" w:cs="Times New Roman"/>
+          <w:sz w:val="24"/>
+          <w:szCs w:val="24"/>
+        </w:rPr>
+        <w:t xml:space="preserve">une </w:t>
       </w:r>
       <w:r>
         <w:rPr>
@@ -6119,15 +7050,15 @@
         <w:pStyle w:val="Titre2"/>
         <w:numPr>
           <w:ilvl w:val="2"/>
-          <w:numId w:val="13"/>
+          <w:numId w:val="14"/>
         </w:numPr>
         <w:spacing w:before="0" w:after="200"/>
       </w:pPr>
-      <w:bookmarkStart w:id="69" w:name="_Toc382461322"/>
+      <w:bookmarkStart w:id="75" w:name="_Toc382471976"/>
       <w:r>
         <w:t>XAML</w:t>
       </w:r>
-      <w:bookmarkEnd w:id="69"/>
+      <w:bookmarkEnd w:id="75"/>
       <w:r>
         <w:t xml:space="preserve"> </w:t>
       </w:r>
@@ -6296,7 +7227,23 @@
           <w:sz w:val="24"/>
           <w:szCs w:val="24"/>
         </w:rPr>
-        <w:t>Il permet également aux développeurs d’élaborer aisément leurs applications client de manière similaire à une simple application destinée au WEB. Il permet également la manipulation d’objets graphiques vectoriels en 2D ou 3D.</w:t>
+        <w:t xml:space="preserve">Il permet </w:t>
+      </w:r>
+      <w:r>
+        <w:rPr>
+          <w:rFonts w:ascii="Times New Roman" w:hAnsi="Times New Roman" w:cs="Times New Roman"/>
+          <w:sz w:val="24"/>
+          <w:szCs w:val="24"/>
+        </w:rPr>
+        <w:t>aussi</w:t>
+      </w:r>
+      <w:r>
+        <w:rPr>
+          <w:rFonts w:ascii="Times New Roman" w:hAnsi="Times New Roman" w:cs="Times New Roman"/>
+          <w:sz w:val="24"/>
+          <w:szCs w:val="24"/>
+        </w:rPr>
+        <w:t xml:space="preserve"> aux développeurs d’élaborer aisément leurs applications client de manière similaire à une simple application destinée au WEB. Il permet également la manipulation d’objets graphiques vectoriels en 2D ou 3D.</w:t>
       </w:r>
     </w:p>
     <w:p>
@@ -6321,16 +7268,16 @@
         <w:pStyle w:val="Titre2"/>
         <w:numPr>
           <w:ilvl w:val="2"/>
-          <w:numId w:val="13"/>
+          <w:numId w:val="14"/>
         </w:numPr>
         <w:spacing w:before="0" w:after="200"/>
       </w:pPr>
-      <w:bookmarkStart w:id="70" w:name="_Toc382461323"/>
+      <w:bookmarkStart w:id="76" w:name="_Toc382471977"/>
       <w:r>
         <w:lastRenderedPageBreak/>
         <w:t>C#</w:t>
       </w:r>
-      <w:bookmarkEnd w:id="70"/>
+      <w:bookmarkEnd w:id="76"/>
     </w:p>
     <w:p/>
     <w:p>
@@ -6489,7 +7436,15 @@
           <w:szCs w:val="24"/>
         </w:rPr>
         <w:tab/>
-        <w:t xml:space="preserve">Syntaxiquement, l’on peut dire qu’il est proche du Java par </w:t>
+        <w:t xml:space="preserve">Syntaxiquement, </w:t>
+      </w:r>
+      <w:r>
+        <w:rPr>
+          <w:rFonts w:ascii="Times New Roman" w:hAnsi="Times New Roman" w:cs="Times New Roman"/>
+          <w:sz w:val="24"/>
+          <w:szCs w:val="24"/>
+        </w:rPr>
+        <w:t xml:space="preserve">on peut dire qu’il est proche du Java par </w:t>
       </w:r>
       <w:r>
         <w:rPr>
@@ -6610,12 +7565,14 @@
           <w:szCs w:val="26"/>
         </w:rPr>
       </w:pPr>
-      <w:bookmarkStart w:id="71" w:name="_Toc382456035"/>
-      <w:bookmarkStart w:id="72" w:name="_Toc382456067"/>
-      <w:bookmarkStart w:id="73" w:name="_Toc382461324"/>
-      <w:bookmarkEnd w:id="71"/>
-      <w:bookmarkEnd w:id="72"/>
-      <w:bookmarkEnd w:id="73"/>
+      <w:bookmarkStart w:id="77" w:name="_Toc382456035"/>
+      <w:bookmarkStart w:id="78" w:name="_Toc382456067"/>
+      <w:bookmarkStart w:id="79" w:name="_Toc382461324"/>
+      <w:bookmarkStart w:id="80" w:name="_Toc382471978"/>
+      <w:bookmarkEnd w:id="77"/>
+      <w:bookmarkEnd w:id="78"/>
+      <w:bookmarkEnd w:id="79"/>
+      <w:bookmarkEnd w:id="80"/>
     </w:p>
     <w:p>
       <w:pPr>
@@ -6638,12 +7595,14 @@
           <w:szCs w:val="26"/>
         </w:rPr>
       </w:pPr>
-      <w:bookmarkStart w:id="74" w:name="_Toc382456036"/>
-      <w:bookmarkStart w:id="75" w:name="_Toc382456068"/>
-      <w:bookmarkStart w:id="76" w:name="_Toc382461325"/>
-      <w:bookmarkEnd w:id="74"/>
-      <w:bookmarkEnd w:id="75"/>
-      <w:bookmarkEnd w:id="76"/>
+      <w:bookmarkStart w:id="81" w:name="_Toc382456036"/>
+      <w:bookmarkStart w:id="82" w:name="_Toc382456068"/>
+      <w:bookmarkStart w:id="83" w:name="_Toc382461325"/>
+      <w:bookmarkStart w:id="84" w:name="_Toc382471979"/>
+      <w:bookmarkEnd w:id="81"/>
+      <w:bookmarkEnd w:id="82"/>
+      <w:bookmarkEnd w:id="83"/>
+      <w:bookmarkEnd w:id="84"/>
     </w:p>
     <w:p>
       <w:pPr>
@@ -6666,12 +7625,14 @@
           <w:szCs w:val="26"/>
         </w:rPr>
       </w:pPr>
-      <w:bookmarkStart w:id="77" w:name="_Toc382456037"/>
-      <w:bookmarkStart w:id="78" w:name="_Toc382456069"/>
-      <w:bookmarkStart w:id="79" w:name="_Toc382461326"/>
-      <w:bookmarkEnd w:id="77"/>
-      <w:bookmarkEnd w:id="78"/>
-      <w:bookmarkEnd w:id="79"/>
+      <w:bookmarkStart w:id="85" w:name="_Toc382456037"/>
+      <w:bookmarkStart w:id="86" w:name="_Toc382456069"/>
+      <w:bookmarkStart w:id="87" w:name="_Toc382461326"/>
+      <w:bookmarkStart w:id="88" w:name="_Toc382471980"/>
+      <w:bookmarkEnd w:id="85"/>
+      <w:bookmarkEnd w:id="86"/>
+      <w:bookmarkEnd w:id="87"/>
+      <w:bookmarkEnd w:id="88"/>
     </w:p>
     <w:p>
       <w:pPr>
@@ -6694,12 +7655,14 @@
           <w:szCs w:val="26"/>
         </w:rPr>
       </w:pPr>
-      <w:bookmarkStart w:id="80" w:name="_Toc382456038"/>
-      <w:bookmarkStart w:id="81" w:name="_Toc382456070"/>
-      <w:bookmarkStart w:id="82" w:name="_Toc382461327"/>
-      <w:bookmarkEnd w:id="80"/>
-      <w:bookmarkEnd w:id="81"/>
-      <w:bookmarkEnd w:id="82"/>
+      <w:bookmarkStart w:id="89" w:name="_Toc382456038"/>
+      <w:bookmarkStart w:id="90" w:name="_Toc382456070"/>
+      <w:bookmarkStart w:id="91" w:name="_Toc382461327"/>
+      <w:bookmarkStart w:id="92" w:name="_Toc382471981"/>
+      <w:bookmarkEnd w:id="89"/>
+      <w:bookmarkEnd w:id="90"/>
+      <w:bookmarkEnd w:id="91"/>
+      <w:bookmarkEnd w:id="92"/>
     </w:p>
     <w:p>
       <w:pPr>
@@ -6722,12 +7685,14 @@
           <w:szCs w:val="26"/>
         </w:rPr>
       </w:pPr>
-      <w:bookmarkStart w:id="83" w:name="_Toc382456039"/>
-      <w:bookmarkStart w:id="84" w:name="_Toc382456071"/>
-      <w:bookmarkStart w:id="85" w:name="_Toc382461328"/>
-      <w:bookmarkEnd w:id="83"/>
-      <w:bookmarkEnd w:id="84"/>
-      <w:bookmarkEnd w:id="85"/>
+      <w:bookmarkStart w:id="93" w:name="_Toc382456039"/>
+      <w:bookmarkStart w:id="94" w:name="_Toc382456071"/>
+      <w:bookmarkStart w:id="95" w:name="_Toc382461328"/>
+      <w:bookmarkStart w:id="96" w:name="_Toc382471982"/>
+      <w:bookmarkEnd w:id="93"/>
+      <w:bookmarkEnd w:id="94"/>
+      <w:bookmarkEnd w:id="95"/>
+      <w:bookmarkEnd w:id="96"/>
     </w:p>
     <w:p>
       <w:pPr>
@@ -6750,12 +7715,14 @@
           <w:szCs w:val="26"/>
         </w:rPr>
       </w:pPr>
-      <w:bookmarkStart w:id="86" w:name="_Toc382456040"/>
-      <w:bookmarkStart w:id="87" w:name="_Toc382456072"/>
-      <w:bookmarkStart w:id="88" w:name="_Toc382461329"/>
-      <w:bookmarkEnd w:id="86"/>
-      <w:bookmarkEnd w:id="87"/>
-      <w:bookmarkEnd w:id="88"/>
+      <w:bookmarkStart w:id="97" w:name="_Toc382456040"/>
+      <w:bookmarkStart w:id="98" w:name="_Toc382456072"/>
+      <w:bookmarkStart w:id="99" w:name="_Toc382461329"/>
+      <w:bookmarkStart w:id="100" w:name="_Toc382471983"/>
+      <w:bookmarkEnd w:id="97"/>
+      <w:bookmarkEnd w:id="98"/>
+      <w:bookmarkEnd w:id="99"/>
+      <w:bookmarkEnd w:id="100"/>
     </w:p>
     <w:p>
       <w:pPr>
@@ -6778,23 +7745,25 @@
           <w:szCs w:val="26"/>
         </w:rPr>
       </w:pPr>
-      <w:bookmarkStart w:id="89" w:name="_Toc382456041"/>
-      <w:bookmarkStart w:id="90" w:name="_Toc382456073"/>
-      <w:bookmarkStart w:id="91" w:name="_Toc382461330"/>
-      <w:bookmarkEnd w:id="89"/>
-      <w:bookmarkEnd w:id="90"/>
-      <w:bookmarkEnd w:id="91"/>
+      <w:bookmarkStart w:id="101" w:name="_Toc382456041"/>
+      <w:bookmarkStart w:id="102" w:name="_Toc382456073"/>
+      <w:bookmarkStart w:id="103" w:name="_Toc382461330"/>
+      <w:bookmarkStart w:id="104" w:name="_Toc382471984"/>
+      <w:bookmarkEnd w:id="101"/>
+      <w:bookmarkEnd w:id="102"/>
+      <w:bookmarkEnd w:id="103"/>
+      <w:bookmarkEnd w:id="104"/>
     </w:p>
     <w:p>
       <w:pPr>
         <w:pStyle w:val="Titre2"/>
         <w:numPr>
           <w:ilvl w:val="2"/>
-          <w:numId w:val="20"/>
+          <w:numId w:val="14"/>
         </w:numPr>
         <w:spacing w:before="0" w:after="200"/>
       </w:pPr>
-      <w:bookmarkStart w:id="92" w:name="_Toc382461331"/>
+      <w:bookmarkStart w:id="105" w:name="_Toc382471985"/>
       <w:proofErr w:type="spellStart"/>
       <w:r>
         <w:t>Scatter</w:t>
@@ -6807,7 +7776,7 @@
       <w:r>
         <w:t>View</w:t>
       </w:r>
-      <w:bookmarkEnd w:id="92"/>
+      <w:bookmarkEnd w:id="105"/>
       <w:proofErr w:type="spellEnd"/>
     </w:p>
     <w:p/>
@@ -6996,16 +7965,16 @@
         <w:pStyle w:val="Titre2"/>
         <w:numPr>
           <w:ilvl w:val="2"/>
-          <w:numId w:val="20"/>
+          <w:numId w:val="14"/>
         </w:numPr>
         <w:spacing w:before="0" w:after="200"/>
       </w:pPr>
-      <w:bookmarkStart w:id="93" w:name="_Toc382461332"/>
+      <w:bookmarkStart w:id="106" w:name="_Toc382471986"/>
       <w:r>
         <w:lastRenderedPageBreak/>
         <w:t>Entrées</w:t>
       </w:r>
-      <w:bookmarkEnd w:id="93"/>
+      <w:bookmarkEnd w:id="106"/>
     </w:p>
     <w:p/>
     <w:p>
@@ -7093,7 +8062,23 @@
           <w:sz w:val="24"/>
           <w:szCs w:val="24"/>
         </w:rPr>
-        <w:t>ches ». Ce sont des formes elliptiques ayant une certaine aire, assez important, les différenciant ainsi de ses consœurs. Leur détection se fait par toucher ou par survol sur le périphérique. Une fois reconnue lui est attribué un identifiant, une position et une orientation.</w:t>
+        <w:t>ches ». Ce sont des formes elliptiques ayant une certaine aire, assez important, les différenciant ainsi de ses consœurs. Leur détection se fait par toucher ou par survol sur le périphérique. Une fois reconnue</w:t>
+      </w:r>
+      <w:r>
+        <w:rPr>
+          <w:rFonts w:ascii="Times New Roman" w:hAnsi="Times New Roman" w:cs="Times New Roman"/>
+          <w:sz w:val="24"/>
+          <w:szCs w:val="24"/>
+        </w:rPr>
+        <w:t>, il</w:t>
+      </w:r>
+      <w:r>
+        <w:rPr>
+          <w:rFonts w:ascii="Times New Roman" w:hAnsi="Times New Roman" w:cs="Times New Roman"/>
+          <w:sz w:val="24"/>
+          <w:szCs w:val="24"/>
+        </w:rPr>
+        <w:t xml:space="preserve"> lui est attribué un identifiant, une position et une orientation.</w:t>
       </w:r>
     </w:p>
     <w:p>
@@ -7290,15 +8275,15 @@
         <w:pStyle w:val="Titre2"/>
         <w:numPr>
           <w:ilvl w:val="2"/>
-          <w:numId w:val="20"/>
+          <w:numId w:val="14"/>
         </w:numPr>
         <w:spacing w:before="0" w:after="200"/>
       </w:pPr>
-      <w:bookmarkStart w:id="94" w:name="_Toc382461333"/>
+      <w:bookmarkStart w:id="107" w:name="_Toc382471987"/>
       <w:r>
         <w:t>Outils du SDK</w:t>
       </w:r>
-      <w:bookmarkEnd w:id="94"/>
+      <w:bookmarkEnd w:id="107"/>
     </w:p>
     <w:p/>
     <w:p>
@@ -7400,7 +8385,7 @@
         <w:pStyle w:val="Titre2"/>
         <w:numPr>
           <w:ilvl w:val="1"/>
-          <w:numId w:val="20"/>
+          <w:numId w:val="14"/>
         </w:numPr>
         <w:spacing w:before="0" w:after="200"/>
         <w:rPr>
@@ -7409,7 +8394,7 @@
           <w:szCs w:val="28"/>
         </w:rPr>
       </w:pPr>
-      <w:bookmarkStart w:id="95" w:name="_Toc382461334"/>
+      <w:bookmarkStart w:id="108" w:name="_Toc382471988"/>
       <w:r>
         <w:rPr>
           <w:rFonts w:ascii="Times New Roman" w:hAnsi="Times New Roman" w:cs="Times New Roman"/>
@@ -7419,23 +8404,23 @@
         <w:lastRenderedPageBreak/>
         <w:t>Eléments du programme</w:t>
       </w:r>
-      <w:bookmarkEnd w:id="95"/>
+      <w:bookmarkEnd w:id="108"/>
     </w:p>
     <w:p>
       <w:pPr>
         <w:pStyle w:val="Titre2"/>
         <w:numPr>
           <w:ilvl w:val="2"/>
-          <w:numId w:val="20"/>
+          <w:numId w:val="14"/>
         </w:numPr>
         <w:spacing w:before="0" w:after="200"/>
       </w:pPr>
-      <w:bookmarkStart w:id="96" w:name="_Toc382461335"/>
+      <w:bookmarkStart w:id="109" w:name="_Toc382471989"/>
       <w:proofErr w:type="spellStart"/>
       <w:r>
         <w:t>Nodes</w:t>
       </w:r>
-      <w:bookmarkEnd w:id="96"/>
+      <w:bookmarkEnd w:id="109"/>
       <w:proofErr w:type="spellEnd"/>
     </w:p>
     <w:p/>
@@ -7522,7 +8507,7 @@
           <w:sz w:val="24"/>
           <w:szCs w:val="24"/>
         </w:rPr>
-        <w:t>Sa création se fait par simple appuie prolongé sur la surface du périphérique. Une fois le contact cont</w:t>
+        <w:t>Sa création se fait par simple appui prolongé sur la surface du périphérique. Une fois le contact cont</w:t>
       </w:r>
       <w:r>
         <w:rPr>
@@ -7538,7 +8523,23 @@
           <w:sz w:val="24"/>
           <w:szCs w:val="24"/>
         </w:rPr>
-        <w:t xml:space="preserve"> détecté, un cercle de chargement apparait à l’emplacement du doigt. L’animation de chargement indique alors à l’utilisateur la durée minimum d’appuis requis pour la création du </w:t>
+        <w:t xml:space="preserve"> détecté, un cercle de chargement apparait à l’emplacement du doigt. L’animation de chargement indique alors à l’utili</w:t>
+      </w:r>
+      <w:r>
+        <w:rPr>
+          <w:rFonts w:ascii="Times New Roman" w:hAnsi="Times New Roman" w:cs="Times New Roman"/>
+          <w:sz w:val="24"/>
+          <w:szCs w:val="24"/>
+        </w:rPr>
+        <w:t>sateur la durée minimum d’appui</w:t>
+      </w:r>
+      <w:r>
+        <w:rPr>
+          <w:rFonts w:ascii="Times New Roman" w:hAnsi="Times New Roman" w:cs="Times New Roman"/>
+          <w:sz w:val="24"/>
+          <w:szCs w:val="24"/>
+        </w:rPr>
+        <w:t xml:space="preserve"> requis pour la création du </w:t>
       </w:r>
       <w:proofErr w:type="spellStart"/>
       <w:r>
@@ -7606,7 +8607,15 @@
           <w:sz w:val="24"/>
           <w:szCs w:val="24"/>
         </w:rPr>
-        <w:t xml:space="preserve"> une fois le délai dépasser entraine la disparition du cercle. Cependant</w:t>
+        <w:t xml:space="preserve"> une fois le délai dépassé</w:t>
+      </w:r>
+      <w:r>
+        <w:rPr>
+          <w:rFonts w:ascii="Times New Roman" w:hAnsi="Times New Roman" w:cs="Times New Roman"/>
+          <w:sz w:val="24"/>
+          <w:szCs w:val="24"/>
+        </w:rPr>
+        <w:t xml:space="preserve"> entraine la disparition du cercle. Cependant</w:t>
       </w:r>
       <w:r>
         <w:rPr>
@@ -7778,11 +8787,11 @@
         <w:pStyle w:val="Titre2"/>
         <w:numPr>
           <w:ilvl w:val="2"/>
-          <w:numId w:val="20"/>
+          <w:numId w:val="14"/>
         </w:numPr>
         <w:spacing w:before="0" w:after="200"/>
       </w:pPr>
-      <w:bookmarkStart w:id="97" w:name="_Toc382461336"/>
+      <w:bookmarkStart w:id="110" w:name="_Toc382471990"/>
       <w:r>
         <w:t xml:space="preserve">Fonctionnalités du </w:t>
       </w:r>
@@ -7790,7 +8799,7 @@
       <w:r>
         <w:t>NodeText</w:t>
       </w:r>
-      <w:bookmarkEnd w:id="97"/>
+      <w:bookmarkEnd w:id="110"/>
       <w:proofErr w:type="spellEnd"/>
     </w:p>
     <w:p/>
@@ -8099,7 +9108,23 @@
           <w:sz w:val="24"/>
           <w:szCs w:val="24"/>
         </w:rPr>
-        <w:t xml:space="preserve"> à pour charge de supprimer l’idée et ses ramifications. Une confirmation de l’action est bien s</w:t>
+        <w:t xml:space="preserve"> </w:t>
+      </w:r>
+      <w:r>
+        <w:rPr>
+          <w:rFonts w:ascii="Times New Roman" w:hAnsi="Times New Roman" w:cs="Times New Roman"/>
+          <w:sz w:val="24"/>
+          <w:szCs w:val="24"/>
+        </w:rPr>
+        <w:t>a</w:t>
+      </w:r>
+      <w:r>
+        <w:rPr>
+          <w:rFonts w:ascii="Times New Roman" w:hAnsi="Times New Roman" w:cs="Times New Roman"/>
+          <w:sz w:val="24"/>
+          <w:szCs w:val="24"/>
+        </w:rPr>
+        <w:t xml:space="preserve"> pour charge de supprimer l’idée et ses ramifications. Une confirmation de l’action est bien s</w:t>
       </w:r>
       <w:r>
         <w:rPr>
@@ -8226,7 +9251,23 @@
           <w:sz w:val="24"/>
           <w:szCs w:val="24"/>
         </w:rPr>
-        <w:t xml:space="preserve">textuelle du </w:t>
+        <w:t>textue</w:t>
+      </w:r>
+      <w:r>
+        <w:rPr>
+          <w:rFonts w:ascii="Times New Roman" w:hAnsi="Times New Roman" w:cs="Times New Roman"/>
+          <w:sz w:val="24"/>
+          <w:szCs w:val="24"/>
+        </w:rPr>
+        <w:t>l</w:t>
+      </w:r>
+      <w:r>
+        <w:rPr>
+          <w:rFonts w:ascii="Times New Roman" w:hAnsi="Times New Roman" w:cs="Times New Roman"/>
+          <w:sz w:val="24"/>
+          <w:szCs w:val="24"/>
+        </w:rPr>
+        <w:t xml:space="preserve"> du </w:t>
       </w:r>
       <w:proofErr w:type="spellStart"/>
       <w:r>
@@ -8320,11 +9361,11 @@
         <w:pStyle w:val="Titre2"/>
         <w:numPr>
           <w:ilvl w:val="2"/>
-          <w:numId w:val="20"/>
+          <w:numId w:val="14"/>
         </w:numPr>
         <w:spacing w:before="0" w:after="200"/>
       </w:pPr>
-      <w:bookmarkStart w:id="98" w:name="_Toc382461337"/>
+      <w:bookmarkStart w:id="111" w:name="_Toc382471991"/>
       <w:r>
         <w:t xml:space="preserve">Fonctionnalités du </w:t>
       </w:r>
@@ -8332,7 +9373,7 @@
       <w:r>
         <w:t>NodeImage</w:t>
       </w:r>
-      <w:bookmarkEnd w:id="98"/>
+      <w:bookmarkEnd w:id="111"/>
       <w:proofErr w:type="spellEnd"/>
     </w:p>
     <w:p/>
@@ -8729,11 +9770,11 @@
         <w:pStyle w:val="Titre2"/>
         <w:numPr>
           <w:ilvl w:val="2"/>
-          <w:numId w:val="20"/>
+          <w:numId w:val="14"/>
         </w:numPr>
         <w:spacing w:before="0" w:after="200"/>
       </w:pPr>
-      <w:bookmarkStart w:id="99" w:name="_Toc382461338"/>
+      <w:bookmarkStart w:id="112" w:name="_Toc382471992"/>
       <w:r>
         <w:t xml:space="preserve">Relations entre </w:t>
       </w:r>
@@ -8741,7 +9782,7 @@
       <w:r>
         <w:t>Nodes</w:t>
       </w:r>
-      <w:bookmarkEnd w:id="99"/>
+      <w:bookmarkEnd w:id="112"/>
       <w:proofErr w:type="spellEnd"/>
     </w:p>
     <w:p>
@@ -8980,16 +10021,16 @@
         <w:pStyle w:val="Titre2"/>
         <w:numPr>
           <w:ilvl w:val="2"/>
-          <w:numId w:val="20"/>
+          <w:numId w:val="14"/>
         </w:numPr>
         <w:spacing w:before="0" w:after="200"/>
       </w:pPr>
-      <w:bookmarkStart w:id="100" w:name="_Toc382461339"/>
+      <w:bookmarkStart w:id="113" w:name="_Toc382471993"/>
       <w:r>
         <w:lastRenderedPageBreak/>
         <w:t>Clavier</w:t>
       </w:r>
-      <w:bookmarkEnd w:id="100"/>
+      <w:bookmarkEnd w:id="113"/>
     </w:p>
     <w:p/>
     <w:p>
@@ -9053,7 +10094,31 @@
           <w:sz w:val="24"/>
           <w:szCs w:val="24"/>
         </w:rPr>
-        <w:t xml:space="preserve">C’est pour répondre à cette problématique qu’il a été décidé de la ré-implémentation d’un clavier. Contrairement à celui fournit par le périphérique, un clavier est affecté à un </w:t>
+        <w:t xml:space="preserve">C’est pour répondre à cette problématique qu’il a été décidé </w:t>
+      </w:r>
+      <w:r>
+        <w:rPr>
+          <w:rFonts w:ascii="Times New Roman" w:hAnsi="Times New Roman" w:cs="Times New Roman"/>
+          <w:sz w:val="24"/>
+          <w:szCs w:val="24"/>
+        </w:rPr>
+        <w:t>d’une</w:t>
+      </w:r>
+      <w:r>
+        <w:rPr>
+          <w:rFonts w:ascii="Times New Roman" w:hAnsi="Times New Roman" w:cs="Times New Roman"/>
+          <w:sz w:val="24"/>
+          <w:szCs w:val="24"/>
+        </w:rPr>
+        <w:t xml:space="preserve"> ré-implémentation d’un clavier. Contrairement à celui fournit par le périphérique, un clavier est </w:t>
+      </w:r>
+      <w:r>
+        <w:rPr>
+          <w:rFonts w:ascii="Times New Roman" w:hAnsi="Times New Roman" w:cs="Times New Roman"/>
+          <w:sz w:val="24"/>
+          <w:szCs w:val="24"/>
+        </w:rPr>
+        <w:t xml:space="preserve">affecté à un </w:t>
       </w:r>
       <w:proofErr w:type="spellStart"/>
       <w:r>
@@ -9071,7 +10136,31 @@
           <w:sz w:val="24"/>
           <w:szCs w:val="24"/>
         </w:rPr>
-        <w:t xml:space="preserve"> pour permettra une action d’édition simultané par ses utilisateur sans avoir à se disputer ce périphérique virtuel.</w:t>
+        <w:t xml:space="preserve"> pour permettre</w:t>
+      </w:r>
+      <w:r>
+        <w:rPr>
+          <w:rFonts w:ascii="Times New Roman" w:hAnsi="Times New Roman" w:cs="Times New Roman"/>
+          <w:sz w:val="24"/>
+          <w:szCs w:val="24"/>
+        </w:rPr>
+        <w:t xml:space="preserve"> une action d’édition simultané</w:t>
+      </w:r>
+      <w:r>
+        <w:rPr>
+          <w:rFonts w:ascii="Times New Roman" w:hAnsi="Times New Roman" w:cs="Times New Roman"/>
+          <w:sz w:val="24"/>
+          <w:szCs w:val="24"/>
+        </w:rPr>
+        <w:t>e</w:t>
+      </w:r>
+      <w:r>
+        <w:rPr>
+          <w:rFonts w:ascii="Times New Roman" w:hAnsi="Times New Roman" w:cs="Times New Roman"/>
+          <w:sz w:val="24"/>
+          <w:szCs w:val="24"/>
+        </w:rPr>
+        <w:t xml:space="preserve"> par ses utilisateur sans avoir à se disputer ce périphérique virtuel.</w:t>
       </w:r>
     </w:p>
     <w:p>
@@ -9353,23 +10442,7 @@
           <w:sz w:val="24"/>
           <w:szCs w:val="24"/>
         </w:rPr>
-        <w:t xml:space="preserve">Une touche Close servant à </w:t>
-      </w:r>
-      <w:r>
-        <w:rPr>
-          <w:rFonts w:ascii="Times New Roman" w:hAnsi="Times New Roman" w:cs="Times New Roman"/>
-          <w:sz w:val="24"/>
-          <w:szCs w:val="24"/>
-        </w:rPr>
-        <w:t>fermer</w:t>
-      </w:r>
-      <w:r>
-        <w:rPr>
-          <w:rFonts w:ascii="Times New Roman" w:hAnsi="Times New Roman" w:cs="Times New Roman"/>
-          <w:sz w:val="24"/>
-          <w:szCs w:val="24"/>
-        </w:rPr>
-        <w:t xml:space="preserve"> le clavier</w:t>
+        <w:t>Une touche Close servant à fermer le clavier</w:t>
       </w:r>
     </w:p>
     <w:p>
@@ -9459,7 +10532,7 @@
           <w:sz w:val="24"/>
           <w:szCs w:val="24"/>
         </w:rPr>
-        <w:t>.</w:t>
+        <w:t>, et entrainera également l’apparition d’une barre de défilement si le texte est suffisamment long.</w:t>
       </w:r>
     </w:p>
     <w:p/>
@@ -9468,7 +10541,7 @@
     <w:p>
       <w:pPr>
         <w:sectPr>
-          <w:footerReference w:type="default" r:id="rId10"/>
+          <w:footerReference w:type="default" r:id="rId9"/>
           <w:pgSz w:w="11906" w:h="16838"/>
           <w:pgMar w:top="1418" w:right="1134" w:bottom="1418" w:left="2268" w:header="709" w:footer="709" w:gutter="0"/>
           <w:pgNumType w:start="1"/>
@@ -9490,7 +10563,7 @@
           <w:szCs w:val="36"/>
         </w:rPr>
       </w:pPr>
-      <w:bookmarkStart w:id="101" w:name="_Toc382461340"/>
+      <w:bookmarkStart w:id="114" w:name="_Toc382471994"/>
       <w:r>
         <w:rPr>
           <w:rFonts w:ascii="Times New Roman" w:hAnsi="Times New Roman" w:cs="Times New Roman"/>
@@ -9500,25 +10573,266 @@
         <w:lastRenderedPageBreak/>
         <w:t>Partie technique.</w:t>
       </w:r>
-      <w:bookmarkEnd w:id="101"/>
-    </w:p>
-    <w:p>
-      <w:pPr>
-        <w:rPr>
-          <w:rFonts w:ascii="Times New Roman" w:hAnsi="Times New Roman" w:cs="Times New Roman"/>
-          <w:sz w:val="24"/>
-          <w:szCs w:val="24"/>
-        </w:rPr>
-      </w:pPr>
-    </w:p>
-    <w:p>
-      <w:pPr>
-        <w:rPr>
-          <w:rFonts w:ascii="Times New Roman" w:hAnsi="Times New Roman" w:cs="Times New Roman"/>
-          <w:sz w:val="24"/>
-          <w:szCs w:val="24"/>
-        </w:rPr>
-      </w:pPr>
+      <w:bookmarkEnd w:id="114"/>
+    </w:p>
+    <w:p>
+      <w:pPr>
+        <w:rPr>
+          <w:rFonts w:ascii="Times New Roman" w:hAnsi="Times New Roman" w:cs="Times New Roman"/>
+          <w:sz w:val="24"/>
+          <w:szCs w:val="24"/>
+        </w:rPr>
+      </w:pPr>
+    </w:p>
+    <w:p>
+      <w:pPr>
+        <w:rPr>
+          <w:rFonts w:ascii="Times New Roman" w:hAnsi="Times New Roman" w:cs="Times New Roman"/>
+          <w:sz w:val="24"/>
+          <w:szCs w:val="24"/>
+        </w:rPr>
+      </w:pPr>
+    </w:p>
+    <w:p>
+      <w:pPr>
+        <w:pStyle w:val="Titre2"/>
+        <w:numPr>
+          <w:ilvl w:val="1"/>
+          <w:numId w:val="14"/>
+        </w:numPr>
+        <w:rPr>
+          <w:rFonts w:ascii="Times New Roman" w:hAnsi="Times New Roman" w:cs="Times New Roman"/>
+          <w:sz w:val="28"/>
+          <w:szCs w:val="28"/>
+        </w:rPr>
+      </w:pPr>
+      <w:r>
+        <w:rPr>
+          <w:rFonts w:ascii="Times New Roman" w:hAnsi="Times New Roman" w:cs="Times New Roman"/>
+          <w:sz w:val="28"/>
+          <w:szCs w:val="28"/>
+        </w:rPr>
+        <w:t>Introduction</w:t>
+      </w:r>
+    </w:p>
+    <w:p>
+      <w:pPr>
+        <w:rPr>
+          <w:rFonts w:ascii="Times New Roman" w:hAnsi="Times New Roman" w:cs="Times New Roman"/>
+          <w:sz w:val="24"/>
+          <w:szCs w:val="24"/>
+        </w:rPr>
+      </w:pPr>
+    </w:p>
+    <w:p>
+      <w:pPr>
+        <w:rPr>
+          <w:rFonts w:ascii="Times New Roman" w:hAnsi="Times New Roman" w:cs="Times New Roman"/>
+          <w:sz w:val="24"/>
+          <w:szCs w:val="24"/>
+        </w:rPr>
+      </w:pPr>
+      <w:r>
+        <w:rPr>
+          <w:rFonts w:ascii="Times New Roman" w:hAnsi="Times New Roman" w:cs="Times New Roman"/>
+          <w:sz w:val="24"/>
+          <w:szCs w:val="24"/>
+        </w:rPr>
+        <w:tab/>
+        <w:t>La création de ce logiciel d’édition de document</w:t>
+      </w:r>
+      <w:r>
+        <w:rPr>
+          <w:rFonts w:ascii="Times New Roman" w:hAnsi="Times New Roman" w:cs="Times New Roman"/>
+          <w:sz w:val="24"/>
+          <w:szCs w:val="24"/>
+        </w:rPr>
+        <w:t>s</w:t>
+      </w:r>
+      <w:r>
+        <w:rPr>
+          <w:rFonts w:ascii="Times New Roman" w:hAnsi="Times New Roman" w:cs="Times New Roman"/>
+          <w:sz w:val="24"/>
+          <w:szCs w:val="24"/>
+        </w:rPr>
+        <w:t xml:space="preserve"> collaboratif</w:t>
+      </w:r>
+      <w:r>
+        <w:rPr>
+          <w:rFonts w:ascii="Times New Roman" w:hAnsi="Times New Roman" w:cs="Times New Roman"/>
+          <w:sz w:val="24"/>
+          <w:szCs w:val="24"/>
+        </w:rPr>
+        <w:t>s</w:t>
+      </w:r>
+      <w:r>
+        <w:rPr>
+          <w:rFonts w:ascii="Times New Roman" w:hAnsi="Times New Roman" w:cs="Times New Roman"/>
+          <w:sz w:val="24"/>
+          <w:szCs w:val="24"/>
+        </w:rPr>
+        <w:t xml:space="preserve"> a nécessité </w:t>
+      </w:r>
+      <w:r>
+        <w:rPr>
+          <w:rFonts w:ascii="Times New Roman" w:hAnsi="Times New Roman" w:cs="Times New Roman"/>
+          <w:sz w:val="24"/>
+          <w:szCs w:val="24"/>
+        </w:rPr>
+        <w:t xml:space="preserve">l’utilisation de nombreux outils de programmation : XAML, C#, </w:t>
+      </w:r>
+      <w:proofErr w:type="spellStart"/>
+      <w:r>
+        <w:rPr>
+          <w:rFonts w:ascii="Times New Roman" w:hAnsi="Times New Roman" w:cs="Times New Roman"/>
+          <w:sz w:val="24"/>
+          <w:szCs w:val="24"/>
+        </w:rPr>
+        <w:t>ScatterView</w:t>
+      </w:r>
+      <w:proofErr w:type="spellEnd"/>
+      <w:r>
+        <w:rPr>
+          <w:rFonts w:ascii="Times New Roman" w:hAnsi="Times New Roman" w:cs="Times New Roman"/>
+          <w:sz w:val="24"/>
+          <w:szCs w:val="24"/>
+        </w:rPr>
+        <w:t xml:space="preserve"> notamment</w:t>
+      </w:r>
+      <w:r>
+        <w:rPr>
+          <w:rFonts w:ascii="Times New Roman" w:hAnsi="Times New Roman" w:cs="Times New Roman"/>
+          <w:sz w:val="24"/>
+          <w:szCs w:val="24"/>
+        </w:rPr>
+        <w:t xml:space="preserve">, les connaissances du groupe sur ces outils ont du être approfondies. </w:t>
+      </w:r>
+    </w:p>
+    <w:p>
+      <w:pPr>
+        <w:rPr>
+          <w:rFonts w:ascii="Times New Roman" w:hAnsi="Times New Roman" w:cs="Times New Roman"/>
+          <w:sz w:val="24"/>
+          <w:szCs w:val="24"/>
+        </w:rPr>
+      </w:pPr>
+      <w:r>
+        <w:rPr>
+          <w:rFonts w:ascii="Times New Roman" w:hAnsi="Times New Roman" w:cs="Times New Roman"/>
+          <w:sz w:val="24"/>
+          <w:szCs w:val="24"/>
+        </w:rPr>
+        <w:tab/>
+        <w:t>Il a également fallu se familiariser avec la table tactile et les outils qui lui sont propres, en particulier les interactions.</w:t>
+      </w:r>
+    </w:p>
+    <w:p>
+      <w:pPr>
+        <w:rPr>
+          <w:rFonts w:ascii="Times New Roman" w:hAnsi="Times New Roman" w:cs="Times New Roman"/>
+          <w:sz w:val="24"/>
+          <w:szCs w:val="24"/>
+        </w:rPr>
+      </w:pPr>
+    </w:p>
+    <w:p>
+      <w:pPr>
+        <w:rPr>
+          <w:rFonts w:ascii="Times New Roman" w:hAnsi="Times New Roman" w:cs="Times New Roman"/>
+          <w:sz w:val="24"/>
+          <w:szCs w:val="24"/>
+        </w:rPr>
+      </w:pPr>
+      <w:r>
+        <w:rPr>
+          <w:rFonts w:ascii="Times New Roman" w:hAnsi="Times New Roman" w:cs="Times New Roman"/>
+          <w:sz w:val="24"/>
+          <w:szCs w:val="24"/>
+        </w:rPr>
+        <w:tab/>
+        <w:t xml:space="preserve">Pour chaque classe il a fallu créer une partie </w:t>
+      </w:r>
+      <w:proofErr w:type="spellStart"/>
+      <w:r>
+        <w:rPr>
+          <w:rFonts w:ascii="Times New Roman" w:hAnsi="Times New Roman" w:cs="Times New Roman"/>
+          <w:sz w:val="24"/>
+          <w:szCs w:val="24"/>
+        </w:rPr>
+        <w:t>xaml</w:t>
+      </w:r>
+      <w:proofErr w:type="spellEnd"/>
+      <w:r>
+        <w:rPr>
+          <w:rFonts w:ascii="Times New Roman" w:hAnsi="Times New Roman" w:cs="Times New Roman"/>
+          <w:sz w:val="24"/>
+          <w:szCs w:val="24"/>
+        </w:rPr>
+        <w:t xml:space="preserve">, qui contenait un aspect plutôt graphique de tailles, dispositions et couleurs, et une partie en C# qui contenait les interactions et liens entre les différentes cases, ainsi que les caractéristiques spécifiques (plus particulièrement pour la différenciation des </w:t>
+      </w:r>
+      <w:proofErr w:type="spellStart"/>
+      <w:r>
+        <w:rPr>
+          <w:rFonts w:ascii="Times New Roman" w:hAnsi="Times New Roman" w:cs="Times New Roman"/>
+          <w:sz w:val="24"/>
+          <w:szCs w:val="24"/>
+        </w:rPr>
+        <w:t>nodeimage</w:t>
+      </w:r>
+      <w:proofErr w:type="spellEnd"/>
+      <w:r>
+        <w:rPr>
+          <w:rFonts w:ascii="Times New Roman" w:hAnsi="Times New Roman" w:cs="Times New Roman"/>
+          <w:sz w:val="24"/>
+          <w:szCs w:val="24"/>
+        </w:rPr>
+        <w:t xml:space="preserve"> et </w:t>
+      </w:r>
+      <w:proofErr w:type="spellStart"/>
+      <w:r>
+        <w:rPr>
+          <w:rFonts w:ascii="Times New Roman" w:hAnsi="Times New Roman" w:cs="Times New Roman"/>
+          <w:sz w:val="24"/>
+          <w:szCs w:val="24"/>
+        </w:rPr>
+        <w:t>nodetext</w:t>
+      </w:r>
+      <w:proofErr w:type="spellEnd"/>
+      <w:r>
+        <w:rPr>
+          <w:rFonts w:ascii="Times New Roman" w:hAnsi="Times New Roman" w:cs="Times New Roman"/>
+          <w:sz w:val="24"/>
+          <w:szCs w:val="24"/>
+        </w:rPr>
+        <w:t>).</w:t>
+      </w:r>
+    </w:p>
+    <w:p>
+      <w:pPr>
+        <w:rPr>
+          <w:rFonts w:ascii="Times New Roman" w:hAnsi="Times New Roman" w:cs="Times New Roman"/>
+          <w:sz w:val="24"/>
+          <w:szCs w:val="24"/>
+        </w:rPr>
+      </w:pPr>
+    </w:p>
+    <w:p>
+      <w:pPr>
+        <w:rPr>
+          <w:rFonts w:ascii="Times New Roman" w:hAnsi="Times New Roman" w:cs="Times New Roman"/>
+          <w:sz w:val="24"/>
+          <w:szCs w:val="24"/>
+        </w:rPr>
+      </w:pPr>
+      <w:r>
+        <w:rPr>
+          <w:rFonts w:ascii="Times New Roman" w:hAnsi="Times New Roman" w:cs="Times New Roman"/>
+          <w:sz w:val="24"/>
+          <w:szCs w:val="24"/>
+        </w:rPr>
+        <w:tab/>
+        <w:t xml:space="preserve">Le programme a donc été découpé en plusieurs classes, chacune contenant un élément de l’application et définissant ses caractéristiques. </w:t>
+      </w:r>
     </w:p>
     <w:p>
       <w:pPr>
@@ -9546,7 +10860,7 @@
           <w:szCs w:val="36"/>
         </w:rPr>
       </w:pPr>
-      <w:bookmarkStart w:id="102" w:name="_Toc382461341"/>
+      <w:bookmarkStart w:id="115" w:name="_Toc382471995"/>
       <w:r>
         <w:rPr>
           <w:rFonts w:ascii="Times New Roman" w:hAnsi="Times New Roman" w:cs="Times New Roman"/>
@@ -9556,7 +10870,7 @@
         <w:lastRenderedPageBreak/>
         <w:t>Conclusion</w:t>
       </w:r>
-      <w:bookmarkEnd w:id="102"/>
+      <w:bookmarkEnd w:id="115"/>
     </w:p>
     <w:p/>
     <w:p/>
@@ -9900,7 +11214,7 @@
       </w:pPr>
     </w:p>
     <w:sectPr>
-      <w:footerReference w:type="default" r:id="rId11"/>
+      <w:footerReference w:type="default" r:id="rId10"/>
       <w:pgSz w:w="11906" w:h="16838"/>
       <w:pgMar w:top="1418" w:right="1134" w:bottom="1418" w:left="2268" w:header="709" w:footer="709" w:gutter="0"/>
       <w:cols w:space="708"/>
@@ -9911,7 +11225,7 @@
 </file>
 
 <file path=word/endnotes.xml><?xml version="1.0" encoding="utf-8"?>
-<w:endnotes xmlns:wpc="http://schemas.microsoft.com/office/word/2010/wordprocessingCanvas" xmlns:mc="http://schemas.openxmlformats.org/markup-compatibility/2006" xmlns:o="urn:schemas-microsoft-com:office:office" xmlns:r="http://schemas.openxmlformats.org/officeDocument/2006/relationships" xmlns:m="http://schemas.openxmlformats.org/officeDocument/2006/math" xmlns:v="urn:schemas-microsoft-com:vml" xmlns:wp14="http://schemas.microsoft.com/office/word/2010/wordprocessingDrawing" xmlns:wp="http://schemas.openxmlformats.org/drawingml/2006/wordprocessingDrawing" xmlns:w10="urn:schemas-microsoft-com:office:word" xmlns:w="http://schemas.openxmlformats.org/wordprocessingml/2006/main" xmlns:w14="http://schemas.microsoft.com/office/word/2010/wordml" xmlns:wpg="http://schemas.microsoft.com/office/word/2010/wordprocessingGroup" xmlns:wpi="http://schemas.microsoft.com/office/word/2010/wordprocessingInk" xmlns:wne="http://schemas.microsoft.com/office/word/2006/wordml" xmlns:wps="http://schemas.microsoft.com/office/word/2010/wordprocessingShape" mc:Ignorable="w14 wp14">
+<w:endnotes xmlns:ve="http://schemas.openxmlformats.org/markup-compatibility/2006" xmlns:o="urn:schemas-microsoft-com:office:office" xmlns:r="http://schemas.openxmlformats.org/officeDocument/2006/relationships" xmlns:m="http://schemas.openxmlformats.org/officeDocument/2006/math" xmlns:v="urn:schemas-microsoft-com:vml" xmlns:wp="http://schemas.openxmlformats.org/drawingml/2006/wordprocessingDrawing" xmlns:w10="urn:schemas-microsoft-com:office:word" xmlns:w="http://schemas.openxmlformats.org/wordprocessingml/2006/main" xmlns:wne="http://schemas.microsoft.com/office/word/2006/wordml">
   <w:endnote w:type="separator" w:id="-1">
     <w:p>
       <w:pPr>
@@ -9936,7 +11250,7 @@
 </file>
 
 <file path=word/footer1.xml><?xml version="1.0" encoding="utf-8"?>
-<w:ftr xmlns:wpc="http://schemas.microsoft.com/office/word/2010/wordprocessingCanvas" xmlns:mc="http://schemas.openxmlformats.org/markup-compatibility/2006" xmlns:o="urn:schemas-microsoft-com:office:office" xmlns:r="http://schemas.openxmlformats.org/officeDocument/2006/relationships" xmlns:m="http://schemas.openxmlformats.org/officeDocument/2006/math" xmlns:v="urn:schemas-microsoft-com:vml" xmlns:wp14="http://schemas.microsoft.com/office/word/2010/wordprocessingDrawing" xmlns:wp="http://schemas.openxmlformats.org/drawingml/2006/wordprocessingDrawing" xmlns:w10="urn:schemas-microsoft-com:office:word" xmlns:w="http://schemas.openxmlformats.org/wordprocessingml/2006/main" xmlns:w14="http://schemas.microsoft.com/office/word/2010/wordml" xmlns:wpg="http://schemas.microsoft.com/office/word/2010/wordprocessingGroup" xmlns:wpi="http://schemas.microsoft.com/office/word/2010/wordprocessingInk" xmlns:wne="http://schemas.microsoft.com/office/word/2006/wordml" xmlns:wps="http://schemas.microsoft.com/office/word/2010/wordprocessingShape" mc:Ignorable="w14 wp14">
+<w:ftr xmlns:ve="http://schemas.openxmlformats.org/markup-compatibility/2006" xmlns:o="urn:schemas-microsoft-com:office:office" xmlns:r="http://schemas.openxmlformats.org/officeDocument/2006/relationships" xmlns:m="http://schemas.openxmlformats.org/officeDocument/2006/math" xmlns:v="urn:schemas-microsoft-com:vml" xmlns:wp="http://schemas.openxmlformats.org/drawingml/2006/wordprocessingDrawing" xmlns:w10="urn:schemas-microsoft-com:office:word" xmlns:w="http://schemas.openxmlformats.org/wordprocessingml/2006/main" xmlns:wne="http://schemas.microsoft.com/office/word/2006/wordml">
   <w:p>
     <w:pPr>
       <w:pStyle w:val="Pieddepage"/>
@@ -9953,7 +11267,7 @@
 </file>
 
 <file path=word/footer2.xml><?xml version="1.0" encoding="utf-8"?>
-<w:ftr xmlns:wpc="http://schemas.microsoft.com/office/word/2010/wordprocessingCanvas" xmlns:mc="http://schemas.openxmlformats.org/markup-compatibility/2006" xmlns:o="urn:schemas-microsoft-com:office:office" xmlns:r="http://schemas.openxmlformats.org/officeDocument/2006/relationships" xmlns:m="http://schemas.openxmlformats.org/officeDocument/2006/math" xmlns:v="urn:schemas-microsoft-com:vml" xmlns:wp14="http://schemas.microsoft.com/office/word/2010/wordprocessingDrawing" xmlns:wp="http://schemas.openxmlformats.org/drawingml/2006/wordprocessingDrawing" xmlns:w10="urn:schemas-microsoft-com:office:word" xmlns:w="http://schemas.openxmlformats.org/wordprocessingml/2006/main" xmlns:w14="http://schemas.microsoft.com/office/word/2010/wordml" xmlns:wpg="http://schemas.microsoft.com/office/word/2010/wordprocessingGroup" xmlns:wpi="http://schemas.microsoft.com/office/word/2010/wordprocessingInk" xmlns:wne="http://schemas.microsoft.com/office/word/2006/wordml" xmlns:wps="http://schemas.microsoft.com/office/word/2010/wordprocessingShape" mc:Ignorable="w14 wp14">
+<w:ftr xmlns:ve="http://schemas.openxmlformats.org/markup-compatibility/2006" xmlns:o="urn:schemas-microsoft-com:office:office" xmlns:r="http://schemas.openxmlformats.org/officeDocument/2006/relationships" xmlns:m="http://schemas.openxmlformats.org/officeDocument/2006/math" xmlns:v="urn:schemas-microsoft-com:vml" xmlns:wp="http://schemas.openxmlformats.org/drawingml/2006/wordprocessingDrawing" xmlns:w10="urn:schemas-microsoft-com:office:word" xmlns:w="http://schemas.openxmlformats.org/wordprocessingml/2006/main" xmlns:wne="http://schemas.microsoft.com/office/word/2006/wordml">
   <w:sdt>
     <w:sdtPr>
       <w:id w:val="1814913004"/>
@@ -9968,24 +11282,14 @@
           <w:pStyle w:val="Pieddepage"/>
           <w:jc w:val="center"/>
         </w:pPr>
-        <w:r>
-          <w:fldChar w:fldCharType="begin"/>
-        </w:r>
-        <w:r>
-          <w:instrText>PAGE   \* MERGEFORMAT</w:instrText>
-        </w:r>
-        <w:r>
-          <w:fldChar w:fldCharType="separate"/>
-        </w:r>
-        <w:r>
-          <w:rPr>
-            <w:noProof/>
-          </w:rPr>
-          <w:t>11</w:t>
-        </w:r>
-        <w:r>
-          <w:fldChar w:fldCharType="end"/>
-        </w:r>
+        <w:fldSimple w:instr="PAGE   \* MERGEFORMAT">
+          <w:r>
+            <w:rPr>
+              <w:noProof/>
+            </w:rPr>
+            <w:t>12</w:t>
+          </w:r>
+        </w:fldSimple>
       </w:p>
     </w:sdtContent>
   </w:sdt>
@@ -9999,7 +11303,7 @@
 </file>
 
 <file path=word/footer3.xml><?xml version="1.0" encoding="utf-8"?>
-<w:ftr xmlns:wpc="http://schemas.microsoft.com/office/word/2010/wordprocessingCanvas" xmlns:mc="http://schemas.openxmlformats.org/markup-compatibility/2006" xmlns:o="urn:schemas-microsoft-com:office:office" xmlns:r="http://schemas.openxmlformats.org/officeDocument/2006/relationships" xmlns:m="http://schemas.openxmlformats.org/officeDocument/2006/math" xmlns:v="urn:schemas-microsoft-com:vml" xmlns:wp14="http://schemas.microsoft.com/office/word/2010/wordprocessingDrawing" xmlns:wp="http://schemas.openxmlformats.org/drawingml/2006/wordprocessingDrawing" xmlns:w10="urn:schemas-microsoft-com:office:word" xmlns:w="http://schemas.openxmlformats.org/wordprocessingml/2006/main" xmlns:w14="http://schemas.microsoft.com/office/word/2010/wordml" xmlns:wpg="http://schemas.microsoft.com/office/word/2010/wordprocessingGroup" xmlns:wpi="http://schemas.microsoft.com/office/word/2010/wordprocessingInk" xmlns:wne="http://schemas.microsoft.com/office/word/2006/wordml" xmlns:wps="http://schemas.microsoft.com/office/word/2010/wordprocessingShape" mc:Ignorable="w14 wp14">
+<w:ftr xmlns:ve="http://schemas.openxmlformats.org/markup-compatibility/2006" xmlns:o="urn:schemas-microsoft-com:office:office" xmlns:r="http://schemas.openxmlformats.org/officeDocument/2006/relationships" xmlns:m="http://schemas.openxmlformats.org/officeDocument/2006/math" xmlns:v="urn:schemas-microsoft-com:vml" xmlns:wp="http://schemas.openxmlformats.org/drawingml/2006/wordprocessingDrawing" xmlns:w10="urn:schemas-microsoft-com:office:word" xmlns:w="http://schemas.openxmlformats.org/wordprocessingml/2006/main" xmlns:wne="http://schemas.microsoft.com/office/word/2006/wordml">
   <w:sdt>
     <w:sdtPr>
       <w:id w:val="100610076"/>
@@ -10014,27 +11318,14 @@
           <w:pStyle w:val="Pieddepage"/>
           <w:jc w:val="center"/>
         </w:pPr>
-        <w:r>
-          <w:fldChar w:fldCharType="begin"/>
-        </w:r>
-        <w:r>
-          <w:instrText xml:space="preserve"> PAGE   \* MERGEFORMAT </w:instrText>
-        </w:r>
-        <w:r>
-          <w:fldChar w:fldCharType="separate"/>
-        </w:r>
-        <w:r>
-          <w:rPr>
-            <w:noProof/>
-          </w:rPr>
-          <w:t>13</w:t>
-        </w:r>
-        <w:r>
-          <w:rPr>
-            <w:noProof/>
-          </w:rPr>
-          <w:fldChar w:fldCharType="end"/>
-        </w:r>
+        <w:fldSimple w:instr=" PAGE   \* MERGEFORMAT ">
+          <w:r>
+            <w:rPr>
+              <w:noProof/>
+            </w:rPr>
+            <w:t>13</w:t>
+          </w:r>
+        </w:fldSimple>
       </w:p>
     </w:sdtContent>
   </w:sdt>
@@ -10047,7 +11338,7 @@
 </file>
 
 <file path=word/footnotes.xml><?xml version="1.0" encoding="utf-8"?>
-<w:footnotes xmlns:wpc="http://schemas.microsoft.com/office/word/2010/wordprocessingCanvas" xmlns:mc="http://schemas.openxmlformats.org/markup-compatibility/2006" xmlns:o="urn:schemas-microsoft-com:office:office" xmlns:r="http://schemas.openxmlformats.org/officeDocument/2006/relationships" xmlns:m="http://schemas.openxmlformats.org/officeDocument/2006/math" xmlns:v="urn:schemas-microsoft-com:vml" xmlns:wp14="http://schemas.microsoft.com/office/word/2010/wordprocessingDrawing" xmlns:wp="http://schemas.openxmlformats.org/drawingml/2006/wordprocessingDrawing" xmlns:w10="urn:schemas-microsoft-com:office:word" xmlns:w="http://schemas.openxmlformats.org/wordprocessingml/2006/main" xmlns:w14="http://schemas.microsoft.com/office/word/2010/wordml" xmlns:wpg="http://schemas.microsoft.com/office/word/2010/wordprocessingGroup" xmlns:wpi="http://schemas.microsoft.com/office/word/2010/wordprocessingInk" xmlns:wne="http://schemas.microsoft.com/office/word/2006/wordml" xmlns:wps="http://schemas.microsoft.com/office/word/2010/wordprocessingShape" mc:Ignorable="w14 wp14">
+<w:footnotes xmlns:ve="http://schemas.openxmlformats.org/markup-compatibility/2006" xmlns:o="urn:schemas-microsoft-com:office:office" xmlns:r="http://schemas.openxmlformats.org/officeDocument/2006/relationships" xmlns:m="http://schemas.openxmlformats.org/officeDocument/2006/math" xmlns:v="urn:schemas-microsoft-com:vml" xmlns:wp="http://schemas.openxmlformats.org/drawingml/2006/wordprocessingDrawing" xmlns:w10="urn:schemas-microsoft-com:office:word" xmlns:w="http://schemas.openxmlformats.org/wordprocessingml/2006/main" xmlns:wne="http://schemas.microsoft.com/office/word/2006/wordml">
   <w:footnote w:type="separator" w:id="-1">
     <w:p>
       <w:pPr>
@@ -10072,7 +11363,7 @@
 </file>
 
 <file path=word/numbering.xml><?xml version="1.0" encoding="utf-8"?>
-<w:numbering xmlns:wpc="http://schemas.microsoft.com/office/word/2010/wordprocessingCanvas" xmlns:mc="http://schemas.openxmlformats.org/markup-compatibility/2006" xmlns:o="urn:schemas-microsoft-com:office:office" xmlns:r="http://schemas.openxmlformats.org/officeDocument/2006/relationships" xmlns:m="http://schemas.openxmlformats.org/officeDocument/2006/math" xmlns:v="urn:schemas-microsoft-com:vml" xmlns:wp14="http://schemas.microsoft.com/office/word/2010/wordprocessingDrawing" xmlns:wp="http://schemas.openxmlformats.org/drawingml/2006/wordprocessingDrawing" xmlns:w10="urn:schemas-microsoft-com:office:word" xmlns:w="http://schemas.openxmlformats.org/wordprocessingml/2006/main" xmlns:w14="http://schemas.microsoft.com/office/word/2010/wordml" xmlns:wpg="http://schemas.microsoft.com/office/word/2010/wordprocessingGroup" xmlns:wpi="http://schemas.microsoft.com/office/word/2010/wordprocessingInk" xmlns:wne="http://schemas.microsoft.com/office/word/2006/wordml" xmlns:wps="http://schemas.microsoft.com/office/word/2010/wordprocessingShape" mc:Ignorable="w14 wp14">
+<w:numbering xmlns:ve="http://schemas.openxmlformats.org/markup-compatibility/2006" xmlns:o="urn:schemas-microsoft-com:office:office" xmlns:r="http://schemas.openxmlformats.org/officeDocument/2006/relationships" xmlns:m="http://schemas.openxmlformats.org/officeDocument/2006/math" xmlns:v="urn:schemas-microsoft-com:vml" xmlns:wp="http://schemas.openxmlformats.org/drawingml/2006/wordprocessingDrawing" xmlns:w10="urn:schemas-microsoft-com:office:word" xmlns:w="http://schemas.openxmlformats.org/wordprocessingml/2006/main" xmlns:wne="http://schemas.microsoft.com/office/word/2006/wordml">
   <w:abstractNum w:abstractNumId="0">
     <w:nsid w:val="047D54E0"/>
     <w:multiLevelType w:val="hybridMultilevel"/>
@@ -12087,9 +13378,9 @@
   </w:abstractNum>
   <w:abstractNum w:abstractNumId="19">
     <w:nsid w:val="5A664612"/>
-    <w:multiLevelType w:val="hybridMultilevel"/>
-    <w:tmpl w:val="4DB4630E"/>
-    <w:lvl w:ilvl="0" w:tplc="040C0013">
+    <w:multiLevelType w:val="multilevel"/>
+    <w:tmpl w:val="C5921D7A"/>
+    <w:lvl w:ilvl="0">
       <w:start w:val="1"/>
       <w:numFmt w:val="upperRoman"/>
       <w:lvlText w:val="%1."/>
@@ -12098,77 +13389,109 @@
         <w:ind w:left="720" w:hanging="360"/>
       </w:pPr>
     </w:lvl>
-    <w:lvl w:ilvl="1" w:tplc="040C0019" w:tentative="1">
-      <w:start w:val="1"/>
-      <w:numFmt w:val="lowerLetter"/>
-      <w:lvlText w:val="%2."/>
-      <w:lvlJc w:val="left"/>
-      <w:pPr>
-        <w:ind w:left="1440" w:hanging="360"/>
-      </w:pPr>
-    </w:lvl>
-    <w:lvl w:ilvl="2" w:tplc="040C001B" w:tentative="1">
-      <w:start w:val="1"/>
-      <w:numFmt w:val="lowerRoman"/>
-      <w:lvlText w:val="%3."/>
-      <w:lvlJc w:val="right"/>
-      <w:pPr>
-        <w:ind w:left="2160" w:hanging="180"/>
-      </w:pPr>
-    </w:lvl>
-    <w:lvl w:ilvl="3" w:tplc="040C000F" w:tentative="1">
+    <w:lvl w:ilvl="1">
       <w:start w:val="1"/>
       <w:numFmt w:val="decimal"/>
-      <w:lvlText w:val="%4."/>
-      <w:lvlJc w:val="left"/>
-      <w:pPr>
-        <w:ind w:left="2880" w:hanging="360"/>
-      </w:pPr>
-    </w:lvl>
-    <w:lvl w:ilvl="4" w:tplc="040C0019" w:tentative="1">
-      <w:start w:val="1"/>
-      <w:numFmt w:val="lowerLetter"/>
-      <w:lvlText w:val="%5."/>
-      <w:lvlJc w:val="left"/>
-      <w:pPr>
-        <w:ind w:left="3600" w:hanging="360"/>
-      </w:pPr>
-    </w:lvl>
-    <w:lvl w:ilvl="5" w:tplc="040C001B" w:tentative="1">
-      <w:start w:val="1"/>
-      <w:numFmt w:val="lowerRoman"/>
-      <w:lvlText w:val="%6."/>
-      <w:lvlJc w:val="right"/>
-      <w:pPr>
-        <w:ind w:left="4320" w:hanging="180"/>
-      </w:pPr>
-    </w:lvl>
-    <w:lvl w:ilvl="6" w:tplc="040C000F" w:tentative="1">
+      <w:isLgl/>
+      <w:lvlText w:val="%1.%2."/>
+      <w:lvlJc w:val="left"/>
+      <w:pPr>
+        <w:ind w:left="1428" w:hanging="720"/>
+      </w:pPr>
+      <w:rPr>
+        <w:rFonts w:hint="default"/>
+      </w:rPr>
+    </w:lvl>
+    <w:lvl w:ilvl="2">
       <w:start w:val="1"/>
       <w:numFmt w:val="decimal"/>
-      <w:lvlText w:val="%7."/>
-      <w:lvlJc w:val="left"/>
-      <w:pPr>
-        <w:ind w:left="5040" w:hanging="360"/>
-      </w:pPr>
-    </w:lvl>
-    <w:lvl w:ilvl="7" w:tplc="040C0019" w:tentative="1">
-      <w:start w:val="1"/>
-      <w:numFmt w:val="lowerLetter"/>
-      <w:lvlText w:val="%8."/>
-      <w:lvlJc w:val="left"/>
-      <w:pPr>
-        <w:ind w:left="5760" w:hanging="360"/>
-      </w:pPr>
-    </w:lvl>
-    <w:lvl w:ilvl="8" w:tplc="040C001B" w:tentative="1">
-      <w:start w:val="1"/>
-      <w:numFmt w:val="lowerRoman"/>
-      <w:lvlText w:val="%9."/>
-      <w:lvlJc w:val="right"/>
-      <w:pPr>
-        <w:ind w:left="6480" w:hanging="180"/>
-      </w:pPr>
+      <w:isLgl/>
+      <w:lvlText w:val="%1.%2.%3."/>
+      <w:lvlJc w:val="left"/>
+      <w:pPr>
+        <w:ind w:left="1776" w:hanging="720"/>
+      </w:pPr>
+      <w:rPr>
+        <w:rFonts w:hint="default"/>
+      </w:rPr>
+    </w:lvl>
+    <w:lvl w:ilvl="3">
+      <w:start w:val="1"/>
+      <w:numFmt w:val="decimal"/>
+      <w:isLgl/>
+      <w:lvlText w:val="%1.%2.%3.%4."/>
+      <w:lvlJc w:val="left"/>
+      <w:pPr>
+        <w:ind w:left="2484" w:hanging="1080"/>
+      </w:pPr>
+      <w:rPr>
+        <w:rFonts w:hint="default"/>
+      </w:rPr>
+    </w:lvl>
+    <w:lvl w:ilvl="4">
+      <w:start w:val="1"/>
+      <w:numFmt w:val="decimal"/>
+      <w:isLgl/>
+      <w:lvlText w:val="%1.%2.%3.%4.%5."/>
+      <w:lvlJc w:val="left"/>
+      <w:pPr>
+        <w:ind w:left="3192" w:hanging="1440"/>
+      </w:pPr>
+      <w:rPr>
+        <w:rFonts w:hint="default"/>
+      </w:rPr>
+    </w:lvl>
+    <w:lvl w:ilvl="5">
+      <w:start w:val="1"/>
+      <w:numFmt w:val="decimal"/>
+      <w:isLgl/>
+      <w:lvlText w:val="%1.%2.%3.%4.%5.%6."/>
+      <w:lvlJc w:val="left"/>
+      <w:pPr>
+        <w:ind w:left="3540" w:hanging="1440"/>
+      </w:pPr>
+      <w:rPr>
+        <w:rFonts w:hint="default"/>
+      </w:rPr>
+    </w:lvl>
+    <w:lvl w:ilvl="6">
+      <w:start w:val="1"/>
+      <w:numFmt w:val="decimal"/>
+      <w:isLgl/>
+      <w:lvlText w:val="%1.%2.%3.%4.%5.%6.%7."/>
+      <w:lvlJc w:val="left"/>
+      <w:pPr>
+        <w:ind w:left="4248" w:hanging="1800"/>
+      </w:pPr>
+      <w:rPr>
+        <w:rFonts w:hint="default"/>
+      </w:rPr>
+    </w:lvl>
+    <w:lvl w:ilvl="7">
+      <w:start w:val="1"/>
+      <w:numFmt w:val="decimal"/>
+      <w:isLgl/>
+      <w:lvlText w:val="%1.%2.%3.%4.%5.%6.%7.%8."/>
+      <w:lvlJc w:val="left"/>
+      <w:pPr>
+        <w:ind w:left="4596" w:hanging="1800"/>
+      </w:pPr>
+      <w:rPr>
+        <w:rFonts w:hint="default"/>
+      </w:rPr>
+    </w:lvl>
+    <w:lvl w:ilvl="8">
+      <w:start w:val="1"/>
+      <w:numFmt w:val="decimal"/>
+      <w:isLgl/>
+      <w:lvlText w:val="%1.%2.%3.%4.%5.%6.%7.%8.%9."/>
+      <w:lvlJc w:val="left"/>
+      <w:pPr>
+        <w:ind w:left="5304" w:hanging="2160"/>
+      </w:pPr>
+      <w:rPr>
+        <w:rFonts w:hint="default"/>
+      </w:rPr>
     </w:lvl>
   </w:abstractNum>
   <w:abstractNum w:abstractNumId="20">
@@ -12788,7 +14111,7 @@
 </file>
 
 <file path=word/styles.xml><?xml version="1.0" encoding="utf-8"?>
-<w:styles xmlns:mc="http://schemas.openxmlformats.org/markup-compatibility/2006" xmlns:r="http://schemas.openxmlformats.org/officeDocument/2006/relationships" xmlns:w="http://schemas.openxmlformats.org/wordprocessingml/2006/main" xmlns:w14="http://schemas.microsoft.com/office/word/2010/wordml" mc:Ignorable="w14">
+<w:styles xmlns:r="http://schemas.openxmlformats.org/officeDocument/2006/relationships" xmlns:w="http://schemas.openxmlformats.org/wordprocessingml/2006/main">
   <w:docDefaults>
     <w:rPrDefault>
       <w:rPr>
@@ -12998,6 +14321,7 @@
   <w:style w:type="character" w:default="1" w:styleId="Policepardfaut">
     <w:name w:val="Default Paragraph Font"/>
     <w:uiPriority w:val="1"/>
+    <w:semiHidden/>
     <w:unhideWhenUsed/>
   </w:style>
   <w:style w:type="table" w:default="1" w:styleId="TableauNormal">
@@ -13005,6 +14329,7 @@
     <w:uiPriority w:val="99"/>
     <w:semiHidden/>
     <w:unhideWhenUsed/>
+    <w:qFormat/>
     <w:tblPr>
       <w:tblInd w:w="0" w:type="dxa"/>
       <w:tblCellMar>
@@ -13466,513 +14791,6 @@
     <w:unhideWhenUsed/>
   </w:style>
 </w:styles>
-</file>
-
-<file path=word/glossary/document.xml><?xml version="1.0" encoding="utf-8"?>
-<w:glossaryDocument xmlns:wpc="http://schemas.microsoft.com/office/word/2010/wordprocessingCanvas" xmlns:mc="http://schemas.openxmlformats.org/markup-compatibility/2006" xmlns:o="urn:schemas-microsoft-com:office:office" xmlns:r="http://schemas.openxmlformats.org/officeDocument/2006/relationships" xmlns:m="http://schemas.openxmlformats.org/officeDocument/2006/math" xmlns:v="urn:schemas-microsoft-com:vml" xmlns:wp14="http://schemas.microsoft.com/office/word/2010/wordprocessingDrawing" xmlns:wp="http://schemas.openxmlformats.org/drawingml/2006/wordprocessingDrawing" xmlns:w10="urn:schemas-microsoft-com:office:word" xmlns:w="http://schemas.openxmlformats.org/wordprocessingml/2006/main" xmlns:w14="http://schemas.microsoft.com/office/word/2010/wordml" xmlns:wpg="http://schemas.microsoft.com/office/word/2010/wordprocessingGroup" xmlns:wpi="http://schemas.microsoft.com/office/word/2010/wordprocessingInk" xmlns:wne="http://schemas.microsoft.com/office/word/2006/wordml" xmlns:wps="http://schemas.microsoft.com/office/word/2010/wordprocessingShape" mc:Ignorable="w14 wp14"/>
-</file>
-
-<file path=word/glossary/fontTable.xml><?xml version="1.0" encoding="utf-8"?>
-<w:fonts xmlns:mc="http://schemas.openxmlformats.org/markup-compatibility/2006" xmlns:r="http://schemas.openxmlformats.org/officeDocument/2006/relationships" xmlns:w="http://schemas.openxmlformats.org/wordprocessingml/2006/main" xmlns:w14="http://schemas.microsoft.com/office/word/2010/wordml" mc:Ignorable="w14">
-  <w:font w:name="Times New Roman">
-    <w:panose1 w:val="02020603050405020304"/>
-    <w:charset w:val="00"/>
-    <w:family w:val="roman"/>
-    <w:pitch w:val="variable"/>
-    <w:sig w:usb0="E0002AFF" w:usb1="C0007843" w:usb2="00000009" w:usb3="00000000" w:csb0="000001FF" w:csb1="00000000"/>
-  </w:font>
-  <w:font w:name="Calibri">
-    <w:panose1 w:val="020F0502020204030204"/>
-    <w:charset w:val="00"/>
-    <w:family w:val="swiss"/>
-    <w:pitch w:val="variable"/>
-    <w:sig w:usb0="E00002FF" w:usb1="4000ACFF" w:usb2="00000001" w:usb3="00000000" w:csb0="0000019F" w:csb1="00000000"/>
-  </w:font>
-  <w:font w:name="Courier New">
-    <w:panose1 w:val="02070309020205020404"/>
-    <w:charset w:val="00"/>
-    <w:family w:val="modern"/>
-    <w:pitch w:val="fixed"/>
-    <w:sig w:usb0="E0002AFF" w:usb1="C0007843" w:usb2="00000009" w:usb3="00000000" w:csb0="000001FF" w:csb1="00000000"/>
-  </w:font>
-  <w:font w:name="Wingdings">
-    <w:panose1 w:val="05000000000000000000"/>
-    <w:charset w:val="02"/>
-    <w:family w:val="auto"/>
-    <w:pitch w:val="variable"/>
-    <w:sig w:usb0="00000000" w:usb1="10000000" w:usb2="00000000" w:usb3="00000000" w:csb0="80000000" w:csb1="00000000"/>
-  </w:font>
-  <w:font w:name="Symbol">
-    <w:panose1 w:val="05050102010706020507"/>
-    <w:charset w:val="02"/>
-    <w:family w:val="roman"/>
-    <w:pitch w:val="variable"/>
-    <w:sig w:usb0="00000000" w:usb1="10000000" w:usb2="00000000" w:usb3="00000000" w:csb0="80000000" w:csb1="00000000"/>
-  </w:font>
-  <w:font w:name="Cambria">
-    <w:panose1 w:val="02040503050406030204"/>
-    <w:charset w:val="00"/>
-    <w:family w:val="roman"/>
-    <w:pitch w:val="variable"/>
-    <w:sig w:usb0="E00002FF" w:usb1="400004FF" w:usb2="00000000" w:usb3="00000000" w:csb0="0000019F" w:csb1="00000000"/>
-  </w:font>
-  <w:font w:name="Tahoma">
-    <w:panose1 w:val="020B0604030504040204"/>
-    <w:charset w:val="00"/>
-    <w:family w:val="swiss"/>
-    <w:pitch w:val="variable"/>
-    <w:sig w:usb0="E1002EFF" w:usb1="C000605B" w:usb2="00000029" w:usb3="00000000" w:csb0="000101FF" w:csb1="00000000"/>
-  </w:font>
-</w:fonts>
-</file>
-
-<file path=word/glossary/settings.xml><?xml version="1.0" encoding="utf-8"?>
-<w:settings xmlns:mc="http://schemas.openxmlformats.org/markup-compatibility/2006" xmlns:o="urn:schemas-microsoft-com:office:office" xmlns:r="http://schemas.openxmlformats.org/officeDocument/2006/relationships" xmlns:m="http://schemas.openxmlformats.org/officeDocument/2006/math" xmlns:v="urn:schemas-microsoft-com:vml" xmlns:w10="urn:schemas-microsoft-com:office:word" xmlns:w="http://schemas.openxmlformats.org/wordprocessingml/2006/main" xmlns:w14="http://schemas.microsoft.com/office/word/2010/wordml" xmlns:sl="http://schemas.openxmlformats.org/schemaLibrary/2006/main" mc:Ignorable="w14">
-  <w:view w:val="normal"/>
-  <w:revisionView w:markup="0" w:comments="0"/>
-  <w:defaultTabStop w:val="708"/>
-  <w:hyphenationZone w:val="425"/>
-  <w:characterSpacingControl w:val="doNotCompress"/>
-  <w:compat>
-    <w:useFELayout/>
-    <w:compatSetting w:name="compatibilityMode" w:uri="http://schemas.microsoft.com/office/word" w:val="14"/>
-    <w:compatSetting w:name="overrideTableStyleFontSizeAndJustification" w:uri="http://schemas.microsoft.com/office/word" w:val="1"/>
-    <w:compatSetting w:name="enableOpenTypeFeatures" w:uri="http://schemas.microsoft.com/office/word" w:val="1"/>
-    <w:compatSetting w:name="doNotFlipMirrorIndents" w:uri="http://schemas.microsoft.com/office/word" w:val="1"/>
-  </w:compat>
-  <w:rsids>
-    <w:rsidRoot w:val="00CF3774"/>
-    <w:rsid w:val="00CF3774"/>
-  </w:rsids>
-  <m:mathPr>
-    <m:mathFont m:val="Cambria Math"/>
-    <m:brkBin m:val="before"/>
-    <m:brkBinSub m:val="--"/>
-    <m:smallFrac m:val="0"/>
-    <m:dispDef/>
-    <m:lMargin m:val="0"/>
-    <m:rMargin m:val="0"/>
-    <m:defJc m:val="centerGroup"/>
-    <m:wrapIndent m:val="1440"/>
-    <m:intLim m:val="subSup"/>
-    <m:naryLim m:val="undOvr"/>
-  </m:mathPr>
-  <w:themeFontLang w:val="fr-FR"/>
-  <w:clrSchemeMapping w:bg1="light1" w:t1="dark1" w:bg2="light2" w:t2="dark2" w:accent1="accent1" w:accent2="accent2" w:accent3="accent3" w:accent4="accent4" w:accent5="accent5" w:accent6="accent6" w:hyperlink="hyperlink" w:followedHyperlink="followedHyperlink"/>
-  <w:decimalSymbol w:val=","/>
-  <w:listSeparator w:val=";"/>
-</w:settings>
-</file>
-
-<file path=word/glossary/styles.xml><?xml version="1.0" encoding="utf-8"?>
-<w:styles xmlns:mc="http://schemas.openxmlformats.org/markup-compatibility/2006" xmlns:r="http://schemas.openxmlformats.org/officeDocument/2006/relationships" xmlns:w="http://schemas.openxmlformats.org/wordprocessingml/2006/main" xmlns:w14="http://schemas.microsoft.com/office/word/2010/wordml" mc:Ignorable="w14">
-  <w:docDefaults>
-    <w:rPrDefault>
-      <w:rPr>
-        <w:rFonts w:asciiTheme="minorHAnsi" w:eastAsiaTheme="minorEastAsia" w:hAnsiTheme="minorHAnsi" w:cstheme="minorBidi"/>
-        <w:sz w:val="22"/>
-        <w:szCs w:val="22"/>
-        <w:lang w:val="fr-FR" w:eastAsia="fr-FR" w:bidi="ar-SA"/>
-      </w:rPr>
-    </w:rPrDefault>
-    <w:pPrDefault>
-      <w:pPr>
-        <w:spacing w:after="200" w:line="276" w:lineRule="auto"/>
-      </w:pPr>
-    </w:pPrDefault>
-  </w:docDefaults>
-  <w:latentStyles w:defLockedState="0" w:defUIPriority="99" w:defSemiHidden="1" w:defUnhideWhenUsed="1" w:defQFormat="0" w:count="267">
-    <w:lsdException w:name="Normal" w:semiHidden="0" w:uiPriority="0" w:unhideWhenUsed="0" w:qFormat="1"/>
-    <w:lsdException w:name="heading 1" w:semiHidden="0" w:uiPriority="9" w:unhideWhenUsed="0" w:qFormat="1"/>
-    <w:lsdException w:name="heading 2" w:uiPriority="9" w:qFormat="1"/>
-    <w:lsdException w:name="heading 3" w:uiPriority="9" w:qFormat="1"/>
-    <w:lsdException w:name="heading 4" w:uiPriority="9" w:qFormat="1"/>
-    <w:lsdException w:name="heading 5" w:uiPriority="9" w:qFormat="1"/>
-    <w:lsdException w:name="heading 6" w:uiPriority="9" w:qFormat="1"/>
-    <w:lsdException w:name="heading 7" w:uiPriority="9" w:qFormat="1"/>
-    <w:lsdException w:name="heading 8" w:uiPriority="9" w:qFormat="1"/>
-    <w:lsdException w:name="heading 9" w:uiPriority="9" w:qFormat="1"/>
-    <w:lsdException w:name="toc 1" w:uiPriority="39"/>
-    <w:lsdException w:name="toc 2" w:uiPriority="39"/>
-    <w:lsdException w:name="toc 3" w:uiPriority="39"/>
-    <w:lsdException w:name="toc 4" w:uiPriority="39"/>
-    <w:lsdException w:name="toc 5" w:uiPriority="39"/>
-    <w:lsdException w:name="toc 6" w:uiPriority="39"/>
-    <w:lsdException w:name="toc 7" w:uiPriority="39"/>
-    <w:lsdException w:name="toc 8" w:uiPriority="39"/>
-    <w:lsdException w:name="toc 9" w:uiPriority="39"/>
-    <w:lsdException w:name="caption" w:uiPriority="35" w:qFormat="1"/>
-    <w:lsdException w:name="Title" w:semiHidden="0" w:uiPriority="10" w:unhideWhenUsed="0" w:qFormat="1"/>
-    <w:lsdException w:name="Default Paragraph Font" w:uiPriority="1"/>
-    <w:lsdException w:name="Subtitle" w:semiHidden="0" w:uiPriority="11" w:unhideWhenUsed="0" w:qFormat="1"/>
-    <w:lsdException w:name="Strong" w:semiHidden="0" w:uiPriority="22" w:unhideWhenUsed="0" w:qFormat="1"/>
-    <w:lsdException w:name="Emphasis" w:semiHidden="0" w:uiPriority="20" w:unhideWhenUsed="0" w:qFormat="1"/>
-    <w:lsdException w:name="Table Grid" w:semiHidden="0" w:uiPriority="59" w:unhideWhenUsed="0"/>
-    <w:lsdException w:name="Placeholder Text" w:unhideWhenUsed="0"/>
-    <w:lsdException w:name="No Spacing" w:semiHidden="0" w:uiPriority="1" w:unhideWhenUsed="0" w:qFormat="1"/>
-    <w:lsdException w:name="Light Shading" w:semiHidden="0" w:uiPriority="60" w:unhideWhenUsed="0"/>
-    <w:lsdException w:name="Light List" w:semiHidden="0" w:uiPriority="61" w:unhideWhenUsed="0"/>
-    <w:lsdException w:name="Light Grid" w:semiHidden="0" w:uiPriority="62" w:unhideWhenUsed="0"/>
-    <w:lsdException w:name="Medium Shading 1" w:semiHidden="0" w:uiPriority="63" w:unhideWhenUsed="0"/>
-    <w:lsdException w:name="Medium Shading 2" w:semiHidden="0" w:uiPriority="64" w:unhideWhenUsed="0"/>
-    <w:lsdException w:name="Medium List 1" w:semiHidden="0" w:uiPriority="65" w:unhideWhenUsed="0"/>
-    <w:lsdException w:name="Medium List 2" w:semiHidden="0" w:uiPriority="66" w:unhideWhenUsed="0"/>
-    <w:lsdException w:name="Medium Grid 1" w:semiHidden="0" w:uiPriority="67" w:unhideWhenUsed="0"/>
-    <w:lsdException w:name="Medium Grid 2" w:semiHidden="0" w:uiPriority="68" w:unhideWhenUsed="0"/>
-    <w:lsdException w:name="Medium Grid 3" w:semiHidden="0" w:uiPriority="69" w:unhideWhenUsed="0"/>
-    <w:lsdException w:name="Dark List" w:semiHidden="0" w:uiPriority="70" w:unhideWhenUsed="0"/>
-    <w:lsdException w:name="Colorful Shading" w:semiHidden="0" w:uiPriority="71" w:unhideWhenUsed="0"/>
-    <w:lsdException w:name="Colorful List" w:semiHidden="0" w:uiPriority="72" w:unhideWhenUsed="0"/>
-    <w:lsdException w:name="Colorful Grid" w:semiHidden="0" w:uiPriority="73" w:unhideWhenUsed="0"/>
-    <w:lsdException w:name="Light Shading Accent 1" w:semiHidden="0" w:uiPriority="60" w:unhideWhenUsed="0"/>
-    <w:lsdException w:name="Light List Accent 1" w:semiHidden="0" w:uiPriority="61" w:unhideWhenUsed="0"/>
-    <w:lsdException w:name="Light Grid Accent 1" w:semiHidden="0" w:uiPriority="62" w:unhideWhenUsed="0"/>
-    <w:lsdException w:name="Medium Shading 1 Accent 1" w:semiHidden="0" w:uiPriority="63" w:unhideWhenUsed="0"/>
-    <w:lsdException w:name="Medium Shading 2 Accent 1" w:semiHidden="0" w:uiPriority="64" w:unhideWhenUsed="0"/>
-    <w:lsdException w:name="Medium List 1 Accent 1" w:semiHidden="0" w:uiPriority="65" w:unhideWhenUsed="0"/>
-    <w:lsdException w:name="Revision" w:unhideWhenUsed="0"/>
-    <w:lsdException w:name="List Paragraph" w:semiHidden="0" w:uiPriority="34" w:unhideWhenUsed="0" w:qFormat="1"/>
-    <w:lsdException w:name="Quote" w:semiHidden="0" w:uiPriority="29" w:unhideWhenUsed="0" w:qFormat="1"/>
-    <w:lsdException w:name="Intense Quote" w:semiHidden="0" w:uiPriority="30" w:unhideWhenUsed="0" w:qFormat="1"/>
-    <w:lsdException w:name="Medium List 2 Accent 1" w:semiHidden="0" w:uiPriority="66" w:unhideWhenUsed="0"/>
-    <w:lsdException w:name="Medium Grid 1 Accent 1" w:semiHidden="0" w:uiPriority="67" w:unhideWhenUsed="0"/>
-    <w:lsdException w:name="Medium Grid 2 Accent 1" w:semiHidden="0" w:uiPriority="68" w:unhideWhenUsed="0"/>
-    <w:lsdException w:name="Medium Grid 3 Accent 1" w:semiHidden="0" w:uiPriority="69" w:unhideWhenUsed="0"/>
-    <w:lsdException w:name="Dark List Accent 1" w:semiHidden="0" w:uiPriority="70" w:unhideWhenUsed="0"/>
-    <w:lsdException w:name="Colorful Shading Accent 1" w:semiHidden="0" w:uiPriority="71" w:unhideWhenUsed="0"/>
-    <w:lsdException w:name="Colorful List Accent 1" w:semiHidden="0" w:uiPriority="72" w:unhideWhenUsed="0"/>
-    <w:lsdException w:name="Colorful Grid Accent 1" w:semiHidden="0" w:uiPriority="73" w:unhideWhenUsed="0"/>
-    <w:lsdException w:name="Light Shading Accent 2" w:semiHidden="0" w:uiPriority="60" w:unhideWhenUsed="0"/>
-    <w:lsdException w:name="Light List Accent 2" w:semiHidden="0" w:uiPriority="61" w:unhideWhenUsed="0"/>
-    <w:lsdException w:name="Light Grid Accent 2" w:semiHidden="0" w:uiPriority="62" w:unhideWhenUsed="0"/>
-    <w:lsdException w:name="Medium Shading 1 Accent 2" w:semiHidden="0" w:uiPriority="63" w:unhideWhenUsed="0"/>
-    <w:lsdException w:name="Medium Shading 2 Accent 2" w:semiHidden="0" w:uiPriority="64" w:unhideWhenUsed="0"/>
-    <w:lsdException w:name="Medium List 1 Accent 2" w:semiHidden="0" w:uiPriority="65" w:unhideWhenUsed="0"/>
-    <w:lsdException w:name="Medium List 2 Accent 2" w:semiHidden="0" w:uiPriority="66" w:unhideWhenUsed="0"/>
-    <w:lsdException w:name="Medium Grid 1 Accent 2" w:semiHidden="0" w:uiPriority="67" w:unhideWhenUsed="0"/>
-    <w:lsdException w:name="Medium Grid 2 Accent 2" w:semiHidden="0" w:uiPriority="68" w:unhideWhenUsed="0"/>
-    <w:lsdException w:name="Medium Grid 3 Accent 2" w:semiHidden="0" w:uiPriority="69" w:unhideWhenUsed="0"/>
-    <w:lsdException w:name="Dark List Accent 2" w:semiHidden="0" w:uiPriority="70" w:unhideWhenUsed="0"/>
-    <w:lsdException w:name="Colorful Shading Accent 2" w:semiHidden="0" w:uiPriority="71" w:unhideWhenUsed="0"/>
-    <w:lsdException w:name="Colorful List Accent 2" w:semiHidden="0" w:uiPriority="72" w:unhideWhenUsed="0"/>
-    <w:lsdException w:name="Colorful Grid Accent 2" w:semiHidden="0" w:uiPriority="73" w:unhideWhenUsed="0"/>
-    <w:lsdException w:name="Light Shading Accent 3" w:semiHidden="0" w:uiPriority="60" w:unhideWhenUsed="0"/>
-    <w:lsdException w:name="Light List Accent 3" w:semiHidden="0" w:uiPriority="61" w:unhideWhenUsed="0"/>
-    <w:lsdException w:name="Light Grid Accent 3" w:semiHidden="0" w:uiPriority="62" w:unhideWhenUsed="0"/>
-    <w:lsdException w:name="Medium Shading 1 Accent 3" w:semiHidden="0" w:uiPriority="63" w:unhideWhenUsed="0"/>
-    <w:lsdException w:name="Medium Shading 2 Accent 3" w:semiHidden="0" w:uiPriority="64" w:unhideWhenUsed="0"/>
-    <w:lsdException w:name="Medium List 1 Accent 3" w:semiHidden="0" w:uiPriority="65" w:unhideWhenUsed="0"/>
-    <w:lsdException w:name="Medium List 2 Accent 3" w:semiHidden="0" w:uiPriority="66" w:unhideWhenUsed="0"/>
-    <w:lsdException w:name="Medium Grid 1 Accent 3" w:semiHidden="0" w:uiPriority="67" w:unhideWhenUsed="0"/>
-    <w:lsdException w:name="Medium Grid 2 Accent 3" w:semiHidden="0" w:uiPriority="68" w:unhideWhenUsed="0"/>
-    <w:lsdException w:name="Medium Grid 3 Accent 3" w:semiHidden="0" w:uiPriority="69" w:unhideWhenUsed="0"/>
-    <w:lsdException w:name="Dark List Accent 3" w:semiHidden="0" w:uiPriority="70" w:unhideWhenUsed="0"/>
-    <w:lsdException w:name="Colorful Shading Accent 3" w:semiHidden="0" w:uiPriority="71" w:unhideWhenUsed="0"/>
-    <w:lsdException w:name="Colorful List Accent 3" w:semiHidden="0" w:uiPriority="72" w:unhideWhenUsed="0"/>
-    <w:lsdException w:name="Colorful Grid Accent 3" w:semiHidden="0" w:uiPriority="73" w:unhideWhenUsed="0"/>
-    <w:lsdException w:name="Light Shading Accent 4" w:semiHidden="0" w:uiPriority="60" w:unhideWhenUsed="0"/>
-    <w:lsdException w:name="Light List Accent 4" w:semiHidden="0" w:uiPriority="61" w:unhideWhenUsed="0"/>
-    <w:lsdException w:name="Light Grid Accent 4" w:semiHidden="0" w:uiPriority="62" w:unhideWhenUsed="0"/>
-    <w:lsdException w:name="Medium Shading 1 Accent 4" w:semiHidden="0" w:uiPriority="63" w:unhideWhenUsed="0"/>
-    <w:lsdException w:name="Medium Shading 2 Accent 4" w:semiHidden="0" w:uiPriority="64" w:unhideWhenUsed="0"/>
-    <w:lsdException w:name="Medium List 1 Accent 4" w:semiHidden="0" w:uiPriority="65" w:unhideWhenUsed="0"/>
-    <w:lsdException w:name="Medium List 2 Accent 4" w:semiHidden="0" w:uiPriority="66" w:unhideWhenUsed="0"/>
-    <w:lsdException w:name="Medium Grid 1 Accent 4" w:semiHidden="0" w:uiPriority="67" w:unhideWhenUsed="0"/>
-    <w:lsdException w:name="Medium Grid 2 Accent 4" w:semiHidden="0" w:uiPriority="68" w:unhideWhenUsed="0"/>
-    <w:lsdException w:name="Medium Grid 3 Accent 4" w:semiHidden="0" w:uiPriority="69" w:unhideWhenUsed="0"/>
-    <w:lsdException w:name="Dark List Accent 4" w:semiHidden="0" w:uiPriority="70" w:unhideWhenUsed="0"/>
-    <w:lsdException w:name="Colorful Shading Accent 4" w:semiHidden="0" w:uiPriority="71" w:unhideWhenUsed="0"/>
-    <w:lsdException w:name="Colorful List Accent 4" w:semiHidden="0" w:uiPriority="72" w:unhideWhenUsed="0"/>
-    <w:lsdException w:name="Colorful Grid Accent 4" w:semiHidden="0" w:uiPriority="73" w:unhideWhenUsed="0"/>
-    <w:lsdException w:name="Light Shading Accent 5" w:semiHidden="0" w:uiPriority="60" w:unhideWhenUsed="0"/>
-    <w:lsdException w:name="Light List Accent 5" w:semiHidden="0" w:uiPriority="61" w:unhideWhenUsed="0"/>
-    <w:lsdException w:name="Light Grid Accent 5" w:semiHidden="0" w:uiPriority="62" w:unhideWhenUsed="0"/>
-    <w:lsdException w:name="Medium Shading 1 Accent 5" w:semiHidden="0" w:uiPriority="63" w:unhideWhenUsed="0"/>
-    <w:lsdException w:name="Medium Shading 2 Accent 5" w:semiHidden="0" w:uiPriority="64" w:unhideWhenUsed="0"/>
-    <w:lsdException w:name="Medium List 1 Accent 5" w:semiHidden="0" w:uiPriority="65" w:unhideWhenUsed="0"/>
-    <w:lsdException w:name="Medium List 2 Accent 5" w:semiHidden="0" w:uiPriority="66" w:unhideWhenUsed="0"/>
-    <w:lsdException w:name="Medium Grid 1 Accent 5" w:semiHidden="0" w:uiPriority="67" w:unhideWhenUsed="0"/>
-    <w:lsdException w:name="Medium Grid 2 Accent 5" w:semiHidden="0" w:uiPriority="68" w:unhideWhenUsed="0"/>
-    <w:lsdException w:name="Medium Grid 3 Accent 5" w:semiHidden="0" w:uiPriority="69" w:unhideWhenUsed="0"/>
-    <w:lsdException w:name="Dark List Accent 5" w:semiHidden="0" w:uiPriority="70" w:unhideWhenUsed="0"/>
-    <w:lsdException w:name="Colorful Shading Accent 5" w:semiHidden="0" w:uiPriority="71" w:unhideWhenUsed="0"/>
-    <w:lsdException w:name="Colorful List Accent 5" w:semiHidden="0" w:uiPriority="72" w:unhideWhenUsed="0"/>
-    <w:lsdException w:name="Colorful Grid Accent 5" w:semiHidden="0" w:uiPriority="73" w:unhideWhenUsed="0"/>
-    <w:lsdException w:name="Light Shading Accent 6" w:semiHidden="0" w:uiPriority="60" w:unhideWhenUsed="0"/>
-    <w:lsdException w:name="Light List Accent 6" w:semiHidden="0" w:uiPriority="61" w:unhideWhenUsed="0"/>
-    <w:lsdException w:name="Light Grid Accent 6" w:semiHidden="0" w:uiPriority="62" w:unhideWhenUsed="0"/>
-    <w:lsdException w:name="Medium Shading 1 Accent 6" w:semiHidden="0" w:uiPriority="63" w:unhideWhenUsed="0"/>
-    <w:lsdException w:name="Medium Shading 2 Accent 6" w:semiHidden="0" w:uiPriority="64" w:unhideWhenUsed="0"/>
-    <w:lsdException w:name="Medium List 1 Accent 6" w:semiHidden="0" w:uiPriority="65" w:unhideWhenUsed="0"/>
-    <w:lsdException w:name="Medium List 2 Accent 6" w:semiHidden="0" w:uiPriority="66" w:unhideWhenUsed="0"/>
-    <w:lsdException w:name="Medium Grid 1 Accent 6" w:semiHidden="0" w:uiPriority="67" w:unhideWhenUsed="0"/>
-    <w:lsdException w:name="Medium Grid 2 Accent 6" w:semiHidden="0" w:uiPriority="68" w:unhideWhenUsed="0"/>
-    <w:lsdException w:name="Medium Grid 3 Accent 6" w:semiHidden="0" w:uiPriority="69" w:unhideWhenUsed="0"/>
-    <w:lsdException w:name="Dark List Accent 6" w:semiHidden="0" w:uiPriority="70" w:unhideWhenUsed="0"/>
-    <w:lsdException w:name="Colorful Shading Accent 6" w:semiHidden="0" w:uiPriority="71" w:unhideWhenUsed="0"/>
-    <w:lsdException w:name="Colorful List Accent 6" w:semiHidden="0" w:uiPriority="72" w:unhideWhenUsed="0"/>
-    <w:lsdException w:name="Colorful Grid Accent 6" w:semiHidden="0" w:uiPriority="73" w:unhideWhenUsed="0"/>
-    <w:lsdException w:name="Subtle Emphasis" w:semiHidden="0" w:uiPriority="19" w:unhideWhenUsed="0" w:qFormat="1"/>
-    <w:lsdException w:name="Intense Emphasis" w:semiHidden="0" w:uiPriority="21" w:unhideWhenUsed="0" w:qFormat="1"/>
-    <w:lsdException w:name="Subtle Reference" w:semiHidden="0" w:uiPriority="31" w:unhideWhenUsed="0" w:qFormat="1"/>
-    <w:lsdException w:name="Intense Reference" w:semiHidden="0" w:uiPriority="32" w:unhideWhenUsed="0" w:qFormat="1"/>
-    <w:lsdException w:name="Book Title" w:semiHidden="0" w:uiPriority="33" w:unhideWhenUsed="0" w:qFormat="1"/>
-    <w:lsdException w:name="Bibliography" w:uiPriority="37"/>
-    <w:lsdException w:name="TOC Heading" w:uiPriority="39" w:qFormat="1"/>
-  </w:latentStyles>
-  <w:style w:type="paragraph" w:default="1" w:styleId="Normal">
-    <w:name w:val="Normal"/>
-    <w:qFormat/>
-  </w:style>
-  <w:style w:type="character" w:default="1" w:styleId="Policepardfaut">
-    <w:name w:val="Default Paragraph Font"/>
-    <w:uiPriority w:val="1"/>
-    <w:semiHidden/>
-    <w:unhideWhenUsed/>
-  </w:style>
-  <w:style w:type="table" w:default="1" w:styleId="TableauNormal">
-    <w:name w:val="Normal Table"/>
-    <w:uiPriority w:val="99"/>
-    <w:semiHidden/>
-    <w:unhideWhenUsed/>
-    <w:tblPr>
-      <w:tblInd w:w="0" w:type="dxa"/>
-      <w:tblCellMar>
-        <w:top w:w="0" w:type="dxa"/>
-        <w:left w:w="108" w:type="dxa"/>
-        <w:bottom w:w="0" w:type="dxa"/>
-        <w:right w:w="108" w:type="dxa"/>
-      </w:tblCellMar>
-    </w:tblPr>
-  </w:style>
-  <w:style w:type="numbering" w:default="1" w:styleId="Aucuneliste">
-    <w:name w:val="No List"/>
-    <w:uiPriority w:val="99"/>
-    <w:semiHidden/>
-    <w:unhideWhenUsed/>
-  </w:style>
-  <w:style w:type="paragraph" w:customStyle="1" w:styleId="FF5598FF488F4E2BA6941FA7B99C2D9A">
-    <w:name w:val="FF5598FF488F4E2BA6941FA7B99C2D9A"/>
-    <w:rsid w:val="00CF3774"/>
-  </w:style>
-  <w:style w:type="paragraph" w:customStyle="1" w:styleId="8D0275B685B4439C8C5175C02BAF9A23">
-    <w:name w:val="8D0275B685B4439C8C5175C02BAF9A23"/>
-    <w:rsid w:val="00CF3774"/>
-  </w:style>
-  <w:style w:type="paragraph" w:customStyle="1" w:styleId="6CC4669F5F634C2E9D6F375B53E854DC">
-    <w:name w:val="6CC4669F5F634C2E9D6F375B53E854DC"/>
-    <w:rsid w:val="00CF3774"/>
-  </w:style>
-</w:styles>
-</file>
-
-<file path=word/glossary/stylesWithEffects.xml><?xml version="1.0" encoding="utf-8"?>
-<w:styles xmlns:wpc="http://schemas.microsoft.com/office/word/2010/wordprocessingCanvas" xmlns:mc="http://schemas.openxmlformats.org/markup-compatibility/2006" xmlns:o="urn:schemas-microsoft-com:office:office" xmlns:r="http://schemas.openxmlformats.org/officeDocument/2006/relationships" xmlns:m="http://schemas.openxmlformats.org/officeDocument/2006/math" xmlns:v="urn:schemas-microsoft-com:vml" xmlns:wp14="http://schemas.microsoft.com/office/word/2010/wordprocessingDrawing" xmlns:wp="http://schemas.openxmlformats.org/drawingml/2006/wordprocessingDrawing" xmlns:w10="urn:schemas-microsoft-com:office:word" xmlns:w="http://schemas.openxmlformats.org/wordprocessingml/2006/main" xmlns:w14="http://schemas.microsoft.com/office/word/2010/wordml" xmlns:wpg="http://schemas.microsoft.com/office/word/2010/wordprocessingGroup" xmlns:wpi="http://schemas.microsoft.com/office/word/2010/wordprocessingInk" xmlns:wne="http://schemas.microsoft.com/office/word/2006/wordml" xmlns:wps="http://schemas.microsoft.com/office/word/2010/wordprocessingShape" mc:Ignorable="w14 wp14">
-  <w:docDefaults>
-    <w:rPrDefault>
-      <w:rPr>
-        <w:rFonts w:asciiTheme="minorHAnsi" w:eastAsiaTheme="minorEastAsia" w:hAnsiTheme="minorHAnsi" w:cstheme="minorBidi"/>
-        <w:sz w:val="22"/>
-        <w:szCs w:val="22"/>
-        <w:lang w:val="fr-FR" w:eastAsia="fr-FR" w:bidi="ar-SA"/>
-      </w:rPr>
-    </w:rPrDefault>
-    <w:pPrDefault>
-      <w:pPr>
-        <w:spacing w:after="200" w:line="276" w:lineRule="auto"/>
-      </w:pPr>
-    </w:pPrDefault>
-  </w:docDefaults>
-  <w:latentStyles w:defLockedState="0" w:defUIPriority="99" w:defSemiHidden="1" w:defUnhideWhenUsed="1" w:defQFormat="0" w:count="267">
-    <w:lsdException w:name="Normal" w:semiHidden="0" w:uiPriority="0" w:unhideWhenUsed="0" w:qFormat="1"/>
-    <w:lsdException w:name="heading 1" w:semiHidden="0" w:uiPriority="9" w:unhideWhenUsed="0" w:qFormat="1"/>
-    <w:lsdException w:name="heading 2" w:uiPriority="9" w:qFormat="1"/>
-    <w:lsdException w:name="heading 3" w:uiPriority="9" w:qFormat="1"/>
-    <w:lsdException w:name="heading 4" w:uiPriority="9" w:qFormat="1"/>
-    <w:lsdException w:name="heading 5" w:uiPriority="9" w:qFormat="1"/>
-    <w:lsdException w:name="heading 6" w:uiPriority="9" w:qFormat="1"/>
-    <w:lsdException w:name="heading 7" w:uiPriority="9" w:qFormat="1"/>
-    <w:lsdException w:name="heading 8" w:uiPriority="9" w:qFormat="1"/>
-    <w:lsdException w:name="heading 9" w:uiPriority="9" w:qFormat="1"/>
-    <w:lsdException w:name="toc 1" w:uiPriority="39"/>
-    <w:lsdException w:name="toc 2" w:uiPriority="39"/>
-    <w:lsdException w:name="toc 3" w:uiPriority="39"/>
-    <w:lsdException w:name="toc 4" w:uiPriority="39"/>
-    <w:lsdException w:name="toc 5" w:uiPriority="39"/>
-    <w:lsdException w:name="toc 6" w:uiPriority="39"/>
-    <w:lsdException w:name="toc 7" w:uiPriority="39"/>
-    <w:lsdException w:name="toc 8" w:uiPriority="39"/>
-    <w:lsdException w:name="toc 9" w:uiPriority="39"/>
-    <w:lsdException w:name="caption" w:uiPriority="35" w:qFormat="1"/>
-    <w:lsdException w:name="Title" w:semiHidden="0" w:uiPriority="10" w:unhideWhenUsed="0" w:qFormat="1"/>
-    <w:lsdException w:name="Default Paragraph Font" w:uiPriority="1"/>
-    <w:lsdException w:name="Subtitle" w:semiHidden="0" w:uiPriority="11" w:unhideWhenUsed="0" w:qFormat="1"/>
-    <w:lsdException w:name="Strong" w:semiHidden="0" w:uiPriority="22" w:unhideWhenUsed="0" w:qFormat="1"/>
-    <w:lsdException w:name="Emphasis" w:semiHidden="0" w:uiPriority="20" w:unhideWhenUsed="0" w:qFormat="1"/>
-    <w:lsdException w:name="Table Grid" w:semiHidden="0" w:uiPriority="59" w:unhideWhenUsed="0"/>
-    <w:lsdException w:name="Placeholder Text" w:unhideWhenUsed="0"/>
-    <w:lsdException w:name="No Spacing" w:semiHidden="0" w:uiPriority="1" w:unhideWhenUsed="0" w:qFormat="1"/>
-    <w:lsdException w:name="Light Shading" w:semiHidden="0" w:uiPriority="60" w:unhideWhenUsed="0"/>
-    <w:lsdException w:name="Light List" w:semiHidden="0" w:uiPriority="61" w:unhideWhenUsed="0"/>
-    <w:lsdException w:name="Light Grid" w:semiHidden="0" w:uiPriority="62" w:unhideWhenUsed="0"/>
-    <w:lsdException w:name="Medium Shading 1" w:semiHidden="0" w:uiPriority="63" w:unhideWhenUsed="0"/>
-    <w:lsdException w:name="Medium Shading 2" w:semiHidden="0" w:uiPriority="64" w:unhideWhenUsed="0"/>
-    <w:lsdException w:name="Medium List 1" w:semiHidden="0" w:uiPriority="65" w:unhideWhenUsed="0"/>
-    <w:lsdException w:name="Medium List 2" w:semiHidden="0" w:uiPriority="66" w:unhideWhenUsed="0"/>
-    <w:lsdException w:name="Medium Grid 1" w:semiHidden="0" w:uiPriority="67" w:unhideWhenUsed="0"/>
-    <w:lsdException w:name="Medium Grid 2" w:semiHidden="0" w:uiPriority="68" w:unhideWhenUsed="0"/>
-    <w:lsdException w:name="Medium Grid 3" w:semiHidden="0" w:uiPriority="69" w:unhideWhenUsed="0"/>
-    <w:lsdException w:name="Dark List" w:semiHidden="0" w:uiPriority="70" w:unhideWhenUsed="0"/>
-    <w:lsdException w:name="Colorful Shading" w:semiHidden="0" w:uiPriority="71" w:unhideWhenUsed="0"/>
-    <w:lsdException w:name="Colorful List" w:semiHidden="0" w:uiPriority="72" w:unhideWhenUsed="0"/>
-    <w:lsdException w:name="Colorful Grid" w:semiHidden="0" w:uiPriority="73" w:unhideWhenUsed="0"/>
-    <w:lsdException w:name="Light Shading Accent 1" w:semiHidden="0" w:uiPriority="60" w:unhideWhenUsed="0"/>
-    <w:lsdException w:name="Light List Accent 1" w:semiHidden="0" w:uiPriority="61" w:unhideWhenUsed="0"/>
-    <w:lsdException w:name="Light Grid Accent 1" w:semiHidden="0" w:uiPriority="62" w:unhideWhenUsed="0"/>
-    <w:lsdException w:name="Medium Shading 1 Accent 1" w:semiHidden="0" w:uiPriority="63" w:unhideWhenUsed="0"/>
-    <w:lsdException w:name="Medium Shading 2 Accent 1" w:semiHidden="0" w:uiPriority="64" w:unhideWhenUsed="0"/>
-    <w:lsdException w:name="Medium List 1 Accent 1" w:semiHidden="0" w:uiPriority="65" w:unhideWhenUsed="0"/>
-    <w:lsdException w:name="Revision" w:unhideWhenUsed="0"/>
-    <w:lsdException w:name="List Paragraph" w:semiHidden="0" w:uiPriority="34" w:unhideWhenUsed="0" w:qFormat="1"/>
-    <w:lsdException w:name="Quote" w:semiHidden="0" w:uiPriority="29" w:unhideWhenUsed="0" w:qFormat="1"/>
-    <w:lsdException w:name="Intense Quote" w:semiHidden="0" w:uiPriority="30" w:unhideWhenUsed="0" w:qFormat="1"/>
-    <w:lsdException w:name="Medium List 2 Accent 1" w:semiHidden="0" w:uiPriority="66" w:unhideWhenUsed="0"/>
-    <w:lsdException w:name="Medium Grid 1 Accent 1" w:semiHidden="0" w:uiPriority="67" w:unhideWhenUsed="0"/>
-    <w:lsdException w:name="Medium Grid 2 Accent 1" w:semiHidden="0" w:uiPriority="68" w:unhideWhenUsed="0"/>
-    <w:lsdException w:name="Medium Grid 3 Accent 1" w:semiHidden="0" w:uiPriority="69" w:unhideWhenUsed="0"/>
-    <w:lsdException w:name="Dark List Accent 1" w:semiHidden="0" w:uiPriority="70" w:unhideWhenUsed="0"/>
-    <w:lsdException w:name="Colorful Shading Accent 1" w:semiHidden="0" w:uiPriority="71" w:unhideWhenUsed="0"/>
-    <w:lsdException w:name="Colorful List Accent 1" w:semiHidden="0" w:uiPriority="72" w:unhideWhenUsed="0"/>
-    <w:lsdException w:name="Colorful Grid Accent 1" w:semiHidden="0" w:uiPriority="73" w:unhideWhenUsed="0"/>
-    <w:lsdException w:name="Light Shading Accent 2" w:semiHidden="0" w:uiPriority="60" w:unhideWhenUsed="0"/>
-    <w:lsdException w:name="Light List Accent 2" w:semiHidden="0" w:uiPriority="61" w:unhideWhenUsed="0"/>
-    <w:lsdException w:name="Light Grid Accent 2" w:semiHidden="0" w:uiPriority="62" w:unhideWhenUsed="0"/>
-    <w:lsdException w:name="Medium Shading 1 Accent 2" w:semiHidden="0" w:uiPriority="63" w:unhideWhenUsed="0"/>
-    <w:lsdException w:name="Medium Shading 2 Accent 2" w:semiHidden="0" w:uiPriority="64" w:unhideWhenUsed="0"/>
-    <w:lsdException w:name="Medium List 1 Accent 2" w:semiHidden="0" w:uiPriority="65" w:unhideWhenUsed="0"/>
-    <w:lsdException w:name="Medium List 2 Accent 2" w:semiHidden="0" w:uiPriority="66" w:unhideWhenUsed="0"/>
-    <w:lsdException w:name="Medium Grid 1 Accent 2" w:semiHidden="0" w:uiPriority="67" w:unhideWhenUsed="0"/>
-    <w:lsdException w:name="Medium Grid 2 Accent 2" w:semiHidden="0" w:uiPriority="68" w:unhideWhenUsed="0"/>
-    <w:lsdException w:name="Medium Grid 3 Accent 2" w:semiHidden="0" w:uiPriority="69" w:unhideWhenUsed="0"/>
-    <w:lsdException w:name="Dark List Accent 2" w:semiHidden="0" w:uiPriority="70" w:unhideWhenUsed="0"/>
-    <w:lsdException w:name="Colorful Shading Accent 2" w:semiHidden="0" w:uiPriority="71" w:unhideWhenUsed="0"/>
-    <w:lsdException w:name="Colorful List Accent 2" w:semiHidden="0" w:uiPriority="72" w:unhideWhenUsed="0"/>
-    <w:lsdException w:name="Colorful Grid Accent 2" w:semiHidden="0" w:uiPriority="73" w:unhideWhenUsed="0"/>
-    <w:lsdException w:name="Light Shading Accent 3" w:semiHidden="0" w:uiPriority="60" w:unhideWhenUsed="0"/>
-    <w:lsdException w:name="Light List Accent 3" w:semiHidden="0" w:uiPriority="61" w:unhideWhenUsed="0"/>
-    <w:lsdException w:name="Light Grid Accent 3" w:semiHidden="0" w:uiPriority="62" w:unhideWhenUsed="0"/>
-    <w:lsdException w:name="Medium Shading 1 Accent 3" w:semiHidden="0" w:uiPriority="63" w:unhideWhenUsed="0"/>
-    <w:lsdException w:name="Medium Shading 2 Accent 3" w:semiHidden="0" w:uiPriority="64" w:unhideWhenUsed="0"/>
-    <w:lsdException w:name="Medium List 1 Accent 3" w:semiHidden="0" w:uiPriority="65" w:unhideWhenUsed="0"/>
-    <w:lsdException w:name="Medium List 2 Accent 3" w:semiHidden="0" w:uiPriority="66" w:unhideWhenUsed="0"/>
-    <w:lsdException w:name="Medium Grid 1 Accent 3" w:semiHidden="0" w:uiPriority="67" w:unhideWhenUsed="0"/>
-    <w:lsdException w:name="Medium Grid 2 Accent 3" w:semiHidden="0" w:uiPriority="68" w:unhideWhenUsed="0"/>
-    <w:lsdException w:name="Medium Grid 3 Accent 3" w:semiHidden="0" w:uiPriority="69" w:unhideWhenUsed="0"/>
-    <w:lsdException w:name="Dark List Accent 3" w:semiHidden="0" w:uiPriority="70" w:unhideWhenUsed="0"/>
-    <w:lsdException w:name="Colorful Shading Accent 3" w:semiHidden="0" w:uiPriority="71" w:unhideWhenUsed="0"/>
-    <w:lsdException w:name="Colorful List Accent 3" w:semiHidden="0" w:uiPriority="72" w:unhideWhenUsed="0"/>
-    <w:lsdException w:name="Colorful Grid Accent 3" w:semiHidden="0" w:uiPriority="73" w:unhideWhenUsed="0"/>
-    <w:lsdException w:name="Light Shading Accent 4" w:semiHidden="0" w:uiPriority="60" w:unhideWhenUsed="0"/>
-    <w:lsdException w:name="Light List Accent 4" w:semiHidden="0" w:uiPriority="61" w:unhideWhenUsed="0"/>
-    <w:lsdException w:name="Light Grid Accent 4" w:semiHidden="0" w:uiPriority="62" w:unhideWhenUsed="0"/>
-    <w:lsdException w:name="Medium Shading 1 Accent 4" w:semiHidden="0" w:uiPriority="63" w:unhideWhenUsed="0"/>
-    <w:lsdException w:name="Medium Shading 2 Accent 4" w:semiHidden="0" w:uiPriority="64" w:unhideWhenUsed="0"/>
-    <w:lsdException w:name="Medium List 1 Accent 4" w:semiHidden="0" w:uiPriority="65" w:unhideWhenUsed="0"/>
-    <w:lsdException w:name="Medium List 2 Accent 4" w:semiHidden="0" w:uiPriority="66" w:unhideWhenUsed="0"/>
-    <w:lsdException w:name="Medium Grid 1 Accent 4" w:semiHidden="0" w:uiPriority="67" w:unhideWhenUsed="0"/>
-    <w:lsdException w:name="Medium Grid 2 Accent 4" w:semiHidden="0" w:uiPriority="68" w:unhideWhenUsed="0"/>
-    <w:lsdException w:name="Medium Grid 3 Accent 4" w:semiHidden="0" w:uiPriority="69" w:unhideWhenUsed="0"/>
-    <w:lsdException w:name="Dark List Accent 4" w:semiHidden="0" w:uiPriority="70" w:unhideWhenUsed="0"/>
-    <w:lsdException w:name="Colorful Shading Accent 4" w:semiHidden="0" w:uiPriority="71" w:unhideWhenUsed="0"/>
-    <w:lsdException w:name="Colorful List Accent 4" w:semiHidden="0" w:uiPriority="72" w:unhideWhenUsed="0"/>
-    <w:lsdException w:name="Colorful Grid Accent 4" w:semiHidden="0" w:uiPriority="73" w:unhideWhenUsed="0"/>
-    <w:lsdException w:name="Light Shading Accent 5" w:semiHidden="0" w:uiPriority="60" w:unhideWhenUsed="0"/>
-    <w:lsdException w:name="Light List Accent 5" w:semiHidden="0" w:uiPriority="61" w:unhideWhenUsed="0"/>
-    <w:lsdException w:name="Light Grid Accent 5" w:semiHidden="0" w:uiPriority="62" w:unhideWhenUsed="0"/>
-    <w:lsdException w:name="Medium Shading 1 Accent 5" w:semiHidden="0" w:uiPriority="63" w:unhideWhenUsed="0"/>
-    <w:lsdException w:name="Medium Shading 2 Accent 5" w:semiHidden="0" w:uiPriority="64" w:unhideWhenUsed="0"/>
-    <w:lsdException w:name="Medium List 1 Accent 5" w:semiHidden="0" w:uiPriority="65" w:unhideWhenUsed="0"/>
-    <w:lsdException w:name="Medium List 2 Accent 5" w:semiHidden="0" w:uiPriority="66" w:unhideWhenUsed="0"/>
-    <w:lsdException w:name="Medium Grid 1 Accent 5" w:semiHidden="0" w:uiPriority="67" w:unhideWhenUsed="0"/>
-    <w:lsdException w:name="Medium Grid 2 Accent 5" w:semiHidden="0" w:uiPriority="68" w:unhideWhenUsed="0"/>
-    <w:lsdException w:name="Medium Grid 3 Accent 5" w:semiHidden="0" w:uiPriority="69" w:unhideWhenUsed="0"/>
-    <w:lsdException w:name="Dark List Accent 5" w:semiHidden="0" w:uiPriority="70" w:unhideWhenUsed="0"/>
-    <w:lsdException w:name="Colorful Shading Accent 5" w:semiHidden="0" w:uiPriority="71" w:unhideWhenUsed="0"/>
-    <w:lsdException w:name="Colorful List Accent 5" w:semiHidden="0" w:uiPriority="72" w:unhideWhenUsed="0"/>
-    <w:lsdException w:name="Colorful Grid Accent 5" w:semiHidden="0" w:uiPriority="73" w:unhideWhenUsed="0"/>
-    <w:lsdException w:name="Light Shading Accent 6" w:semiHidden="0" w:uiPriority="60" w:unhideWhenUsed="0"/>
-    <w:lsdException w:name="Light List Accent 6" w:semiHidden="0" w:uiPriority="61" w:unhideWhenUsed="0"/>
-    <w:lsdException w:name="Light Grid Accent 6" w:semiHidden="0" w:uiPriority="62" w:unhideWhenUsed="0"/>
-    <w:lsdException w:name="Medium Shading 1 Accent 6" w:semiHidden="0" w:uiPriority="63" w:unhideWhenUsed="0"/>
-    <w:lsdException w:name="Medium Shading 2 Accent 6" w:semiHidden="0" w:uiPriority="64" w:unhideWhenUsed="0"/>
-    <w:lsdException w:name="Medium List 1 Accent 6" w:semiHidden="0" w:uiPriority="65" w:unhideWhenUsed="0"/>
-    <w:lsdException w:name="Medium List 2 Accent 6" w:semiHidden="0" w:uiPriority="66" w:unhideWhenUsed="0"/>
-    <w:lsdException w:name="Medium Grid 1 Accent 6" w:semiHidden="0" w:uiPriority="67" w:unhideWhenUsed="0"/>
-    <w:lsdException w:name="Medium Grid 2 Accent 6" w:semiHidden="0" w:uiPriority="68" w:unhideWhenUsed="0"/>
-    <w:lsdException w:name="Medium Grid 3 Accent 6" w:semiHidden="0" w:uiPriority="69" w:unhideWhenUsed="0"/>
-    <w:lsdException w:name="Dark List Accent 6" w:semiHidden="0" w:uiPriority="70" w:unhideWhenUsed="0"/>
-    <w:lsdException w:name="Colorful Shading Accent 6" w:semiHidden="0" w:uiPriority="71" w:unhideWhenUsed="0"/>
-    <w:lsdException w:name="Colorful List Accent 6" w:semiHidden="0" w:uiPriority="72" w:unhideWhenUsed="0"/>
-    <w:lsdException w:name="Colorful Grid Accent 6" w:semiHidden="0" w:uiPriority="73" w:unhideWhenUsed="0"/>
-    <w:lsdException w:name="Subtle Emphasis" w:semiHidden="0" w:uiPriority="19" w:unhideWhenUsed="0" w:qFormat="1"/>
-    <w:lsdException w:name="Intense Emphasis" w:semiHidden="0" w:uiPriority="21" w:unhideWhenUsed="0" w:qFormat="1"/>
-    <w:lsdException w:name="Subtle Reference" w:semiHidden="0" w:uiPriority="31" w:unhideWhenUsed="0" w:qFormat="1"/>
-    <w:lsdException w:name="Intense Reference" w:semiHidden="0" w:uiPriority="32" w:unhideWhenUsed="0" w:qFormat="1"/>
-    <w:lsdException w:name="Book Title" w:semiHidden="0" w:uiPriority="33" w:unhideWhenUsed="0" w:qFormat="1"/>
-    <w:lsdException w:name="Bibliography" w:uiPriority="37"/>
-    <w:lsdException w:name="TOC Heading" w:uiPriority="39" w:qFormat="1"/>
-  </w:latentStyles>
-  <w:style w:type="paragraph" w:default="1" w:styleId="Normal">
-    <w:name w:val="Normal"/>
-    <w:qFormat/>
-  </w:style>
-  <w:style w:type="character" w:default="1" w:styleId="Policepardfaut">
-    <w:name w:val="Default Paragraph Font"/>
-    <w:uiPriority w:val="1"/>
-    <w:semiHidden/>
-    <w:unhideWhenUsed/>
-  </w:style>
-  <w:style w:type="table" w:default="1" w:styleId="TableauNormal">
-    <w:name w:val="Normal Table"/>
-    <w:uiPriority w:val="99"/>
-    <w:semiHidden/>
-    <w:unhideWhenUsed/>
-    <w:tblPr>
-      <w:tblInd w:w="0" w:type="dxa"/>
-      <w:tblCellMar>
-        <w:top w:w="0" w:type="dxa"/>
-        <w:left w:w="108" w:type="dxa"/>
-        <w:bottom w:w="0" w:type="dxa"/>
-        <w:right w:w="108" w:type="dxa"/>
-      </w:tblCellMar>
-    </w:tblPr>
-  </w:style>
-  <w:style w:type="numbering" w:default="1" w:styleId="Aucuneliste">
-    <w:name w:val="No List"/>
-    <w:uiPriority w:val="99"/>
-    <w:semiHidden/>
-    <w:unhideWhenUsed/>
-  </w:style>
-  <w:style w:type="paragraph" w:customStyle="1" w:styleId="FF5598FF488F4E2BA6941FA7B99C2D9A">
-    <w:name w:val="FF5598FF488F4E2BA6941FA7B99C2D9A"/>
-    <w:rsid w:val="00CF3774"/>
-  </w:style>
-  <w:style w:type="paragraph" w:customStyle="1" w:styleId="8D0275B685B4439C8C5175C02BAF9A23">
-    <w:name w:val="8D0275B685B4439C8C5175C02BAF9A23"/>
-    <w:rsid w:val="00CF3774"/>
-  </w:style>
-  <w:style w:type="paragraph" w:customStyle="1" w:styleId="6CC4669F5F634C2E9D6F375B53E854DC">
-    <w:name w:val="6CC4669F5F634C2E9D6F375B53E854DC"/>
-    <w:rsid w:val="00CF3774"/>
-  </w:style>
-</w:styles>
-</file>
-
-<file path=word/glossary/webSettings.xml><?xml version="1.0" encoding="utf-8"?>
-<w:webSettings xmlns:mc="http://schemas.openxmlformats.org/markup-compatibility/2006" xmlns:r="http://schemas.openxmlformats.org/officeDocument/2006/relationships" xmlns:w="http://schemas.openxmlformats.org/wordprocessingml/2006/main" xmlns:w14="http://schemas.microsoft.com/office/word/2010/wordml" mc:Ignorable="w14">
-  <w:optimizeForBrowser/>
-  <w:allowPNG/>
-</w:webSettings>
 </file>
 
 <file path=word/theme/theme1.xml><?xml version="1.0" encoding="utf-8"?>
@@ -14263,7 +15081,7 @@
 </file>
 
 <file path=customXml/itemProps1.xml><?xml version="1.0" encoding="utf-8"?>
-<ds:datastoreItem xmlns:ds="http://schemas.openxmlformats.org/officeDocument/2006/customXml" ds:itemID="{6AA3F895-B707-42F2-AA80-F8CE24459EC6}">
+<ds:datastoreItem xmlns:ds="http://schemas.openxmlformats.org/officeDocument/2006/customXml" ds:itemID="{592E060C-1898-4541-A85C-4DAC24540481}">
   <ds:schemaRefs>
     <ds:schemaRef ds:uri="http://schemas.openxmlformats.org/officeDocument/2006/bibliography"/>
   </ds:schemaRefs>

</xml_diff>

<commit_message>
Ajout de la sauvegarde
</commit_message>
<xml_diff>
--- a/Rapport projet tut.docx
+++ b/Rapport projet tut.docx
@@ -1,6 +1,6 @@
 
 <file path=word/document.xml><?xml version="1.0" encoding="utf-8"?>
-<w:document xmlns:ve="http://schemas.openxmlformats.org/markup-compatibility/2006" xmlns:o="urn:schemas-microsoft-com:office:office" xmlns:r="http://schemas.openxmlformats.org/officeDocument/2006/relationships" xmlns:m="http://schemas.openxmlformats.org/officeDocument/2006/math" xmlns:v="urn:schemas-microsoft-com:vml" xmlns:wp="http://schemas.openxmlformats.org/drawingml/2006/wordprocessingDrawing" xmlns:w10="urn:schemas-microsoft-com:office:word" xmlns:w="http://schemas.openxmlformats.org/wordprocessingml/2006/main" xmlns:wne="http://schemas.microsoft.com/office/word/2006/wordml">
+<w:document xmlns:wpc="http://schemas.microsoft.com/office/word/2010/wordprocessingCanvas" xmlns:mc="http://schemas.openxmlformats.org/markup-compatibility/2006" xmlns:o="urn:schemas-microsoft-com:office:office" xmlns:r="http://schemas.openxmlformats.org/officeDocument/2006/relationships" xmlns:m="http://schemas.openxmlformats.org/officeDocument/2006/math" xmlns:v="urn:schemas-microsoft-com:vml" xmlns:wp14="http://schemas.microsoft.com/office/word/2010/wordprocessingDrawing" xmlns:wp="http://schemas.openxmlformats.org/drawingml/2006/wordprocessingDrawing" xmlns:w10="urn:schemas-microsoft-com:office:word" xmlns:w="http://schemas.openxmlformats.org/wordprocessingml/2006/main" xmlns:w14="http://schemas.microsoft.com/office/word/2010/wordml" xmlns:wpg="http://schemas.microsoft.com/office/word/2010/wordprocessingGroup" xmlns:wpi="http://schemas.microsoft.com/office/word/2010/wordprocessingInk" xmlns:wne="http://schemas.microsoft.com/office/word/2006/wordml" xmlns:wps="http://schemas.microsoft.com/office/word/2010/wordprocessingShape" mc:Ignorable="w14 wp14">
   <w:body>
     <w:p>
       <w:pPr>
@@ -1306,7 +1306,27 @@
           <w:szCs w:val="24"/>
           <w:lang w:val="en-US"/>
         </w:rPr>
-        <w:t>This project has to use the Surface table’s abilities, the different kinds of interactions that any user can have with this table :  finger, hand’s palm or tags,  software’s simultaneous use by many people</w:t>
+        <w:t xml:space="preserve">This project has to use the Surface table’s abilities, the different kinds of interactions that any user can have with this </w:t>
+      </w:r>
+      <w:proofErr w:type="gramStart"/>
+      <w:r>
+        <w:rPr>
+          <w:rFonts w:ascii="Times New Roman" w:hAnsi="Times New Roman" w:cs="Times New Roman"/>
+          <w:sz w:val="24"/>
+          <w:szCs w:val="24"/>
+          <w:lang w:val="en-US"/>
+        </w:rPr>
+        <w:t>table :</w:t>
+      </w:r>
+      <w:proofErr w:type="gramEnd"/>
+      <w:r>
+        <w:rPr>
+          <w:rFonts w:ascii="Times New Roman" w:hAnsi="Times New Roman" w:cs="Times New Roman"/>
+          <w:sz w:val="24"/>
+          <w:szCs w:val="24"/>
+          <w:lang w:val="en-US"/>
+        </w:rPr>
+        <w:t xml:space="preserve">  finger, hand’s palm or tags,  software’s simultaneous use by many people</w:t>
       </w:r>
       <w:r>
         <w:rPr>
@@ -1422,7 +1442,47 @@
           <w:lang w:val="en-US"/>
         </w:rPr>
         <w:tab/>
-        <w:t xml:space="preserve">The interface allows to create a node when you press your finger on the table. Then, you can choose your idea’s format : image or text. For each box, you can create a son linked to it, delete it or disconnect it to its parent. For the </w:t>
+        <w:t xml:space="preserve">The interface allows </w:t>
+      </w:r>
+      <w:proofErr w:type="gramStart"/>
+      <w:r>
+        <w:rPr>
+          <w:rFonts w:ascii="Times New Roman" w:hAnsi="Times New Roman" w:cs="Times New Roman"/>
+          <w:sz w:val="24"/>
+          <w:szCs w:val="24"/>
+          <w:lang w:val="en-US"/>
+        </w:rPr>
+        <w:t>to create</w:t>
+      </w:r>
+      <w:proofErr w:type="gramEnd"/>
+      <w:r>
+        <w:rPr>
+          <w:rFonts w:ascii="Times New Roman" w:hAnsi="Times New Roman" w:cs="Times New Roman"/>
+          <w:sz w:val="24"/>
+          <w:szCs w:val="24"/>
+          <w:lang w:val="en-US"/>
+        </w:rPr>
+        <w:t xml:space="preserve"> a node when you press your finger on the table. Then, you can choose your idea’s </w:t>
+      </w:r>
+      <w:proofErr w:type="gramStart"/>
+      <w:r>
+        <w:rPr>
+          <w:rFonts w:ascii="Times New Roman" w:hAnsi="Times New Roman" w:cs="Times New Roman"/>
+          <w:sz w:val="24"/>
+          <w:szCs w:val="24"/>
+          <w:lang w:val="en-US"/>
+        </w:rPr>
+        <w:t>format :</w:t>
+      </w:r>
+      <w:proofErr w:type="gramEnd"/>
+      <w:r>
+        <w:rPr>
+          <w:rFonts w:ascii="Times New Roman" w:hAnsi="Times New Roman" w:cs="Times New Roman"/>
+          <w:sz w:val="24"/>
+          <w:szCs w:val="24"/>
+          <w:lang w:val="en-US"/>
+        </w:rPr>
+        <w:t xml:space="preserve"> image or text. For each box, you can create a son linked to it, delete it or disconnect it to its parent. For the </w:t>
       </w:r>
       <w:proofErr w:type="spellStart"/>
       <w:r>
@@ -1550,6 +1610,7 @@
           <w:docPartUnique/>
         </w:docPartObj>
       </w:sdtPr>
+      <w:sdtEndPr/>
       <w:sdtContent>
         <w:p>
           <w:pPr>
@@ -1577,7 +1638,7 @@
           <w:r>
             <w:fldChar w:fldCharType="separate"/>
           </w:r>
-          <w:hyperlink w:anchor="_Toc382471962" w:history="1">
+          <w:hyperlink w:anchor="_Toc382532332" w:history="1">
             <w:r>
               <w:rPr>
                 <w:rStyle w:val="Lienhypertexte"/>
@@ -1605,7 +1666,7 @@
                 <w:noProof/>
                 <w:webHidden/>
               </w:rPr>
-              <w:instrText xml:space="preserve"> PAGEREF _Toc382471962 \h </w:instrText>
+              <w:instrText xml:space="preserve"> PAGEREF _Toc382532332 \h </w:instrText>
             </w:r>
             <w:r>
               <w:rPr>
@@ -1648,7 +1709,7 @@
               <w:lang w:eastAsia="fr-FR"/>
             </w:rPr>
           </w:pPr>
-          <w:hyperlink w:anchor="_Toc382471963" w:history="1">
+          <w:hyperlink w:anchor="_Toc382532333" w:history="1">
             <w:r>
               <w:rPr>
                 <w:rStyle w:val="Lienhypertexte"/>
@@ -1692,7 +1753,7 @@
                 <w:noProof/>
                 <w:webHidden/>
               </w:rPr>
-              <w:instrText xml:space="preserve"> PAGEREF _Toc382471963 \h </w:instrText>
+              <w:instrText xml:space="preserve"> PAGEREF _Toc382532333 \h </w:instrText>
             </w:r>
             <w:r>
               <w:rPr>
@@ -1736,7 +1797,7 @@
               <w:lang w:eastAsia="fr-FR"/>
             </w:rPr>
           </w:pPr>
-          <w:hyperlink w:anchor="_Toc382471964" w:history="1">
+          <w:hyperlink w:anchor="_Toc382532334" w:history="1">
             <w:r>
               <w:rPr>
                 <w:rStyle w:val="Lienhypertexte"/>
@@ -1780,7 +1841,7 @@
                 <w:noProof/>
                 <w:webHidden/>
               </w:rPr>
-              <w:instrText xml:space="preserve"> PAGEREF _Toc382471964 \h </w:instrText>
+              <w:instrText xml:space="preserve"> PAGEREF _Toc382532334 \h </w:instrText>
             </w:r>
             <w:r>
               <w:rPr>
@@ -1824,7 +1885,7 @@
               <w:lang w:eastAsia="fr-FR"/>
             </w:rPr>
           </w:pPr>
-          <w:hyperlink w:anchor="_Toc382471965" w:history="1">
+          <w:hyperlink w:anchor="_Toc382532335" w:history="1">
             <w:r>
               <w:rPr>
                 <w:rStyle w:val="Lienhypertexte"/>
@@ -1868,7 +1929,7 @@
                 <w:noProof/>
                 <w:webHidden/>
               </w:rPr>
-              <w:instrText xml:space="preserve"> PAGEREF _Toc382471965 \h </w:instrText>
+              <w:instrText xml:space="preserve"> PAGEREF _Toc382532335 \h </w:instrText>
             </w:r>
             <w:r>
               <w:rPr>
@@ -1912,7 +1973,7 @@
               <w:lang w:eastAsia="fr-FR"/>
             </w:rPr>
           </w:pPr>
-          <w:hyperlink w:anchor="_Toc382471966" w:history="1">
+          <w:hyperlink w:anchor="_Toc382532336" w:history="1">
             <w:r>
               <w:rPr>
                 <w:rStyle w:val="Lienhypertexte"/>
@@ -1956,7 +2017,7 @@
                 <w:noProof/>
                 <w:webHidden/>
               </w:rPr>
-              <w:instrText xml:space="preserve"> PAGEREF _Toc382471966 \h </w:instrText>
+              <w:instrText xml:space="preserve"> PAGEREF _Toc382532336 \h </w:instrText>
             </w:r>
             <w:r>
               <w:rPr>
@@ -1999,7 +2060,7 @@
               <w:lang w:eastAsia="fr-FR"/>
             </w:rPr>
           </w:pPr>
-          <w:hyperlink w:anchor="_Toc382471967" w:history="1">
+          <w:hyperlink w:anchor="_Toc382532337" w:history="1">
             <w:r>
               <w:rPr>
                 <w:rStyle w:val="Lienhypertexte"/>
@@ -2043,7 +2104,7 @@
                 <w:noProof/>
                 <w:webHidden/>
               </w:rPr>
-              <w:instrText xml:space="preserve"> PAGEREF _Toc382471967 \h </w:instrText>
+              <w:instrText xml:space="preserve"> PAGEREF _Toc382532337 \h </w:instrText>
             </w:r>
             <w:r>
               <w:rPr>
@@ -2087,7 +2148,7 @@
               <w:lang w:eastAsia="fr-FR"/>
             </w:rPr>
           </w:pPr>
-          <w:hyperlink w:anchor="_Toc382471968" w:history="1">
+          <w:hyperlink w:anchor="_Toc382532338" w:history="1">
             <w:r>
               <w:rPr>
                 <w:rStyle w:val="Lienhypertexte"/>
@@ -2131,7 +2192,7 @@
                 <w:noProof/>
                 <w:webHidden/>
               </w:rPr>
-              <w:instrText xml:space="preserve"> PAGEREF _Toc382471968 \h </w:instrText>
+              <w:instrText xml:space="preserve"> PAGEREF _Toc382532338 \h </w:instrText>
             </w:r>
             <w:r>
               <w:rPr>
@@ -2175,7 +2236,7 @@
               <w:lang w:eastAsia="fr-FR"/>
             </w:rPr>
           </w:pPr>
-          <w:hyperlink w:anchor="_Toc382471971" w:history="1">
+          <w:hyperlink w:anchor="_Toc382532341" w:history="1">
             <w:r>
               <w:rPr>
                 <w:rStyle w:val="Lienhypertexte"/>
@@ -2219,7 +2280,7 @@
                 <w:noProof/>
                 <w:webHidden/>
               </w:rPr>
-              <w:instrText xml:space="preserve"> PAGEREF _Toc382471971 \h </w:instrText>
+              <w:instrText xml:space="preserve"> PAGEREF _Toc382532341 \h </w:instrText>
             </w:r>
             <w:r>
               <w:rPr>
@@ -2263,7 +2324,7 @@
               <w:lang w:eastAsia="fr-FR"/>
             </w:rPr>
           </w:pPr>
-          <w:hyperlink w:anchor="_Toc382471975" w:history="1">
+          <w:hyperlink w:anchor="_Toc382532345" w:history="1">
             <w:r>
               <w:rPr>
                 <w:rStyle w:val="Lienhypertexte"/>
@@ -2305,7 +2366,7 @@
                 <w:noProof/>
                 <w:webHidden/>
               </w:rPr>
-              <w:instrText xml:space="preserve"> PAGEREF _Toc382471975 \h </w:instrText>
+              <w:instrText xml:space="preserve"> PAGEREF _Toc382532345 \h </w:instrText>
             </w:r>
             <w:r>
               <w:rPr>
@@ -2349,7 +2410,7 @@
               <w:lang w:eastAsia="fr-FR"/>
             </w:rPr>
           </w:pPr>
-          <w:hyperlink w:anchor="_Toc382471976" w:history="1">
+          <w:hyperlink w:anchor="_Toc382532346" w:history="1">
             <w:r>
               <w:rPr>
                 <w:rStyle w:val="Lienhypertexte"/>
@@ -2391,7 +2452,7 @@
                 <w:noProof/>
                 <w:webHidden/>
               </w:rPr>
-              <w:instrText xml:space="preserve"> PAGEREF _Toc382471976 \h </w:instrText>
+              <w:instrText xml:space="preserve"> PAGEREF _Toc382532346 \h </w:instrText>
             </w:r>
             <w:r>
               <w:rPr>
@@ -2435,7 +2496,7 @@
               <w:lang w:eastAsia="fr-FR"/>
             </w:rPr>
           </w:pPr>
-          <w:hyperlink w:anchor="_Toc382471977" w:history="1">
+          <w:hyperlink w:anchor="_Toc382532347" w:history="1">
             <w:r>
               <w:rPr>
                 <w:rStyle w:val="Lienhypertexte"/>
@@ -2477,7 +2538,7 @@
                 <w:noProof/>
                 <w:webHidden/>
               </w:rPr>
-              <w:instrText xml:space="preserve"> PAGEREF _Toc382471977 \h </w:instrText>
+              <w:instrText xml:space="preserve"> PAGEREF _Toc382532347 \h </w:instrText>
             </w:r>
             <w:r>
               <w:rPr>
@@ -2521,7 +2582,7 @@
               <w:lang w:eastAsia="fr-FR"/>
             </w:rPr>
           </w:pPr>
-          <w:hyperlink w:anchor="_Toc382471985" w:history="1">
+          <w:hyperlink w:anchor="_Toc382532355" w:history="1">
             <w:r>
               <w:rPr>
                 <w:rStyle w:val="Lienhypertexte"/>
@@ -2563,7 +2624,7 @@
                 <w:noProof/>
                 <w:webHidden/>
               </w:rPr>
-              <w:instrText xml:space="preserve"> PAGEREF _Toc382471985 \h </w:instrText>
+              <w:instrText xml:space="preserve"> PAGEREF _Toc382532355 \h </w:instrText>
             </w:r>
             <w:r>
               <w:rPr>
@@ -2607,7 +2668,7 @@
               <w:lang w:eastAsia="fr-FR"/>
             </w:rPr>
           </w:pPr>
-          <w:hyperlink w:anchor="_Toc382471986" w:history="1">
+          <w:hyperlink w:anchor="_Toc382532356" w:history="1">
             <w:r>
               <w:rPr>
                 <w:rStyle w:val="Lienhypertexte"/>
@@ -2649,7 +2710,7 @@
                 <w:noProof/>
                 <w:webHidden/>
               </w:rPr>
-              <w:instrText xml:space="preserve"> PAGEREF _Toc382471986 \h </w:instrText>
+              <w:instrText xml:space="preserve"> PAGEREF _Toc382532356 \h </w:instrText>
             </w:r>
             <w:r>
               <w:rPr>
@@ -2693,7 +2754,7 @@
               <w:lang w:eastAsia="fr-FR"/>
             </w:rPr>
           </w:pPr>
-          <w:hyperlink w:anchor="_Toc382471987" w:history="1">
+          <w:hyperlink w:anchor="_Toc382532357" w:history="1">
             <w:r>
               <w:rPr>
                 <w:rStyle w:val="Lienhypertexte"/>
@@ -2735,7 +2796,7 @@
                 <w:noProof/>
                 <w:webHidden/>
               </w:rPr>
-              <w:instrText xml:space="preserve"> PAGEREF _Toc382471987 \h </w:instrText>
+              <w:instrText xml:space="preserve"> PAGEREF _Toc382532357 \h </w:instrText>
             </w:r>
             <w:r>
               <w:rPr>
@@ -2779,7 +2840,7 @@
               <w:lang w:eastAsia="fr-FR"/>
             </w:rPr>
           </w:pPr>
-          <w:hyperlink w:anchor="_Toc382471988" w:history="1">
+          <w:hyperlink w:anchor="_Toc382532358" w:history="1">
             <w:r>
               <w:rPr>
                 <w:rStyle w:val="Lienhypertexte"/>
@@ -2823,7 +2884,7 @@
                 <w:noProof/>
                 <w:webHidden/>
               </w:rPr>
-              <w:instrText xml:space="preserve"> PAGEREF _Toc382471988 \h </w:instrText>
+              <w:instrText xml:space="preserve"> PAGEREF _Toc382532358 \h </w:instrText>
             </w:r>
             <w:r>
               <w:rPr>
@@ -2867,7 +2928,7 @@
               <w:lang w:eastAsia="fr-FR"/>
             </w:rPr>
           </w:pPr>
-          <w:hyperlink w:anchor="_Toc382471989" w:history="1">
+          <w:hyperlink w:anchor="_Toc382532359" w:history="1">
             <w:r>
               <w:rPr>
                 <w:rStyle w:val="Lienhypertexte"/>
@@ -2909,7 +2970,7 @@
                 <w:noProof/>
                 <w:webHidden/>
               </w:rPr>
-              <w:instrText xml:space="preserve"> PAGEREF _Toc382471989 \h </w:instrText>
+              <w:instrText xml:space="preserve"> PAGEREF _Toc382532359 \h </w:instrText>
             </w:r>
             <w:r>
               <w:rPr>
@@ -2953,7 +3014,7 @@
               <w:lang w:eastAsia="fr-FR"/>
             </w:rPr>
           </w:pPr>
-          <w:hyperlink w:anchor="_Toc382471990" w:history="1">
+          <w:hyperlink w:anchor="_Toc382532360" w:history="1">
             <w:r>
               <w:rPr>
                 <w:rStyle w:val="Lienhypertexte"/>
@@ -2995,7 +3056,7 @@
                 <w:noProof/>
                 <w:webHidden/>
               </w:rPr>
-              <w:instrText xml:space="preserve"> PAGEREF _Toc382471990 \h </w:instrText>
+              <w:instrText xml:space="preserve"> PAGEREF _Toc382532360 \h </w:instrText>
             </w:r>
             <w:r>
               <w:rPr>
@@ -3039,7 +3100,7 @@
               <w:lang w:eastAsia="fr-FR"/>
             </w:rPr>
           </w:pPr>
-          <w:hyperlink w:anchor="_Toc382471991" w:history="1">
+          <w:hyperlink w:anchor="_Toc382532361" w:history="1">
             <w:r>
               <w:rPr>
                 <w:rStyle w:val="Lienhypertexte"/>
@@ -3081,7 +3142,7 @@
                 <w:noProof/>
                 <w:webHidden/>
               </w:rPr>
-              <w:instrText xml:space="preserve"> PAGEREF _Toc382471991 \h </w:instrText>
+              <w:instrText xml:space="preserve"> PAGEREF _Toc382532361 \h </w:instrText>
             </w:r>
             <w:r>
               <w:rPr>
@@ -3125,7 +3186,7 @@
               <w:lang w:eastAsia="fr-FR"/>
             </w:rPr>
           </w:pPr>
-          <w:hyperlink w:anchor="_Toc382471992" w:history="1">
+          <w:hyperlink w:anchor="_Toc382532362" w:history="1">
             <w:r>
               <w:rPr>
                 <w:rStyle w:val="Lienhypertexte"/>
@@ -3167,7 +3228,7 @@
                 <w:noProof/>
                 <w:webHidden/>
               </w:rPr>
-              <w:instrText xml:space="preserve"> PAGEREF _Toc382471992 \h </w:instrText>
+              <w:instrText xml:space="preserve"> PAGEREF _Toc382532362 \h </w:instrText>
             </w:r>
             <w:r>
               <w:rPr>
@@ -3211,7 +3272,7 @@
               <w:lang w:eastAsia="fr-FR"/>
             </w:rPr>
           </w:pPr>
-          <w:hyperlink w:anchor="_Toc382471993" w:history="1">
+          <w:hyperlink w:anchor="_Toc382532363" w:history="1">
             <w:r>
               <w:rPr>
                 <w:rStyle w:val="Lienhypertexte"/>
@@ -3232,6 +3293,264 @@
                 <w:rStyle w:val="Lienhypertexte"/>
                 <w:noProof/>
               </w:rPr>
+              <w:t>Gestion de fichiers</w:t>
+            </w:r>
+            <w:r>
+              <w:rPr>
+                <w:noProof/>
+                <w:webHidden/>
+              </w:rPr>
+              <w:tab/>
+            </w:r>
+            <w:r>
+              <w:rPr>
+                <w:noProof/>
+                <w:webHidden/>
+              </w:rPr>
+              <w:fldChar w:fldCharType="begin"/>
+            </w:r>
+            <w:r>
+              <w:rPr>
+                <w:noProof/>
+                <w:webHidden/>
+              </w:rPr>
+              <w:instrText xml:space="preserve"> PAGEREF _Toc382532363 \h </w:instrText>
+            </w:r>
+            <w:r>
+              <w:rPr>
+                <w:noProof/>
+                <w:webHidden/>
+              </w:rPr>
+            </w:r>
+            <w:r>
+              <w:rPr>
+                <w:noProof/>
+                <w:webHidden/>
+              </w:rPr>
+              <w:fldChar w:fldCharType="separate"/>
+            </w:r>
+            <w:r>
+              <w:rPr>
+                <w:noProof/>
+                <w:webHidden/>
+              </w:rPr>
+              <w:t>12</w:t>
+            </w:r>
+            <w:r>
+              <w:rPr>
+                <w:noProof/>
+                <w:webHidden/>
+              </w:rPr>
+              <w:fldChar w:fldCharType="end"/>
+            </w:r>
+          </w:hyperlink>
+        </w:p>
+        <w:p>
+          <w:pPr>
+            <w:pStyle w:val="TM2"/>
+            <w:tabs>
+              <w:tab w:val="left" w:pos="1320"/>
+              <w:tab w:val="right" w:leader="dot" w:pos="8494"/>
+            </w:tabs>
+            <w:rPr>
+              <w:rFonts w:eastAsiaTheme="minorEastAsia"/>
+              <w:noProof/>
+              <w:lang w:eastAsia="fr-FR"/>
+            </w:rPr>
+          </w:pPr>
+          <w:hyperlink w:anchor="_Toc382532364" w:history="1">
+            <w:r>
+              <w:rPr>
+                <w:rStyle w:val="Lienhypertexte"/>
+                <w:noProof/>
+              </w:rPr>
+              <w:t>2.4.5.1.</w:t>
+            </w:r>
+            <w:r>
+              <w:rPr>
+                <w:rFonts w:eastAsiaTheme="minorEastAsia"/>
+                <w:noProof/>
+                <w:lang w:eastAsia="fr-FR"/>
+              </w:rPr>
+              <w:tab/>
+            </w:r>
+            <w:r>
+              <w:rPr>
+                <w:rStyle w:val="Lienhypertexte"/>
+                <w:noProof/>
+              </w:rPr>
+              <w:t>Enregistrement</w:t>
+            </w:r>
+            <w:r>
+              <w:rPr>
+                <w:noProof/>
+                <w:webHidden/>
+              </w:rPr>
+              <w:tab/>
+            </w:r>
+            <w:r>
+              <w:rPr>
+                <w:noProof/>
+                <w:webHidden/>
+              </w:rPr>
+              <w:fldChar w:fldCharType="begin"/>
+            </w:r>
+            <w:r>
+              <w:rPr>
+                <w:noProof/>
+                <w:webHidden/>
+              </w:rPr>
+              <w:instrText xml:space="preserve"> PAGEREF _Toc382532364 \h </w:instrText>
+            </w:r>
+            <w:r>
+              <w:rPr>
+                <w:noProof/>
+                <w:webHidden/>
+              </w:rPr>
+            </w:r>
+            <w:r>
+              <w:rPr>
+                <w:noProof/>
+                <w:webHidden/>
+              </w:rPr>
+              <w:fldChar w:fldCharType="separate"/>
+            </w:r>
+            <w:r>
+              <w:rPr>
+                <w:noProof/>
+                <w:webHidden/>
+              </w:rPr>
+              <w:t>12</w:t>
+            </w:r>
+            <w:r>
+              <w:rPr>
+                <w:noProof/>
+                <w:webHidden/>
+              </w:rPr>
+              <w:fldChar w:fldCharType="end"/>
+            </w:r>
+          </w:hyperlink>
+        </w:p>
+        <w:p>
+          <w:pPr>
+            <w:pStyle w:val="TM2"/>
+            <w:tabs>
+              <w:tab w:val="left" w:pos="1320"/>
+              <w:tab w:val="right" w:leader="dot" w:pos="8494"/>
+            </w:tabs>
+            <w:rPr>
+              <w:rFonts w:eastAsiaTheme="minorEastAsia"/>
+              <w:noProof/>
+              <w:lang w:eastAsia="fr-FR"/>
+            </w:rPr>
+          </w:pPr>
+          <w:hyperlink w:anchor="_Toc382532365" w:history="1">
+            <w:r>
+              <w:rPr>
+                <w:rStyle w:val="Lienhypertexte"/>
+                <w:noProof/>
+              </w:rPr>
+              <w:t>2.4.5.2.</w:t>
+            </w:r>
+            <w:r>
+              <w:rPr>
+                <w:rFonts w:eastAsiaTheme="minorEastAsia"/>
+                <w:noProof/>
+                <w:lang w:eastAsia="fr-FR"/>
+              </w:rPr>
+              <w:tab/>
+            </w:r>
+            <w:r>
+              <w:rPr>
+                <w:rStyle w:val="Lienhypertexte"/>
+                <w:noProof/>
+              </w:rPr>
+              <w:t>Ouverture</w:t>
+            </w:r>
+            <w:r>
+              <w:rPr>
+                <w:noProof/>
+                <w:webHidden/>
+              </w:rPr>
+              <w:tab/>
+            </w:r>
+            <w:r>
+              <w:rPr>
+                <w:noProof/>
+                <w:webHidden/>
+              </w:rPr>
+              <w:fldChar w:fldCharType="begin"/>
+            </w:r>
+            <w:r>
+              <w:rPr>
+                <w:noProof/>
+                <w:webHidden/>
+              </w:rPr>
+              <w:instrText xml:space="preserve"> PAGEREF _Toc382532365 \h </w:instrText>
+            </w:r>
+            <w:r>
+              <w:rPr>
+                <w:noProof/>
+                <w:webHidden/>
+              </w:rPr>
+            </w:r>
+            <w:r>
+              <w:rPr>
+                <w:noProof/>
+                <w:webHidden/>
+              </w:rPr>
+              <w:fldChar w:fldCharType="separate"/>
+            </w:r>
+            <w:r>
+              <w:rPr>
+                <w:noProof/>
+                <w:webHidden/>
+              </w:rPr>
+              <w:t>12</w:t>
+            </w:r>
+            <w:r>
+              <w:rPr>
+                <w:noProof/>
+                <w:webHidden/>
+              </w:rPr>
+              <w:fldChar w:fldCharType="end"/>
+            </w:r>
+          </w:hyperlink>
+        </w:p>
+        <w:p>
+          <w:pPr>
+            <w:pStyle w:val="TM2"/>
+            <w:tabs>
+              <w:tab w:val="left" w:pos="1100"/>
+              <w:tab w:val="right" w:leader="dot" w:pos="8494"/>
+            </w:tabs>
+            <w:rPr>
+              <w:rFonts w:eastAsiaTheme="minorEastAsia"/>
+              <w:noProof/>
+              <w:lang w:eastAsia="fr-FR"/>
+            </w:rPr>
+          </w:pPr>
+          <w:hyperlink w:anchor="_Toc382532366" w:history="1">
+            <w:r>
+              <w:rPr>
+                <w:rStyle w:val="Lienhypertexte"/>
+                <w:noProof/>
+              </w:rPr>
+              <w:t>2.4.6.</w:t>
+            </w:r>
+            <w:r>
+              <w:rPr>
+                <w:rFonts w:eastAsiaTheme="minorEastAsia"/>
+                <w:noProof/>
+                <w:lang w:eastAsia="fr-FR"/>
+              </w:rPr>
+              <w:tab/>
+            </w:r>
+            <w:r>
+              <w:rPr>
+                <w:rStyle w:val="Lienhypertexte"/>
+                <w:noProof/>
+              </w:rPr>
               <w:t>Clavier</w:t>
             </w:r>
             <w:r>
@@ -3253,7 +3572,7 @@
                 <w:noProof/>
                 <w:webHidden/>
               </w:rPr>
-              <w:instrText xml:space="preserve"> PAGEREF _Toc382471993 \h </w:instrText>
+              <w:instrText xml:space="preserve"> PAGEREF _Toc382532366 \h </w:instrText>
             </w:r>
             <w:r>
               <w:rPr>
@@ -3273,7 +3592,7 @@
                 <w:noProof/>
                 <w:webHidden/>
               </w:rPr>
-              <w:t>12</w:t>
+              <w:t>13</w:t>
             </w:r>
             <w:r>
               <w:rPr>
@@ -3296,7 +3615,7 @@
               <w:lang w:eastAsia="fr-FR"/>
             </w:rPr>
           </w:pPr>
-          <w:hyperlink w:anchor="_Toc382471994" w:history="1">
+          <w:hyperlink w:anchor="_Toc382532367" w:history="1">
             <w:r>
               <w:rPr>
                 <w:rStyle w:val="Lienhypertexte"/>
@@ -3340,7 +3659,7 @@
                 <w:noProof/>
                 <w:webHidden/>
               </w:rPr>
-              <w:instrText xml:space="preserve"> PAGEREF _Toc382471994 \h </w:instrText>
+              <w:instrText xml:space="preserve"> PAGEREF _Toc382532367 \h </w:instrText>
             </w:r>
             <w:r>
               <w:rPr>
@@ -3360,7 +3679,95 @@
                 <w:noProof/>
                 <w:webHidden/>
               </w:rPr>
-              <w:t>13</w:t>
+              <w:t>14</w:t>
+            </w:r>
+            <w:r>
+              <w:rPr>
+                <w:noProof/>
+                <w:webHidden/>
+              </w:rPr>
+              <w:fldChar w:fldCharType="end"/>
+            </w:r>
+          </w:hyperlink>
+        </w:p>
+        <w:p>
+          <w:pPr>
+            <w:pStyle w:val="TM2"/>
+            <w:tabs>
+              <w:tab w:val="left" w:pos="880"/>
+              <w:tab w:val="right" w:leader="dot" w:pos="8494"/>
+            </w:tabs>
+            <w:rPr>
+              <w:rFonts w:eastAsiaTheme="minorEastAsia"/>
+              <w:noProof/>
+              <w:lang w:eastAsia="fr-FR"/>
+            </w:rPr>
+          </w:pPr>
+          <w:hyperlink w:anchor="_Toc382532368" w:history="1">
+            <w:r>
+              <w:rPr>
+                <w:rStyle w:val="Lienhypertexte"/>
+                <w:rFonts w:ascii="Times New Roman" w:hAnsi="Times New Roman" w:cs="Times New Roman"/>
+                <w:noProof/>
+              </w:rPr>
+              <w:t>3.1.</w:t>
+            </w:r>
+            <w:r>
+              <w:rPr>
+                <w:rFonts w:eastAsiaTheme="minorEastAsia"/>
+                <w:noProof/>
+                <w:lang w:eastAsia="fr-FR"/>
+              </w:rPr>
+              <w:tab/>
+            </w:r>
+            <w:r>
+              <w:rPr>
+                <w:rStyle w:val="Lienhypertexte"/>
+                <w:rFonts w:ascii="Times New Roman" w:hAnsi="Times New Roman" w:cs="Times New Roman"/>
+                <w:noProof/>
+              </w:rPr>
+              <w:t>Introduction</w:t>
+            </w:r>
+            <w:r>
+              <w:rPr>
+                <w:noProof/>
+                <w:webHidden/>
+              </w:rPr>
+              <w:tab/>
+            </w:r>
+            <w:r>
+              <w:rPr>
+                <w:noProof/>
+                <w:webHidden/>
+              </w:rPr>
+              <w:fldChar w:fldCharType="begin"/>
+            </w:r>
+            <w:r>
+              <w:rPr>
+                <w:noProof/>
+                <w:webHidden/>
+              </w:rPr>
+              <w:instrText xml:space="preserve"> PAGEREF _Toc382532368 \h </w:instrText>
+            </w:r>
+            <w:r>
+              <w:rPr>
+                <w:noProof/>
+                <w:webHidden/>
+              </w:rPr>
+            </w:r>
+            <w:r>
+              <w:rPr>
+                <w:noProof/>
+                <w:webHidden/>
+              </w:rPr>
+              <w:fldChar w:fldCharType="separate"/>
+            </w:r>
+            <w:r>
+              <w:rPr>
+                <w:noProof/>
+                <w:webHidden/>
+              </w:rPr>
+              <w:t>14</w:t>
             </w:r>
             <w:r>
               <w:rPr>
@@ -3380,7 +3787,7 @@
               <w:lang w:eastAsia="fr-FR"/>
             </w:rPr>
           </w:pPr>
-          <w:hyperlink w:anchor="_Toc382471995" w:history="1">
+          <w:hyperlink w:anchor="_Toc382532369" w:history="1">
             <w:r>
               <w:rPr>
                 <w:rStyle w:val="Lienhypertexte"/>
@@ -3408,7 +3815,7 @@
                 <w:noProof/>
                 <w:webHidden/>
               </w:rPr>
-              <w:instrText xml:space="preserve"> PAGEREF _Toc382471995 \h </w:instrText>
+              <w:instrText xml:space="preserve"> PAGEREF _Toc382532369 \h </w:instrText>
             </w:r>
             <w:r>
               <w:rPr>
@@ -3428,7 +3835,7 @@
                 <w:noProof/>
                 <w:webHidden/>
               </w:rPr>
-              <w:t>14</w:t>
+              <w:t>15</w:t>
             </w:r>
             <w:r>
               <w:rPr>
@@ -3477,7 +3884,7 @@
           <w:szCs w:val="24"/>
         </w:rPr>
         <w:sectPr>
-          <w:footerReference w:type="default" r:id="rId8"/>
+          <w:footerReference w:type="default" r:id="rId9"/>
           <w:pgSz w:w="11906" w:h="16838"/>
           <w:pgMar w:top="1418" w:right="1134" w:bottom="1418" w:left="2268" w:header="709" w:footer="709" w:gutter="0"/>
           <w:pgNumType w:start="1"/>
@@ -3497,7 +3904,7 @@
           <w:szCs w:val="36"/>
         </w:rPr>
       </w:pPr>
-      <w:bookmarkStart w:id="1" w:name="_Toc382471962"/>
+      <w:bookmarkStart w:id="1" w:name="_Toc382532332"/>
       <w:r>
         <w:rPr>
           <w:rFonts w:ascii="Times New Roman" w:hAnsi="Times New Roman" w:cs="Times New Roman"/>
@@ -4110,7 +4517,7 @@
           <w:szCs w:val="36"/>
         </w:rPr>
       </w:pPr>
-      <w:bookmarkStart w:id="2" w:name="_Toc382471963"/>
+      <w:bookmarkStart w:id="2" w:name="_Toc382532333"/>
       <w:r>
         <w:rPr>
           <w:rFonts w:ascii="Times New Roman" w:hAnsi="Times New Roman" w:cs="Times New Roman"/>
@@ -4135,7 +4542,7 @@
           <w:szCs w:val="28"/>
         </w:rPr>
       </w:pPr>
-      <w:bookmarkStart w:id="3" w:name="_Toc382471964"/>
+      <w:bookmarkStart w:id="3" w:name="_Toc382532334"/>
       <w:r>
         <w:rPr>
           <w:rFonts w:ascii="Times New Roman" w:hAnsi="Times New Roman" w:cs="Times New Roman"/>
@@ -4544,7 +4951,7 @@
           <w:szCs w:val="28"/>
         </w:rPr>
       </w:pPr>
-      <w:bookmarkStart w:id="4" w:name="_Toc382471965"/>
+      <w:bookmarkStart w:id="4" w:name="_Toc382532335"/>
       <w:proofErr w:type="spellStart"/>
       <w:r>
         <w:rPr>
@@ -5038,7 +5445,7 @@
           <w:szCs w:val="28"/>
         </w:rPr>
       </w:pPr>
-      <w:bookmarkStart w:id="5" w:name="_Toc382471966"/>
+      <w:bookmarkStart w:id="5" w:name="_Toc382532336"/>
       <w:proofErr w:type="spellStart"/>
       <w:r>
         <w:rPr>
@@ -5521,7 +5928,7 @@
           <w:szCs w:val="36"/>
         </w:rPr>
       </w:pPr>
-      <w:bookmarkStart w:id="6" w:name="_Toc382471967"/>
+      <w:bookmarkStart w:id="6" w:name="_Toc382532337"/>
       <w:r>
         <w:rPr>
           <w:rStyle w:val="Titre1Car"/>
@@ -5560,7 +5967,7 @@
           <w:szCs w:val="28"/>
         </w:rPr>
       </w:pPr>
-      <w:bookmarkStart w:id="7" w:name="_Toc382471968"/>
+      <w:bookmarkStart w:id="7" w:name="_Toc382532338"/>
       <w:r>
         <w:rPr>
           <w:rFonts w:ascii="Times New Roman" w:hAnsi="Times New Roman" w:cs="Times New Roman"/>
@@ -5614,6 +6021,7 @@
       <w:bookmarkStart w:id="18" w:name="_Toc382456058"/>
       <w:bookmarkStart w:id="19" w:name="_Toc382461315"/>
       <w:bookmarkStart w:id="20" w:name="_Toc382471969"/>
+      <w:bookmarkStart w:id="21" w:name="_Toc382532339"/>
       <w:bookmarkEnd w:id="8"/>
       <w:bookmarkEnd w:id="9"/>
       <w:bookmarkEnd w:id="10"/>
@@ -5627,6 +6035,7 @@
       <w:bookmarkEnd w:id="18"/>
       <w:bookmarkEnd w:id="19"/>
       <w:bookmarkEnd w:id="20"/>
+      <w:bookmarkEnd w:id="21"/>
     </w:p>
     <w:p>
       <w:pPr>
@@ -5649,20 +6058,20 @@
           <w:szCs w:val="28"/>
         </w:rPr>
       </w:pPr>
-      <w:bookmarkStart w:id="21" w:name="_Toc382449267"/>
-      <w:bookmarkStart w:id="22" w:name="_Toc382449390"/>
-      <w:bookmarkStart w:id="23" w:name="_Toc382449448"/>
-      <w:bookmarkStart w:id="24" w:name="_Toc382453052"/>
-      <w:bookmarkStart w:id="25" w:name="_Toc382453089"/>
-      <w:bookmarkStart w:id="26" w:name="_Toc382453120"/>
-      <w:bookmarkStart w:id="27" w:name="_Toc382453157"/>
-      <w:bookmarkStart w:id="28" w:name="_Toc382453188"/>
-      <w:bookmarkStart w:id="29" w:name="_Toc382453213"/>
-      <w:bookmarkStart w:id="30" w:name="_Toc382456027"/>
-      <w:bookmarkStart w:id="31" w:name="_Toc382456059"/>
-      <w:bookmarkStart w:id="32" w:name="_Toc382461316"/>
-      <w:bookmarkStart w:id="33" w:name="_Toc382471970"/>
-      <w:bookmarkEnd w:id="21"/>
+      <w:bookmarkStart w:id="22" w:name="_Toc382449267"/>
+      <w:bookmarkStart w:id="23" w:name="_Toc382449390"/>
+      <w:bookmarkStart w:id="24" w:name="_Toc382449448"/>
+      <w:bookmarkStart w:id="25" w:name="_Toc382453052"/>
+      <w:bookmarkStart w:id="26" w:name="_Toc382453089"/>
+      <w:bookmarkStart w:id="27" w:name="_Toc382453120"/>
+      <w:bookmarkStart w:id="28" w:name="_Toc382453157"/>
+      <w:bookmarkStart w:id="29" w:name="_Toc382453188"/>
+      <w:bookmarkStart w:id="30" w:name="_Toc382453213"/>
+      <w:bookmarkStart w:id="31" w:name="_Toc382456027"/>
+      <w:bookmarkStart w:id="32" w:name="_Toc382456059"/>
+      <w:bookmarkStart w:id="33" w:name="_Toc382461316"/>
+      <w:bookmarkStart w:id="34" w:name="_Toc382471970"/>
+      <w:bookmarkStart w:id="35" w:name="_Toc382532340"/>
       <w:bookmarkEnd w:id="22"/>
       <w:bookmarkEnd w:id="23"/>
       <w:bookmarkEnd w:id="24"/>
@@ -5675,6 +6084,8 @@
       <w:bookmarkEnd w:id="31"/>
       <w:bookmarkEnd w:id="32"/>
       <w:bookmarkEnd w:id="33"/>
+      <w:bookmarkEnd w:id="34"/>
+      <w:bookmarkEnd w:id="35"/>
     </w:p>
     <w:p>
       <w:pPr>
@@ -6134,7 +6545,7 @@
           <w:szCs w:val="28"/>
         </w:rPr>
       </w:pPr>
-      <w:bookmarkStart w:id="34" w:name="_Toc382471971"/>
+      <w:bookmarkStart w:id="36" w:name="_Toc382532341"/>
       <w:proofErr w:type="spellStart"/>
       <w:r>
         <w:rPr>
@@ -6163,7 +6574,7 @@
         </w:rPr>
         <w:t>Mapping</w:t>
       </w:r>
-      <w:bookmarkEnd w:id="34"/>
+      <w:bookmarkEnd w:id="36"/>
       <w:proofErr w:type="spellEnd"/>
     </w:p>
     <w:p/>
@@ -6894,21 +7305,20 @@
           <w:szCs w:val="28"/>
         </w:rPr>
       </w:pPr>
-      <w:bookmarkStart w:id="35" w:name="_Toc382449269"/>
-      <w:bookmarkStart w:id="36" w:name="_Toc382449392"/>
-      <w:bookmarkStart w:id="37" w:name="_Toc382449450"/>
-      <w:bookmarkStart w:id="38" w:name="_Toc382453054"/>
-      <w:bookmarkStart w:id="39" w:name="_Toc382453091"/>
-      <w:bookmarkStart w:id="40" w:name="_Toc382453122"/>
-      <w:bookmarkStart w:id="41" w:name="_Toc382453159"/>
-      <w:bookmarkStart w:id="42" w:name="_Toc382453190"/>
-      <w:bookmarkStart w:id="43" w:name="_Toc382453215"/>
-      <w:bookmarkStart w:id="44" w:name="_Toc382456029"/>
-      <w:bookmarkStart w:id="45" w:name="_Toc382456061"/>
-      <w:bookmarkStart w:id="46" w:name="_Toc382461318"/>
-      <w:bookmarkStart w:id="47" w:name="_Toc382471972"/>
-      <w:bookmarkEnd w:id="35"/>
-      <w:bookmarkEnd w:id="36"/>
+      <w:bookmarkStart w:id="37" w:name="_Toc382449269"/>
+      <w:bookmarkStart w:id="38" w:name="_Toc382449392"/>
+      <w:bookmarkStart w:id="39" w:name="_Toc382449450"/>
+      <w:bookmarkStart w:id="40" w:name="_Toc382453054"/>
+      <w:bookmarkStart w:id="41" w:name="_Toc382453091"/>
+      <w:bookmarkStart w:id="42" w:name="_Toc382453122"/>
+      <w:bookmarkStart w:id="43" w:name="_Toc382453159"/>
+      <w:bookmarkStart w:id="44" w:name="_Toc382453190"/>
+      <w:bookmarkStart w:id="45" w:name="_Toc382453215"/>
+      <w:bookmarkStart w:id="46" w:name="_Toc382456029"/>
+      <w:bookmarkStart w:id="47" w:name="_Toc382456061"/>
+      <w:bookmarkStart w:id="48" w:name="_Toc382461318"/>
+      <w:bookmarkStart w:id="49" w:name="_Toc382471972"/>
+      <w:bookmarkStart w:id="50" w:name="_Toc382532342"/>
       <w:bookmarkEnd w:id="37"/>
       <w:bookmarkEnd w:id="38"/>
       <w:bookmarkEnd w:id="39"/>
@@ -6920,6 +7330,9 @@
       <w:bookmarkEnd w:id="45"/>
       <w:bookmarkEnd w:id="46"/>
       <w:bookmarkEnd w:id="47"/>
+      <w:bookmarkEnd w:id="48"/>
+      <w:bookmarkEnd w:id="49"/>
+      <w:bookmarkEnd w:id="50"/>
     </w:p>
     <w:p>
       <w:pPr>
@@ -6942,22 +7355,20 @@
           <w:szCs w:val="28"/>
         </w:rPr>
       </w:pPr>
-      <w:bookmarkStart w:id="48" w:name="_Toc382449270"/>
-      <w:bookmarkStart w:id="49" w:name="_Toc382449393"/>
-      <w:bookmarkStart w:id="50" w:name="_Toc382449451"/>
-      <w:bookmarkStart w:id="51" w:name="_Toc382453055"/>
-      <w:bookmarkStart w:id="52" w:name="_Toc382453092"/>
-      <w:bookmarkStart w:id="53" w:name="_Toc382453123"/>
-      <w:bookmarkStart w:id="54" w:name="_Toc382453160"/>
-      <w:bookmarkStart w:id="55" w:name="_Toc382453191"/>
-      <w:bookmarkStart w:id="56" w:name="_Toc382453216"/>
-      <w:bookmarkStart w:id="57" w:name="_Toc382456030"/>
-      <w:bookmarkStart w:id="58" w:name="_Toc382456062"/>
-      <w:bookmarkStart w:id="59" w:name="_Toc382461319"/>
-      <w:bookmarkStart w:id="60" w:name="_Toc382471973"/>
-      <w:bookmarkEnd w:id="48"/>
-      <w:bookmarkEnd w:id="49"/>
-      <w:bookmarkEnd w:id="50"/>
+      <w:bookmarkStart w:id="51" w:name="_Toc382449270"/>
+      <w:bookmarkStart w:id="52" w:name="_Toc382449393"/>
+      <w:bookmarkStart w:id="53" w:name="_Toc382449451"/>
+      <w:bookmarkStart w:id="54" w:name="_Toc382453055"/>
+      <w:bookmarkStart w:id="55" w:name="_Toc382453092"/>
+      <w:bookmarkStart w:id="56" w:name="_Toc382453123"/>
+      <w:bookmarkStart w:id="57" w:name="_Toc382453160"/>
+      <w:bookmarkStart w:id="58" w:name="_Toc382453191"/>
+      <w:bookmarkStart w:id="59" w:name="_Toc382453216"/>
+      <w:bookmarkStart w:id="60" w:name="_Toc382456030"/>
+      <w:bookmarkStart w:id="61" w:name="_Toc382456062"/>
+      <w:bookmarkStart w:id="62" w:name="_Toc382461319"/>
+      <w:bookmarkStart w:id="63" w:name="_Toc382471973"/>
+      <w:bookmarkStart w:id="64" w:name="_Toc382532343"/>
       <w:bookmarkEnd w:id="51"/>
       <w:bookmarkEnd w:id="52"/>
       <w:bookmarkEnd w:id="53"/>
@@ -6968,6 +7379,10 @@
       <w:bookmarkEnd w:id="58"/>
       <w:bookmarkEnd w:id="59"/>
       <w:bookmarkEnd w:id="60"/>
+      <w:bookmarkEnd w:id="61"/>
+      <w:bookmarkEnd w:id="62"/>
+      <w:bookmarkEnd w:id="63"/>
+      <w:bookmarkEnd w:id="64"/>
     </w:p>
     <w:p>
       <w:pPr>
@@ -6990,23 +7405,20 @@
           <w:szCs w:val="28"/>
         </w:rPr>
       </w:pPr>
-      <w:bookmarkStart w:id="61" w:name="_Toc382449271"/>
-      <w:bookmarkStart w:id="62" w:name="_Toc382449394"/>
-      <w:bookmarkStart w:id="63" w:name="_Toc382449452"/>
-      <w:bookmarkStart w:id="64" w:name="_Toc382453056"/>
-      <w:bookmarkStart w:id="65" w:name="_Toc382453093"/>
-      <w:bookmarkStart w:id="66" w:name="_Toc382453124"/>
-      <w:bookmarkStart w:id="67" w:name="_Toc382453161"/>
-      <w:bookmarkStart w:id="68" w:name="_Toc382453192"/>
-      <w:bookmarkStart w:id="69" w:name="_Toc382453217"/>
-      <w:bookmarkStart w:id="70" w:name="_Toc382456031"/>
-      <w:bookmarkStart w:id="71" w:name="_Toc382456063"/>
-      <w:bookmarkStart w:id="72" w:name="_Toc382461320"/>
-      <w:bookmarkStart w:id="73" w:name="_Toc382471974"/>
-      <w:bookmarkEnd w:id="61"/>
-      <w:bookmarkEnd w:id="62"/>
-      <w:bookmarkEnd w:id="63"/>
-      <w:bookmarkEnd w:id="64"/>
+      <w:bookmarkStart w:id="65" w:name="_Toc382449271"/>
+      <w:bookmarkStart w:id="66" w:name="_Toc382449394"/>
+      <w:bookmarkStart w:id="67" w:name="_Toc382449452"/>
+      <w:bookmarkStart w:id="68" w:name="_Toc382453056"/>
+      <w:bookmarkStart w:id="69" w:name="_Toc382453093"/>
+      <w:bookmarkStart w:id="70" w:name="_Toc382453124"/>
+      <w:bookmarkStart w:id="71" w:name="_Toc382453161"/>
+      <w:bookmarkStart w:id="72" w:name="_Toc382453192"/>
+      <w:bookmarkStart w:id="73" w:name="_Toc382453217"/>
+      <w:bookmarkStart w:id="74" w:name="_Toc382456031"/>
+      <w:bookmarkStart w:id="75" w:name="_Toc382456063"/>
+      <w:bookmarkStart w:id="76" w:name="_Toc382461320"/>
+      <w:bookmarkStart w:id="77" w:name="_Toc382471974"/>
+      <w:bookmarkStart w:id="78" w:name="_Toc382532344"/>
       <w:bookmarkEnd w:id="65"/>
       <w:bookmarkEnd w:id="66"/>
       <w:bookmarkEnd w:id="67"/>
@@ -7016,6 +7428,11 @@
       <w:bookmarkEnd w:id="71"/>
       <w:bookmarkEnd w:id="72"/>
       <w:bookmarkEnd w:id="73"/>
+      <w:bookmarkEnd w:id="74"/>
+      <w:bookmarkEnd w:id="75"/>
+      <w:bookmarkEnd w:id="76"/>
+      <w:bookmarkEnd w:id="77"/>
+      <w:bookmarkEnd w:id="78"/>
     </w:p>
     <w:p>
       <w:pPr>
@@ -7054,11 +7471,11 @@
         </w:numPr>
         <w:spacing w:before="0" w:after="200"/>
       </w:pPr>
-      <w:bookmarkStart w:id="74" w:name="_Toc382471975"/>
+      <w:bookmarkStart w:id="79" w:name="_Toc382532345"/>
       <w:r>
         <w:t>WPF</w:t>
       </w:r>
-      <w:bookmarkEnd w:id="74"/>
+      <w:bookmarkEnd w:id="79"/>
       <w:r>
         <w:t xml:space="preserve"> </w:t>
       </w:r>
@@ -7196,11 +7613,11 @@
         </w:numPr>
         <w:spacing w:before="0" w:after="200"/>
       </w:pPr>
-      <w:bookmarkStart w:id="75" w:name="_Toc382471976"/>
+      <w:bookmarkStart w:id="80" w:name="_Toc382532346"/>
       <w:r>
         <w:t>XAML</w:t>
       </w:r>
-      <w:bookmarkEnd w:id="75"/>
+      <w:bookmarkEnd w:id="80"/>
       <w:r>
         <w:t xml:space="preserve"> </w:t>
       </w:r>
@@ -7414,12 +7831,12 @@
         </w:numPr>
         <w:spacing w:before="0" w:after="200"/>
       </w:pPr>
-      <w:bookmarkStart w:id="76" w:name="_Toc382471977"/>
+      <w:bookmarkStart w:id="81" w:name="_Toc382532347"/>
       <w:r>
         <w:lastRenderedPageBreak/>
         <w:t>C#</w:t>
       </w:r>
-      <w:bookmarkEnd w:id="76"/>
+      <w:bookmarkEnd w:id="81"/>
     </w:p>
     <w:p/>
     <w:p>
@@ -7707,14 +8124,16 @@
           <w:szCs w:val="26"/>
         </w:rPr>
       </w:pPr>
-      <w:bookmarkStart w:id="77" w:name="_Toc382456035"/>
-      <w:bookmarkStart w:id="78" w:name="_Toc382456067"/>
-      <w:bookmarkStart w:id="79" w:name="_Toc382461324"/>
-      <w:bookmarkStart w:id="80" w:name="_Toc382471978"/>
-      <w:bookmarkEnd w:id="77"/>
-      <w:bookmarkEnd w:id="78"/>
-      <w:bookmarkEnd w:id="79"/>
-      <w:bookmarkEnd w:id="80"/>
+      <w:bookmarkStart w:id="82" w:name="_Toc382456035"/>
+      <w:bookmarkStart w:id="83" w:name="_Toc382456067"/>
+      <w:bookmarkStart w:id="84" w:name="_Toc382461324"/>
+      <w:bookmarkStart w:id="85" w:name="_Toc382471978"/>
+      <w:bookmarkStart w:id="86" w:name="_Toc382532348"/>
+      <w:bookmarkEnd w:id="82"/>
+      <w:bookmarkEnd w:id="83"/>
+      <w:bookmarkEnd w:id="84"/>
+      <w:bookmarkEnd w:id="85"/>
+      <w:bookmarkEnd w:id="86"/>
     </w:p>
     <w:p>
       <w:pPr>
@@ -7737,14 +8156,16 @@
           <w:szCs w:val="26"/>
         </w:rPr>
       </w:pPr>
-      <w:bookmarkStart w:id="81" w:name="_Toc382456036"/>
-      <w:bookmarkStart w:id="82" w:name="_Toc382456068"/>
-      <w:bookmarkStart w:id="83" w:name="_Toc382461325"/>
-      <w:bookmarkStart w:id="84" w:name="_Toc382471979"/>
-      <w:bookmarkEnd w:id="81"/>
-      <w:bookmarkEnd w:id="82"/>
-      <w:bookmarkEnd w:id="83"/>
-      <w:bookmarkEnd w:id="84"/>
+      <w:bookmarkStart w:id="87" w:name="_Toc382456036"/>
+      <w:bookmarkStart w:id="88" w:name="_Toc382456068"/>
+      <w:bookmarkStart w:id="89" w:name="_Toc382461325"/>
+      <w:bookmarkStart w:id="90" w:name="_Toc382471979"/>
+      <w:bookmarkStart w:id="91" w:name="_Toc382532349"/>
+      <w:bookmarkEnd w:id="87"/>
+      <w:bookmarkEnd w:id="88"/>
+      <w:bookmarkEnd w:id="89"/>
+      <w:bookmarkEnd w:id="90"/>
+      <w:bookmarkEnd w:id="91"/>
     </w:p>
     <w:p>
       <w:pPr>
@@ -7767,14 +8188,16 @@
           <w:szCs w:val="26"/>
         </w:rPr>
       </w:pPr>
-      <w:bookmarkStart w:id="85" w:name="_Toc382456037"/>
-      <w:bookmarkStart w:id="86" w:name="_Toc382456069"/>
-      <w:bookmarkStart w:id="87" w:name="_Toc382461326"/>
-      <w:bookmarkStart w:id="88" w:name="_Toc382471980"/>
-      <w:bookmarkEnd w:id="85"/>
-      <w:bookmarkEnd w:id="86"/>
-      <w:bookmarkEnd w:id="87"/>
-      <w:bookmarkEnd w:id="88"/>
+      <w:bookmarkStart w:id="92" w:name="_Toc382456037"/>
+      <w:bookmarkStart w:id="93" w:name="_Toc382456069"/>
+      <w:bookmarkStart w:id="94" w:name="_Toc382461326"/>
+      <w:bookmarkStart w:id="95" w:name="_Toc382471980"/>
+      <w:bookmarkStart w:id="96" w:name="_Toc382532350"/>
+      <w:bookmarkEnd w:id="92"/>
+      <w:bookmarkEnd w:id="93"/>
+      <w:bookmarkEnd w:id="94"/>
+      <w:bookmarkEnd w:id="95"/>
+      <w:bookmarkEnd w:id="96"/>
     </w:p>
     <w:p>
       <w:pPr>
@@ -7797,14 +8220,16 @@
           <w:szCs w:val="26"/>
         </w:rPr>
       </w:pPr>
-      <w:bookmarkStart w:id="89" w:name="_Toc382456038"/>
-      <w:bookmarkStart w:id="90" w:name="_Toc382456070"/>
-      <w:bookmarkStart w:id="91" w:name="_Toc382461327"/>
-      <w:bookmarkStart w:id="92" w:name="_Toc382471981"/>
-      <w:bookmarkEnd w:id="89"/>
-      <w:bookmarkEnd w:id="90"/>
-      <w:bookmarkEnd w:id="91"/>
-      <w:bookmarkEnd w:id="92"/>
+      <w:bookmarkStart w:id="97" w:name="_Toc382456038"/>
+      <w:bookmarkStart w:id="98" w:name="_Toc382456070"/>
+      <w:bookmarkStart w:id="99" w:name="_Toc382461327"/>
+      <w:bookmarkStart w:id="100" w:name="_Toc382471981"/>
+      <w:bookmarkStart w:id="101" w:name="_Toc382532351"/>
+      <w:bookmarkEnd w:id="97"/>
+      <w:bookmarkEnd w:id="98"/>
+      <w:bookmarkEnd w:id="99"/>
+      <w:bookmarkEnd w:id="100"/>
+      <w:bookmarkEnd w:id="101"/>
     </w:p>
     <w:p>
       <w:pPr>
@@ -7827,14 +8252,16 @@
           <w:szCs w:val="26"/>
         </w:rPr>
       </w:pPr>
-      <w:bookmarkStart w:id="93" w:name="_Toc382456039"/>
-      <w:bookmarkStart w:id="94" w:name="_Toc382456071"/>
-      <w:bookmarkStart w:id="95" w:name="_Toc382461328"/>
-      <w:bookmarkStart w:id="96" w:name="_Toc382471982"/>
-      <w:bookmarkEnd w:id="93"/>
-      <w:bookmarkEnd w:id="94"/>
-      <w:bookmarkEnd w:id="95"/>
-      <w:bookmarkEnd w:id="96"/>
+      <w:bookmarkStart w:id="102" w:name="_Toc382456039"/>
+      <w:bookmarkStart w:id="103" w:name="_Toc382456071"/>
+      <w:bookmarkStart w:id="104" w:name="_Toc382461328"/>
+      <w:bookmarkStart w:id="105" w:name="_Toc382471982"/>
+      <w:bookmarkStart w:id="106" w:name="_Toc382532352"/>
+      <w:bookmarkEnd w:id="102"/>
+      <w:bookmarkEnd w:id="103"/>
+      <w:bookmarkEnd w:id="104"/>
+      <w:bookmarkEnd w:id="105"/>
+      <w:bookmarkEnd w:id="106"/>
     </w:p>
     <w:p>
       <w:pPr>
@@ -7857,14 +8284,16 @@
           <w:szCs w:val="26"/>
         </w:rPr>
       </w:pPr>
-      <w:bookmarkStart w:id="97" w:name="_Toc382456040"/>
-      <w:bookmarkStart w:id="98" w:name="_Toc382456072"/>
-      <w:bookmarkStart w:id="99" w:name="_Toc382461329"/>
-      <w:bookmarkStart w:id="100" w:name="_Toc382471983"/>
-      <w:bookmarkEnd w:id="97"/>
-      <w:bookmarkEnd w:id="98"/>
-      <w:bookmarkEnd w:id="99"/>
-      <w:bookmarkEnd w:id="100"/>
+      <w:bookmarkStart w:id="107" w:name="_Toc382456040"/>
+      <w:bookmarkStart w:id="108" w:name="_Toc382456072"/>
+      <w:bookmarkStart w:id="109" w:name="_Toc382461329"/>
+      <w:bookmarkStart w:id="110" w:name="_Toc382471983"/>
+      <w:bookmarkStart w:id="111" w:name="_Toc382532353"/>
+      <w:bookmarkEnd w:id="107"/>
+      <w:bookmarkEnd w:id="108"/>
+      <w:bookmarkEnd w:id="109"/>
+      <w:bookmarkEnd w:id="110"/>
+      <w:bookmarkEnd w:id="111"/>
     </w:p>
     <w:p>
       <w:pPr>
@@ -7887,14 +8316,16 @@
           <w:szCs w:val="26"/>
         </w:rPr>
       </w:pPr>
-      <w:bookmarkStart w:id="101" w:name="_Toc382456041"/>
-      <w:bookmarkStart w:id="102" w:name="_Toc382456073"/>
-      <w:bookmarkStart w:id="103" w:name="_Toc382461330"/>
-      <w:bookmarkStart w:id="104" w:name="_Toc382471984"/>
-      <w:bookmarkEnd w:id="101"/>
-      <w:bookmarkEnd w:id="102"/>
-      <w:bookmarkEnd w:id="103"/>
-      <w:bookmarkEnd w:id="104"/>
+      <w:bookmarkStart w:id="112" w:name="_Toc382456041"/>
+      <w:bookmarkStart w:id="113" w:name="_Toc382456073"/>
+      <w:bookmarkStart w:id="114" w:name="_Toc382461330"/>
+      <w:bookmarkStart w:id="115" w:name="_Toc382471984"/>
+      <w:bookmarkStart w:id="116" w:name="_Toc382532354"/>
+      <w:bookmarkEnd w:id="112"/>
+      <w:bookmarkEnd w:id="113"/>
+      <w:bookmarkEnd w:id="114"/>
+      <w:bookmarkEnd w:id="115"/>
+      <w:bookmarkEnd w:id="116"/>
     </w:p>
     <w:p>
       <w:pPr>
@@ -7905,7 +8336,7 @@
         </w:numPr>
         <w:spacing w:before="0" w:after="200"/>
       </w:pPr>
-      <w:bookmarkStart w:id="105" w:name="_Toc382471985"/>
+      <w:bookmarkStart w:id="117" w:name="_Toc382532355"/>
       <w:proofErr w:type="spellStart"/>
       <w:r>
         <w:t>Scatter</w:t>
@@ -7918,7 +8349,7 @@
       <w:r>
         <w:t>View</w:t>
       </w:r>
-      <w:bookmarkEnd w:id="105"/>
+      <w:bookmarkEnd w:id="117"/>
       <w:proofErr w:type="spellEnd"/>
     </w:p>
     <w:p/>
@@ -8111,12 +8542,12 @@
         </w:numPr>
         <w:spacing w:before="0" w:after="200"/>
       </w:pPr>
-      <w:bookmarkStart w:id="106" w:name="_Toc382471986"/>
+      <w:bookmarkStart w:id="118" w:name="_Toc382532356"/>
       <w:r>
         <w:lastRenderedPageBreak/>
         <w:t>Entrées</w:t>
       </w:r>
-      <w:bookmarkEnd w:id="106"/>
+      <w:bookmarkEnd w:id="118"/>
     </w:p>
     <w:p/>
     <w:p>
@@ -8437,11 +8868,11 @@
         </w:numPr>
         <w:spacing w:before="0" w:after="200"/>
       </w:pPr>
-      <w:bookmarkStart w:id="107" w:name="_Toc382471987"/>
+      <w:bookmarkStart w:id="119" w:name="_Toc382532357"/>
       <w:r>
         <w:t>Outils du SDK</w:t>
       </w:r>
-      <w:bookmarkEnd w:id="107"/>
+      <w:bookmarkEnd w:id="119"/>
     </w:p>
     <w:p/>
     <w:p>
@@ -8552,7 +8983,7 @@
           <w:szCs w:val="28"/>
         </w:rPr>
       </w:pPr>
-      <w:bookmarkStart w:id="108" w:name="_Toc382471988"/>
+      <w:bookmarkStart w:id="120" w:name="_Toc382532358"/>
       <w:r>
         <w:rPr>
           <w:rFonts w:ascii="Times New Roman" w:hAnsi="Times New Roman" w:cs="Times New Roman"/>
@@ -8562,7 +8993,7 @@
         <w:lastRenderedPageBreak/>
         <w:t>Eléments du programme</w:t>
       </w:r>
-      <w:bookmarkEnd w:id="108"/>
+      <w:bookmarkEnd w:id="120"/>
     </w:p>
     <w:p>
       <w:pPr>
@@ -8573,12 +9004,12 @@
         </w:numPr>
         <w:spacing w:before="0" w:after="200"/>
       </w:pPr>
-      <w:bookmarkStart w:id="109" w:name="_Toc382471989"/>
+      <w:bookmarkStart w:id="121" w:name="_Toc382532359"/>
       <w:proofErr w:type="spellStart"/>
       <w:r>
         <w:t>Nodes</w:t>
       </w:r>
-      <w:bookmarkEnd w:id="109"/>
+      <w:bookmarkEnd w:id="121"/>
       <w:proofErr w:type="spellEnd"/>
     </w:p>
     <w:p/>
@@ -8941,7 +9372,7 @@
         </w:numPr>
         <w:spacing w:before="0" w:after="200"/>
       </w:pPr>
-      <w:bookmarkStart w:id="110" w:name="_Toc382471990"/>
+      <w:bookmarkStart w:id="122" w:name="_Toc382532360"/>
       <w:r>
         <w:t xml:space="preserve">Fonctionnalités du </w:t>
       </w:r>
@@ -8949,7 +9380,7 @@
       <w:r>
         <w:t>NodeText</w:t>
       </w:r>
-      <w:bookmarkEnd w:id="110"/>
+      <w:bookmarkEnd w:id="122"/>
       <w:proofErr w:type="spellEnd"/>
     </w:p>
     <w:p/>
@@ -9519,7 +9950,7 @@
         </w:numPr>
         <w:spacing w:before="0" w:after="200"/>
       </w:pPr>
-      <w:bookmarkStart w:id="111" w:name="_Toc382471991"/>
+      <w:bookmarkStart w:id="123" w:name="_Toc382532361"/>
       <w:r>
         <w:t xml:space="preserve">Fonctionnalités du </w:t>
       </w:r>
@@ -9527,7 +9958,7 @@
       <w:r>
         <w:t>NodeImage</w:t>
       </w:r>
-      <w:bookmarkEnd w:id="111"/>
+      <w:bookmarkEnd w:id="123"/>
       <w:proofErr w:type="spellEnd"/>
     </w:p>
     <w:p/>
@@ -9943,7 +10374,7 @@
         </w:numPr>
         <w:spacing w:before="0" w:after="200"/>
       </w:pPr>
-      <w:bookmarkStart w:id="112" w:name="_Toc382471992"/>
+      <w:bookmarkStart w:id="124" w:name="_Toc382532362"/>
       <w:r>
         <w:t xml:space="preserve">Relations entre </w:t>
       </w:r>
@@ -9951,7 +10382,7 @@
       <w:r>
         <w:t>Nodes</w:t>
       </w:r>
-      <w:bookmarkEnd w:id="112"/>
+      <w:bookmarkEnd w:id="124"/>
       <w:proofErr w:type="spellEnd"/>
     </w:p>
     <w:p>
@@ -10144,7 +10575,25 @@
           <w:sz w:val="24"/>
           <w:szCs w:val="24"/>
         </w:rPr>
-        <w:t xml:space="preserve"> d’où débute le drag et le fils le </w:t>
+        <w:t xml:space="preserve"> d’où </w:t>
+      </w:r>
+      <w:proofErr w:type="gramStart"/>
+      <w:r>
+        <w:rPr>
+          <w:rFonts w:ascii="Times New Roman" w:hAnsi="Times New Roman" w:cs="Times New Roman"/>
+          <w:sz w:val="24"/>
+          <w:szCs w:val="24"/>
+        </w:rPr>
+        <w:t>débute</w:t>
+      </w:r>
+      <w:proofErr w:type="gramEnd"/>
+      <w:r>
+        <w:rPr>
+          <w:rFonts w:ascii="Times New Roman" w:hAnsi="Times New Roman" w:cs="Times New Roman"/>
+          <w:sz w:val="24"/>
+          <w:szCs w:val="24"/>
+        </w:rPr>
+        <w:t xml:space="preserve"> le drag et le fils le </w:t>
       </w:r>
       <w:proofErr w:type="spellStart"/>
       <w:r>
@@ -10166,7 +10615,11 @@
       </w:r>
     </w:p>
     <w:p/>
-    <w:p/>
+    <w:p>
+      <w:r>
+        <w:br w:type="page"/>
+      </w:r>
+    </w:p>
     <w:p>
       <w:pPr>
         <w:pStyle w:val="Titre2"/>
@@ -10176,12 +10629,299 @@
         </w:numPr>
         <w:spacing w:before="0" w:after="200"/>
       </w:pPr>
-      <w:bookmarkStart w:id="113" w:name="_Toc382471993"/>
+      <w:bookmarkStart w:id="125" w:name="_Toc382532363"/>
+      <w:r>
+        <w:lastRenderedPageBreak/>
+        <w:t>Gestion de fichiers</w:t>
+      </w:r>
+      <w:bookmarkEnd w:id="125"/>
+    </w:p>
+    <w:p/>
+    <w:p>
+      <w:pPr>
+        <w:ind w:firstLine="708"/>
+        <w:rPr>
+          <w:rFonts w:ascii="Times New Roman" w:hAnsi="Times New Roman" w:cs="Times New Roman"/>
+          <w:sz w:val="24"/>
+          <w:szCs w:val="24"/>
+        </w:rPr>
+      </w:pPr>
+      <w:r>
+        <w:rPr>
+          <w:rFonts w:ascii="Times New Roman" w:hAnsi="Times New Roman" w:cs="Times New Roman"/>
+          <w:sz w:val="24"/>
+          <w:szCs w:val="24"/>
+        </w:rPr>
+        <w:t>Pourvoir mettre ainsi le fil de ses pensées sur un support est un avantage. Et pouvoir en garder une trace est un aspect bénéfique. C’est pour cela que l’application est également munie d’un système de sauvegarde pour les utilisateurs désireux de garder une trace de l’exposé de leur réflexion.</w:t>
+      </w:r>
+    </w:p>
+    <w:p>
+      <w:pPr>
+        <w:ind w:firstLine="708"/>
+        <w:rPr>
+          <w:rFonts w:ascii="Times New Roman" w:hAnsi="Times New Roman" w:cs="Times New Roman"/>
+          <w:sz w:val="24"/>
+          <w:szCs w:val="24"/>
+        </w:rPr>
+      </w:pPr>
+      <w:r>
+        <w:rPr>
+          <w:rFonts w:ascii="Times New Roman" w:hAnsi="Times New Roman" w:cs="Times New Roman"/>
+          <w:sz w:val="24"/>
+          <w:szCs w:val="24"/>
+        </w:rPr>
+        <w:t xml:space="preserve">Son fonctionnement est simple et est déclenché par l’ajout d’un tag, élément précédemment décri. </w:t>
+      </w:r>
+      <w:r>
+        <w:rPr>
+          <w:rFonts w:ascii="Times New Roman" w:hAnsi="Times New Roman" w:cs="Times New Roman"/>
+          <w:color w:val="000000"/>
+          <w:sz w:val="24"/>
+          <w:szCs w:val="24"/>
+          <w:shd w:val="clear" w:color="auto" w:fill="FFFFFF"/>
+        </w:rPr>
+        <w:t>À</w:t>
+      </w:r>
+      <w:r>
+        <w:rPr>
+          <w:rFonts w:ascii="Times New Roman" w:hAnsi="Times New Roman" w:cs="Times New Roman"/>
+          <w:sz w:val="24"/>
+          <w:szCs w:val="24"/>
+        </w:rPr>
+        <w:t xml:space="preserve"> la détection de cette entrée est alors mis à la disposition de l’utilisateur un menu de gestion de fichier. Ce dernier comporte les trois tâches standards de conservation ou d’ouverture de fichiers.</w:t>
+      </w:r>
+    </w:p>
+    <w:p/>
+    <w:p>
+      <w:pPr>
+        <w:pStyle w:val="Titre2"/>
+        <w:numPr>
+          <w:ilvl w:val="3"/>
+          <w:numId w:val="14"/>
+        </w:numPr>
+        <w:spacing w:before="0" w:after="200"/>
+      </w:pPr>
+      <w:bookmarkStart w:id="126" w:name="_Toc382532364"/>
+      <w:r>
+        <w:t>Enregistrement</w:t>
+      </w:r>
+      <w:bookmarkEnd w:id="126"/>
+    </w:p>
+    <w:p/>
+    <w:p>
+      <w:pPr>
+        <w:spacing w:beforeLines="150" w:before="360"/>
+        <w:ind w:firstLine="708"/>
+        <w:rPr>
+          <w:rFonts w:ascii="Times New Roman" w:hAnsi="Times New Roman" w:cs="Times New Roman"/>
+          <w:sz w:val="24"/>
+          <w:szCs w:val="24"/>
+        </w:rPr>
+      </w:pPr>
+      <w:r>
+        <w:rPr>
+          <w:rFonts w:ascii="Times New Roman" w:hAnsi="Times New Roman" w:cs="Times New Roman"/>
+          <w:sz w:val="24"/>
+          <w:szCs w:val="24"/>
+        </w:rPr>
+        <w:t xml:space="preserve">Les deux fonctions garantissant l’enregistrement son Save As et Save. Lors de la première sauvegarde du fichier, quelle que soit l’option choisit pour effectuer cette opération, il sera demandé  à l’utilisateur le nom de sauvegarde. Cette </w:t>
+      </w:r>
+      <w:proofErr w:type="spellStart"/>
+      <w:r>
+        <w:rPr>
+          <w:rFonts w:ascii="Times New Roman" w:hAnsi="Times New Roman" w:cs="Times New Roman"/>
+          <w:sz w:val="24"/>
+          <w:szCs w:val="24"/>
+        </w:rPr>
+        <w:t>Mind</w:t>
+      </w:r>
+      <w:proofErr w:type="spellEnd"/>
+      <w:r>
+        <w:rPr>
+          <w:rFonts w:ascii="Times New Roman" w:hAnsi="Times New Roman" w:cs="Times New Roman"/>
+          <w:sz w:val="24"/>
+          <w:szCs w:val="24"/>
+        </w:rPr>
+        <w:t xml:space="preserve"> </w:t>
+      </w:r>
+      <w:proofErr w:type="spellStart"/>
+      <w:r>
+        <w:rPr>
+          <w:rFonts w:ascii="Times New Roman" w:hAnsi="Times New Roman" w:cs="Times New Roman"/>
+          <w:sz w:val="24"/>
+          <w:szCs w:val="24"/>
+        </w:rPr>
+        <w:t>Map</w:t>
+      </w:r>
+      <w:proofErr w:type="spellEnd"/>
+      <w:r>
+        <w:rPr>
+          <w:rFonts w:ascii="Times New Roman" w:hAnsi="Times New Roman" w:cs="Times New Roman"/>
+          <w:sz w:val="24"/>
+          <w:szCs w:val="24"/>
+        </w:rPr>
+        <w:t xml:space="preserve"> répondra dorénavant au nom qui lui été attribué. </w:t>
+      </w:r>
+    </w:p>
+    <w:p>
+      <w:pPr>
+        <w:rPr>
+          <w:rFonts w:ascii="Times New Roman" w:hAnsi="Times New Roman" w:cs="Times New Roman"/>
+          <w:sz w:val="24"/>
+          <w:szCs w:val="24"/>
+        </w:rPr>
+      </w:pPr>
+      <w:r>
+        <w:rPr>
+          <w:rFonts w:ascii="Times New Roman" w:hAnsi="Times New Roman" w:cs="Times New Roman"/>
+          <w:sz w:val="24"/>
+          <w:szCs w:val="24"/>
+        </w:rPr>
+        <w:t xml:space="preserve">Ainsi, si l’action Save est appelée, la sauvegarde sera faite sous le même nom, écrasant alors la sauvegarde précédente. Néanmoins, si c’est la tâche Save As qui est sollicitée, il sera demandé de renommer la </w:t>
+      </w:r>
+      <w:proofErr w:type="spellStart"/>
+      <w:r>
+        <w:rPr>
+          <w:rFonts w:ascii="Times New Roman" w:hAnsi="Times New Roman" w:cs="Times New Roman"/>
+          <w:sz w:val="24"/>
+          <w:szCs w:val="24"/>
+        </w:rPr>
+        <w:t>Mind</w:t>
+      </w:r>
+      <w:proofErr w:type="spellEnd"/>
+      <w:r>
+        <w:rPr>
+          <w:rFonts w:ascii="Times New Roman" w:hAnsi="Times New Roman" w:cs="Times New Roman"/>
+          <w:sz w:val="24"/>
+          <w:szCs w:val="24"/>
+        </w:rPr>
+        <w:t xml:space="preserve"> </w:t>
+      </w:r>
+      <w:proofErr w:type="spellStart"/>
+      <w:r>
+        <w:rPr>
+          <w:rFonts w:ascii="Times New Roman" w:hAnsi="Times New Roman" w:cs="Times New Roman"/>
+          <w:sz w:val="24"/>
+          <w:szCs w:val="24"/>
+        </w:rPr>
+        <w:t>Map</w:t>
+      </w:r>
+      <w:proofErr w:type="spellEnd"/>
+      <w:r>
+        <w:rPr>
+          <w:rFonts w:ascii="Times New Roman" w:hAnsi="Times New Roman" w:cs="Times New Roman"/>
+          <w:sz w:val="24"/>
+          <w:szCs w:val="24"/>
+        </w:rPr>
+        <w:t>. Elle sera alors conservée sous cette nouvelle appellation. Sera alors disponible pour l’usager l’ancienne sauvegarde ainsi que la nouvelle. Tous ces fichiers sont conservés dans un dossier prévu par l’application.</w:t>
+      </w:r>
+    </w:p>
+    <w:p/>
+    <w:p>
+      <w:pPr>
+        <w:pStyle w:val="Titre2"/>
+        <w:numPr>
+          <w:ilvl w:val="3"/>
+          <w:numId w:val="14"/>
+        </w:numPr>
+        <w:spacing w:before="0" w:after="200"/>
+      </w:pPr>
+      <w:bookmarkStart w:id="127" w:name="_Toc382532365"/>
+      <w:r>
+        <w:t>Ouverture</w:t>
+      </w:r>
+      <w:bookmarkEnd w:id="127"/>
+    </w:p>
+    <w:p/>
+    <w:p>
+      <w:pPr>
+        <w:spacing w:beforeLines="150" w:before="360"/>
+        <w:ind w:firstLine="708"/>
+      </w:pPr>
+      <w:r>
+        <w:rPr>
+          <w:rFonts w:ascii="Times New Roman" w:hAnsi="Times New Roman" w:cs="Times New Roman"/>
+          <w:sz w:val="24"/>
+          <w:szCs w:val="24"/>
+        </w:rPr>
+        <w:t xml:space="preserve">La troisième tâche, Open est celle chargée de l’ouverture des ficher. </w:t>
+      </w:r>
+      <w:r>
+        <w:rPr>
+          <w:rFonts w:ascii="Times New Roman" w:hAnsi="Times New Roman" w:cs="Times New Roman"/>
+          <w:color w:val="000000"/>
+          <w:sz w:val="24"/>
+          <w:szCs w:val="24"/>
+          <w:shd w:val="clear" w:color="auto" w:fill="FFFFFF"/>
+        </w:rPr>
+        <w:t>À</w:t>
+      </w:r>
+      <w:r>
+        <w:rPr>
+          <w:rFonts w:ascii="Times New Roman" w:hAnsi="Times New Roman" w:cs="Times New Roman"/>
+          <w:sz w:val="24"/>
+          <w:szCs w:val="24"/>
+        </w:rPr>
+        <w:t xml:space="preserve"> son appel, elle ouvre la liste des </w:t>
+      </w:r>
+      <w:proofErr w:type="spellStart"/>
+      <w:r>
+        <w:rPr>
+          <w:rFonts w:ascii="Times New Roman" w:hAnsi="Times New Roman" w:cs="Times New Roman"/>
+          <w:sz w:val="24"/>
+          <w:szCs w:val="24"/>
+        </w:rPr>
+        <w:t>Mind</w:t>
+      </w:r>
+      <w:proofErr w:type="spellEnd"/>
+      <w:r>
+        <w:rPr>
+          <w:rFonts w:ascii="Times New Roman" w:hAnsi="Times New Roman" w:cs="Times New Roman"/>
+          <w:sz w:val="24"/>
+          <w:szCs w:val="24"/>
+        </w:rPr>
+        <w:t xml:space="preserve"> </w:t>
+      </w:r>
+      <w:proofErr w:type="spellStart"/>
+      <w:r>
+        <w:rPr>
+          <w:rFonts w:ascii="Times New Roman" w:hAnsi="Times New Roman" w:cs="Times New Roman"/>
+          <w:sz w:val="24"/>
+          <w:szCs w:val="24"/>
+        </w:rPr>
+        <w:t>Map</w:t>
+      </w:r>
+      <w:proofErr w:type="spellEnd"/>
+      <w:r>
+        <w:rPr>
+          <w:rFonts w:ascii="Times New Roman" w:hAnsi="Times New Roman" w:cs="Times New Roman"/>
+          <w:sz w:val="24"/>
+          <w:szCs w:val="24"/>
+        </w:rPr>
+        <w:t xml:space="preserve"> conservé dans le répertoire de sauvegarde de l’application. L’utilisateur peut alors choisir lequel sélectionné et corriger ce choix grâce au bouton de sélection.</w:t>
+      </w:r>
+      <w:r>
+        <w:t xml:space="preserve"> </w:t>
+      </w:r>
+    </w:p>
+    <w:p/>
+    <w:p/>
+    <w:p/>
+    <w:p>
+      <w:pPr>
+        <w:pStyle w:val="Titre2"/>
+        <w:numPr>
+          <w:ilvl w:val="2"/>
+          <w:numId w:val="14"/>
+        </w:numPr>
+        <w:spacing w:before="0" w:after="200"/>
+      </w:pPr>
+      <w:bookmarkStart w:id="128" w:name="_Toc382532366"/>
       <w:r>
         <w:lastRenderedPageBreak/>
         <w:t>Clavier</w:t>
       </w:r>
-      <w:bookmarkEnd w:id="113"/>
+      <w:bookmarkEnd w:id="128"/>
     </w:p>
     <w:p/>
     <w:p>
@@ -10690,7 +11430,7 @@
     <w:p>
       <w:pPr>
         <w:sectPr>
-          <w:footerReference w:type="default" r:id="rId9"/>
+          <w:footerReference w:type="default" r:id="rId10"/>
           <w:pgSz w:w="11906" w:h="16838"/>
           <w:pgMar w:top="1418" w:right="1134" w:bottom="1418" w:left="2268" w:header="709" w:footer="709" w:gutter="0"/>
           <w:pgNumType w:start="1"/>
@@ -10712,7 +11452,7 @@
           <w:szCs w:val="36"/>
         </w:rPr>
       </w:pPr>
-      <w:bookmarkStart w:id="114" w:name="_Toc382471994"/>
+      <w:bookmarkStart w:id="129" w:name="_Toc382532367"/>
       <w:r>
         <w:rPr>
           <w:rFonts w:ascii="Times New Roman" w:hAnsi="Times New Roman" w:cs="Times New Roman"/>
@@ -10722,7 +11462,7 @@
         <w:lastRenderedPageBreak/>
         <w:t>Partie technique.</w:t>
       </w:r>
-      <w:bookmarkEnd w:id="114"/>
+      <w:bookmarkEnd w:id="129"/>
     </w:p>
     <w:p>
       <w:pPr>
@@ -10755,6 +11495,7 @@
           <w:szCs w:val="28"/>
         </w:rPr>
       </w:pPr>
+      <w:bookmarkStart w:id="130" w:name="_Toc382532368"/>
       <w:r>
         <w:rPr>
           <w:rFonts w:ascii="Times New Roman" w:hAnsi="Times New Roman" w:cs="Times New Roman"/>
@@ -10763,6 +11504,7 @@
         </w:rPr>
         <w:t>Introduction</w:t>
       </w:r>
+      <w:bookmarkEnd w:id="130"/>
     </w:p>
     <w:p>
       <w:pPr>
@@ -11009,7 +11751,7 @@
           <w:szCs w:val="36"/>
         </w:rPr>
       </w:pPr>
-      <w:bookmarkStart w:id="115" w:name="_Toc382471995"/>
+      <w:bookmarkStart w:id="131" w:name="_Toc382532369"/>
       <w:r>
         <w:rPr>
           <w:rFonts w:ascii="Times New Roman" w:hAnsi="Times New Roman" w:cs="Times New Roman"/>
@@ -11019,7 +11761,7 @@
         <w:lastRenderedPageBreak/>
         <w:t>Conclusion</w:t>
       </w:r>
-      <w:bookmarkEnd w:id="115"/>
+      <w:bookmarkEnd w:id="131"/>
     </w:p>
     <w:p/>
     <w:p/>
@@ -11363,7 +12105,7 @@
       </w:pPr>
     </w:p>
     <w:sectPr>
-      <w:footerReference w:type="default" r:id="rId10"/>
+      <w:footerReference w:type="default" r:id="rId11"/>
       <w:pgSz w:w="11906" w:h="16838"/>
       <w:pgMar w:top="1418" w:right="1134" w:bottom="1418" w:left="2268" w:header="709" w:footer="709" w:gutter="0"/>
       <w:cols w:space="708"/>
@@ -11374,7 +12116,7 @@
 </file>
 
 <file path=word/endnotes.xml><?xml version="1.0" encoding="utf-8"?>
-<w:endnotes xmlns:ve="http://schemas.openxmlformats.org/markup-compatibility/2006" xmlns:o="urn:schemas-microsoft-com:office:office" xmlns:r="http://schemas.openxmlformats.org/officeDocument/2006/relationships" xmlns:m="http://schemas.openxmlformats.org/officeDocument/2006/math" xmlns:v="urn:schemas-microsoft-com:vml" xmlns:wp="http://schemas.openxmlformats.org/drawingml/2006/wordprocessingDrawing" xmlns:w10="urn:schemas-microsoft-com:office:word" xmlns:w="http://schemas.openxmlformats.org/wordprocessingml/2006/main" xmlns:wne="http://schemas.microsoft.com/office/word/2006/wordml">
+<w:endnotes xmlns:wpc="http://schemas.microsoft.com/office/word/2010/wordprocessingCanvas" xmlns:mc="http://schemas.openxmlformats.org/markup-compatibility/2006" xmlns:o="urn:schemas-microsoft-com:office:office" xmlns:r="http://schemas.openxmlformats.org/officeDocument/2006/relationships" xmlns:m="http://schemas.openxmlformats.org/officeDocument/2006/math" xmlns:v="urn:schemas-microsoft-com:vml" xmlns:wp14="http://schemas.microsoft.com/office/word/2010/wordprocessingDrawing" xmlns:wp="http://schemas.openxmlformats.org/drawingml/2006/wordprocessingDrawing" xmlns:w10="urn:schemas-microsoft-com:office:word" xmlns:w="http://schemas.openxmlformats.org/wordprocessingml/2006/main" xmlns:w14="http://schemas.microsoft.com/office/word/2010/wordml" xmlns:wpg="http://schemas.microsoft.com/office/word/2010/wordprocessingGroup" xmlns:wpi="http://schemas.microsoft.com/office/word/2010/wordprocessingInk" xmlns:wne="http://schemas.microsoft.com/office/word/2006/wordml" xmlns:wps="http://schemas.microsoft.com/office/word/2010/wordprocessingShape" mc:Ignorable="w14 wp14">
   <w:endnote w:type="separator" w:id="-1">
     <w:p>
       <w:pPr>
@@ -11399,7 +12141,7 @@
 </file>
 
 <file path=word/footer1.xml><?xml version="1.0" encoding="utf-8"?>
-<w:ftr xmlns:ve="http://schemas.openxmlformats.org/markup-compatibility/2006" xmlns:o="urn:schemas-microsoft-com:office:office" xmlns:r="http://schemas.openxmlformats.org/officeDocument/2006/relationships" xmlns:m="http://schemas.openxmlformats.org/officeDocument/2006/math" xmlns:v="urn:schemas-microsoft-com:vml" xmlns:wp="http://schemas.openxmlformats.org/drawingml/2006/wordprocessingDrawing" xmlns:w10="urn:schemas-microsoft-com:office:word" xmlns:w="http://schemas.openxmlformats.org/wordprocessingml/2006/main" xmlns:wne="http://schemas.microsoft.com/office/word/2006/wordml">
+<w:ftr xmlns:wpc="http://schemas.microsoft.com/office/word/2010/wordprocessingCanvas" xmlns:mc="http://schemas.openxmlformats.org/markup-compatibility/2006" xmlns:o="urn:schemas-microsoft-com:office:office" xmlns:r="http://schemas.openxmlformats.org/officeDocument/2006/relationships" xmlns:m="http://schemas.openxmlformats.org/officeDocument/2006/math" xmlns:v="urn:schemas-microsoft-com:vml" xmlns:wp14="http://schemas.microsoft.com/office/word/2010/wordprocessingDrawing" xmlns:wp="http://schemas.openxmlformats.org/drawingml/2006/wordprocessingDrawing" xmlns:w10="urn:schemas-microsoft-com:office:word" xmlns:w="http://schemas.openxmlformats.org/wordprocessingml/2006/main" xmlns:w14="http://schemas.microsoft.com/office/word/2010/wordml" xmlns:wpg="http://schemas.microsoft.com/office/word/2010/wordprocessingGroup" xmlns:wpi="http://schemas.microsoft.com/office/word/2010/wordprocessingInk" xmlns:wne="http://schemas.microsoft.com/office/word/2006/wordml" xmlns:wps="http://schemas.microsoft.com/office/word/2010/wordprocessingShape" mc:Ignorable="w14 wp14">
   <w:p>
     <w:pPr>
       <w:pStyle w:val="Pieddepage"/>
@@ -11416,7 +12158,7 @@
 </file>
 
 <file path=word/footer2.xml><?xml version="1.0" encoding="utf-8"?>
-<w:ftr xmlns:ve="http://schemas.openxmlformats.org/markup-compatibility/2006" xmlns:o="urn:schemas-microsoft-com:office:office" xmlns:r="http://schemas.openxmlformats.org/officeDocument/2006/relationships" xmlns:m="http://schemas.openxmlformats.org/officeDocument/2006/math" xmlns:v="urn:schemas-microsoft-com:vml" xmlns:wp="http://schemas.openxmlformats.org/drawingml/2006/wordprocessingDrawing" xmlns:w10="urn:schemas-microsoft-com:office:word" xmlns:w="http://schemas.openxmlformats.org/wordprocessingml/2006/main" xmlns:wne="http://schemas.microsoft.com/office/word/2006/wordml">
+<w:ftr xmlns:wpc="http://schemas.microsoft.com/office/word/2010/wordprocessingCanvas" xmlns:mc="http://schemas.openxmlformats.org/markup-compatibility/2006" xmlns:o="urn:schemas-microsoft-com:office:office" xmlns:r="http://schemas.openxmlformats.org/officeDocument/2006/relationships" xmlns:m="http://schemas.openxmlformats.org/officeDocument/2006/math" xmlns:v="urn:schemas-microsoft-com:vml" xmlns:wp14="http://schemas.microsoft.com/office/word/2010/wordprocessingDrawing" xmlns:wp="http://schemas.openxmlformats.org/drawingml/2006/wordprocessingDrawing" xmlns:w10="urn:schemas-microsoft-com:office:word" xmlns:w="http://schemas.openxmlformats.org/wordprocessingml/2006/main" xmlns:w14="http://schemas.microsoft.com/office/word/2010/wordml" xmlns:wpg="http://schemas.microsoft.com/office/word/2010/wordprocessingGroup" xmlns:wpi="http://schemas.microsoft.com/office/word/2010/wordprocessingInk" xmlns:wne="http://schemas.microsoft.com/office/word/2006/wordml" xmlns:wps="http://schemas.microsoft.com/office/word/2010/wordprocessingShape" mc:Ignorable="w14 wp14">
   <w:sdt>
     <w:sdtPr>
       <w:id w:val="1814913004"/>
@@ -11425,20 +12167,34 @@
         <w:docPartUnique/>
       </w:docPartObj>
     </w:sdtPr>
+    <w:sdtEndPr/>
     <w:sdtContent>
       <w:p>
         <w:pPr>
           <w:pStyle w:val="Pieddepage"/>
           <w:jc w:val="center"/>
         </w:pPr>
-        <w:fldSimple w:instr="PAGE   \* MERGEFORMAT">
-          <w:r>
-            <w:rPr>
-              <w:noProof/>
-            </w:rPr>
-            <w:t>11</w:t>
-          </w:r>
-        </w:fldSimple>
+        <w:r>
+          <w:fldChar w:fldCharType="begin"/>
+        </w:r>
+        <w:r>
+          <w:instrText>PAGE   \* MERGEFORMAT</w:instrText>
+        </w:r>
+        <w:r>
+          <w:fldChar w:fldCharType="separate"/>
+        </w:r>
+        <w:r>
+          <w:rPr>
+            <w:noProof/>
+          </w:rPr>
+          <w:t>12</w:t>
+        </w:r>
+        <w:r>
+          <w:rPr>
+            <w:noProof/>
+          </w:rPr>
+          <w:fldChar w:fldCharType="end"/>
+        </w:r>
       </w:p>
     </w:sdtContent>
   </w:sdt>
@@ -11452,7 +12208,7 @@
 </file>
 
 <file path=word/footer3.xml><?xml version="1.0" encoding="utf-8"?>
-<w:ftr xmlns:ve="http://schemas.openxmlformats.org/markup-compatibility/2006" xmlns:o="urn:schemas-microsoft-com:office:office" xmlns:r="http://schemas.openxmlformats.org/officeDocument/2006/relationships" xmlns:m="http://schemas.openxmlformats.org/officeDocument/2006/math" xmlns:v="urn:schemas-microsoft-com:vml" xmlns:wp="http://schemas.openxmlformats.org/drawingml/2006/wordprocessingDrawing" xmlns:w10="urn:schemas-microsoft-com:office:word" xmlns:w="http://schemas.openxmlformats.org/wordprocessingml/2006/main" xmlns:wne="http://schemas.microsoft.com/office/word/2006/wordml">
+<w:ftr xmlns:wpc="http://schemas.microsoft.com/office/word/2010/wordprocessingCanvas" xmlns:mc="http://schemas.openxmlformats.org/markup-compatibility/2006" xmlns:o="urn:schemas-microsoft-com:office:office" xmlns:r="http://schemas.openxmlformats.org/officeDocument/2006/relationships" xmlns:m="http://schemas.openxmlformats.org/officeDocument/2006/math" xmlns:v="urn:schemas-microsoft-com:vml" xmlns:wp14="http://schemas.microsoft.com/office/word/2010/wordprocessingDrawing" xmlns:wp="http://schemas.openxmlformats.org/drawingml/2006/wordprocessingDrawing" xmlns:w10="urn:schemas-microsoft-com:office:word" xmlns:w="http://schemas.openxmlformats.org/wordprocessingml/2006/main" xmlns:w14="http://schemas.microsoft.com/office/word/2010/wordml" xmlns:wpg="http://schemas.microsoft.com/office/word/2010/wordprocessingGroup" xmlns:wpi="http://schemas.microsoft.com/office/word/2010/wordprocessingInk" xmlns:wne="http://schemas.microsoft.com/office/word/2006/wordml" xmlns:wps="http://schemas.microsoft.com/office/word/2010/wordprocessingShape" mc:Ignorable="w14 wp14">
   <w:sdt>
     <w:sdtPr>
       <w:id w:val="100610076"/>
@@ -11461,20 +12217,34 @@
         <w:docPartUnique/>
       </w:docPartObj>
     </w:sdtPr>
+    <w:sdtEndPr/>
     <w:sdtContent>
       <w:p>
         <w:pPr>
           <w:pStyle w:val="Pieddepage"/>
           <w:jc w:val="center"/>
         </w:pPr>
-        <w:fldSimple w:instr=" PAGE   \* MERGEFORMAT ">
-          <w:r>
-            <w:rPr>
-              <w:noProof/>
-            </w:rPr>
-            <w:t>13</w:t>
-          </w:r>
-        </w:fldSimple>
+        <w:r>
+          <w:fldChar w:fldCharType="begin"/>
+        </w:r>
+        <w:r>
+          <w:instrText xml:space="preserve"> PAGE   \* MERGEFORMAT </w:instrText>
+        </w:r>
+        <w:r>
+          <w:fldChar w:fldCharType="separate"/>
+        </w:r>
+        <w:r>
+          <w:rPr>
+            <w:noProof/>
+          </w:rPr>
+          <w:t>14</w:t>
+        </w:r>
+        <w:r>
+          <w:rPr>
+            <w:noProof/>
+          </w:rPr>
+          <w:fldChar w:fldCharType="end"/>
+        </w:r>
       </w:p>
     </w:sdtContent>
   </w:sdt>
@@ -11487,7 +12257,7 @@
 </file>
 
 <file path=word/footnotes.xml><?xml version="1.0" encoding="utf-8"?>
-<w:footnotes xmlns:ve="http://schemas.openxmlformats.org/markup-compatibility/2006" xmlns:o="urn:schemas-microsoft-com:office:office" xmlns:r="http://schemas.openxmlformats.org/officeDocument/2006/relationships" xmlns:m="http://schemas.openxmlformats.org/officeDocument/2006/math" xmlns:v="urn:schemas-microsoft-com:vml" xmlns:wp="http://schemas.openxmlformats.org/drawingml/2006/wordprocessingDrawing" xmlns:w10="urn:schemas-microsoft-com:office:word" xmlns:w="http://schemas.openxmlformats.org/wordprocessingml/2006/main" xmlns:wne="http://schemas.microsoft.com/office/word/2006/wordml">
+<w:footnotes xmlns:wpc="http://schemas.microsoft.com/office/word/2010/wordprocessingCanvas" xmlns:mc="http://schemas.openxmlformats.org/markup-compatibility/2006" xmlns:o="urn:schemas-microsoft-com:office:office" xmlns:r="http://schemas.openxmlformats.org/officeDocument/2006/relationships" xmlns:m="http://schemas.openxmlformats.org/officeDocument/2006/math" xmlns:v="urn:schemas-microsoft-com:vml" xmlns:wp14="http://schemas.microsoft.com/office/word/2010/wordprocessingDrawing" xmlns:wp="http://schemas.openxmlformats.org/drawingml/2006/wordprocessingDrawing" xmlns:w10="urn:schemas-microsoft-com:office:word" xmlns:w="http://schemas.openxmlformats.org/wordprocessingml/2006/main" xmlns:w14="http://schemas.microsoft.com/office/word/2010/wordml" xmlns:wpg="http://schemas.microsoft.com/office/word/2010/wordprocessingGroup" xmlns:wpi="http://schemas.microsoft.com/office/word/2010/wordprocessingInk" xmlns:wne="http://schemas.microsoft.com/office/word/2006/wordml" xmlns:wps="http://schemas.microsoft.com/office/word/2010/wordprocessingShape" mc:Ignorable="w14 wp14">
   <w:footnote w:type="separator" w:id="-1">
     <w:p>
       <w:pPr>
@@ -11512,7 +12282,7 @@
 </file>
 
 <file path=word/numbering.xml><?xml version="1.0" encoding="utf-8"?>
-<w:numbering xmlns:ve="http://schemas.openxmlformats.org/markup-compatibility/2006" xmlns:o="urn:schemas-microsoft-com:office:office" xmlns:r="http://schemas.openxmlformats.org/officeDocument/2006/relationships" xmlns:m="http://schemas.openxmlformats.org/officeDocument/2006/math" xmlns:v="urn:schemas-microsoft-com:vml" xmlns:wp="http://schemas.openxmlformats.org/drawingml/2006/wordprocessingDrawing" xmlns:w10="urn:schemas-microsoft-com:office:word" xmlns:w="http://schemas.openxmlformats.org/wordprocessingml/2006/main" xmlns:wne="http://schemas.microsoft.com/office/word/2006/wordml">
+<w:numbering xmlns:wpc="http://schemas.microsoft.com/office/word/2010/wordprocessingCanvas" xmlns:mc="http://schemas.openxmlformats.org/markup-compatibility/2006" xmlns:o="urn:schemas-microsoft-com:office:office" xmlns:r="http://schemas.openxmlformats.org/officeDocument/2006/relationships" xmlns:m="http://schemas.openxmlformats.org/officeDocument/2006/math" xmlns:v="urn:schemas-microsoft-com:vml" xmlns:wp14="http://schemas.microsoft.com/office/word/2010/wordprocessingDrawing" xmlns:wp="http://schemas.openxmlformats.org/drawingml/2006/wordprocessingDrawing" xmlns:w10="urn:schemas-microsoft-com:office:word" xmlns:w="http://schemas.openxmlformats.org/wordprocessingml/2006/main" xmlns:w14="http://schemas.microsoft.com/office/word/2010/wordml" xmlns:wpg="http://schemas.microsoft.com/office/word/2010/wordprocessingGroup" xmlns:wpi="http://schemas.microsoft.com/office/word/2010/wordprocessingInk" xmlns:wne="http://schemas.microsoft.com/office/word/2006/wordml" xmlns:wps="http://schemas.microsoft.com/office/word/2010/wordprocessingShape" mc:Ignorable="w14 wp14">
   <w:abstractNum w:abstractNumId="0">
     <w:nsid w:val="047D54E0"/>
     <w:multiLevelType w:val="hybridMultilevel"/>
@@ -12563,6 +13333,124 @@
     </w:lvl>
   </w:abstractNum>
   <w:abstractNum w:abstractNumId="10">
+    <w:nsid w:val="23C505FA"/>
+    <w:multiLevelType w:val="multilevel"/>
+    <w:tmpl w:val="C5921D7A"/>
+    <w:lvl w:ilvl="0">
+      <w:start w:val="1"/>
+      <w:numFmt w:val="upperRoman"/>
+      <w:lvlText w:val="%1."/>
+      <w:lvlJc w:val="right"/>
+      <w:pPr>
+        <w:ind w:left="720" w:hanging="360"/>
+      </w:pPr>
+    </w:lvl>
+    <w:lvl w:ilvl="1">
+      <w:start w:val="1"/>
+      <w:numFmt w:val="decimal"/>
+      <w:isLgl/>
+      <w:lvlText w:val="%1.%2."/>
+      <w:lvlJc w:val="left"/>
+      <w:pPr>
+        <w:ind w:left="1428" w:hanging="720"/>
+      </w:pPr>
+      <w:rPr>
+        <w:rFonts w:hint="default"/>
+      </w:rPr>
+    </w:lvl>
+    <w:lvl w:ilvl="2">
+      <w:start w:val="1"/>
+      <w:numFmt w:val="decimal"/>
+      <w:isLgl/>
+      <w:lvlText w:val="%1.%2.%3."/>
+      <w:lvlJc w:val="left"/>
+      <w:pPr>
+        <w:ind w:left="1776" w:hanging="720"/>
+      </w:pPr>
+      <w:rPr>
+        <w:rFonts w:hint="default"/>
+      </w:rPr>
+    </w:lvl>
+    <w:lvl w:ilvl="3">
+      <w:start w:val="1"/>
+      <w:numFmt w:val="decimal"/>
+      <w:isLgl/>
+      <w:lvlText w:val="%1.%2.%3.%4."/>
+      <w:lvlJc w:val="left"/>
+      <w:pPr>
+        <w:ind w:left="2484" w:hanging="1080"/>
+      </w:pPr>
+      <w:rPr>
+        <w:rFonts w:hint="default"/>
+      </w:rPr>
+    </w:lvl>
+    <w:lvl w:ilvl="4">
+      <w:start w:val="1"/>
+      <w:numFmt w:val="decimal"/>
+      <w:isLgl/>
+      <w:lvlText w:val="%1.%2.%3.%4.%5."/>
+      <w:lvlJc w:val="left"/>
+      <w:pPr>
+        <w:ind w:left="3192" w:hanging="1440"/>
+      </w:pPr>
+      <w:rPr>
+        <w:rFonts w:hint="default"/>
+      </w:rPr>
+    </w:lvl>
+    <w:lvl w:ilvl="5">
+      <w:start w:val="1"/>
+      <w:numFmt w:val="decimal"/>
+      <w:isLgl/>
+      <w:lvlText w:val="%1.%2.%3.%4.%5.%6."/>
+      <w:lvlJc w:val="left"/>
+      <w:pPr>
+        <w:ind w:left="3540" w:hanging="1440"/>
+      </w:pPr>
+      <w:rPr>
+        <w:rFonts w:hint="default"/>
+      </w:rPr>
+    </w:lvl>
+    <w:lvl w:ilvl="6">
+      <w:start w:val="1"/>
+      <w:numFmt w:val="decimal"/>
+      <w:isLgl/>
+      <w:lvlText w:val="%1.%2.%3.%4.%5.%6.%7."/>
+      <w:lvlJc w:val="left"/>
+      <w:pPr>
+        <w:ind w:left="4248" w:hanging="1800"/>
+      </w:pPr>
+      <w:rPr>
+        <w:rFonts w:hint="default"/>
+      </w:rPr>
+    </w:lvl>
+    <w:lvl w:ilvl="7">
+      <w:start w:val="1"/>
+      <w:numFmt w:val="decimal"/>
+      <w:isLgl/>
+      <w:lvlText w:val="%1.%2.%3.%4.%5.%6.%7.%8."/>
+      <w:lvlJc w:val="left"/>
+      <w:pPr>
+        <w:ind w:left="4596" w:hanging="1800"/>
+      </w:pPr>
+      <w:rPr>
+        <w:rFonts w:hint="default"/>
+      </w:rPr>
+    </w:lvl>
+    <w:lvl w:ilvl="8">
+      <w:start w:val="1"/>
+      <w:numFmt w:val="decimal"/>
+      <w:isLgl/>
+      <w:lvlText w:val="%1.%2.%3.%4.%5.%6.%7.%8.%9."/>
+      <w:lvlJc w:val="left"/>
+      <w:pPr>
+        <w:ind w:left="5304" w:hanging="2160"/>
+      </w:pPr>
+      <w:rPr>
+        <w:rFonts w:hint="default"/>
+      </w:rPr>
+    </w:lvl>
+  </w:abstractNum>
+  <w:abstractNum w:abstractNumId="11">
     <w:nsid w:val="300E5660"/>
     <w:multiLevelType w:val="multilevel"/>
     <w:tmpl w:val="F6B082A2"/>
@@ -12675,7 +13563,7 @@
       </w:rPr>
     </w:lvl>
   </w:abstractNum>
-  <w:abstractNum w:abstractNumId="11">
+  <w:abstractNum w:abstractNumId="12">
     <w:nsid w:val="36A47D97"/>
     <w:multiLevelType w:val="multilevel"/>
     <w:tmpl w:val="F6B082A2"/>
@@ -12788,7 +13676,7 @@
       </w:rPr>
     </w:lvl>
   </w:abstractNum>
-  <w:abstractNum w:abstractNumId="12">
+  <w:abstractNum w:abstractNumId="13">
     <w:nsid w:val="428A65BB"/>
     <w:multiLevelType w:val="multilevel"/>
     <w:tmpl w:val="F9EEAA10"/>
@@ -12901,7 +13789,125 @@
       </w:rPr>
     </w:lvl>
   </w:abstractNum>
-  <w:abstractNum w:abstractNumId="13">
+  <w:abstractNum w:abstractNumId="14">
+    <w:nsid w:val="46962F25"/>
+    <w:multiLevelType w:val="multilevel"/>
+    <w:tmpl w:val="C5921D7A"/>
+    <w:lvl w:ilvl="0">
+      <w:start w:val="1"/>
+      <w:numFmt w:val="upperRoman"/>
+      <w:lvlText w:val="%1."/>
+      <w:lvlJc w:val="right"/>
+      <w:pPr>
+        <w:ind w:left="720" w:hanging="360"/>
+      </w:pPr>
+    </w:lvl>
+    <w:lvl w:ilvl="1">
+      <w:start w:val="1"/>
+      <w:numFmt w:val="decimal"/>
+      <w:isLgl/>
+      <w:lvlText w:val="%1.%2."/>
+      <w:lvlJc w:val="left"/>
+      <w:pPr>
+        <w:ind w:left="1428" w:hanging="720"/>
+      </w:pPr>
+      <w:rPr>
+        <w:rFonts w:hint="default"/>
+      </w:rPr>
+    </w:lvl>
+    <w:lvl w:ilvl="2">
+      <w:start w:val="1"/>
+      <w:numFmt w:val="decimal"/>
+      <w:isLgl/>
+      <w:lvlText w:val="%1.%2.%3."/>
+      <w:lvlJc w:val="left"/>
+      <w:pPr>
+        <w:ind w:left="1776" w:hanging="720"/>
+      </w:pPr>
+      <w:rPr>
+        <w:rFonts w:hint="default"/>
+      </w:rPr>
+    </w:lvl>
+    <w:lvl w:ilvl="3">
+      <w:start w:val="1"/>
+      <w:numFmt w:val="decimal"/>
+      <w:isLgl/>
+      <w:lvlText w:val="%1.%2.%3.%4."/>
+      <w:lvlJc w:val="left"/>
+      <w:pPr>
+        <w:ind w:left="2484" w:hanging="1080"/>
+      </w:pPr>
+      <w:rPr>
+        <w:rFonts w:hint="default"/>
+      </w:rPr>
+    </w:lvl>
+    <w:lvl w:ilvl="4">
+      <w:start w:val="1"/>
+      <w:numFmt w:val="decimal"/>
+      <w:isLgl/>
+      <w:lvlText w:val="%1.%2.%3.%4.%5."/>
+      <w:lvlJc w:val="left"/>
+      <w:pPr>
+        <w:ind w:left="3192" w:hanging="1440"/>
+      </w:pPr>
+      <w:rPr>
+        <w:rFonts w:hint="default"/>
+      </w:rPr>
+    </w:lvl>
+    <w:lvl w:ilvl="5">
+      <w:start w:val="1"/>
+      <w:numFmt w:val="decimal"/>
+      <w:isLgl/>
+      <w:lvlText w:val="%1.%2.%3.%4.%5.%6."/>
+      <w:lvlJc w:val="left"/>
+      <w:pPr>
+        <w:ind w:left="3540" w:hanging="1440"/>
+      </w:pPr>
+      <w:rPr>
+        <w:rFonts w:hint="default"/>
+      </w:rPr>
+    </w:lvl>
+    <w:lvl w:ilvl="6">
+      <w:start w:val="1"/>
+      <w:numFmt w:val="decimal"/>
+      <w:isLgl/>
+      <w:lvlText w:val="%1.%2.%3.%4.%5.%6.%7."/>
+      <w:lvlJc w:val="left"/>
+      <w:pPr>
+        <w:ind w:left="4248" w:hanging="1800"/>
+      </w:pPr>
+      <w:rPr>
+        <w:rFonts w:hint="default"/>
+      </w:rPr>
+    </w:lvl>
+    <w:lvl w:ilvl="7">
+      <w:start w:val="1"/>
+      <w:numFmt w:val="decimal"/>
+      <w:isLgl/>
+      <w:lvlText w:val="%1.%2.%3.%4.%5.%6.%7.%8."/>
+      <w:lvlJc w:val="left"/>
+      <w:pPr>
+        <w:ind w:left="4596" w:hanging="1800"/>
+      </w:pPr>
+      <w:rPr>
+        <w:rFonts w:hint="default"/>
+      </w:rPr>
+    </w:lvl>
+    <w:lvl w:ilvl="8">
+      <w:start w:val="1"/>
+      <w:numFmt w:val="decimal"/>
+      <w:isLgl/>
+      <w:lvlText w:val="%1.%2.%3.%4.%5.%6.%7.%8.%9."/>
+      <w:lvlJc w:val="left"/>
+      <w:pPr>
+        <w:ind w:left="5304" w:hanging="2160"/>
+      </w:pPr>
+      <w:rPr>
+        <w:rFonts w:hint="default"/>
+      </w:rPr>
+    </w:lvl>
+  </w:abstractNum>
+  <w:abstractNum w:abstractNumId="15">
     <w:nsid w:val="47344F5A"/>
     <w:multiLevelType w:val="hybridMultilevel"/>
     <w:tmpl w:val="DE60B01C"/>
@@ -12987,7 +13993,7 @@
       </w:pPr>
     </w:lvl>
   </w:abstractNum>
-  <w:abstractNum w:abstractNumId="14">
+  <w:abstractNum w:abstractNumId="16">
     <w:nsid w:val="4F010E86"/>
     <w:multiLevelType w:val="multilevel"/>
     <w:tmpl w:val="A80A0DB0"/>
@@ -13100,7 +14106,7 @@
       </w:rPr>
     </w:lvl>
   </w:abstractNum>
-  <w:abstractNum w:abstractNumId="15">
+  <w:abstractNum w:abstractNumId="17">
     <w:nsid w:val="4FC63142"/>
     <w:multiLevelType w:val="hybridMultilevel"/>
     <w:tmpl w:val="D172B618"/>
@@ -13213,7 +14219,7 @@
       </w:rPr>
     </w:lvl>
   </w:abstractNum>
-  <w:abstractNum w:abstractNumId="16">
+  <w:abstractNum w:abstractNumId="18">
     <w:nsid w:val="53C6093E"/>
     <w:multiLevelType w:val="hybridMultilevel"/>
     <w:tmpl w:val="35984E9C"/>
@@ -13326,7 +14332,7 @@
       </w:rPr>
     </w:lvl>
   </w:abstractNum>
-  <w:abstractNum w:abstractNumId="17">
+  <w:abstractNum w:abstractNumId="19">
     <w:nsid w:val="55740E13"/>
     <w:multiLevelType w:val="multilevel"/>
     <w:tmpl w:val="040C001F"/>
@@ -13412,7 +14418,7 @@
       </w:pPr>
     </w:lvl>
   </w:abstractNum>
-  <w:abstractNum w:abstractNumId="18">
+  <w:abstractNum w:abstractNumId="20">
     <w:nsid w:val="565E1FC4"/>
     <w:multiLevelType w:val="multilevel"/>
     <w:tmpl w:val="F6B082A2"/>
@@ -13525,7 +14531,7 @@
       </w:rPr>
     </w:lvl>
   </w:abstractNum>
-  <w:abstractNum w:abstractNumId="19">
+  <w:abstractNum w:abstractNumId="21">
     <w:nsid w:val="5A664612"/>
     <w:multiLevelType w:val="multilevel"/>
     <w:tmpl w:val="C5921D7A"/>
@@ -13643,7 +14649,7 @@
       </w:rPr>
     </w:lvl>
   </w:abstractNum>
-  <w:abstractNum w:abstractNumId="20">
+  <w:abstractNum w:abstractNumId="22">
     <w:nsid w:val="6383705C"/>
     <w:multiLevelType w:val="multilevel"/>
     <w:tmpl w:val="F6B082A2"/>
@@ -13756,7 +14762,7 @@
       </w:rPr>
     </w:lvl>
   </w:abstractNum>
-  <w:abstractNum w:abstractNumId="21">
+  <w:abstractNum w:abstractNumId="23">
     <w:nsid w:val="64060A62"/>
     <w:multiLevelType w:val="hybridMultilevel"/>
     <w:tmpl w:val="014404AE"/>
@@ -13842,7 +14848,7 @@
       </w:pPr>
     </w:lvl>
   </w:abstractNum>
-  <w:abstractNum w:abstractNumId="22">
+  <w:abstractNum w:abstractNumId="24">
     <w:nsid w:val="72C11DCE"/>
     <w:multiLevelType w:val="hybridMultilevel"/>
     <w:tmpl w:val="314821D8"/>
@@ -13955,7 +14961,7 @@
       </w:rPr>
     </w:lvl>
   </w:abstractNum>
-  <w:abstractNum w:abstractNumId="23">
+  <w:abstractNum w:abstractNumId="25">
     <w:nsid w:val="79340AE9"/>
     <w:multiLevelType w:val="multilevel"/>
     <w:tmpl w:val="9222AFD8"/>
@@ -14068,7 +15074,7 @@
       </w:rPr>
     </w:lvl>
   </w:abstractNum>
-  <w:abstractNum w:abstractNumId="24">
+  <w:abstractNum w:abstractNumId="26">
     <w:nsid w:val="79395852"/>
     <w:multiLevelType w:val="hybridMultilevel"/>
     <w:tmpl w:val="C7D26B12"/>
@@ -14182,16 +15188,16 @@
     </w:lvl>
   </w:abstractNum>
   <w:num w:numId="1">
-    <w:abstractNumId w:val="23"/>
+    <w:abstractNumId w:val="25"/>
   </w:num>
   <w:num w:numId="2">
-    <w:abstractNumId w:val="12"/>
+    <w:abstractNumId w:val="13"/>
   </w:num>
   <w:num w:numId="3">
-    <w:abstractNumId w:val="14"/>
+    <w:abstractNumId w:val="16"/>
   </w:num>
   <w:num w:numId="4">
-    <w:abstractNumId w:val="10"/>
+    <w:abstractNumId w:val="11"/>
   </w:num>
   <w:num w:numId="5">
     <w:abstractNumId w:val="4"/>
@@ -14209,7 +15215,7 @@
     <w:abstractNumId w:val="0"/>
   </w:num>
   <w:num w:numId="10">
-    <w:abstractNumId w:val="13"/>
+    <w:abstractNumId w:val="15"/>
   </w:num>
   <w:num w:numId="11">
     <w:abstractNumId w:val="9"/>
@@ -14218,49 +15224,55 @@
     <w:abstractNumId w:val="3"/>
   </w:num>
   <w:num w:numId="13">
-    <w:abstractNumId w:val="18"/>
+    <w:abstractNumId w:val="20"/>
   </w:num>
   <w:num w:numId="14">
-    <w:abstractNumId w:val="19"/>
+    <w:abstractNumId w:val="21"/>
   </w:num>
   <w:num w:numId="15">
-    <w:abstractNumId w:val="21"/>
+    <w:abstractNumId w:val="23"/>
   </w:num>
   <w:num w:numId="16">
-    <w:abstractNumId w:val="20"/>
+    <w:abstractNumId w:val="22"/>
   </w:num>
   <w:num w:numId="17">
     <w:abstractNumId w:val="5"/>
   </w:num>
   <w:num w:numId="18">
-    <w:abstractNumId w:val="16"/>
+    <w:abstractNumId w:val="18"/>
   </w:num>
   <w:num w:numId="19">
-    <w:abstractNumId w:val="17"/>
+    <w:abstractNumId w:val="19"/>
   </w:num>
   <w:num w:numId="20">
     <w:abstractNumId w:val="1"/>
   </w:num>
   <w:num w:numId="21">
-    <w:abstractNumId w:val="11"/>
+    <w:abstractNumId w:val="12"/>
   </w:num>
   <w:num w:numId="22">
+    <w:abstractNumId w:val="26"/>
+  </w:num>
+  <w:num w:numId="23">
     <w:abstractNumId w:val="24"/>
   </w:num>
-  <w:num w:numId="23">
-    <w:abstractNumId w:val="22"/>
-  </w:num>
   <w:num w:numId="24">
-    <w:abstractNumId w:val="15"/>
+    <w:abstractNumId w:val="17"/>
   </w:num>
   <w:num w:numId="25">
     <w:abstractNumId w:val="7"/>
+  </w:num>
+  <w:num w:numId="26">
+    <w:abstractNumId w:val="10"/>
+  </w:num>
+  <w:num w:numId="27">
+    <w:abstractNumId w:val="14"/>
   </w:num>
 </w:numbering>
 </file>
 
 <file path=word/styles.xml><?xml version="1.0" encoding="utf-8"?>
-<w:styles xmlns:r="http://schemas.openxmlformats.org/officeDocument/2006/relationships" xmlns:w="http://schemas.openxmlformats.org/wordprocessingml/2006/main">
+<w:styles xmlns:mc="http://schemas.openxmlformats.org/markup-compatibility/2006" xmlns:r="http://schemas.openxmlformats.org/officeDocument/2006/relationships" xmlns:w="http://schemas.openxmlformats.org/wordprocessingml/2006/main" xmlns:w14="http://schemas.microsoft.com/office/word/2010/wordml" mc:Ignorable="w14">
   <w:docDefaults>
     <w:rPrDefault>
       <w:rPr>
@@ -14478,7 +15490,6 @@
     <w:uiPriority w:val="99"/>
     <w:semiHidden/>
     <w:unhideWhenUsed/>
-    <w:qFormat/>
     <w:tblPr>
       <w:tblInd w:w="0" w:type="dxa"/>
       <w:tblCellMar>
@@ -15230,7 +16241,7 @@
 </file>
 
 <file path=customXml/itemProps1.xml><?xml version="1.0" encoding="utf-8"?>
-<ds:datastoreItem xmlns:ds="http://schemas.openxmlformats.org/officeDocument/2006/customXml" ds:itemID="{2499E73B-4D2C-4F78-B191-24B8F449571C}">
+<ds:datastoreItem xmlns:ds="http://schemas.openxmlformats.org/officeDocument/2006/customXml" ds:itemID="{8DE4A9BB-C9AB-4E13-824E-E916F512BD00}">
   <ds:schemaRefs>
     <ds:schemaRef ds:uri="http://schemas.openxmlformats.org/officeDocument/2006/bibliography"/>
   </ds:schemaRefs>

</xml_diff>

<commit_message>
Compete l'intro de la partie technique
</commit_message>
<xml_diff>
--- a/Rapport projet tut.docx
+++ b/Rapport projet tut.docx
@@ -1,6 +1,6 @@
 
 <file path=word/document.xml><?xml version="1.0" encoding="utf-8"?>
-<w:document xmlns:wpc="http://schemas.microsoft.com/office/word/2010/wordprocessingCanvas" xmlns:mc="http://schemas.openxmlformats.org/markup-compatibility/2006" xmlns:o="urn:schemas-microsoft-com:office:office" xmlns:r="http://schemas.openxmlformats.org/officeDocument/2006/relationships" xmlns:m="http://schemas.openxmlformats.org/officeDocument/2006/math" xmlns:v="urn:schemas-microsoft-com:vml" xmlns:wp14="http://schemas.microsoft.com/office/word/2010/wordprocessingDrawing" xmlns:wp="http://schemas.openxmlformats.org/drawingml/2006/wordprocessingDrawing" xmlns:w10="urn:schemas-microsoft-com:office:word" xmlns:w="http://schemas.openxmlformats.org/wordprocessingml/2006/main" xmlns:w14="http://schemas.microsoft.com/office/word/2010/wordml" xmlns:wpg="http://schemas.microsoft.com/office/word/2010/wordprocessingGroup" xmlns:wpi="http://schemas.microsoft.com/office/word/2010/wordprocessingInk" xmlns:wne="http://schemas.microsoft.com/office/word/2006/wordml" xmlns:wps="http://schemas.microsoft.com/office/word/2010/wordprocessingShape" mc:Ignorable="w14 wp14">
+<w:document xmlns:ve="http://schemas.openxmlformats.org/markup-compatibility/2006" xmlns:o="urn:schemas-microsoft-com:office:office" xmlns:r="http://schemas.openxmlformats.org/officeDocument/2006/relationships" xmlns:m="http://schemas.openxmlformats.org/officeDocument/2006/math" xmlns:v="urn:schemas-microsoft-com:vml" xmlns:wp="http://schemas.openxmlformats.org/drawingml/2006/wordprocessingDrawing" xmlns:w10="urn:schemas-microsoft-com:office:word" xmlns:w="http://schemas.openxmlformats.org/wordprocessingml/2006/main" xmlns:wne="http://schemas.microsoft.com/office/word/2006/wordml">
   <w:body>
     <w:p>
       <w:pPr>
@@ -938,15 +938,6 @@
           <w:szCs w:val="24"/>
         </w:rPr>
       </w:pPr>
-    </w:p>
-    <w:p>
-      <w:pPr>
-        <w:rPr>
-          <w:rFonts w:ascii="Times New Roman" w:hAnsi="Times New Roman" w:cs="Times New Roman"/>
-          <w:sz w:val="24"/>
-          <w:szCs w:val="24"/>
-        </w:rPr>
-      </w:pPr>
       <w:r>
         <w:rPr>
           <w:rFonts w:ascii="Times New Roman" w:hAnsi="Times New Roman" w:cs="Times New Roman"/>
@@ -965,15 +956,6 @@
           <w:szCs w:val="24"/>
         </w:rPr>
       </w:pPr>
-    </w:p>
-    <w:p>
-      <w:pPr>
-        <w:rPr>
-          <w:rFonts w:ascii="Times New Roman" w:hAnsi="Times New Roman" w:cs="Times New Roman"/>
-          <w:sz w:val="24"/>
-          <w:szCs w:val="24"/>
-        </w:rPr>
-      </w:pPr>
       <w:r>
         <w:rPr>
           <w:rFonts w:ascii="Times New Roman" w:hAnsi="Times New Roman" w:cs="Times New Roman"/>
@@ -1019,15 +1001,6 @@
         </w:rPr>
         <w:t xml:space="preserve"> pour savoir comment organiser notre travail et les différentes possibilités que nous avions pour sa mise en place. Nous avons adaptées ces informations aux capacités de la table tactile et fait face à quelques problèmes notamment l’apparition simultanée de plusieurs claviers sur la table.</w:t>
       </w:r>
-    </w:p>
-    <w:p>
-      <w:pPr>
-        <w:rPr>
-          <w:rFonts w:ascii="Times New Roman" w:hAnsi="Times New Roman" w:cs="Times New Roman"/>
-          <w:sz w:val="24"/>
-          <w:szCs w:val="24"/>
-        </w:rPr>
-      </w:pPr>
     </w:p>
     <w:p>
       <w:pPr>
@@ -1306,27 +1279,7 @@
           <w:szCs w:val="24"/>
           <w:lang w:val="en-US"/>
         </w:rPr>
-        <w:t xml:space="preserve">This project has to use the Surface table’s abilities, the different kinds of interactions that any user can have with this </w:t>
-      </w:r>
-      <w:proofErr w:type="gramStart"/>
-      <w:r>
-        <w:rPr>
-          <w:rFonts w:ascii="Times New Roman" w:hAnsi="Times New Roman" w:cs="Times New Roman"/>
-          <w:sz w:val="24"/>
-          <w:szCs w:val="24"/>
-          <w:lang w:val="en-US"/>
-        </w:rPr>
-        <w:t>table :</w:t>
-      </w:r>
-      <w:proofErr w:type="gramEnd"/>
-      <w:r>
-        <w:rPr>
-          <w:rFonts w:ascii="Times New Roman" w:hAnsi="Times New Roman" w:cs="Times New Roman"/>
-          <w:sz w:val="24"/>
-          <w:szCs w:val="24"/>
-          <w:lang w:val="en-US"/>
-        </w:rPr>
-        <w:t xml:space="preserve">  finger, hand’s palm or tags,  software’s simultaneous use by many people</w:t>
+        <w:t>This project has to use the Surface table’s abilities, the different kinds of interactions that any user can have with this table :  finger, hand’s palm or tags,  software’s simultaneous use by many people</w:t>
       </w:r>
       <w:r>
         <w:rPr>
@@ -1442,47 +1395,7 @@
           <w:lang w:val="en-US"/>
         </w:rPr>
         <w:tab/>
-        <w:t xml:space="preserve">The interface allows </w:t>
-      </w:r>
-      <w:proofErr w:type="gramStart"/>
-      <w:r>
-        <w:rPr>
-          <w:rFonts w:ascii="Times New Roman" w:hAnsi="Times New Roman" w:cs="Times New Roman"/>
-          <w:sz w:val="24"/>
-          <w:szCs w:val="24"/>
-          <w:lang w:val="en-US"/>
-        </w:rPr>
-        <w:t>to create</w:t>
-      </w:r>
-      <w:proofErr w:type="gramEnd"/>
-      <w:r>
-        <w:rPr>
-          <w:rFonts w:ascii="Times New Roman" w:hAnsi="Times New Roman" w:cs="Times New Roman"/>
-          <w:sz w:val="24"/>
-          <w:szCs w:val="24"/>
-          <w:lang w:val="en-US"/>
-        </w:rPr>
-        <w:t xml:space="preserve"> a node when you press your finger on the table. Then, you can choose your idea’s </w:t>
-      </w:r>
-      <w:proofErr w:type="gramStart"/>
-      <w:r>
-        <w:rPr>
-          <w:rFonts w:ascii="Times New Roman" w:hAnsi="Times New Roman" w:cs="Times New Roman"/>
-          <w:sz w:val="24"/>
-          <w:szCs w:val="24"/>
-          <w:lang w:val="en-US"/>
-        </w:rPr>
-        <w:t>format :</w:t>
-      </w:r>
-      <w:proofErr w:type="gramEnd"/>
-      <w:r>
-        <w:rPr>
-          <w:rFonts w:ascii="Times New Roman" w:hAnsi="Times New Roman" w:cs="Times New Roman"/>
-          <w:sz w:val="24"/>
-          <w:szCs w:val="24"/>
-          <w:lang w:val="en-US"/>
-        </w:rPr>
-        <w:t xml:space="preserve"> image or text. For each box, you can create a son linked to it, delete it or disconnect it to its parent. For the </w:t>
+        <w:t xml:space="preserve">The interface allows to create a node when you press your finger on the table. Then, you can choose your idea’s format : image or text. For each box, you can create a son linked to it, delete it or disconnect it to its parent. For the </w:t>
       </w:r>
       <w:proofErr w:type="spellStart"/>
       <w:r>
@@ -1610,7 +1523,6 @@
           <w:docPartUnique/>
         </w:docPartObj>
       </w:sdtPr>
-      <w:sdtEndPr/>
       <w:sdtContent>
         <w:p>
           <w:pPr>
@@ -3884,7 +3796,7 @@
           <w:szCs w:val="24"/>
         </w:rPr>
         <w:sectPr>
-          <w:footerReference w:type="default" r:id="rId9"/>
+          <w:footerReference w:type="default" r:id="rId8"/>
           <w:pgSz w:w="11906" w:h="16838"/>
           <w:pgMar w:top="1418" w:right="1134" w:bottom="1418" w:left="2268" w:header="709" w:footer="709" w:gutter="0"/>
           <w:pgNumType w:start="1"/>
@@ -5537,14 +5449,6 @@
       <w:pPr>
         <w:ind w:firstLine="708"/>
         <w:rPr>
-          <w:rFonts w:ascii="Times New Roman" w:hAnsi="Times New Roman" w:cs="Times New Roman"/>
-        </w:rPr>
-      </w:pPr>
-    </w:p>
-    <w:p>
-      <w:pPr>
-        <w:ind w:firstLine="708"/>
-        <w:rPr>
           <w:rStyle w:val="apple-converted-space"/>
           <w:rFonts w:ascii="Times New Roman" w:hAnsi="Times New Roman" w:cs="Times New Roman"/>
           <w:color w:val="000000"/>
@@ -5887,14 +5791,6 @@
         </w:rPr>
         <w:t>.</w:t>
       </w:r>
-    </w:p>
-    <w:p>
-      <w:pPr>
-        <w:ind w:firstLine="708"/>
-        <w:rPr>
-          <w:rFonts w:ascii="Times New Roman" w:hAnsi="Times New Roman" w:cs="Times New Roman"/>
-        </w:rPr>
-      </w:pPr>
     </w:p>
     <w:p>
       <w:pPr>
@@ -6262,16 +6158,6 @@
           <w:szCs w:val="24"/>
         </w:rPr>
       </w:pPr>
-    </w:p>
-    <w:p>
-      <w:pPr>
-        <w:ind w:firstLine="708"/>
-        <w:rPr>
-          <w:rFonts w:ascii="Times New Roman" w:hAnsi="Times New Roman" w:cs="Times New Roman"/>
-          <w:sz w:val="24"/>
-          <w:szCs w:val="24"/>
-        </w:rPr>
-      </w:pPr>
       <w:r>
         <w:rPr>
           <w:rFonts w:ascii="Times New Roman" w:hAnsi="Times New Roman" w:cs="Times New Roman"/>
@@ -6476,16 +6362,6 @@
         </w:rPr>
         <w:t> ». Ces bulles sont construites sous la forme d’arbres d’idées reliées et liables entre elles ayant des spécificités particulières selon leur contenu.</w:t>
       </w:r>
-    </w:p>
-    <w:p>
-      <w:pPr>
-        <w:ind w:firstLine="708"/>
-        <w:rPr>
-          <w:rFonts w:ascii="Times New Roman" w:hAnsi="Times New Roman" w:cs="Times New Roman"/>
-          <w:sz w:val="24"/>
-          <w:szCs w:val="24"/>
-        </w:rPr>
-      </w:pPr>
     </w:p>
     <w:p>
       <w:pPr>
@@ -7964,30 +7840,6 @@
           <w:szCs w:val="24"/>
         </w:rPr>
       </w:pPr>
-    </w:p>
-    <w:p>
-      <w:pPr>
-        <w:tabs>
-          <w:tab w:val="left" w:pos="1170"/>
-        </w:tabs>
-        <w:rPr>
-          <w:rFonts w:ascii="Times New Roman" w:hAnsi="Times New Roman" w:cs="Times New Roman"/>
-          <w:sz w:val="24"/>
-          <w:szCs w:val="24"/>
-        </w:rPr>
-      </w:pPr>
-    </w:p>
-    <w:p>
-      <w:pPr>
-        <w:tabs>
-          <w:tab w:val="left" w:pos="1170"/>
-        </w:tabs>
-        <w:rPr>
-          <w:rFonts w:ascii="Times New Roman" w:hAnsi="Times New Roman" w:cs="Times New Roman"/>
-          <w:sz w:val="24"/>
-          <w:szCs w:val="24"/>
-        </w:rPr>
-      </w:pPr>
       <w:r>
         <w:rPr>
           <w:rFonts w:ascii="Times New Roman" w:hAnsi="Times New Roman" w:cs="Times New Roman"/>
@@ -8414,16 +8266,6 @@
           <w:szCs w:val="24"/>
         </w:rPr>
       </w:pPr>
-    </w:p>
-    <w:p>
-      <w:pPr>
-        <w:ind w:firstLine="708"/>
-        <w:rPr>
-          <w:rFonts w:ascii="Times New Roman" w:hAnsi="Times New Roman" w:cs="Times New Roman"/>
-          <w:sz w:val="24"/>
-          <w:szCs w:val="24"/>
-        </w:rPr>
-      </w:pPr>
       <w:r>
         <w:rPr>
           <w:rFonts w:ascii="Times New Roman" w:hAnsi="Times New Roman" w:cs="Times New Roman"/>
@@ -8544,7 +8386,6 @@
       </w:pPr>
       <w:bookmarkStart w:id="118" w:name="_Toc382532356"/>
       <w:r>
-        <w:lastRenderedPageBreak/>
         <w:t>Entrées</w:t>
       </w:r>
       <w:bookmarkEnd w:id="118"/>
@@ -8619,6 +8460,7 @@
           <w:sz w:val="24"/>
           <w:szCs w:val="24"/>
         </w:rPr>
+        <w:lastRenderedPageBreak/>
         <w:t>Les Blobs ou « t</w:t>
       </w:r>
       <w:r>
@@ -8944,11 +8786,6 @@
       <w:pPr>
         <w:ind w:firstLine="708"/>
       </w:pPr>
-    </w:p>
-    <w:p>
-      <w:pPr>
-        <w:ind w:firstLine="708"/>
-      </w:pPr>
       <w:r>
         <w:t xml:space="preserve">C’est pour cela que s’ajoute à lui parmi les outils fournit par le SDK l’Input </w:t>
       </w:r>
@@ -8990,7 +8827,6 @@
           <w:sz w:val="28"/>
           <w:szCs w:val="28"/>
         </w:rPr>
-        <w:lastRenderedPageBreak/>
         <w:t>Eléments du programme</w:t>
       </w:r>
       <w:bookmarkEnd w:id="120"/>
@@ -9094,6 +8930,7 @@
           <w:sz w:val="24"/>
           <w:szCs w:val="24"/>
         </w:rPr>
+        <w:lastRenderedPageBreak/>
         <w:t>Sa création se fait par simple appui prolongé sur la surface du périphérique. Une fois le contact cont</w:t>
       </w:r>
       <w:r>
@@ -9821,7 +9658,6 @@
           <w:sz w:val="24"/>
           <w:szCs w:val="24"/>
         </w:rPr>
-        <w:lastRenderedPageBreak/>
         <w:t>Edit</w:t>
       </w:r>
       <w:r>
@@ -9930,6 +9766,16 @@
         </w:rPr>
         <w:t>verrouillage de la touche Caps.</w:t>
       </w:r>
+    </w:p>
+    <w:p>
+      <w:pPr>
+        <w:ind w:firstLine="708"/>
+        <w:rPr>
+          <w:rFonts w:ascii="Times New Roman" w:hAnsi="Times New Roman" w:cs="Times New Roman"/>
+          <w:sz w:val="24"/>
+          <w:szCs w:val="24"/>
+        </w:rPr>
+      </w:pPr>
     </w:p>
     <w:p>
       <w:pPr>
@@ -9952,6 +9798,7 @@
       </w:pPr>
       <w:bookmarkStart w:id="123" w:name="_Toc382532361"/>
       <w:r>
+        <w:lastRenderedPageBreak/>
         <w:t xml:space="preserve">Fonctionnalités du </w:t>
       </w:r>
       <w:proofErr w:type="spellStart"/>
@@ -10194,16 +10041,6 @@
         </w:rPr>
         <w:t>ode que pour homologue.</w:t>
       </w:r>
-    </w:p>
-    <w:p>
-      <w:pPr>
-        <w:ind w:firstLine="708"/>
-        <w:rPr>
-          <w:rFonts w:ascii="Times New Roman" w:hAnsi="Times New Roman" w:cs="Times New Roman"/>
-          <w:sz w:val="24"/>
-          <w:szCs w:val="24"/>
-        </w:rPr>
-      </w:pPr>
     </w:p>
     <w:p>
       <w:pPr>
@@ -10487,6 +10324,50 @@
           <w:szCs w:val="24"/>
         </w:rPr>
       </w:pPr>
+      <w:r>
+        <w:rPr>
+          <w:rFonts w:ascii="Times New Roman" w:hAnsi="Times New Roman" w:cs="Times New Roman"/>
+          <w:sz w:val="24"/>
+          <w:szCs w:val="24"/>
+        </w:rPr>
+        <w:t xml:space="preserve">En effet, pour créer cette relation, il suffira d’appuyer sur le composant et de déplacer le doigt tout en maintenant la pression jusqu’au </w:t>
+      </w:r>
+      <w:proofErr w:type="spellStart"/>
+      <w:r>
+        <w:rPr>
+          <w:rFonts w:ascii="Times New Roman" w:hAnsi="Times New Roman" w:cs="Times New Roman"/>
+          <w:sz w:val="24"/>
+          <w:szCs w:val="24"/>
+        </w:rPr>
+        <w:t>node</w:t>
+      </w:r>
+      <w:proofErr w:type="spellEnd"/>
+      <w:r>
+        <w:rPr>
+          <w:rFonts w:ascii="Times New Roman" w:hAnsi="Times New Roman" w:cs="Times New Roman"/>
+          <w:sz w:val="24"/>
+          <w:szCs w:val="24"/>
+        </w:rPr>
+        <w:t xml:space="preserve"> cible. Une fois à proximité d’un </w:t>
+      </w:r>
+      <w:proofErr w:type="spellStart"/>
+      <w:r>
+        <w:rPr>
+          <w:rFonts w:ascii="Times New Roman" w:hAnsi="Times New Roman" w:cs="Times New Roman"/>
+          <w:sz w:val="24"/>
+          <w:szCs w:val="24"/>
+        </w:rPr>
+        <w:t>node</w:t>
+      </w:r>
+      <w:proofErr w:type="spellEnd"/>
+      <w:r>
+        <w:rPr>
+          <w:rFonts w:ascii="Times New Roman" w:hAnsi="Times New Roman" w:cs="Times New Roman"/>
+          <w:sz w:val="24"/>
+          <w:szCs w:val="24"/>
+        </w:rPr>
+        <w:t>, un périmètre apparait alors indiquant à l’utilisateur sa zone d’action.</w:t>
+      </w:r>
     </w:p>
     <w:p>
       <w:pPr>
@@ -10503,7 +10384,7 @@
           <w:sz w:val="24"/>
           <w:szCs w:val="24"/>
         </w:rPr>
-        <w:t xml:space="preserve">En effet, pour créer cette relation, il suffira d’appuyer sur le composant et de déplacer le doigt tout en maintenant la pression jusqu’au </w:t>
+        <w:t xml:space="preserve"> L’opération de lien ne sera réalisée que si le drop se fait dans cette région délimitée.  L’action créera alors une relation père-fils, le père étant le </w:t>
       </w:r>
       <w:proofErr w:type="spellStart"/>
       <w:r>
@@ -10521,79 +10402,7 @@
           <w:sz w:val="24"/>
           <w:szCs w:val="24"/>
         </w:rPr>
-        <w:t xml:space="preserve"> cible. Une fois à proximité d’un </w:t>
-      </w:r>
-      <w:proofErr w:type="spellStart"/>
-      <w:r>
-        <w:rPr>
-          <w:rFonts w:ascii="Times New Roman" w:hAnsi="Times New Roman" w:cs="Times New Roman"/>
-          <w:sz w:val="24"/>
-          <w:szCs w:val="24"/>
-        </w:rPr>
-        <w:t>node</w:t>
-      </w:r>
-      <w:proofErr w:type="spellEnd"/>
-      <w:r>
-        <w:rPr>
-          <w:rFonts w:ascii="Times New Roman" w:hAnsi="Times New Roman" w:cs="Times New Roman"/>
-          <w:sz w:val="24"/>
-          <w:szCs w:val="24"/>
-        </w:rPr>
-        <w:t>, un périmètre apparait alors indiquant à l’utilisateur sa zone d’action.</w:t>
-      </w:r>
-    </w:p>
-    <w:p>
-      <w:pPr>
-        <w:ind w:firstLine="708"/>
-        <w:rPr>
-          <w:rFonts w:ascii="Times New Roman" w:hAnsi="Times New Roman" w:cs="Times New Roman"/>
-          <w:sz w:val="24"/>
-          <w:szCs w:val="24"/>
-        </w:rPr>
-      </w:pPr>
-      <w:r>
-        <w:rPr>
-          <w:rFonts w:ascii="Times New Roman" w:hAnsi="Times New Roman" w:cs="Times New Roman"/>
-          <w:sz w:val="24"/>
-          <w:szCs w:val="24"/>
-        </w:rPr>
-        <w:t xml:space="preserve"> L’opération de lien ne sera réalisée que si le drop se fait dans cette région délimitée.  L’action créera alors une relation père-fils, le père étant le </w:t>
-      </w:r>
-      <w:proofErr w:type="spellStart"/>
-      <w:r>
-        <w:rPr>
-          <w:rFonts w:ascii="Times New Roman" w:hAnsi="Times New Roman" w:cs="Times New Roman"/>
-          <w:sz w:val="24"/>
-          <w:szCs w:val="24"/>
-        </w:rPr>
-        <w:t>node</w:t>
-      </w:r>
-      <w:proofErr w:type="spellEnd"/>
-      <w:r>
-        <w:rPr>
-          <w:rFonts w:ascii="Times New Roman" w:hAnsi="Times New Roman" w:cs="Times New Roman"/>
-          <w:sz w:val="24"/>
-          <w:szCs w:val="24"/>
-        </w:rPr>
-        <w:t xml:space="preserve"> d’où </w:t>
-      </w:r>
-      <w:proofErr w:type="gramStart"/>
-      <w:r>
-        <w:rPr>
-          <w:rFonts w:ascii="Times New Roman" w:hAnsi="Times New Roman" w:cs="Times New Roman"/>
-          <w:sz w:val="24"/>
-          <w:szCs w:val="24"/>
-        </w:rPr>
-        <w:t>débute</w:t>
-      </w:r>
-      <w:proofErr w:type="gramEnd"/>
-      <w:r>
-        <w:rPr>
-          <w:rFonts w:ascii="Times New Roman" w:hAnsi="Times New Roman" w:cs="Times New Roman"/>
-          <w:sz w:val="24"/>
-          <w:szCs w:val="24"/>
-        </w:rPr>
-        <w:t xml:space="preserve"> le drag et le fils le </w:t>
+        <w:t xml:space="preserve"> d’où débute le drag et le fils le </w:t>
       </w:r>
       <w:proofErr w:type="spellStart"/>
       <w:r>
@@ -10707,10 +10516,9 @@
       </w:r>
       <w:bookmarkEnd w:id="126"/>
     </w:p>
-    <w:p/>
-    <w:p>
-      <w:pPr>
-        <w:spacing w:beforeLines="150" w:before="360"/>
+    <w:p>
+      <w:pPr>
+        <w:spacing w:beforeLines="150"/>
         <w:ind w:firstLine="708"/>
         <w:rPr>
           <w:rFonts w:ascii="Times New Roman" w:hAnsi="Times New Roman" w:cs="Times New Roman"/>
@@ -10832,78 +10640,78 @@
       </w:r>
       <w:bookmarkEnd w:id="127"/>
     </w:p>
+    <w:p>
+      <w:pPr>
+        <w:spacing w:beforeLines="150"/>
+        <w:ind w:firstLine="708"/>
+      </w:pPr>
+      <w:r>
+        <w:rPr>
+          <w:rFonts w:ascii="Times New Roman" w:hAnsi="Times New Roman" w:cs="Times New Roman"/>
+          <w:sz w:val="24"/>
+          <w:szCs w:val="24"/>
+        </w:rPr>
+        <w:t xml:space="preserve">La troisième tâche, Open est celle chargée de l’ouverture des ficher. </w:t>
+      </w:r>
+      <w:r>
+        <w:rPr>
+          <w:rFonts w:ascii="Times New Roman" w:hAnsi="Times New Roman" w:cs="Times New Roman"/>
+          <w:color w:val="000000"/>
+          <w:sz w:val="24"/>
+          <w:szCs w:val="24"/>
+          <w:shd w:val="clear" w:color="auto" w:fill="FFFFFF"/>
+        </w:rPr>
+        <w:t>À</w:t>
+      </w:r>
+      <w:r>
+        <w:rPr>
+          <w:rFonts w:ascii="Times New Roman" w:hAnsi="Times New Roman" w:cs="Times New Roman"/>
+          <w:sz w:val="24"/>
+          <w:szCs w:val="24"/>
+        </w:rPr>
+        <w:t xml:space="preserve"> son appel, elle ouvre la liste des </w:t>
+      </w:r>
+      <w:proofErr w:type="spellStart"/>
+      <w:r>
+        <w:rPr>
+          <w:rFonts w:ascii="Times New Roman" w:hAnsi="Times New Roman" w:cs="Times New Roman"/>
+          <w:sz w:val="24"/>
+          <w:szCs w:val="24"/>
+        </w:rPr>
+        <w:t>Mind</w:t>
+      </w:r>
+      <w:proofErr w:type="spellEnd"/>
+      <w:r>
+        <w:rPr>
+          <w:rFonts w:ascii="Times New Roman" w:hAnsi="Times New Roman" w:cs="Times New Roman"/>
+          <w:sz w:val="24"/>
+          <w:szCs w:val="24"/>
+        </w:rPr>
+        <w:t xml:space="preserve"> </w:t>
+      </w:r>
+      <w:proofErr w:type="spellStart"/>
+      <w:r>
+        <w:rPr>
+          <w:rFonts w:ascii="Times New Roman" w:hAnsi="Times New Roman" w:cs="Times New Roman"/>
+          <w:sz w:val="24"/>
+          <w:szCs w:val="24"/>
+        </w:rPr>
+        <w:t>Map</w:t>
+      </w:r>
+      <w:proofErr w:type="spellEnd"/>
+      <w:r>
+        <w:rPr>
+          <w:rFonts w:ascii="Times New Roman" w:hAnsi="Times New Roman" w:cs="Times New Roman"/>
+          <w:sz w:val="24"/>
+          <w:szCs w:val="24"/>
+        </w:rPr>
+        <w:t xml:space="preserve"> conservé dans le répertoire de sauvegarde de l’application. L’utilisateur peut alors choisir lequel sélectionné et corriger ce choix grâce au bouton de sélection.</w:t>
+      </w:r>
+      <w:r>
+        <w:t xml:space="preserve"> </w:t>
+      </w:r>
+    </w:p>
     <w:p/>
-    <w:p>
-      <w:pPr>
-        <w:spacing w:beforeLines="150" w:before="360"/>
-        <w:ind w:firstLine="708"/>
-      </w:pPr>
-      <w:r>
-        <w:rPr>
-          <w:rFonts w:ascii="Times New Roman" w:hAnsi="Times New Roman" w:cs="Times New Roman"/>
-          <w:sz w:val="24"/>
-          <w:szCs w:val="24"/>
-        </w:rPr>
-        <w:t xml:space="preserve">La troisième tâche, Open est celle chargée de l’ouverture des ficher. </w:t>
-      </w:r>
-      <w:r>
-        <w:rPr>
-          <w:rFonts w:ascii="Times New Roman" w:hAnsi="Times New Roman" w:cs="Times New Roman"/>
-          <w:color w:val="000000"/>
-          <w:sz w:val="24"/>
-          <w:szCs w:val="24"/>
-          <w:shd w:val="clear" w:color="auto" w:fill="FFFFFF"/>
-        </w:rPr>
-        <w:t>À</w:t>
-      </w:r>
-      <w:r>
-        <w:rPr>
-          <w:rFonts w:ascii="Times New Roman" w:hAnsi="Times New Roman" w:cs="Times New Roman"/>
-          <w:sz w:val="24"/>
-          <w:szCs w:val="24"/>
-        </w:rPr>
-        <w:t xml:space="preserve"> son appel, elle ouvre la liste des </w:t>
-      </w:r>
-      <w:proofErr w:type="spellStart"/>
-      <w:r>
-        <w:rPr>
-          <w:rFonts w:ascii="Times New Roman" w:hAnsi="Times New Roman" w:cs="Times New Roman"/>
-          <w:sz w:val="24"/>
-          <w:szCs w:val="24"/>
-        </w:rPr>
-        <w:t>Mind</w:t>
-      </w:r>
-      <w:proofErr w:type="spellEnd"/>
-      <w:r>
-        <w:rPr>
-          <w:rFonts w:ascii="Times New Roman" w:hAnsi="Times New Roman" w:cs="Times New Roman"/>
-          <w:sz w:val="24"/>
-          <w:szCs w:val="24"/>
-        </w:rPr>
-        <w:t xml:space="preserve"> </w:t>
-      </w:r>
-      <w:proofErr w:type="spellStart"/>
-      <w:r>
-        <w:rPr>
-          <w:rFonts w:ascii="Times New Roman" w:hAnsi="Times New Roman" w:cs="Times New Roman"/>
-          <w:sz w:val="24"/>
-          <w:szCs w:val="24"/>
-        </w:rPr>
-        <w:t>Map</w:t>
-      </w:r>
-      <w:proofErr w:type="spellEnd"/>
-      <w:r>
-        <w:rPr>
-          <w:rFonts w:ascii="Times New Roman" w:hAnsi="Times New Roman" w:cs="Times New Roman"/>
-          <w:sz w:val="24"/>
-          <w:szCs w:val="24"/>
-        </w:rPr>
-        <w:t xml:space="preserve"> conservé dans le répertoire de sauvegarde de l’application. L’utilisateur peut alors choisir lequel sélectionné et corriger ce choix grâce au bouton de sélection.</w:t>
-      </w:r>
-      <w:r>
-        <w:t xml:space="preserve"> </w:t>
-      </w:r>
-    </w:p>
     <w:p/>
     <w:p/>
     <w:p/>
@@ -11430,7 +11238,7 @@
     <w:p>
       <w:pPr>
         <w:sectPr>
-          <w:footerReference w:type="default" r:id="rId10"/>
+          <w:footerReference w:type="default" r:id="rId9"/>
           <w:pgSz w:w="11906" w:h="16838"/>
           <w:pgMar w:top="1418" w:right="1134" w:bottom="1418" w:left="2268" w:header="709" w:footer="709" w:gutter="0"/>
           <w:pgNumType w:start="1"/>
@@ -11570,33 +11378,71 @@
           <w:sz w:val="24"/>
           <w:szCs w:val="24"/>
         </w:rPr>
-        <w:t xml:space="preserve">l’utilisation de nombreux outils de programmation : XAML, C#, </w:t>
-      </w:r>
-      <w:proofErr w:type="spellStart"/>
-      <w:r>
-        <w:rPr>
-          <w:rFonts w:ascii="Times New Roman" w:hAnsi="Times New Roman" w:cs="Times New Roman"/>
-          <w:sz w:val="24"/>
-          <w:szCs w:val="24"/>
-        </w:rPr>
-        <w:t>ScatterView</w:t>
-      </w:r>
-      <w:proofErr w:type="spellEnd"/>
-      <w:r>
-        <w:rPr>
-          <w:rFonts w:ascii="Times New Roman" w:hAnsi="Times New Roman" w:cs="Times New Roman"/>
-          <w:sz w:val="24"/>
-          <w:szCs w:val="24"/>
-        </w:rPr>
-        <w:t xml:space="preserve"> notamment</w:t>
-      </w:r>
-      <w:r>
-        <w:rPr>
-          <w:rFonts w:ascii="Times New Roman" w:hAnsi="Times New Roman" w:cs="Times New Roman"/>
-          <w:sz w:val="24"/>
-          <w:szCs w:val="24"/>
-        </w:rPr>
-        <w:t xml:space="preserve">, les connaissances du groupe sur ces outils ont du être approfondies. </w:t>
+        <w:t xml:space="preserve">l’utilisation de </w:t>
+      </w:r>
+      <w:r>
+        <w:rPr>
+          <w:rFonts w:ascii="Times New Roman" w:hAnsi="Times New Roman" w:cs="Times New Roman"/>
+          <w:sz w:val="24"/>
+          <w:szCs w:val="24"/>
+        </w:rPr>
+        <w:t>quelques</w:t>
+      </w:r>
+      <w:r>
+        <w:rPr>
+          <w:rFonts w:ascii="Times New Roman" w:hAnsi="Times New Roman" w:cs="Times New Roman"/>
+          <w:sz w:val="24"/>
+          <w:szCs w:val="24"/>
+        </w:rPr>
+        <w:t xml:space="preserve"> outils de programmation </w:t>
+      </w:r>
+      <w:r>
+        <w:rPr>
+          <w:rFonts w:ascii="Times New Roman" w:hAnsi="Times New Roman" w:cs="Times New Roman"/>
+          <w:sz w:val="24"/>
+          <w:szCs w:val="24"/>
+        </w:rPr>
+        <w:t>tels que</w:t>
+      </w:r>
+      <w:r>
+        <w:rPr>
+          <w:rFonts w:ascii="Times New Roman" w:hAnsi="Times New Roman" w:cs="Times New Roman"/>
+          <w:sz w:val="24"/>
+          <w:szCs w:val="24"/>
+        </w:rPr>
+        <w:t xml:space="preserve"> XAML</w:t>
+      </w:r>
+      <w:r>
+        <w:rPr>
+          <w:rFonts w:ascii="Times New Roman" w:hAnsi="Times New Roman" w:cs="Times New Roman"/>
+          <w:sz w:val="24"/>
+          <w:szCs w:val="24"/>
+        </w:rPr>
+        <w:t xml:space="preserve"> ou</w:t>
+      </w:r>
+      <w:r>
+        <w:rPr>
+          <w:rFonts w:ascii="Times New Roman" w:hAnsi="Times New Roman" w:cs="Times New Roman"/>
+          <w:sz w:val="24"/>
+          <w:szCs w:val="24"/>
+        </w:rPr>
+        <w:t xml:space="preserve"> C</w:t>
+      </w:r>
+      <w:r>
+        <w:rPr>
+          <w:rFonts w:ascii="Times New Roman" w:hAnsi="Times New Roman" w:cs="Times New Roman"/>
+          <w:sz w:val="24"/>
+          <w:szCs w:val="24"/>
+        </w:rPr>
+        <w:t>. L</w:t>
+      </w:r>
+      <w:r>
+        <w:rPr>
+          <w:rFonts w:ascii="Times New Roman" w:hAnsi="Times New Roman" w:cs="Times New Roman"/>
+          <w:sz w:val="24"/>
+          <w:szCs w:val="24"/>
+        </w:rPr>
+        <w:t xml:space="preserve">es connaissances du groupe sur ces outils ont du être approfondies. </w:t>
       </w:r>
     </w:p>
     <w:p>
@@ -11616,15 +11462,14 @@
         <w:tab/>
         <w:t>Il a également fallu se familiariser avec la table tactile et les outils qui lui sont propres, en particulier les interactions.</w:t>
       </w:r>
-    </w:p>
-    <w:p>
-      <w:pPr>
-        <w:rPr>
-          <w:rFonts w:ascii="Times New Roman" w:hAnsi="Times New Roman" w:cs="Times New Roman"/>
-          <w:sz w:val="24"/>
-          <w:szCs w:val="24"/>
-        </w:rPr>
-      </w:pPr>
+      <w:r>
+        <w:rPr>
+          <w:rFonts w:ascii="Times New Roman" w:hAnsi="Times New Roman" w:cs="Times New Roman"/>
+          <w:sz w:val="24"/>
+          <w:szCs w:val="24"/>
+        </w:rPr>
+        <w:t xml:space="preserve"> Nous avons pu utiliser un simulateur, qui nous permettait de faire des tests directement sur nos surfaces de développement. Cependant, nous nous sommes très vite rendus compte que la simulation ne vaut pas la table elle-même.</w:t>
+      </w:r>
     </w:p>
     <w:p>
       <w:pPr>
@@ -11706,15 +11551,6 @@
           <w:szCs w:val="24"/>
         </w:rPr>
       </w:pPr>
-    </w:p>
-    <w:p>
-      <w:pPr>
-        <w:rPr>
-          <w:rFonts w:ascii="Times New Roman" w:hAnsi="Times New Roman" w:cs="Times New Roman"/>
-          <w:sz w:val="24"/>
-          <w:szCs w:val="24"/>
-        </w:rPr>
-      </w:pPr>
       <w:r>
         <w:rPr>
           <w:rFonts w:ascii="Times New Roman" w:hAnsi="Times New Roman" w:cs="Times New Roman"/>
@@ -12105,7 +11941,7 @@
       </w:pPr>
     </w:p>
     <w:sectPr>
-      <w:footerReference w:type="default" r:id="rId11"/>
+      <w:footerReference w:type="default" r:id="rId10"/>
       <w:pgSz w:w="11906" w:h="16838"/>
       <w:pgMar w:top="1418" w:right="1134" w:bottom="1418" w:left="2268" w:header="709" w:footer="709" w:gutter="0"/>
       <w:cols w:space="708"/>
@@ -12116,7 +11952,7 @@
 </file>
 
 <file path=word/endnotes.xml><?xml version="1.0" encoding="utf-8"?>
-<w:endnotes xmlns:wpc="http://schemas.microsoft.com/office/word/2010/wordprocessingCanvas" xmlns:mc="http://schemas.openxmlformats.org/markup-compatibility/2006" xmlns:o="urn:schemas-microsoft-com:office:office" xmlns:r="http://schemas.openxmlformats.org/officeDocument/2006/relationships" xmlns:m="http://schemas.openxmlformats.org/officeDocument/2006/math" xmlns:v="urn:schemas-microsoft-com:vml" xmlns:wp14="http://schemas.microsoft.com/office/word/2010/wordprocessingDrawing" xmlns:wp="http://schemas.openxmlformats.org/drawingml/2006/wordprocessingDrawing" xmlns:w10="urn:schemas-microsoft-com:office:word" xmlns:w="http://schemas.openxmlformats.org/wordprocessingml/2006/main" xmlns:w14="http://schemas.microsoft.com/office/word/2010/wordml" xmlns:wpg="http://schemas.microsoft.com/office/word/2010/wordprocessingGroup" xmlns:wpi="http://schemas.microsoft.com/office/word/2010/wordprocessingInk" xmlns:wne="http://schemas.microsoft.com/office/word/2006/wordml" xmlns:wps="http://schemas.microsoft.com/office/word/2010/wordprocessingShape" mc:Ignorable="w14 wp14">
+<w:endnotes xmlns:ve="http://schemas.openxmlformats.org/markup-compatibility/2006" xmlns:o="urn:schemas-microsoft-com:office:office" xmlns:r="http://schemas.openxmlformats.org/officeDocument/2006/relationships" xmlns:m="http://schemas.openxmlformats.org/officeDocument/2006/math" xmlns:v="urn:schemas-microsoft-com:vml" xmlns:wp="http://schemas.openxmlformats.org/drawingml/2006/wordprocessingDrawing" xmlns:w10="urn:schemas-microsoft-com:office:word" xmlns:w="http://schemas.openxmlformats.org/wordprocessingml/2006/main" xmlns:wne="http://schemas.microsoft.com/office/word/2006/wordml">
   <w:endnote w:type="separator" w:id="-1">
     <w:p>
       <w:pPr>
@@ -12141,7 +11977,7 @@
 </file>
 
 <file path=word/footer1.xml><?xml version="1.0" encoding="utf-8"?>
-<w:ftr xmlns:wpc="http://schemas.microsoft.com/office/word/2010/wordprocessingCanvas" xmlns:mc="http://schemas.openxmlformats.org/markup-compatibility/2006" xmlns:o="urn:schemas-microsoft-com:office:office" xmlns:r="http://schemas.openxmlformats.org/officeDocument/2006/relationships" xmlns:m="http://schemas.openxmlformats.org/officeDocument/2006/math" xmlns:v="urn:schemas-microsoft-com:vml" xmlns:wp14="http://schemas.microsoft.com/office/word/2010/wordprocessingDrawing" xmlns:wp="http://schemas.openxmlformats.org/drawingml/2006/wordprocessingDrawing" xmlns:w10="urn:schemas-microsoft-com:office:word" xmlns:w="http://schemas.openxmlformats.org/wordprocessingml/2006/main" xmlns:w14="http://schemas.microsoft.com/office/word/2010/wordml" xmlns:wpg="http://schemas.microsoft.com/office/word/2010/wordprocessingGroup" xmlns:wpi="http://schemas.microsoft.com/office/word/2010/wordprocessingInk" xmlns:wne="http://schemas.microsoft.com/office/word/2006/wordml" xmlns:wps="http://schemas.microsoft.com/office/word/2010/wordprocessingShape" mc:Ignorable="w14 wp14">
+<w:ftr xmlns:ve="http://schemas.openxmlformats.org/markup-compatibility/2006" xmlns:o="urn:schemas-microsoft-com:office:office" xmlns:r="http://schemas.openxmlformats.org/officeDocument/2006/relationships" xmlns:m="http://schemas.openxmlformats.org/officeDocument/2006/math" xmlns:v="urn:schemas-microsoft-com:vml" xmlns:wp="http://schemas.openxmlformats.org/drawingml/2006/wordprocessingDrawing" xmlns:w10="urn:schemas-microsoft-com:office:word" xmlns:w="http://schemas.openxmlformats.org/wordprocessingml/2006/main" xmlns:wne="http://schemas.microsoft.com/office/word/2006/wordml">
   <w:p>
     <w:pPr>
       <w:pStyle w:val="Pieddepage"/>
@@ -12158,7 +11994,7 @@
 </file>
 
 <file path=word/footer2.xml><?xml version="1.0" encoding="utf-8"?>
-<w:ftr xmlns:wpc="http://schemas.microsoft.com/office/word/2010/wordprocessingCanvas" xmlns:mc="http://schemas.openxmlformats.org/markup-compatibility/2006" xmlns:o="urn:schemas-microsoft-com:office:office" xmlns:r="http://schemas.openxmlformats.org/officeDocument/2006/relationships" xmlns:m="http://schemas.openxmlformats.org/officeDocument/2006/math" xmlns:v="urn:schemas-microsoft-com:vml" xmlns:wp14="http://schemas.microsoft.com/office/word/2010/wordprocessingDrawing" xmlns:wp="http://schemas.openxmlformats.org/drawingml/2006/wordprocessingDrawing" xmlns:w10="urn:schemas-microsoft-com:office:word" xmlns:w="http://schemas.openxmlformats.org/wordprocessingml/2006/main" xmlns:w14="http://schemas.microsoft.com/office/word/2010/wordml" xmlns:wpg="http://schemas.microsoft.com/office/word/2010/wordprocessingGroup" xmlns:wpi="http://schemas.microsoft.com/office/word/2010/wordprocessingInk" xmlns:wne="http://schemas.microsoft.com/office/word/2006/wordml" xmlns:wps="http://schemas.microsoft.com/office/word/2010/wordprocessingShape" mc:Ignorable="w14 wp14">
+<w:ftr xmlns:ve="http://schemas.openxmlformats.org/markup-compatibility/2006" xmlns:o="urn:schemas-microsoft-com:office:office" xmlns:r="http://schemas.openxmlformats.org/officeDocument/2006/relationships" xmlns:m="http://schemas.openxmlformats.org/officeDocument/2006/math" xmlns:v="urn:schemas-microsoft-com:vml" xmlns:wp="http://schemas.openxmlformats.org/drawingml/2006/wordprocessingDrawing" xmlns:w10="urn:schemas-microsoft-com:office:word" xmlns:w="http://schemas.openxmlformats.org/wordprocessingml/2006/main" xmlns:wne="http://schemas.microsoft.com/office/word/2006/wordml">
   <w:sdt>
     <w:sdtPr>
       <w:id w:val="1814913004"/>
@@ -12167,7 +12003,6 @@
         <w:docPartUnique/>
       </w:docPartObj>
     </w:sdtPr>
-    <w:sdtEndPr/>
     <w:sdtContent>
       <w:p>
         <w:pPr>
@@ -12187,7 +12022,7 @@
           <w:rPr>
             <w:noProof/>
           </w:rPr>
-          <w:t>12</w:t>
+          <w:t>13</w:t>
         </w:r>
         <w:r>
           <w:rPr>
@@ -12208,7 +12043,7 @@
 </file>
 
 <file path=word/footer3.xml><?xml version="1.0" encoding="utf-8"?>
-<w:ftr xmlns:wpc="http://schemas.microsoft.com/office/word/2010/wordprocessingCanvas" xmlns:mc="http://schemas.openxmlformats.org/markup-compatibility/2006" xmlns:o="urn:schemas-microsoft-com:office:office" xmlns:r="http://schemas.openxmlformats.org/officeDocument/2006/relationships" xmlns:m="http://schemas.openxmlformats.org/officeDocument/2006/math" xmlns:v="urn:schemas-microsoft-com:vml" xmlns:wp14="http://schemas.microsoft.com/office/word/2010/wordprocessingDrawing" xmlns:wp="http://schemas.openxmlformats.org/drawingml/2006/wordprocessingDrawing" xmlns:w10="urn:schemas-microsoft-com:office:word" xmlns:w="http://schemas.openxmlformats.org/wordprocessingml/2006/main" xmlns:w14="http://schemas.microsoft.com/office/word/2010/wordml" xmlns:wpg="http://schemas.microsoft.com/office/word/2010/wordprocessingGroup" xmlns:wpi="http://schemas.microsoft.com/office/word/2010/wordprocessingInk" xmlns:wne="http://schemas.microsoft.com/office/word/2006/wordml" xmlns:wps="http://schemas.microsoft.com/office/word/2010/wordprocessingShape" mc:Ignorable="w14 wp14">
+<w:ftr xmlns:ve="http://schemas.openxmlformats.org/markup-compatibility/2006" xmlns:o="urn:schemas-microsoft-com:office:office" xmlns:r="http://schemas.openxmlformats.org/officeDocument/2006/relationships" xmlns:m="http://schemas.openxmlformats.org/officeDocument/2006/math" xmlns:v="urn:schemas-microsoft-com:vml" xmlns:wp="http://schemas.openxmlformats.org/drawingml/2006/wordprocessingDrawing" xmlns:w10="urn:schemas-microsoft-com:office:word" xmlns:w="http://schemas.openxmlformats.org/wordprocessingml/2006/main" xmlns:wne="http://schemas.microsoft.com/office/word/2006/wordml">
   <w:sdt>
     <w:sdtPr>
       <w:id w:val="100610076"/>
@@ -12217,7 +12052,6 @@
         <w:docPartUnique/>
       </w:docPartObj>
     </w:sdtPr>
-    <w:sdtEndPr/>
     <w:sdtContent>
       <w:p>
         <w:pPr>
@@ -12257,7 +12091,7 @@
 </file>
 
 <file path=word/footnotes.xml><?xml version="1.0" encoding="utf-8"?>
-<w:footnotes xmlns:wpc="http://schemas.microsoft.com/office/word/2010/wordprocessingCanvas" xmlns:mc="http://schemas.openxmlformats.org/markup-compatibility/2006" xmlns:o="urn:schemas-microsoft-com:office:office" xmlns:r="http://schemas.openxmlformats.org/officeDocument/2006/relationships" xmlns:m="http://schemas.openxmlformats.org/officeDocument/2006/math" xmlns:v="urn:schemas-microsoft-com:vml" xmlns:wp14="http://schemas.microsoft.com/office/word/2010/wordprocessingDrawing" xmlns:wp="http://schemas.openxmlformats.org/drawingml/2006/wordprocessingDrawing" xmlns:w10="urn:schemas-microsoft-com:office:word" xmlns:w="http://schemas.openxmlformats.org/wordprocessingml/2006/main" xmlns:w14="http://schemas.microsoft.com/office/word/2010/wordml" xmlns:wpg="http://schemas.microsoft.com/office/word/2010/wordprocessingGroup" xmlns:wpi="http://schemas.microsoft.com/office/word/2010/wordprocessingInk" xmlns:wne="http://schemas.microsoft.com/office/word/2006/wordml" xmlns:wps="http://schemas.microsoft.com/office/word/2010/wordprocessingShape" mc:Ignorable="w14 wp14">
+<w:footnotes xmlns:ve="http://schemas.openxmlformats.org/markup-compatibility/2006" xmlns:o="urn:schemas-microsoft-com:office:office" xmlns:r="http://schemas.openxmlformats.org/officeDocument/2006/relationships" xmlns:m="http://schemas.openxmlformats.org/officeDocument/2006/math" xmlns:v="urn:schemas-microsoft-com:vml" xmlns:wp="http://schemas.openxmlformats.org/drawingml/2006/wordprocessingDrawing" xmlns:w10="urn:schemas-microsoft-com:office:word" xmlns:w="http://schemas.openxmlformats.org/wordprocessingml/2006/main" xmlns:wne="http://schemas.microsoft.com/office/word/2006/wordml">
   <w:footnote w:type="separator" w:id="-1">
     <w:p>
       <w:pPr>
@@ -12282,7 +12116,7 @@
 </file>
 
 <file path=word/numbering.xml><?xml version="1.0" encoding="utf-8"?>
-<w:numbering xmlns:wpc="http://schemas.microsoft.com/office/word/2010/wordprocessingCanvas" xmlns:mc="http://schemas.openxmlformats.org/markup-compatibility/2006" xmlns:o="urn:schemas-microsoft-com:office:office" xmlns:r="http://schemas.openxmlformats.org/officeDocument/2006/relationships" xmlns:m="http://schemas.openxmlformats.org/officeDocument/2006/math" xmlns:v="urn:schemas-microsoft-com:vml" xmlns:wp14="http://schemas.microsoft.com/office/word/2010/wordprocessingDrawing" xmlns:wp="http://schemas.openxmlformats.org/drawingml/2006/wordprocessingDrawing" xmlns:w10="urn:schemas-microsoft-com:office:word" xmlns:w="http://schemas.openxmlformats.org/wordprocessingml/2006/main" xmlns:w14="http://schemas.microsoft.com/office/word/2010/wordml" xmlns:wpg="http://schemas.microsoft.com/office/word/2010/wordprocessingGroup" xmlns:wpi="http://schemas.microsoft.com/office/word/2010/wordprocessingInk" xmlns:wne="http://schemas.microsoft.com/office/word/2006/wordml" xmlns:wps="http://schemas.microsoft.com/office/word/2010/wordprocessingShape" mc:Ignorable="w14 wp14">
+<w:numbering xmlns:ve="http://schemas.openxmlformats.org/markup-compatibility/2006" xmlns:o="urn:schemas-microsoft-com:office:office" xmlns:r="http://schemas.openxmlformats.org/officeDocument/2006/relationships" xmlns:m="http://schemas.openxmlformats.org/officeDocument/2006/math" xmlns:v="urn:schemas-microsoft-com:vml" xmlns:wp="http://schemas.openxmlformats.org/drawingml/2006/wordprocessingDrawing" xmlns:w10="urn:schemas-microsoft-com:office:word" xmlns:w="http://schemas.openxmlformats.org/wordprocessingml/2006/main" xmlns:wne="http://schemas.microsoft.com/office/word/2006/wordml">
   <w:abstractNum w:abstractNumId="0">
     <w:nsid w:val="047D54E0"/>
     <w:multiLevelType w:val="hybridMultilevel"/>
@@ -15272,7 +15106,7 @@
 </file>
 
 <file path=word/styles.xml><?xml version="1.0" encoding="utf-8"?>
-<w:styles xmlns:mc="http://schemas.openxmlformats.org/markup-compatibility/2006" xmlns:r="http://schemas.openxmlformats.org/officeDocument/2006/relationships" xmlns:w="http://schemas.openxmlformats.org/wordprocessingml/2006/main" xmlns:w14="http://schemas.microsoft.com/office/word/2010/wordml" mc:Ignorable="w14">
+<w:styles xmlns:r="http://schemas.openxmlformats.org/officeDocument/2006/relationships" xmlns:w="http://schemas.openxmlformats.org/wordprocessingml/2006/main">
   <w:docDefaults>
     <w:rPrDefault>
       <w:rPr>
@@ -15490,6 +15324,7 @@
     <w:uiPriority w:val="99"/>
     <w:semiHidden/>
     <w:unhideWhenUsed/>
+    <w:qFormat/>
     <w:tblPr>
       <w:tblInd w:w="0" w:type="dxa"/>
       <w:tblCellMar>
@@ -16241,7 +16076,7 @@
 </file>
 
 <file path=customXml/itemProps1.xml><?xml version="1.0" encoding="utf-8"?>
-<ds:datastoreItem xmlns:ds="http://schemas.openxmlformats.org/officeDocument/2006/customXml" ds:itemID="{8DE4A9BB-C9AB-4E13-824E-E916F512BD00}">
+<ds:datastoreItem xmlns:ds="http://schemas.openxmlformats.org/officeDocument/2006/customXml" ds:itemID="{7E706840-8996-4D4F-B293-5D2B99771649}">
   <ds:schemaRefs>
     <ds:schemaRef ds:uri="http://schemas.openxmlformats.org/officeDocument/2006/bibliography"/>
   </ds:schemaRefs>

</xml_diff>

<commit_message>
Ecriture de la partie technique
</commit_message>
<xml_diff>
--- a/Rapport projet tut.docx
+++ b/Rapport projet tut.docx
@@ -94,6 +94,7 @@
         <w:rPr>
           <w:rFonts w:ascii="Times New Roman" w:hAnsi="Times New Roman" w:cs="Times New Roman"/>
           <w:b/>
+          <w:color w:val="548DD4" w:themeColor="text2" w:themeTint="99"/>
           <w:sz w:val="96"/>
           <w:szCs w:val="96"/>
         </w:rPr>
@@ -102,6 +103,7 @@
         <w:rPr>
           <w:rFonts w:ascii="Times New Roman" w:hAnsi="Times New Roman" w:cs="Times New Roman"/>
           <w:b/>
+          <w:color w:val="548DD4" w:themeColor="text2" w:themeTint="99"/>
           <w:sz w:val="96"/>
           <w:szCs w:val="96"/>
         </w:rPr>
@@ -122,6 +124,7 @@
         <w:jc w:val="center"/>
         <w:rPr>
           <w:rFonts w:ascii="Times New Roman" w:hAnsi="Times New Roman" w:cs="Times New Roman"/>
+          <w:color w:val="8DB3E2" w:themeColor="text2" w:themeTint="66"/>
           <w:sz w:val="40"/>
           <w:szCs w:val="40"/>
         </w:rPr>
@@ -129,6 +132,7 @@
       <w:r>
         <w:rPr>
           <w:rFonts w:ascii="Times New Roman" w:hAnsi="Times New Roman" w:cs="Times New Roman"/>
+          <w:color w:val="8DB3E2" w:themeColor="text2" w:themeTint="66"/>
           <w:sz w:val="40"/>
           <w:szCs w:val="40"/>
         </w:rPr>
@@ -138,6 +142,7 @@
       <w:r>
         <w:rPr>
           <w:rFonts w:ascii="Times New Roman" w:hAnsi="Times New Roman" w:cs="Times New Roman"/>
+          <w:color w:val="8DB3E2" w:themeColor="text2" w:themeTint="66"/>
           <w:sz w:val="40"/>
           <w:szCs w:val="40"/>
         </w:rPr>
@@ -493,6 +498,7 @@
         <w:jc w:val="center"/>
         <w:rPr>
           <w:rFonts w:ascii="Times New Roman" w:hAnsi="Times New Roman" w:cs="Times New Roman"/>
+          <w:color w:val="365F91" w:themeColor="accent1" w:themeShade="BF"/>
           <w:sz w:val="24"/>
           <w:szCs w:val="24"/>
         </w:rPr>
@@ -501,11 +507,22 @@
         <w:rPr>
           <w:rFonts w:ascii="Times New Roman" w:hAnsi="Times New Roman" w:cs="Times New Roman"/>
           <w:b/>
+          <w:color w:val="365F91" w:themeColor="accent1" w:themeShade="BF"/>
           <w:sz w:val="36"/>
           <w:szCs w:val="36"/>
         </w:rPr>
         <w:lastRenderedPageBreak/>
         <w:t>Remerciement</w:t>
+      </w:r>
+      <w:r>
+        <w:rPr>
+          <w:rFonts w:ascii="Times New Roman" w:hAnsi="Times New Roman" w:cs="Times New Roman"/>
+          <w:b/>
+          <w:color w:val="365F91" w:themeColor="accent1" w:themeShade="BF"/>
+          <w:sz w:val="36"/>
+          <w:szCs w:val="36"/>
+        </w:rPr>
+        <w:t>s</w:t>
       </w:r>
     </w:p>
     <w:p>
@@ -1279,7 +1296,27 @@
           <w:szCs w:val="24"/>
           <w:lang w:val="en-US"/>
         </w:rPr>
-        <w:t>This project has to use the Surface table’s abilities, the different kinds of interactions that any user can have with this table :  finger, hand’s palm or tags,  software’s simultaneous use by many people</w:t>
+        <w:t xml:space="preserve">This project has to use the Surface table’s abilities, the different kinds of interactions that any user can have with this </w:t>
+      </w:r>
+      <w:proofErr w:type="gramStart"/>
+      <w:r>
+        <w:rPr>
+          <w:rFonts w:ascii="Times New Roman" w:hAnsi="Times New Roman" w:cs="Times New Roman"/>
+          <w:sz w:val="24"/>
+          <w:szCs w:val="24"/>
+          <w:lang w:val="en-US"/>
+        </w:rPr>
+        <w:t>table :</w:t>
+      </w:r>
+      <w:proofErr w:type="gramEnd"/>
+      <w:r>
+        <w:rPr>
+          <w:rFonts w:ascii="Times New Roman" w:hAnsi="Times New Roman" w:cs="Times New Roman"/>
+          <w:sz w:val="24"/>
+          <w:szCs w:val="24"/>
+          <w:lang w:val="en-US"/>
+        </w:rPr>
+        <w:t xml:space="preserve">  finger, hand’s palm or tags,  software’s simultaneous use by many people</w:t>
       </w:r>
       <w:r>
         <w:rPr>
@@ -1395,7 +1432,47 @@
           <w:lang w:val="en-US"/>
         </w:rPr>
         <w:tab/>
-        <w:t xml:space="preserve">The interface allows to create a node when you press your finger on the table. Then, you can choose your idea’s format : image or text. For each box, you can create a son linked to it, delete it or disconnect it to its parent. For the </w:t>
+        <w:t xml:space="preserve">The interface allows </w:t>
+      </w:r>
+      <w:proofErr w:type="gramStart"/>
+      <w:r>
+        <w:rPr>
+          <w:rFonts w:ascii="Times New Roman" w:hAnsi="Times New Roman" w:cs="Times New Roman"/>
+          <w:sz w:val="24"/>
+          <w:szCs w:val="24"/>
+          <w:lang w:val="en-US"/>
+        </w:rPr>
+        <w:t>to create</w:t>
+      </w:r>
+      <w:proofErr w:type="gramEnd"/>
+      <w:r>
+        <w:rPr>
+          <w:rFonts w:ascii="Times New Roman" w:hAnsi="Times New Roman" w:cs="Times New Roman"/>
+          <w:sz w:val="24"/>
+          <w:szCs w:val="24"/>
+          <w:lang w:val="en-US"/>
+        </w:rPr>
+        <w:t xml:space="preserve"> a node when you press your finger on the table. Then, you can choose your idea’s </w:t>
+      </w:r>
+      <w:proofErr w:type="gramStart"/>
+      <w:r>
+        <w:rPr>
+          <w:rFonts w:ascii="Times New Roman" w:hAnsi="Times New Roman" w:cs="Times New Roman"/>
+          <w:sz w:val="24"/>
+          <w:szCs w:val="24"/>
+          <w:lang w:val="en-US"/>
+        </w:rPr>
+        <w:t>format :</w:t>
+      </w:r>
+      <w:proofErr w:type="gramEnd"/>
+      <w:r>
+        <w:rPr>
+          <w:rFonts w:ascii="Times New Roman" w:hAnsi="Times New Roman" w:cs="Times New Roman"/>
+          <w:sz w:val="24"/>
+          <w:szCs w:val="24"/>
+          <w:lang w:val="en-US"/>
+        </w:rPr>
+        <w:t xml:space="preserve"> image or text. For each box, you can create a son linked to it, delete it or disconnect it to its parent. For the </w:t>
       </w:r>
       <w:proofErr w:type="spellStart"/>
       <w:r>
@@ -6454,7 +6531,6 @@
       <w:proofErr w:type="spellEnd"/>
     </w:p>
     <w:p/>
-    <w:p/>
     <w:p>
       <w:pPr>
         <w:ind w:firstLine="708"/>
@@ -7146,7 +7222,6 @@
           <w:sz w:val="24"/>
           <w:szCs w:val="24"/>
         </w:rPr>
-        <w:lastRenderedPageBreak/>
         <w:t>Enfin sera ajouté de la couleur à ce schéma. Sa valeur n’est pas uniquement décorative mais également esthétique. Apporter une couleur à une ramification l’associe aux sensations qu’elle évoque et permet une meilleure mémorisation de l’information.</w:t>
       </w:r>
     </w:p>
@@ -8374,7 +8449,6 @@
       </w:r>
     </w:p>
     <w:p/>
-    <w:p/>
     <w:p>
       <w:pPr>
         <w:pStyle w:val="Titre2"/>
@@ -8805,7 +8879,6 @@
       </w:r>
     </w:p>
     <w:p/>
-    <w:p/>
     <w:p>
       <w:pPr>
         <w:pStyle w:val="Titre2"/>
@@ -8930,24 +9003,32 @@
           <w:sz w:val="24"/>
           <w:szCs w:val="24"/>
         </w:rPr>
+        <w:t>Sa création se fait par simple appui prolongé sur la surface du périphérique. Une fois le contact cont</w:t>
+      </w:r>
+      <w:r>
+        <w:rPr>
+          <w:rFonts w:ascii="Times New Roman" w:hAnsi="Times New Roman" w:cs="Times New Roman"/>
+          <w:sz w:val="24"/>
+          <w:szCs w:val="24"/>
+        </w:rPr>
+        <w:t>inu</w:t>
+      </w:r>
+      <w:r>
+        <w:rPr>
+          <w:rFonts w:ascii="Times New Roman" w:hAnsi="Times New Roman" w:cs="Times New Roman"/>
+          <w:sz w:val="24"/>
+          <w:szCs w:val="24"/>
+        </w:rPr>
+        <w:t xml:space="preserve"> détecté, un cercle de chargement apparait à l’emplacement du </w:t>
+      </w:r>
+      <w:r>
+        <w:rPr>
+          <w:rFonts w:ascii="Times New Roman" w:hAnsi="Times New Roman" w:cs="Times New Roman"/>
+          <w:sz w:val="24"/>
+          <w:szCs w:val="24"/>
+        </w:rPr>
         <w:lastRenderedPageBreak/>
-        <w:t>Sa création se fait par simple appui prolongé sur la surface du périphérique. Une fois le contact cont</w:t>
-      </w:r>
-      <w:r>
-        <w:rPr>
-          <w:rFonts w:ascii="Times New Roman" w:hAnsi="Times New Roman" w:cs="Times New Roman"/>
-          <w:sz w:val="24"/>
-          <w:szCs w:val="24"/>
-        </w:rPr>
-        <w:t>inu</w:t>
-      </w:r>
-      <w:r>
-        <w:rPr>
-          <w:rFonts w:ascii="Times New Roman" w:hAnsi="Times New Roman" w:cs="Times New Roman"/>
-          <w:sz w:val="24"/>
-          <w:szCs w:val="24"/>
-        </w:rPr>
-        <w:t xml:space="preserve"> détecté, un cercle de chargement apparait à l’emplacement du doigt. L’animation de chargement indique alors à l’utili</w:t>
+        <w:t>doigt. L’animation de chargement indique alors à l’utili</w:t>
       </w:r>
       <w:r>
         <w:rPr>
@@ -9789,6 +9870,22 @@
     </w:p>
     <w:p>
       <w:pPr>
+        <w:rPr>
+          <w:rFonts w:asciiTheme="majorHAnsi" w:eastAsiaTheme="majorEastAsia" w:hAnsiTheme="majorHAnsi" w:cstheme="majorBidi"/>
+          <w:b/>
+          <w:bCs/>
+          <w:color w:val="4F81BD" w:themeColor="accent1"/>
+          <w:sz w:val="26"/>
+          <w:szCs w:val="26"/>
+        </w:rPr>
+      </w:pPr>
+      <w:bookmarkStart w:id="123" w:name="_Toc382532361"/>
+      <w:r>
+        <w:br w:type="page"/>
+      </w:r>
+    </w:p>
+    <w:p>
+      <w:pPr>
         <w:pStyle w:val="Titre2"/>
         <w:numPr>
           <w:ilvl w:val="2"/>
@@ -9796,7 +9893,6 @@
         </w:numPr>
         <w:spacing w:before="0" w:after="200"/>
       </w:pPr>
-      <w:bookmarkStart w:id="123" w:name="_Toc382532361"/>
       <w:r>
         <w:lastRenderedPageBreak/>
         <w:t xml:space="preserve">Fonctionnalités du </w:t>
@@ -10402,7 +10498,25 @@
           <w:sz w:val="24"/>
           <w:szCs w:val="24"/>
         </w:rPr>
-        <w:t xml:space="preserve"> d’où débute le drag et le fils le </w:t>
+        <w:t xml:space="preserve"> d’où </w:t>
+      </w:r>
+      <w:proofErr w:type="gramStart"/>
+      <w:r>
+        <w:rPr>
+          <w:rFonts w:ascii="Times New Roman" w:hAnsi="Times New Roman" w:cs="Times New Roman"/>
+          <w:sz w:val="24"/>
+          <w:szCs w:val="24"/>
+        </w:rPr>
+        <w:t>débute</w:t>
+      </w:r>
+      <w:proofErr w:type="gramEnd"/>
+      <w:r>
+        <w:rPr>
+          <w:rFonts w:ascii="Times New Roman" w:hAnsi="Times New Roman" w:cs="Times New Roman"/>
+          <w:sz w:val="24"/>
+          <w:szCs w:val="24"/>
+        </w:rPr>
+        <w:t xml:space="preserve"> le drag et le fils le </w:t>
       </w:r>
       <w:proofErr w:type="spellStart"/>
       <w:r>
@@ -11283,15 +11397,6 @@
     </w:p>
     <w:p>
       <w:pPr>
-        <w:rPr>
-          <w:rFonts w:ascii="Times New Roman" w:hAnsi="Times New Roman" w:cs="Times New Roman"/>
-          <w:sz w:val="24"/>
-          <w:szCs w:val="24"/>
-        </w:rPr>
-      </w:pPr>
-    </w:p>
-    <w:p>
-      <w:pPr>
         <w:pStyle w:val="Titre2"/>
         <w:numPr>
           <w:ilvl w:val="1"/>
@@ -11468,7 +11573,25 @@
           <w:sz w:val="24"/>
           <w:szCs w:val="24"/>
         </w:rPr>
-        <w:t xml:space="preserve"> Nous avons pu utiliser un simulateur, qui nous permettait de faire des tests directement sur nos surfaces de développement. Cependant, nous nous sommes très vite rendus compte que la simulation ne vaut pas la table elle-même.</w:t>
+        <w:t xml:space="preserve"> Nous avons pu utiliser un simulateur, qui nous permettait de faire des tests directement sur nos surfaces de développement. Cependant, nous nous sommes très vite </w:t>
+      </w:r>
+      <w:proofErr w:type="gramStart"/>
+      <w:r>
+        <w:rPr>
+          <w:rFonts w:ascii="Times New Roman" w:hAnsi="Times New Roman" w:cs="Times New Roman"/>
+          <w:sz w:val="24"/>
+          <w:szCs w:val="24"/>
+        </w:rPr>
+        <w:t>rendus</w:t>
+      </w:r>
+      <w:proofErr w:type="gramEnd"/>
+      <w:r>
+        <w:rPr>
+          <w:rFonts w:ascii="Times New Roman" w:hAnsi="Times New Roman" w:cs="Times New Roman"/>
+          <w:sz w:val="24"/>
+          <w:szCs w:val="24"/>
+        </w:rPr>
+        <w:t xml:space="preserve"> compte que la simulation ne vaut pas la table elle-même.</w:t>
       </w:r>
     </w:p>
     <w:p>
@@ -11563,10 +11686,15 @@
     </w:p>
     <w:p>
       <w:pPr>
-        <w:rPr>
-          <w:rFonts w:ascii="Times New Roman" w:hAnsi="Times New Roman" w:cs="Times New Roman"/>
-          <w:sz w:val="24"/>
-          <w:szCs w:val="24"/>
+        <w:pStyle w:val="Titre2"/>
+        <w:numPr>
+          <w:ilvl w:val="1"/>
+          <w:numId w:val="14"/>
+        </w:numPr>
+        <w:rPr>
+          <w:rFonts w:ascii="Times New Roman" w:hAnsi="Times New Roman" w:cs="Times New Roman"/>
+          <w:sz w:val="28"/>
+          <w:szCs w:val="28"/>
         </w:rPr>
       </w:pPr>
       <w:r>
@@ -11577,6 +11705,2980 @@
         </w:rPr>
         <w:br w:type="page"/>
       </w:r>
+      <w:r>
+        <w:rPr>
+          <w:rFonts w:ascii="Times New Roman" w:hAnsi="Times New Roman" w:cs="Times New Roman"/>
+          <w:sz w:val="28"/>
+          <w:szCs w:val="28"/>
+        </w:rPr>
+        <w:lastRenderedPageBreak/>
+        <w:t>Classes</w:t>
+      </w:r>
+    </w:p>
+    <w:p/>
+    <w:p>
+      <w:pPr>
+        <w:pStyle w:val="Titre3"/>
+        <w:numPr>
+          <w:ilvl w:val="2"/>
+          <w:numId w:val="14"/>
+        </w:numPr>
+        <w:rPr>
+          <w:rFonts w:ascii="Times New Roman" w:hAnsi="Times New Roman" w:cs="Times New Roman"/>
+          <w:sz w:val="24"/>
+          <w:szCs w:val="24"/>
+        </w:rPr>
+      </w:pPr>
+      <w:proofErr w:type="spellStart"/>
+      <w:r>
+        <w:rPr>
+          <w:rFonts w:ascii="Times New Roman" w:hAnsi="Times New Roman" w:cs="Times New Roman"/>
+          <w:sz w:val="24"/>
+          <w:szCs w:val="24"/>
+        </w:rPr>
+        <w:t>ScatterCustom</w:t>
+      </w:r>
+      <w:proofErr w:type="spellEnd"/>
+    </w:p>
+    <w:p>
+      <w:pPr>
+        <w:rPr>
+          <w:rFonts w:ascii="Times New Roman" w:hAnsi="Times New Roman" w:cs="Times New Roman"/>
+          <w:sz w:val="24"/>
+          <w:szCs w:val="24"/>
+        </w:rPr>
+      </w:pPr>
+    </w:p>
+    <w:p>
+      <w:pPr>
+        <w:rPr>
+          <w:rFonts w:ascii="Times New Roman" w:hAnsi="Times New Roman" w:cs="Times New Roman"/>
+          <w:sz w:val="24"/>
+          <w:szCs w:val="24"/>
+        </w:rPr>
+      </w:pPr>
+      <w:r>
+        <w:rPr>
+          <w:rFonts w:ascii="Times New Roman" w:hAnsi="Times New Roman" w:cs="Times New Roman"/>
+          <w:sz w:val="24"/>
+          <w:szCs w:val="24"/>
+        </w:rPr>
+        <w:tab/>
+        <w:t xml:space="preserve">La classe </w:t>
+      </w:r>
+      <w:proofErr w:type="spellStart"/>
+      <w:r>
+        <w:rPr>
+          <w:rFonts w:ascii="Times New Roman" w:hAnsi="Times New Roman" w:cs="Times New Roman"/>
+          <w:sz w:val="24"/>
+          <w:szCs w:val="24"/>
+        </w:rPr>
+        <w:t>ScatterCustom</w:t>
+      </w:r>
+      <w:proofErr w:type="spellEnd"/>
+      <w:r>
+        <w:rPr>
+          <w:rFonts w:ascii="Times New Roman" w:hAnsi="Times New Roman" w:cs="Times New Roman"/>
+          <w:sz w:val="24"/>
+          <w:szCs w:val="24"/>
+        </w:rPr>
+        <w:t xml:space="preserve"> contient la description de base des </w:t>
+      </w:r>
+      <w:proofErr w:type="spellStart"/>
+      <w:r>
+        <w:rPr>
+          <w:rFonts w:ascii="Times New Roman" w:hAnsi="Times New Roman" w:cs="Times New Roman"/>
+          <w:sz w:val="24"/>
+          <w:szCs w:val="24"/>
+        </w:rPr>
+        <w:t>nodes</w:t>
+      </w:r>
+      <w:proofErr w:type="spellEnd"/>
+      <w:r>
+        <w:rPr>
+          <w:rFonts w:ascii="Times New Roman" w:hAnsi="Times New Roman" w:cs="Times New Roman"/>
+          <w:sz w:val="24"/>
+          <w:szCs w:val="24"/>
+        </w:rPr>
+        <w:t xml:space="preserve">. Dans cette partie sont décrits l’apparence de tous les types de </w:t>
+      </w:r>
+      <w:proofErr w:type="spellStart"/>
+      <w:r>
+        <w:rPr>
+          <w:rFonts w:ascii="Times New Roman" w:hAnsi="Times New Roman" w:cs="Times New Roman"/>
+          <w:sz w:val="24"/>
+          <w:szCs w:val="24"/>
+        </w:rPr>
+        <w:t>nodes</w:t>
+      </w:r>
+      <w:proofErr w:type="spellEnd"/>
+      <w:r>
+        <w:rPr>
+          <w:rFonts w:ascii="Times New Roman" w:hAnsi="Times New Roman" w:cs="Times New Roman"/>
+          <w:sz w:val="24"/>
+          <w:szCs w:val="24"/>
+        </w:rPr>
+        <w:t xml:space="preserve"> ainsi que les fonctions qui leur sont associées. Elle hérite de </w:t>
+      </w:r>
+      <w:proofErr w:type="spellStart"/>
+      <w:r>
+        <w:rPr>
+          <w:rFonts w:ascii="Times New Roman" w:hAnsi="Times New Roman" w:cs="Times New Roman"/>
+          <w:sz w:val="24"/>
+          <w:szCs w:val="24"/>
+        </w:rPr>
+        <w:t>ScatterViewItem</w:t>
+      </w:r>
+      <w:proofErr w:type="spellEnd"/>
+      <w:r>
+        <w:rPr>
+          <w:rFonts w:ascii="Times New Roman" w:hAnsi="Times New Roman" w:cs="Times New Roman"/>
+          <w:sz w:val="24"/>
+          <w:szCs w:val="24"/>
+        </w:rPr>
+        <w:t xml:space="preserve">, classe du </w:t>
+      </w:r>
+      <w:proofErr w:type="spellStart"/>
+      <w:r>
+        <w:rPr>
+          <w:rFonts w:ascii="Times New Roman" w:hAnsi="Times New Roman" w:cs="Times New Roman"/>
+          <w:sz w:val="24"/>
+          <w:szCs w:val="24"/>
+        </w:rPr>
+        <w:t>ScatterView</w:t>
+      </w:r>
+      <w:proofErr w:type="spellEnd"/>
+      <w:r>
+        <w:rPr>
+          <w:rFonts w:ascii="Times New Roman" w:hAnsi="Times New Roman" w:cs="Times New Roman"/>
+          <w:sz w:val="24"/>
+          <w:szCs w:val="24"/>
+        </w:rPr>
+        <w:t xml:space="preserve"> qui définit les éléments du programme.</w:t>
+      </w:r>
+    </w:p>
+    <w:p>
+      <w:pPr>
+        <w:rPr>
+          <w:rFonts w:ascii="Times New Roman" w:hAnsi="Times New Roman" w:cs="Times New Roman"/>
+          <w:sz w:val="24"/>
+          <w:szCs w:val="24"/>
+        </w:rPr>
+      </w:pPr>
+    </w:p>
+    <w:p>
+      <w:pPr>
+        <w:rPr>
+          <w:rFonts w:ascii="Times New Roman" w:hAnsi="Times New Roman" w:cs="Times New Roman"/>
+          <w:sz w:val="24"/>
+          <w:szCs w:val="24"/>
+        </w:rPr>
+      </w:pPr>
+      <w:r>
+        <w:rPr>
+          <w:rFonts w:ascii="Times New Roman" w:hAnsi="Times New Roman" w:cs="Times New Roman"/>
+          <w:sz w:val="24"/>
+          <w:szCs w:val="24"/>
+        </w:rPr>
+        <w:tab/>
+        <w:t xml:space="preserve">Le XAML contient la taille de la boite </w:t>
+      </w:r>
+      <w:proofErr w:type="spellStart"/>
+      <w:r>
+        <w:rPr>
+          <w:rFonts w:ascii="Times New Roman" w:hAnsi="Times New Roman" w:cs="Times New Roman"/>
+          <w:sz w:val="24"/>
+          <w:szCs w:val="24"/>
+        </w:rPr>
+        <w:t>node</w:t>
+      </w:r>
+      <w:proofErr w:type="spellEnd"/>
+      <w:r>
+        <w:rPr>
+          <w:rFonts w:ascii="Times New Roman" w:hAnsi="Times New Roman" w:cs="Times New Roman"/>
+          <w:sz w:val="24"/>
+          <w:szCs w:val="24"/>
+        </w:rPr>
+        <w:t xml:space="preserve">, ses caractéristiques graphiques, et le menu qui lui est associé de base : </w:t>
+      </w:r>
+    </w:p>
+    <w:p>
+      <w:pPr>
+        <w:pStyle w:val="Paragraphedeliste"/>
+        <w:numPr>
+          <w:ilvl w:val="0"/>
+          <w:numId w:val="6"/>
+        </w:numPr>
+        <w:rPr>
+          <w:rFonts w:ascii="Times New Roman" w:hAnsi="Times New Roman" w:cs="Times New Roman"/>
+          <w:sz w:val="24"/>
+          <w:szCs w:val="24"/>
+        </w:rPr>
+      </w:pPr>
+      <w:proofErr w:type="spellStart"/>
+      <w:r>
+        <w:rPr>
+          <w:rFonts w:ascii="Times New Roman" w:hAnsi="Times New Roman" w:cs="Times New Roman"/>
+          <w:sz w:val="24"/>
+          <w:szCs w:val="24"/>
+        </w:rPr>
+        <w:t>AddNodeText</w:t>
+      </w:r>
+      <w:proofErr w:type="spellEnd"/>
+      <w:r>
+        <w:rPr>
+          <w:rFonts w:ascii="Times New Roman" w:hAnsi="Times New Roman" w:cs="Times New Roman"/>
+          <w:sz w:val="24"/>
+          <w:szCs w:val="24"/>
+        </w:rPr>
+        <w:t xml:space="preserve"> : qui permet de créer un fils de type texte lié au </w:t>
+      </w:r>
+      <w:proofErr w:type="spellStart"/>
+      <w:r>
+        <w:rPr>
+          <w:rFonts w:ascii="Times New Roman" w:hAnsi="Times New Roman" w:cs="Times New Roman"/>
+          <w:sz w:val="24"/>
+          <w:szCs w:val="24"/>
+        </w:rPr>
+        <w:t>node</w:t>
+      </w:r>
+      <w:proofErr w:type="spellEnd"/>
+      <w:r>
+        <w:rPr>
+          <w:rFonts w:ascii="Times New Roman" w:hAnsi="Times New Roman" w:cs="Times New Roman"/>
+          <w:sz w:val="24"/>
+          <w:szCs w:val="24"/>
+        </w:rPr>
+        <w:t xml:space="preserve"> courant</w:t>
+      </w:r>
+    </w:p>
+    <w:p>
+      <w:pPr>
+        <w:pStyle w:val="Paragraphedeliste"/>
+        <w:numPr>
+          <w:ilvl w:val="0"/>
+          <w:numId w:val="6"/>
+        </w:numPr>
+        <w:rPr>
+          <w:rFonts w:ascii="Times New Roman" w:hAnsi="Times New Roman" w:cs="Times New Roman"/>
+          <w:sz w:val="24"/>
+          <w:szCs w:val="24"/>
+        </w:rPr>
+      </w:pPr>
+      <w:proofErr w:type="spellStart"/>
+      <w:r>
+        <w:rPr>
+          <w:rFonts w:ascii="Times New Roman" w:hAnsi="Times New Roman" w:cs="Times New Roman"/>
+          <w:sz w:val="24"/>
+          <w:szCs w:val="24"/>
+        </w:rPr>
+        <w:t>AddNodeImage</w:t>
+      </w:r>
+      <w:proofErr w:type="spellEnd"/>
+      <w:r>
+        <w:rPr>
+          <w:rFonts w:ascii="Times New Roman" w:hAnsi="Times New Roman" w:cs="Times New Roman"/>
+          <w:sz w:val="24"/>
+          <w:szCs w:val="24"/>
+        </w:rPr>
+        <w:t xml:space="preserve"> : qui permet de créer un fils de type image lié au </w:t>
+      </w:r>
+      <w:proofErr w:type="spellStart"/>
+      <w:r>
+        <w:rPr>
+          <w:rFonts w:ascii="Times New Roman" w:hAnsi="Times New Roman" w:cs="Times New Roman"/>
+          <w:sz w:val="24"/>
+          <w:szCs w:val="24"/>
+        </w:rPr>
+        <w:t>node</w:t>
+      </w:r>
+      <w:proofErr w:type="spellEnd"/>
+      <w:r>
+        <w:rPr>
+          <w:rFonts w:ascii="Times New Roman" w:hAnsi="Times New Roman" w:cs="Times New Roman"/>
+          <w:sz w:val="24"/>
+          <w:szCs w:val="24"/>
+        </w:rPr>
+        <w:t xml:space="preserve"> courant</w:t>
+      </w:r>
+    </w:p>
+    <w:p>
+      <w:pPr>
+        <w:pStyle w:val="Paragraphedeliste"/>
+        <w:numPr>
+          <w:ilvl w:val="0"/>
+          <w:numId w:val="6"/>
+        </w:numPr>
+        <w:rPr>
+          <w:rFonts w:ascii="Times New Roman" w:hAnsi="Times New Roman" w:cs="Times New Roman"/>
+          <w:sz w:val="24"/>
+          <w:szCs w:val="24"/>
+        </w:rPr>
+      </w:pPr>
+      <w:proofErr w:type="spellStart"/>
+      <w:r>
+        <w:rPr>
+          <w:rFonts w:ascii="Times New Roman" w:hAnsi="Times New Roman" w:cs="Times New Roman"/>
+          <w:sz w:val="24"/>
+          <w:szCs w:val="24"/>
+        </w:rPr>
+        <w:t>RemoveThis</w:t>
+      </w:r>
+      <w:proofErr w:type="spellEnd"/>
+      <w:r>
+        <w:rPr>
+          <w:rFonts w:ascii="Times New Roman" w:hAnsi="Times New Roman" w:cs="Times New Roman"/>
+          <w:sz w:val="24"/>
+          <w:szCs w:val="24"/>
+        </w:rPr>
+        <w:t xml:space="preserve"> : qui permet de supprimer le </w:t>
+      </w:r>
+      <w:proofErr w:type="spellStart"/>
+      <w:r>
+        <w:rPr>
+          <w:rFonts w:ascii="Times New Roman" w:hAnsi="Times New Roman" w:cs="Times New Roman"/>
+          <w:sz w:val="24"/>
+          <w:szCs w:val="24"/>
+        </w:rPr>
+        <w:t>node</w:t>
+      </w:r>
+      <w:proofErr w:type="spellEnd"/>
+      <w:r>
+        <w:rPr>
+          <w:rFonts w:ascii="Times New Roman" w:hAnsi="Times New Roman" w:cs="Times New Roman"/>
+          <w:sz w:val="24"/>
+          <w:szCs w:val="24"/>
+        </w:rPr>
+        <w:t xml:space="preserve"> courant ainsi que ses fils.</w:t>
+      </w:r>
+    </w:p>
+    <w:p>
+      <w:pPr>
+        <w:pStyle w:val="Paragraphedeliste"/>
+        <w:numPr>
+          <w:ilvl w:val="0"/>
+          <w:numId w:val="6"/>
+        </w:numPr>
+        <w:rPr>
+          <w:rFonts w:ascii="Times New Roman" w:hAnsi="Times New Roman" w:cs="Times New Roman"/>
+          <w:sz w:val="24"/>
+          <w:szCs w:val="24"/>
+        </w:rPr>
+      </w:pPr>
+      <w:proofErr w:type="spellStart"/>
+      <w:r>
+        <w:rPr>
+          <w:rFonts w:ascii="Times New Roman" w:hAnsi="Times New Roman" w:cs="Times New Roman"/>
+          <w:sz w:val="24"/>
+          <w:szCs w:val="24"/>
+        </w:rPr>
+        <w:t>SeparateFromParent</w:t>
+      </w:r>
+      <w:proofErr w:type="spellEnd"/>
+      <w:r>
+        <w:rPr>
+          <w:rFonts w:ascii="Times New Roman" w:hAnsi="Times New Roman" w:cs="Times New Roman"/>
+          <w:sz w:val="24"/>
+          <w:szCs w:val="24"/>
+        </w:rPr>
+        <w:t xml:space="preserve"> : qui permet de séparer le </w:t>
+      </w:r>
+      <w:proofErr w:type="spellStart"/>
+      <w:r>
+        <w:rPr>
+          <w:rFonts w:ascii="Times New Roman" w:hAnsi="Times New Roman" w:cs="Times New Roman"/>
+          <w:sz w:val="24"/>
+          <w:szCs w:val="24"/>
+        </w:rPr>
+        <w:t>node</w:t>
+      </w:r>
+      <w:proofErr w:type="spellEnd"/>
+      <w:r>
+        <w:rPr>
+          <w:rFonts w:ascii="Times New Roman" w:hAnsi="Times New Roman" w:cs="Times New Roman"/>
+          <w:sz w:val="24"/>
+          <w:szCs w:val="24"/>
+        </w:rPr>
+        <w:t xml:space="preserve"> courant de son parent</w:t>
+      </w:r>
+      <w:r>
+        <w:rPr>
+          <w:rFonts w:ascii="Times New Roman" w:hAnsi="Times New Roman" w:cs="Times New Roman"/>
+          <w:sz w:val="24"/>
+          <w:szCs w:val="24"/>
+        </w:rPr>
+        <w:t>.</w:t>
+      </w:r>
+    </w:p>
+    <w:p>
+      <w:pPr>
+        <w:rPr>
+          <w:rFonts w:ascii="Times New Roman" w:hAnsi="Times New Roman" w:cs="Times New Roman"/>
+          <w:sz w:val="24"/>
+          <w:szCs w:val="24"/>
+        </w:rPr>
+      </w:pPr>
+      <w:r>
+        <w:rPr>
+          <w:rFonts w:ascii="Times New Roman" w:hAnsi="Times New Roman" w:cs="Times New Roman"/>
+          <w:sz w:val="24"/>
+          <w:szCs w:val="24"/>
+        </w:rPr>
+        <w:tab/>
+        <w:t xml:space="preserve">Le code en C# contient la logique des interactions avec les éléments décrits dans le XAML. Il permet de gérer les liens entre les différents </w:t>
+      </w:r>
+      <w:proofErr w:type="spellStart"/>
+      <w:r>
+        <w:rPr>
+          <w:rFonts w:ascii="Times New Roman" w:hAnsi="Times New Roman" w:cs="Times New Roman"/>
+          <w:sz w:val="24"/>
+          <w:szCs w:val="24"/>
+        </w:rPr>
+        <w:t>nodes</w:t>
+      </w:r>
+      <w:proofErr w:type="spellEnd"/>
+      <w:r>
+        <w:rPr>
+          <w:rFonts w:ascii="Times New Roman" w:hAnsi="Times New Roman" w:cs="Times New Roman"/>
+          <w:sz w:val="24"/>
+          <w:szCs w:val="24"/>
+        </w:rPr>
+        <w:t xml:space="preserve">, l’affichage du menu, les actions de chaque bouton du menu, les déplacements des </w:t>
+      </w:r>
+      <w:proofErr w:type="spellStart"/>
+      <w:r>
+        <w:rPr>
+          <w:rFonts w:ascii="Times New Roman" w:hAnsi="Times New Roman" w:cs="Times New Roman"/>
+          <w:sz w:val="24"/>
+          <w:szCs w:val="24"/>
+        </w:rPr>
+        <w:t>nodes</w:t>
+      </w:r>
+      <w:proofErr w:type="spellEnd"/>
+      <w:r>
+        <w:rPr>
+          <w:rFonts w:ascii="Times New Roman" w:hAnsi="Times New Roman" w:cs="Times New Roman"/>
+          <w:sz w:val="24"/>
+          <w:szCs w:val="24"/>
+        </w:rPr>
+        <w:t xml:space="preserve"> et l’héritage.</w:t>
+      </w:r>
+    </w:p>
+    <w:p>
+      <w:pPr>
+        <w:rPr>
+          <w:rFonts w:ascii="Times New Roman" w:hAnsi="Times New Roman" w:cs="Times New Roman"/>
+          <w:sz w:val="24"/>
+          <w:szCs w:val="24"/>
+        </w:rPr>
+      </w:pPr>
+    </w:p>
+    <w:p>
+      <w:pPr>
+        <w:rPr>
+          <w:rFonts w:ascii="Times New Roman" w:hAnsi="Times New Roman" w:cs="Times New Roman"/>
+          <w:sz w:val="24"/>
+          <w:szCs w:val="24"/>
+        </w:rPr>
+      </w:pPr>
+    </w:p>
+    <w:p>
+      <w:pPr>
+        <w:rPr>
+          <w:rFonts w:ascii="Times New Roman" w:eastAsiaTheme="majorEastAsia" w:hAnsi="Times New Roman" w:cs="Times New Roman"/>
+          <w:b/>
+          <w:bCs/>
+          <w:color w:val="4F81BD" w:themeColor="accent1"/>
+          <w:sz w:val="24"/>
+          <w:szCs w:val="24"/>
+        </w:rPr>
+      </w:pPr>
+      <w:r>
+        <w:rPr>
+          <w:rFonts w:ascii="Times New Roman" w:hAnsi="Times New Roman" w:cs="Times New Roman"/>
+          <w:sz w:val="24"/>
+          <w:szCs w:val="24"/>
+        </w:rPr>
+        <w:br w:type="page"/>
+      </w:r>
+    </w:p>
+    <w:p>
+      <w:pPr>
+        <w:pStyle w:val="Titre3"/>
+        <w:numPr>
+          <w:ilvl w:val="2"/>
+          <w:numId w:val="14"/>
+        </w:numPr>
+        <w:rPr>
+          <w:rFonts w:ascii="Times New Roman" w:hAnsi="Times New Roman" w:cs="Times New Roman"/>
+          <w:sz w:val="24"/>
+          <w:szCs w:val="24"/>
+        </w:rPr>
+      </w:pPr>
+      <w:proofErr w:type="spellStart"/>
+      <w:r>
+        <w:rPr>
+          <w:rFonts w:ascii="Times New Roman" w:hAnsi="Times New Roman" w:cs="Times New Roman"/>
+          <w:sz w:val="24"/>
+          <w:szCs w:val="24"/>
+        </w:rPr>
+        <w:lastRenderedPageBreak/>
+        <w:t>NodeText</w:t>
+      </w:r>
+      <w:proofErr w:type="spellEnd"/>
+    </w:p>
+    <w:p/>
+    <w:p>
+      <w:pPr>
+        <w:rPr>
+          <w:rFonts w:ascii="Times New Roman" w:hAnsi="Times New Roman" w:cs="Times New Roman"/>
+        </w:rPr>
+      </w:pPr>
+      <w:r>
+        <w:tab/>
+      </w:r>
+      <w:r>
+        <w:rPr>
+          <w:rFonts w:ascii="Times New Roman" w:hAnsi="Times New Roman" w:cs="Times New Roman"/>
+        </w:rPr>
+        <w:t xml:space="preserve">La classe </w:t>
+      </w:r>
+      <w:proofErr w:type="spellStart"/>
+      <w:r>
+        <w:rPr>
+          <w:rFonts w:ascii="Times New Roman" w:hAnsi="Times New Roman" w:cs="Times New Roman"/>
+        </w:rPr>
+        <w:t>NodeText</w:t>
+      </w:r>
+      <w:proofErr w:type="spellEnd"/>
+      <w:r>
+        <w:rPr>
+          <w:rFonts w:ascii="Times New Roman" w:hAnsi="Times New Roman" w:cs="Times New Roman"/>
+        </w:rPr>
+        <w:t xml:space="preserve"> ne contient pas </w:t>
+      </w:r>
+      <w:r>
+        <w:rPr>
+          <w:rFonts w:ascii="Times New Roman" w:hAnsi="Times New Roman" w:cs="Times New Roman"/>
+        </w:rPr>
+        <w:t xml:space="preserve">de partie XAML. Elle hérite de </w:t>
+      </w:r>
+      <w:proofErr w:type="spellStart"/>
+      <w:r>
+        <w:rPr>
+          <w:rFonts w:ascii="Times New Roman" w:hAnsi="Times New Roman" w:cs="Times New Roman"/>
+        </w:rPr>
+        <w:t>ScatterCustom</w:t>
+      </w:r>
+      <w:proofErr w:type="spellEnd"/>
+      <w:r>
+        <w:rPr>
+          <w:rFonts w:ascii="Times New Roman" w:hAnsi="Times New Roman" w:cs="Times New Roman"/>
+        </w:rPr>
+        <w:t xml:space="preserve"> et reprend les caractéristiques de base données par le XAML de </w:t>
+      </w:r>
+      <w:proofErr w:type="spellStart"/>
+      <w:r>
+        <w:rPr>
+          <w:rFonts w:ascii="Times New Roman" w:hAnsi="Times New Roman" w:cs="Times New Roman"/>
+        </w:rPr>
+        <w:t>ScatterViewItem</w:t>
+      </w:r>
+      <w:proofErr w:type="spellEnd"/>
+      <w:r>
+        <w:rPr>
+          <w:rFonts w:ascii="Times New Roman" w:hAnsi="Times New Roman" w:cs="Times New Roman"/>
+        </w:rPr>
+        <w:t xml:space="preserve"> qui contient les éléments communs à tous les </w:t>
+      </w:r>
+      <w:proofErr w:type="spellStart"/>
+      <w:r>
+        <w:rPr>
+          <w:rFonts w:ascii="Times New Roman" w:hAnsi="Times New Roman" w:cs="Times New Roman"/>
+        </w:rPr>
+        <w:t>nodes</w:t>
+      </w:r>
+      <w:proofErr w:type="spellEnd"/>
+      <w:r>
+        <w:rPr>
+          <w:rFonts w:ascii="Times New Roman" w:hAnsi="Times New Roman" w:cs="Times New Roman"/>
+        </w:rPr>
+        <w:t xml:space="preserve">. De même, elle reprend les fonctions et le menu de </w:t>
+      </w:r>
+      <w:proofErr w:type="spellStart"/>
+      <w:r>
+        <w:rPr>
+          <w:rFonts w:ascii="Times New Roman" w:hAnsi="Times New Roman" w:cs="Times New Roman"/>
+        </w:rPr>
+        <w:t>ScatterViewItem</w:t>
+      </w:r>
+      <w:proofErr w:type="spellEnd"/>
+      <w:r>
+        <w:rPr>
+          <w:rFonts w:ascii="Times New Roman" w:hAnsi="Times New Roman" w:cs="Times New Roman"/>
+        </w:rPr>
+        <w:t xml:space="preserve"> en y ajoutant ses propres particularités. </w:t>
+      </w:r>
+    </w:p>
+    <w:p>
+      <w:pPr>
+        <w:rPr>
+          <w:rFonts w:ascii="Times New Roman" w:hAnsi="Times New Roman" w:cs="Times New Roman"/>
+        </w:rPr>
+      </w:pPr>
+      <w:r>
+        <w:rPr>
+          <w:rFonts w:ascii="Times New Roman" w:hAnsi="Times New Roman" w:cs="Times New Roman"/>
+        </w:rPr>
+        <w:tab/>
+      </w:r>
+    </w:p>
+    <w:p>
+      <w:pPr>
+        <w:rPr>
+          <w:rFonts w:ascii="Times New Roman" w:hAnsi="Times New Roman" w:cs="Times New Roman"/>
+        </w:rPr>
+      </w:pPr>
+      <w:r>
+        <w:rPr>
+          <w:rFonts w:ascii="Times New Roman" w:hAnsi="Times New Roman" w:cs="Times New Roman"/>
+        </w:rPr>
+        <w:tab/>
+        <w:t xml:space="preserve">Le </w:t>
+      </w:r>
+      <w:proofErr w:type="spellStart"/>
+      <w:r>
+        <w:rPr>
+          <w:rFonts w:ascii="Times New Roman" w:hAnsi="Times New Roman" w:cs="Times New Roman"/>
+        </w:rPr>
+        <w:t>NodeText</w:t>
+      </w:r>
+      <w:proofErr w:type="spellEnd"/>
+      <w:r>
+        <w:rPr>
+          <w:rFonts w:ascii="Times New Roman" w:hAnsi="Times New Roman" w:cs="Times New Roman"/>
+        </w:rPr>
+        <w:t xml:space="preserve"> ajoute des boutons au menu du </w:t>
+      </w:r>
+      <w:proofErr w:type="spellStart"/>
+      <w:r>
+        <w:rPr>
+          <w:rFonts w:ascii="Times New Roman" w:hAnsi="Times New Roman" w:cs="Times New Roman"/>
+        </w:rPr>
+        <w:t>node</w:t>
+      </w:r>
+      <w:proofErr w:type="spellEnd"/>
+      <w:r>
+        <w:rPr>
+          <w:rFonts w:ascii="Times New Roman" w:hAnsi="Times New Roman" w:cs="Times New Roman"/>
+        </w:rPr>
+        <w:t> :</w:t>
+      </w:r>
+    </w:p>
+    <w:p>
+      <w:pPr>
+        <w:pStyle w:val="Paragraphedeliste"/>
+        <w:numPr>
+          <w:ilvl w:val="0"/>
+          <w:numId w:val="6"/>
+        </w:numPr>
+        <w:rPr>
+          <w:rFonts w:ascii="Times New Roman" w:hAnsi="Times New Roman" w:cs="Times New Roman"/>
+        </w:rPr>
+      </w:pPr>
+      <w:proofErr w:type="spellStart"/>
+      <w:r>
+        <w:rPr>
+          <w:rFonts w:ascii="Times New Roman" w:hAnsi="Times New Roman" w:cs="Times New Roman"/>
+        </w:rPr>
+        <w:t>Color</w:t>
+      </w:r>
+      <w:proofErr w:type="spellEnd"/>
+      <w:r>
+        <w:rPr>
+          <w:rFonts w:ascii="Times New Roman" w:hAnsi="Times New Roman" w:cs="Times New Roman"/>
+        </w:rPr>
+        <w:t xml:space="preserve"> </w:t>
+      </w:r>
+      <w:proofErr w:type="spellStart"/>
+      <w:r>
+        <w:rPr>
+          <w:rFonts w:ascii="Times New Roman" w:hAnsi="Times New Roman" w:cs="Times New Roman"/>
+        </w:rPr>
+        <w:t>choice</w:t>
+      </w:r>
+      <w:proofErr w:type="spellEnd"/>
+      <w:r>
+        <w:rPr>
+          <w:rFonts w:ascii="Times New Roman" w:hAnsi="Times New Roman" w:cs="Times New Roman"/>
+        </w:rPr>
+        <w:t xml:space="preserve"> : qui permet de définir la couleur du </w:t>
+      </w:r>
+      <w:proofErr w:type="spellStart"/>
+      <w:r>
+        <w:rPr>
+          <w:rFonts w:ascii="Times New Roman" w:hAnsi="Times New Roman" w:cs="Times New Roman"/>
+        </w:rPr>
+        <w:t>node</w:t>
+      </w:r>
+      <w:proofErr w:type="spellEnd"/>
+      <w:r>
+        <w:rPr>
+          <w:rFonts w:ascii="Times New Roman" w:hAnsi="Times New Roman" w:cs="Times New Roman"/>
+        </w:rPr>
+        <w:t xml:space="preserve"> et de sa police. Cette modification permet de vieux</w:t>
+      </w:r>
+    </w:p>
+    <w:p>
+      <w:pPr>
+        <w:pStyle w:val="Paragraphedeliste"/>
+        <w:numPr>
+          <w:ilvl w:val="0"/>
+          <w:numId w:val="6"/>
+        </w:numPr>
+        <w:rPr>
+          <w:rFonts w:ascii="Times New Roman" w:hAnsi="Times New Roman" w:cs="Times New Roman"/>
+        </w:rPr>
+      </w:pPr>
+      <w:r>
+        <w:rPr>
+          <w:rFonts w:ascii="Times New Roman" w:hAnsi="Times New Roman" w:cs="Times New Roman"/>
+        </w:rPr>
+        <w:t xml:space="preserve">Edit : qui fait apparaitre un clavier virtuel et permet d’écrire du texte dans le </w:t>
+      </w:r>
+      <w:proofErr w:type="spellStart"/>
+      <w:r>
+        <w:rPr>
+          <w:rFonts w:ascii="Times New Roman" w:hAnsi="Times New Roman" w:cs="Times New Roman"/>
+        </w:rPr>
+        <w:t>node</w:t>
+      </w:r>
+      <w:proofErr w:type="spellEnd"/>
+      <w:r>
+        <w:rPr>
+          <w:rFonts w:ascii="Times New Roman" w:hAnsi="Times New Roman" w:cs="Times New Roman"/>
+        </w:rPr>
+        <w:t xml:space="preserve"> courant.</w:t>
+      </w:r>
+    </w:p>
+    <w:p>
+      <w:pPr>
+        <w:rPr>
+          <w:rFonts w:ascii="Times New Roman" w:hAnsi="Times New Roman" w:cs="Times New Roman"/>
+        </w:rPr>
+      </w:pPr>
+      <w:r>
+        <w:rPr>
+          <w:rFonts w:ascii="Times New Roman" w:hAnsi="Times New Roman" w:cs="Times New Roman"/>
+        </w:rPr>
+        <w:tab/>
+        <w:t xml:space="preserve">La classe définit également une portion dans laquelle se fait l’écriture de type </w:t>
+      </w:r>
+      <w:proofErr w:type="spellStart"/>
+      <w:r>
+        <w:rPr>
+          <w:rFonts w:ascii="Times New Roman" w:hAnsi="Times New Roman" w:cs="Times New Roman"/>
+        </w:rPr>
+        <w:t>SurfaceTextBox</w:t>
+      </w:r>
+      <w:proofErr w:type="spellEnd"/>
+      <w:r>
+        <w:rPr>
+          <w:rFonts w:ascii="Times New Roman" w:hAnsi="Times New Roman" w:cs="Times New Roman"/>
+        </w:rPr>
+        <w:t xml:space="preserve">, une barre de défilement qui n’apparait que lorsque l’on bloque le clavier virtuel et permet d’écrire des textes de plus de six lignes. </w:t>
+      </w:r>
+    </w:p>
+    <w:p>
+      <w:pPr>
+        <w:rPr>
+          <w:rFonts w:ascii="Times New Roman" w:hAnsi="Times New Roman" w:cs="Times New Roman"/>
+        </w:rPr>
+      </w:pPr>
+    </w:p>
+    <w:p>
+      <w:pPr>
+        <w:pStyle w:val="Titre3"/>
+        <w:numPr>
+          <w:ilvl w:val="2"/>
+          <w:numId w:val="14"/>
+        </w:numPr>
+        <w:rPr>
+          <w:rFonts w:ascii="Times New Roman" w:hAnsi="Times New Roman" w:cs="Times New Roman"/>
+          <w:sz w:val="24"/>
+          <w:szCs w:val="24"/>
+        </w:rPr>
+      </w:pPr>
+      <w:proofErr w:type="spellStart"/>
+      <w:r>
+        <w:rPr>
+          <w:rFonts w:ascii="Times New Roman" w:hAnsi="Times New Roman" w:cs="Times New Roman"/>
+          <w:sz w:val="24"/>
+          <w:szCs w:val="24"/>
+        </w:rPr>
+        <w:t>Node</w:t>
+      </w:r>
+      <w:r>
+        <w:rPr>
+          <w:rFonts w:ascii="Times New Roman" w:hAnsi="Times New Roman" w:cs="Times New Roman"/>
+          <w:sz w:val="24"/>
+          <w:szCs w:val="24"/>
+        </w:rPr>
+        <w:t>Image</w:t>
+      </w:r>
+      <w:proofErr w:type="spellEnd"/>
+    </w:p>
+    <w:p/>
+    <w:p>
+      <w:pPr>
+        <w:rPr>
+          <w:rFonts w:ascii="Times New Roman" w:hAnsi="Times New Roman" w:cs="Times New Roman"/>
+        </w:rPr>
+      </w:pPr>
+      <w:r>
+        <w:tab/>
+      </w:r>
+      <w:r>
+        <w:rPr>
+          <w:rFonts w:ascii="Times New Roman" w:hAnsi="Times New Roman" w:cs="Times New Roman"/>
+        </w:rPr>
+        <w:t xml:space="preserve">La classe </w:t>
+      </w:r>
+      <w:proofErr w:type="spellStart"/>
+      <w:r>
+        <w:rPr>
+          <w:rFonts w:ascii="Times New Roman" w:hAnsi="Times New Roman" w:cs="Times New Roman"/>
+        </w:rPr>
+        <w:t>Node</w:t>
+      </w:r>
+      <w:r>
+        <w:rPr>
+          <w:rFonts w:ascii="Times New Roman" w:hAnsi="Times New Roman" w:cs="Times New Roman"/>
+        </w:rPr>
+        <w:t>Image</w:t>
+      </w:r>
+      <w:proofErr w:type="spellEnd"/>
+      <w:r>
+        <w:rPr>
+          <w:rFonts w:ascii="Times New Roman" w:hAnsi="Times New Roman" w:cs="Times New Roman"/>
+        </w:rPr>
+        <w:t xml:space="preserve"> ne contient pas </w:t>
+      </w:r>
+      <w:r>
+        <w:rPr>
+          <w:rFonts w:ascii="Times New Roman" w:hAnsi="Times New Roman" w:cs="Times New Roman"/>
+        </w:rPr>
+        <w:t xml:space="preserve">de partie XAML. Elle hérite de </w:t>
+      </w:r>
+      <w:proofErr w:type="spellStart"/>
+      <w:r>
+        <w:rPr>
+          <w:rFonts w:ascii="Times New Roman" w:hAnsi="Times New Roman" w:cs="Times New Roman"/>
+        </w:rPr>
+        <w:t>ScatterCustom</w:t>
+      </w:r>
+      <w:proofErr w:type="spellEnd"/>
+      <w:r>
+        <w:rPr>
+          <w:rFonts w:ascii="Times New Roman" w:hAnsi="Times New Roman" w:cs="Times New Roman"/>
+        </w:rPr>
+        <w:t xml:space="preserve"> et reprend les caractéristiques de base données par le XAML de </w:t>
+      </w:r>
+      <w:proofErr w:type="spellStart"/>
+      <w:r>
+        <w:rPr>
+          <w:rFonts w:ascii="Times New Roman" w:hAnsi="Times New Roman" w:cs="Times New Roman"/>
+        </w:rPr>
+        <w:t>ScatterViewItem</w:t>
+      </w:r>
+      <w:proofErr w:type="spellEnd"/>
+      <w:r>
+        <w:rPr>
+          <w:rFonts w:ascii="Times New Roman" w:hAnsi="Times New Roman" w:cs="Times New Roman"/>
+        </w:rPr>
+        <w:t xml:space="preserve"> qui contient les éléments communs à tous les </w:t>
+      </w:r>
+      <w:proofErr w:type="spellStart"/>
+      <w:r>
+        <w:rPr>
+          <w:rFonts w:ascii="Times New Roman" w:hAnsi="Times New Roman" w:cs="Times New Roman"/>
+        </w:rPr>
+        <w:t>nodes</w:t>
+      </w:r>
+      <w:proofErr w:type="spellEnd"/>
+      <w:r>
+        <w:rPr>
+          <w:rFonts w:ascii="Times New Roman" w:hAnsi="Times New Roman" w:cs="Times New Roman"/>
+        </w:rPr>
+        <w:t xml:space="preserve">. De même, elle reprend les fonctions et le menu de </w:t>
+      </w:r>
+      <w:proofErr w:type="spellStart"/>
+      <w:r>
+        <w:rPr>
+          <w:rFonts w:ascii="Times New Roman" w:hAnsi="Times New Roman" w:cs="Times New Roman"/>
+        </w:rPr>
+        <w:t>ScatterViewItem</w:t>
+      </w:r>
+      <w:proofErr w:type="spellEnd"/>
+      <w:r>
+        <w:rPr>
+          <w:rFonts w:ascii="Times New Roman" w:hAnsi="Times New Roman" w:cs="Times New Roman"/>
+        </w:rPr>
+        <w:t xml:space="preserve"> en y ajoutant ses propres particularités. </w:t>
+      </w:r>
+    </w:p>
+    <w:p>
+      <w:pPr>
+        <w:rPr>
+          <w:rFonts w:ascii="Times New Roman" w:hAnsi="Times New Roman" w:cs="Times New Roman"/>
+        </w:rPr>
+      </w:pPr>
+      <w:r>
+        <w:rPr>
+          <w:rFonts w:ascii="Times New Roman" w:hAnsi="Times New Roman" w:cs="Times New Roman"/>
+        </w:rPr>
+        <w:tab/>
+      </w:r>
+    </w:p>
+    <w:p>
+      <w:pPr>
+        <w:rPr>
+          <w:rFonts w:ascii="Times New Roman" w:hAnsi="Times New Roman" w:cs="Times New Roman"/>
+        </w:rPr>
+      </w:pPr>
+      <w:r>
+        <w:rPr>
+          <w:rFonts w:ascii="Times New Roman" w:hAnsi="Times New Roman" w:cs="Times New Roman"/>
+        </w:rPr>
+        <w:tab/>
+        <w:t xml:space="preserve">Le </w:t>
+      </w:r>
+      <w:proofErr w:type="spellStart"/>
+      <w:r>
+        <w:rPr>
+          <w:rFonts w:ascii="Times New Roman" w:hAnsi="Times New Roman" w:cs="Times New Roman"/>
+        </w:rPr>
+        <w:t>NodeImage</w:t>
+      </w:r>
+      <w:proofErr w:type="spellEnd"/>
+      <w:r>
+        <w:rPr>
+          <w:rFonts w:ascii="Times New Roman" w:hAnsi="Times New Roman" w:cs="Times New Roman"/>
+        </w:rPr>
+        <w:t xml:space="preserve"> ajuste le menu de base à ses caractéristiques en ajoute le bouton « Image </w:t>
+      </w:r>
+      <w:proofErr w:type="spellStart"/>
+      <w:r>
+        <w:rPr>
+          <w:rFonts w:ascii="Times New Roman" w:hAnsi="Times New Roman" w:cs="Times New Roman"/>
+        </w:rPr>
+        <w:t>choice</w:t>
+      </w:r>
+      <w:proofErr w:type="spellEnd"/>
+      <w:r>
+        <w:rPr>
+          <w:rFonts w:ascii="Times New Roman" w:hAnsi="Times New Roman" w:cs="Times New Roman"/>
+        </w:rPr>
+        <w:t> » qui ouvre une fenêtre permettant de choisir l’image à partir d’un dossier d’images interne au programme.</w:t>
+      </w:r>
+    </w:p>
+    <w:p>
+      <w:pPr>
+        <w:rPr>
+          <w:rFonts w:ascii="Times New Roman" w:hAnsi="Times New Roman" w:cs="Times New Roman"/>
+        </w:rPr>
+      </w:pPr>
+      <w:r>
+        <w:rPr>
+          <w:rFonts w:ascii="Times New Roman" w:hAnsi="Times New Roman" w:cs="Times New Roman"/>
+        </w:rPr>
+        <w:tab/>
+        <w:t xml:space="preserve">Cette classe  redimensionne le </w:t>
+      </w:r>
+      <w:proofErr w:type="spellStart"/>
+      <w:r>
+        <w:rPr>
+          <w:rFonts w:ascii="Times New Roman" w:hAnsi="Times New Roman" w:cs="Times New Roman"/>
+        </w:rPr>
+        <w:t>node</w:t>
+      </w:r>
+      <w:proofErr w:type="spellEnd"/>
+      <w:r>
+        <w:rPr>
+          <w:rFonts w:ascii="Times New Roman" w:hAnsi="Times New Roman" w:cs="Times New Roman"/>
+        </w:rPr>
+        <w:t xml:space="preserve"> en fonction de la taille de l’image désignée et créé une liste d’images à partir des images contenues dans le dossier. Elle permet de récupérer les  informations concernant chaque image pour l’afficher et adapter le </w:t>
+      </w:r>
+      <w:proofErr w:type="spellStart"/>
+      <w:r>
+        <w:rPr>
+          <w:rFonts w:ascii="Times New Roman" w:hAnsi="Times New Roman" w:cs="Times New Roman"/>
+        </w:rPr>
+        <w:t>node</w:t>
+      </w:r>
+      <w:proofErr w:type="spellEnd"/>
+      <w:r>
+        <w:rPr>
+          <w:rFonts w:ascii="Times New Roman" w:hAnsi="Times New Roman" w:cs="Times New Roman"/>
+        </w:rPr>
+        <w:t>.</w:t>
+      </w:r>
+    </w:p>
+    <w:p>
+      <w:pPr>
+        <w:rPr>
+          <w:rFonts w:ascii="Times New Roman" w:hAnsi="Times New Roman" w:cs="Times New Roman"/>
+        </w:rPr>
+      </w:pPr>
+      <w:r>
+        <w:rPr>
+          <w:rFonts w:ascii="Times New Roman" w:hAnsi="Times New Roman" w:cs="Times New Roman"/>
+        </w:rPr>
+        <w:br w:type="page"/>
+      </w:r>
+    </w:p>
+    <w:p>
+      <w:pPr>
+        <w:pStyle w:val="Titre3"/>
+        <w:numPr>
+          <w:ilvl w:val="2"/>
+          <w:numId w:val="14"/>
+        </w:numPr>
+        <w:rPr>
+          <w:rFonts w:ascii="Times New Roman" w:hAnsi="Times New Roman" w:cs="Times New Roman"/>
+          <w:sz w:val="24"/>
+          <w:szCs w:val="24"/>
+        </w:rPr>
+      </w:pPr>
+      <w:r>
+        <w:rPr>
+          <w:rFonts w:ascii="Times New Roman" w:hAnsi="Times New Roman" w:cs="Times New Roman"/>
+          <w:sz w:val="24"/>
+          <w:szCs w:val="24"/>
+        </w:rPr>
+        <w:lastRenderedPageBreak/>
+        <w:t>SurfaceWindow1</w:t>
+      </w:r>
+    </w:p>
+    <w:p/>
+    <w:p>
+      <w:pPr>
+        <w:rPr>
+          <w:rFonts w:ascii="Times New Roman" w:hAnsi="Times New Roman" w:cs="Times New Roman"/>
+          <w:sz w:val="24"/>
+          <w:szCs w:val="24"/>
+        </w:rPr>
+      </w:pPr>
+      <w:r>
+        <w:rPr>
+          <w:rFonts w:ascii="Times New Roman" w:hAnsi="Times New Roman" w:cs="Times New Roman"/>
+          <w:sz w:val="24"/>
+          <w:szCs w:val="24"/>
+        </w:rPr>
+        <w:tab/>
+        <w:t>La classe</w:t>
+      </w:r>
+      <w:r>
+        <w:rPr>
+          <w:rFonts w:ascii="Times New Roman" w:hAnsi="Times New Roman" w:cs="Times New Roman"/>
+          <w:sz w:val="24"/>
+          <w:szCs w:val="24"/>
+        </w:rPr>
+        <w:t xml:space="preserve"> SurfaceWindow1 hérite de </w:t>
+      </w:r>
+      <w:proofErr w:type="spellStart"/>
+      <w:r>
+        <w:rPr>
+          <w:rFonts w:ascii="Times New Roman" w:hAnsi="Times New Roman" w:cs="Times New Roman"/>
+          <w:sz w:val="24"/>
+          <w:szCs w:val="24"/>
+        </w:rPr>
+        <w:t>SurfaceWindow</w:t>
+      </w:r>
+      <w:proofErr w:type="spellEnd"/>
+      <w:r>
+        <w:rPr>
+          <w:rFonts w:ascii="Times New Roman" w:hAnsi="Times New Roman" w:cs="Times New Roman"/>
+          <w:sz w:val="24"/>
+          <w:szCs w:val="24"/>
+        </w:rPr>
+        <w:t xml:space="preserve"> et contient toutes les informations sur le fichier courant. C'est-à-dire qu’elle contient le nombre de </w:t>
+      </w:r>
+      <w:proofErr w:type="spellStart"/>
+      <w:r>
+        <w:rPr>
+          <w:rFonts w:ascii="Times New Roman" w:hAnsi="Times New Roman" w:cs="Times New Roman"/>
+          <w:sz w:val="24"/>
+          <w:szCs w:val="24"/>
+        </w:rPr>
+        <w:t>nodes</w:t>
+      </w:r>
+      <w:proofErr w:type="spellEnd"/>
+      <w:r>
+        <w:rPr>
+          <w:rFonts w:ascii="Times New Roman" w:hAnsi="Times New Roman" w:cs="Times New Roman"/>
+          <w:sz w:val="24"/>
+          <w:szCs w:val="24"/>
+        </w:rPr>
+        <w:t xml:space="preserve"> de chaque type, leur contenu et leurs relations. La classe gère également les autres éléments du programme, comme les cercles de chargement, les menus de sauvegarde et de création de </w:t>
+      </w:r>
+      <w:proofErr w:type="spellStart"/>
+      <w:r>
+        <w:rPr>
+          <w:rFonts w:ascii="Times New Roman" w:hAnsi="Times New Roman" w:cs="Times New Roman"/>
+          <w:sz w:val="24"/>
+          <w:szCs w:val="24"/>
+        </w:rPr>
+        <w:t>node</w:t>
+      </w:r>
+      <w:proofErr w:type="spellEnd"/>
+      <w:r>
+        <w:rPr>
+          <w:rFonts w:ascii="Times New Roman" w:hAnsi="Times New Roman" w:cs="Times New Roman"/>
+          <w:sz w:val="24"/>
+          <w:szCs w:val="24"/>
+        </w:rPr>
+        <w:t xml:space="preserve"> et les interactions des utilisateurs avec l’interface.</w:t>
+      </w:r>
+    </w:p>
+    <w:p>
+      <w:pPr>
+        <w:rPr>
+          <w:rFonts w:ascii="Times New Roman" w:hAnsi="Times New Roman" w:cs="Times New Roman"/>
+          <w:sz w:val="24"/>
+          <w:szCs w:val="24"/>
+        </w:rPr>
+      </w:pPr>
+    </w:p>
+    <w:p>
+      <w:pPr>
+        <w:rPr>
+          <w:rFonts w:ascii="Times New Roman" w:hAnsi="Times New Roman" w:cs="Times New Roman"/>
+          <w:sz w:val="24"/>
+          <w:szCs w:val="24"/>
+        </w:rPr>
+      </w:pPr>
+      <w:r>
+        <w:rPr>
+          <w:rFonts w:ascii="Times New Roman" w:hAnsi="Times New Roman" w:cs="Times New Roman"/>
+          <w:sz w:val="24"/>
+          <w:szCs w:val="24"/>
+        </w:rPr>
+        <w:tab/>
+        <w:t xml:space="preserve">Le XAML contient des informations sur l’image de fond de l’application et le menu de création de </w:t>
+      </w:r>
+      <w:proofErr w:type="spellStart"/>
+      <w:r>
+        <w:rPr>
+          <w:rFonts w:ascii="Times New Roman" w:hAnsi="Times New Roman" w:cs="Times New Roman"/>
+          <w:sz w:val="24"/>
+          <w:szCs w:val="24"/>
+        </w:rPr>
+        <w:t>node</w:t>
+      </w:r>
+      <w:proofErr w:type="spellEnd"/>
+      <w:r>
+        <w:rPr>
+          <w:rFonts w:ascii="Times New Roman" w:hAnsi="Times New Roman" w:cs="Times New Roman"/>
+          <w:sz w:val="24"/>
+          <w:szCs w:val="24"/>
+        </w:rPr>
+        <w:t>.</w:t>
+      </w:r>
+    </w:p>
+    <w:p>
+      <w:pPr>
+        <w:rPr>
+          <w:rFonts w:ascii="Times New Roman" w:hAnsi="Times New Roman" w:cs="Times New Roman"/>
+          <w:sz w:val="24"/>
+          <w:szCs w:val="24"/>
+        </w:rPr>
+      </w:pPr>
+      <w:r>
+        <w:rPr>
+          <w:rFonts w:ascii="Times New Roman" w:hAnsi="Times New Roman" w:cs="Times New Roman"/>
+          <w:sz w:val="24"/>
+          <w:szCs w:val="24"/>
+        </w:rPr>
+        <w:tab/>
+        <w:t xml:space="preserve">Le code en C# contient les fonctions gérant l’apparition et le temps d’affichage du menu de création de </w:t>
+      </w:r>
+      <w:proofErr w:type="spellStart"/>
+      <w:r>
+        <w:rPr>
+          <w:rFonts w:ascii="Times New Roman" w:hAnsi="Times New Roman" w:cs="Times New Roman"/>
+          <w:sz w:val="24"/>
+          <w:szCs w:val="24"/>
+        </w:rPr>
+        <w:t>nodes</w:t>
+      </w:r>
+      <w:proofErr w:type="spellEnd"/>
+      <w:r>
+        <w:rPr>
+          <w:rFonts w:ascii="Times New Roman" w:hAnsi="Times New Roman" w:cs="Times New Roman"/>
+          <w:sz w:val="24"/>
+          <w:szCs w:val="24"/>
+        </w:rPr>
+        <w:t>, du cercle de chargement de ce même menu et du menu de sauvegarde au niveau du point d’interaction de l’utilisateur avec la table tactile. Il comporte également les fonctions de gestion de la fermeture, de sauvegarde et d’ouverture d’un projet.</w:t>
+      </w:r>
+    </w:p>
+    <w:p>
+      <w:pPr>
+        <w:rPr>
+          <w:rFonts w:ascii="Times New Roman" w:hAnsi="Times New Roman" w:cs="Times New Roman"/>
+          <w:sz w:val="24"/>
+          <w:szCs w:val="24"/>
+        </w:rPr>
+      </w:pPr>
+      <w:r>
+        <w:rPr>
+          <w:rFonts w:ascii="Times New Roman" w:hAnsi="Times New Roman" w:cs="Times New Roman"/>
+          <w:sz w:val="24"/>
+          <w:szCs w:val="24"/>
+        </w:rPr>
+        <w:tab/>
+        <w:t>Cette classe peut créer une sauvegarde du projet courant et de tous ses éléments ainsi que de leur contenu et leurs liens de parentés. Il permet de conserver le projet tel qu’il a été créé et de pouvoir le rouvrir par la suite. Le choix du nom de la sauvegarde est possible.</w:t>
+      </w:r>
+    </w:p>
+    <w:p>
+      <w:pPr>
+        <w:rPr>
+          <w:rFonts w:ascii="Times New Roman" w:hAnsi="Times New Roman" w:cs="Times New Roman"/>
+          <w:sz w:val="24"/>
+          <w:szCs w:val="24"/>
+        </w:rPr>
+      </w:pPr>
+      <w:r>
+        <w:rPr>
+          <w:rFonts w:ascii="Times New Roman" w:hAnsi="Times New Roman" w:cs="Times New Roman"/>
+          <w:sz w:val="24"/>
+          <w:szCs w:val="24"/>
+        </w:rPr>
+        <w:tab/>
+        <w:t xml:space="preserve">SurfaceWindow1 permet à l’utilisateur de créer une </w:t>
+      </w:r>
+      <w:proofErr w:type="spellStart"/>
+      <w:r>
+        <w:rPr>
+          <w:rFonts w:ascii="Times New Roman" w:hAnsi="Times New Roman" w:cs="Times New Roman"/>
+          <w:sz w:val="24"/>
+          <w:szCs w:val="24"/>
+        </w:rPr>
+        <w:t>node</w:t>
+      </w:r>
+      <w:proofErr w:type="spellEnd"/>
+      <w:r>
+        <w:rPr>
+          <w:rFonts w:ascii="Times New Roman" w:hAnsi="Times New Roman" w:cs="Times New Roman"/>
+          <w:sz w:val="24"/>
+          <w:szCs w:val="24"/>
+        </w:rPr>
+        <w:t xml:space="preserve"> à l’endroit qu’il souhaite d’un simple appui du doigt sur l’écran de la table tactile. Elle dessine les liens entre les </w:t>
+      </w:r>
+      <w:proofErr w:type="spellStart"/>
+      <w:r>
+        <w:rPr>
+          <w:rFonts w:ascii="Times New Roman" w:hAnsi="Times New Roman" w:cs="Times New Roman"/>
+          <w:sz w:val="24"/>
+          <w:szCs w:val="24"/>
+        </w:rPr>
+        <w:t>nodes</w:t>
+      </w:r>
+      <w:proofErr w:type="spellEnd"/>
+      <w:r>
+        <w:rPr>
+          <w:rFonts w:ascii="Times New Roman" w:hAnsi="Times New Roman" w:cs="Times New Roman"/>
+          <w:sz w:val="24"/>
+          <w:szCs w:val="24"/>
+        </w:rPr>
+        <w:t xml:space="preserve"> symbolisés par des flèches vertes et retient si le fichier a été modifié depuis la dernière sauvegarde.</w:t>
+      </w:r>
+    </w:p>
+    <w:p>
+      <w:pPr>
+        <w:rPr>
+          <w:rFonts w:ascii="Times New Roman" w:hAnsi="Times New Roman" w:cs="Times New Roman"/>
+          <w:sz w:val="24"/>
+          <w:szCs w:val="24"/>
+        </w:rPr>
+      </w:pPr>
+      <w:r>
+        <w:rPr>
+          <w:rFonts w:ascii="Times New Roman" w:hAnsi="Times New Roman" w:cs="Times New Roman"/>
+          <w:sz w:val="24"/>
+          <w:szCs w:val="24"/>
+        </w:rPr>
+        <w:tab/>
+        <w:t>La classe SurfaceWindow1 gère en général toutes les interactions de l’utilisateur qui concernent directement l’interface de base. C’est une gestion des actions sur le document dans sa globalité et non spécifiquement pour un élément du fichier.</w:t>
+      </w:r>
+    </w:p>
+    <w:p>
+      <w:pPr>
+        <w:rPr>
+          <w:rFonts w:ascii="Times New Roman" w:hAnsi="Times New Roman" w:cs="Times New Roman"/>
+          <w:sz w:val="24"/>
+          <w:szCs w:val="24"/>
+        </w:rPr>
+      </w:pPr>
+      <w:r>
+        <w:rPr>
+          <w:rFonts w:ascii="Times New Roman" w:hAnsi="Times New Roman" w:cs="Times New Roman"/>
+          <w:sz w:val="24"/>
+          <w:szCs w:val="24"/>
+        </w:rPr>
+        <w:br w:type="page"/>
+      </w:r>
+    </w:p>
+    <w:p>
+      <w:pPr>
+        <w:pStyle w:val="Titre3"/>
+        <w:numPr>
+          <w:ilvl w:val="2"/>
+          <w:numId w:val="14"/>
+        </w:numPr>
+        <w:rPr>
+          <w:rFonts w:ascii="Times New Roman" w:hAnsi="Times New Roman" w:cs="Times New Roman"/>
+          <w:sz w:val="24"/>
+          <w:szCs w:val="24"/>
+        </w:rPr>
+      </w:pPr>
+      <w:proofErr w:type="spellStart"/>
+      <w:r>
+        <w:rPr>
+          <w:rFonts w:ascii="Times New Roman" w:hAnsi="Times New Roman" w:cs="Times New Roman"/>
+          <w:sz w:val="24"/>
+          <w:szCs w:val="24"/>
+        </w:rPr>
+        <w:lastRenderedPageBreak/>
+        <w:t>PaletteCouleurs</w:t>
+      </w:r>
+      <w:proofErr w:type="spellEnd"/>
+    </w:p>
+    <w:p/>
+    <w:p>
+      <w:pPr>
+        <w:rPr>
+          <w:rFonts w:ascii="Times New Roman" w:hAnsi="Times New Roman" w:cs="Times New Roman"/>
+          <w:sz w:val="24"/>
+          <w:szCs w:val="24"/>
+        </w:rPr>
+      </w:pPr>
+      <w:r>
+        <w:rPr>
+          <w:rFonts w:ascii="Times New Roman" w:hAnsi="Times New Roman" w:cs="Times New Roman"/>
+          <w:sz w:val="24"/>
+          <w:szCs w:val="24"/>
+        </w:rPr>
+        <w:tab/>
+        <w:t xml:space="preserve">La classe </w:t>
+      </w:r>
+      <w:proofErr w:type="spellStart"/>
+      <w:r>
+        <w:rPr>
+          <w:rFonts w:ascii="Times New Roman" w:hAnsi="Times New Roman" w:cs="Times New Roman"/>
+          <w:sz w:val="24"/>
+          <w:szCs w:val="24"/>
+        </w:rPr>
+        <w:t>PaletteCouleurs</w:t>
+      </w:r>
+      <w:proofErr w:type="spellEnd"/>
+      <w:r>
+        <w:rPr>
+          <w:rFonts w:ascii="Times New Roman" w:hAnsi="Times New Roman" w:cs="Times New Roman"/>
+          <w:sz w:val="24"/>
+          <w:szCs w:val="24"/>
+        </w:rPr>
+        <w:t xml:space="preserve"> hérite de </w:t>
+      </w:r>
+      <w:proofErr w:type="spellStart"/>
+      <w:r>
+        <w:rPr>
+          <w:rFonts w:ascii="Times New Roman" w:hAnsi="Times New Roman" w:cs="Times New Roman"/>
+          <w:sz w:val="24"/>
+          <w:szCs w:val="24"/>
+        </w:rPr>
+        <w:t>ScatterViewItem</w:t>
+      </w:r>
+      <w:proofErr w:type="spellEnd"/>
+      <w:r>
+        <w:rPr>
+          <w:rFonts w:ascii="Times New Roman" w:hAnsi="Times New Roman" w:cs="Times New Roman"/>
+          <w:sz w:val="24"/>
+          <w:szCs w:val="24"/>
+        </w:rPr>
+        <w:t xml:space="preserve"> et est utilisée dans le </w:t>
+      </w:r>
+      <w:proofErr w:type="spellStart"/>
+      <w:r>
+        <w:rPr>
+          <w:rFonts w:ascii="Times New Roman" w:hAnsi="Times New Roman" w:cs="Times New Roman"/>
+          <w:sz w:val="24"/>
+          <w:szCs w:val="24"/>
+        </w:rPr>
+        <w:t>NodeText</w:t>
+      </w:r>
+      <w:proofErr w:type="spellEnd"/>
+      <w:r>
+        <w:rPr>
+          <w:rFonts w:ascii="Times New Roman" w:hAnsi="Times New Roman" w:cs="Times New Roman"/>
+          <w:sz w:val="24"/>
+          <w:szCs w:val="24"/>
+        </w:rPr>
+        <w:t xml:space="preserve">. Cette classe permet l’affichage de la palette de couleurs qui modifie la couleur du </w:t>
+      </w:r>
+      <w:proofErr w:type="spellStart"/>
+      <w:r>
+        <w:rPr>
+          <w:rFonts w:ascii="Times New Roman" w:hAnsi="Times New Roman" w:cs="Times New Roman"/>
+          <w:sz w:val="24"/>
+          <w:szCs w:val="24"/>
+        </w:rPr>
+        <w:t>NodeText</w:t>
+      </w:r>
+      <w:proofErr w:type="spellEnd"/>
+      <w:r>
+        <w:rPr>
+          <w:rFonts w:ascii="Times New Roman" w:hAnsi="Times New Roman" w:cs="Times New Roman"/>
+          <w:sz w:val="24"/>
+          <w:szCs w:val="24"/>
+        </w:rPr>
+        <w:t xml:space="preserve"> ainsi que de sa police.</w:t>
+      </w:r>
+    </w:p>
+    <w:p>
+      <w:pPr>
+        <w:rPr>
+          <w:rFonts w:ascii="Times New Roman" w:hAnsi="Times New Roman" w:cs="Times New Roman"/>
+          <w:sz w:val="24"/>
+          <w:szCs w:val="24"/>
+        </w:rPr>
+      </w:pPr>
+      <w:r>
+        <w:rPr>
+          <w:rFonts w:ascii="Times New Roman" w:hAnsi="Times New Roman" w:cs="Times New Roman"/>
+          <w:sz w:val="24"/>
+          <w:szCs w:val="24"/>
+        </w:rPr>
+        <w:tab/>
+        <w:t>Le XAML contient la taille de la palette et une grille de cases de couleurs chacune associée à un nom, ainsi que deux boutons : l’un pour valider la modification de couleur et l’autre pour annuler le changement.</w:t>
+      </w:r>
+    </w:p>
+    <w:p>
+      <w:pPr>
+        <w:rPr>
+          <w:rFonts w:ascii="Times New Roman" w:hAnsi="Times New Roman" w:cs="Times New Roman"/>
+          <w:sz w:val="24"/>
+          <w:szCs w:val="24"/>
+        </w:rPr>
+      </w:pPr>
+      <w:r>
+        <w:rPr>
+          <w:rFonts w:ascii="Times New Roman" w:hAnsi="Times New Roman" w:cs="Times New Roman"/>
+          <w:sz w:val="24"/>
+          <w:szCs w:val="24"/>
+        </w:rPr>
+        <w:tab/>
+        <w:t xml:space="preserve">Le code en C# décrit les fonctions s’appliquant sur cette palette de couleurs, c’est-à-dire l’action qui se produit lors de l’appui sur chaque case de couleur ou sur les autres boutons de la palette ainsi que la définition des couleurs de base ou courante (modifiée) du </w:t>
+      </w:r>
+      <w:proofErr w:type="spellStart"/>
+      <w:r>
+        <w:rPr>
+          <w:rFonts w:ascii="Times New Roman" w:hAnsi="Times New Roman" w:cs="Times New Roman"/>
+          <w:sz w:val="24"/>
+          <w:szCs w:val="24"/>
+        </w:rPr>
+        <w:t>node</w:t>
+      </w:r>
+      <w:proofErr w:type="spellEnd"/>
+      <w:r>
+        <w:rPr>
+          <w:rFonts w:ascii="Times New Roman" w:hAnsi="Times New Roman" w:cs="Times New Roman"/>
+          <w:sz w:val="24"/>
+          <w:szCs w:val="24"/>
+        </w:rPr>
+        <w:t xml:space="preserve"> concerné.</w:t>
+      </w:r>
+    </w:p>
+    <w:p>
+      <w:pPr>
+        <w:rPr>
+          <w:rFonts w:ascii="Times New Roman" w:hAnsi="Times New Roman" w:cs="Times New Roman"/>
+          <w:sz w:val="24"/>
+          <w:szCs w:val="24"/>
+        </w:rPr>
+      </w:pPr>
+    </w:p>
+    <w:p>
+      <w:pPr>
+        <w:pStyle w:val="Titre3"/>
+        <w:numPr>
+          <w:ilvl w:val="2"/>
+          <w:numId w:val="14"/>
+        </w:numPr>
+        <w:rPr>
+          <w:rFonts w:ascii="Times New Roman" w:hAnsi="Times New Roman" w:cs="Times New Roman"/>
+          <w:sz w:val="24"/>
+          <w:szCs w:val="24"/>
+        </w:rPr>
+      </w:pPr>
+      <w:proofErr w:type="spellStart"/>
+      <w:r>
+        <w:rPr>
+          <w:rFonts w:ascii="Times New Roman" w:hAnsi="Times New Roman" w:cs="Times New Roman"/>
+          <w:sz w:val="24"/>
+          <w:szCs w:val="24"/>
+        </w:rPr>
+        <w:t>LoadCircle</w:t>
+      </w:r>
+      <w:proofErr w:type="spellEnd"/>
+    </w:p>
+    <w:p/>
+    <w:p>
+      <w:pPr>
+        <w:rPr>
+          <w:rFonts w:ascii="Times New Roman" w:hAnsi="Times New Roman" w:cs="Times New Roman"/>
+          <w:sz w:val="24"/>
+          <w:szCs w:val="24"/>
+        </w:rPr>
+      </w:pPr>
+      <w:r>
+        <w:rPr>
+          <w:rFonts w:ascii="Times New Roman" w:hAnsi="Times New Roman" w:cs="Times New Roman"/>
+          <w:sz w:val="24"/>
+          <w:szCs w:val="24"/>
+        </w:rPr>
+        <w:tab/>
+        <w:t xml:space="preserve">La classe </w:t>
+      </w:r>
+      <w:proofErr w:type="spellStart"/>
+      <w:r>
+        <w:rPr>
+          <w:rFonts w:ascii="Times New Roman" w:hAnsi="Times New Roman" w:cs="Times New Roman"/>
+          <w:sz w:val="24"/>
+          <w:szCs w:val="24"/>
+        </w:rPr>
+        <w:t>LoadCircle</w:t>
+      </w:r>
+      <w:proofErr w:type="spellEnd"/>
+      <w:r>
+        <w:rPr>
+          <w:rFonts w:ascii="Times New Roman" w:hAnsi="Times New Roman" w:cs="Times New Roman"/>
+          <w:sz w:val="24"/>
+          <w:szCs w:val="24"/>
+        </w:rPr>
+        <w:t xml:space="preserve"> concerne le cercle de chargement qui apparait lors de l’appui du doigt d’un utilisateur sur un endroit vide du document. Ce cercle symbolise le temps durant le doigt doit rester enfoncé pour permettre l’apparition du menu de création des </w:t>
+      </w:r>
+      <w:proofErr w:type="spellStart"/>
+      <w:r>
+        <w:rPr>
+          <w:rFonts w:ascii="Times New Roman" w:hAnsi="Times New Roman" w:cs="Times New Roman"/>
+          <w:sz w:val="24"/>
+          <w:szCs w:val="24"/>
+        </w:rPr>
+        <w:t>nodes</w:t>
+      </w:r>
+      <w:proofErr w:type="spellEnd"/>
+      <w:r>
+        <w:rPr>
+          <w:rFonts w:ascii="Times New Roman" w:hAnsi="Times New Roman" w:cs="Times New Roman"/>
+          <w:sz w:val="24"/>
+          <w:szCs w:val="24"/>
+        </w:rPr>
+        <w:t xml:space="preserve">. Cette classe hérite aussi de </w:t>
+      </w:r>
+      <w:proofErr w:type="spellStart"/>
+      <w:r>
+        <w:rPr>
+          <w:rFonts w:ascii="Times New Roman" w:hAnsi="Times New Roman" w:cs="Times New Roman"/>
+          <w:sz w:val="24"/>
+          <w:szCs w:val="24"/>
+        </w:rPr>
+        <w:t>ScatterViewItem</w:t>
+      </w:r>
+      <w:proofErr w:type="spellEnd"/>
+      <w:r>
+        <w:rPr>
+          <w:rFonts w:ascii="Times New Roman" w:hAnsi="Times New Roman" w:cs="Times New Roman"/>
+          <w:sz w:val="24"/>
+          <w:szCs w:val="24"/>
+        </w:rPr>
+        <w:t>.</w:t>
+      </w:r>
+    </w:p>
+    <w:p>
+      <w:pPr>
+        <w:rPr>
+          <w:rFonts w:ascii="Times New Roman" w:hAnsi="Times New Roman" w:cs="Times New Roman"/>
+          <w:sz w:val="24"/>
+          <w:szCs w:val="24"/>
+        </w:rPr>
+      </w:pPr>
+      <w:r>
+        <w:rPr>
+          <w:rFonts w:ascii="Times New Roman" w:hAnsi="Times New Roman" w:cs="Times New Roman"/>
+          <w:sz w:val="24"/>
+          <w:szCs w:val="24"/>
+        </w:rPr>
+        <w:tab/>
+        <w:t xml:space="preserve">Le XAML décrit un cercle bleu d’opacité qui augmente avec le temps et apparait complètement au bout d’une seconde et demie. Il définit également un fragment de cercle qui fait un tour du cercle bleu dans ce même laps de temps. Ces deux actions sont réglées ici pour débuter une demi-seconde après le début de l’appui. Ainsi, le temps de chargement du menu est de deux secondes, ce qui évite qu’un </w:t>
+      </w:r>
+      <w:proofErr w:type="spellStart"/>
+      <w:r>
+        <w:rPr>
+          <w:rFonts w:ascii="Times New Roman" w:hAnsi="Times New Roman" w:cs="Times New Roman"/>
+          <w:sz w:val="24"/>
+          <w:szCs w:val="24"/>
+        </w:rPr>
+        <w:t>node</w:t>
+      </w:r>
+      <w:proofErr w:type="spellEnd"/>
+      <w:r>
+        <w:rPr>
+          <w:rFonts w:ascii="Times New Roman" w:hAnsi="Times New Roman" w:cs="Times New Roman"/>
+          <w:sz w:val="24"/>
+          <w:szCs w:val="24"/>
+        </w:rPr>
+        <w:t xml:space="preserve"> n’apparaisse à chaque contact même non intensionnel avec la table.</w:t>
+      </w:r>
+    </w:p>
+    <w:p>
+      <w:pPr>
+        <w:rPr>
+          <w:rFonts w:ascii="Times New Roman" w:hAnsi="Times New Roman" w:cs="Times New Roman"/>
+          <w:sz w:val="24"/>
+          <w:szCs w:val="24"/>
+        </w:rPr>
+      </w:pPr>
+      <w:r>
+        <w:rPr>
+          <w:rFonts w:ascii="Times New Roman" w:hAnsi="Times New Roman" w:cs="Times New Roman"/>
+          <w:sz w:val="24"/>
+          <w:szCs w:val="24"/>
+        </w:rPr>
+        <w:tab/>
+        <w:t xml:space="preserve">Le code en C# créé seulement un constructeur qui permettra l’utilisation du </w:t>
+      </w:r>
+      <w:proofErr w:type="spellStart"/>
+      <w:r>
+        <w:rPr>
+          <w:rFonts w:ascii="Times New Roman" w:hAnsi="Times New Roman" w:cs="Times New Roman"/>
+          <w:sz w:val="24"/>
+          <w:szCs w:val="24"/>
+        </w:rPr>
+        <w:t>LoadCircle</w:t>
+      </w:r>
+      <w:proofErr w:type="spellEnd"/>
+      <w:r>
+        <w:rPr>
+          <w:rFonts w:ascii="Times New Roman" w:hAnsi="Times New Roman" w:cs="Times New Roman"/>
+          <w:sz w:val="24"/>
+          <w:szCs w:val="24"/>
+        </w:rPr>
+        <w:t xml:space="preserve"> dans la classe SurfaceWindow1 et une fonction qui détecte le chargement.</w:t>
+      </w:r>
+    </w:p>
+    <w:p>
+      <w:pPr>
+        <w:rPr>
+          <w:rFonts w:ascii="Times New Roman" w:hAnsi="Times New Roman" w:cs="Times New Roman"/>
+          <w:sz w:val="24"/>
+          <w:szCs w:val="24"/>
+        </w:rPr>
+      </w:pPr>
+      <w:r>
+        <w:rPr>
+          <w:rFonts w:ascii="Times New Roman" w:hAnsi="Times New Roman" w:cs="Times New Roman"/>
+          <w:sz w:val="24"/>
+          <w:szCs w:val="24"/>
+        </w:rPr>
+        <w:br w:type="page"/>
+      </w:r>
+    </w:p>
+    <w:p>
+      <w:pPr>
+        <w:pStyle w:val="Titre3"/>
+        <w:numPr>
+          <w:ilvl w:val="2"/>
+          <w:numId w:val="14"/>
+        </w:numPr>
+        <w:rPr>
+          <w:rFonts w:ascii="Times New Roman" w:hAnsi="Times New Roman" w:cs="Times New Roman"/>
+          <w:sz w:val="24"/>
+          <w:szCs w:val="24"/>
+        </w:rPr>
+      </w:pPr>
+      <w:proofErr w:type="spellStart"/>
+      <w:r>
+        <w:rPr>
+          <w:rFonts w:ascii="Times New Roman" w:hAnsi="Times New Roman" w:cs="Times New Roman"/>
+          <w:sz w:val="24"/>
+          <w:szCs w:val="24"/>
+        </w:rPr>
+        <w:lastRenderedPageBreak/>
+        <w:t>Menu</w:t>
+      </w:r>
+      <w:r>
+        <w:rPr>
+          <w:rFonts w:ascii="Times New Roman" w:hAnsi="Times New Roman" w:cs="Times New Roman"/>
+          <w:sz w:val="24"/>
+          <w:szCs w:val="24"/>
+        </w:rPr>
+        <w:t>Creation</w:t>
+      </w:r>
+      <w:proofErr w:type="spellEnd"/>
+    </w:p>
+    <w:p>
+      <w:pPr>
+        <w:rPr>
+          <w:rFonts w:ascii="Times New Roman" w:hAnsi="Times New Roman" w:cs="Times New Roman"/>
+          <w:sz w:val="24"/>
+          <w:szCs w:val="24"/>
+        </w:rPr>
+      </w:pPr>
+    </w:p>
+    <w:p>
+      <w:pPr>
+        <w:rPr>
+          <w:rFonts w:ascii="Times New Roman" w:hAnsi="Times New Roman" w:cs="Times New Roman"/>
+          <w:sz w:val="24"/>
+          <w:szCs w:val="24"/>
+        </w:rPr>
+      </w:pPr>
+      <w:r>
+        <w:rPr>
+          <w:rFonts w:ascii="Times New Roman" w:hAnsi="Times New Roman" w:cs="Times New Roman"/>
+          <w:sz w:val="24"/>
+          <w:szCs w:val="24"/>
+        </w:rPr>
+        <w:tab/>
+        <w:t xml:space="preserve">La classe </w:t>
+      </w:r>
+      <w:proofErr w:type="spellStart"/>
+      <w:r>
+        <w:rPr>
+          <w:rFonts w:ascii="Times New Roman" w:hAnsi="Times New Roman" w:cs="Times New Roman"/>
+          <w:sz w:val="24"/>
+          <w:szCs w:val="24"/>
+        </w:rPr>
+        <w:t>Menu</w:t>
+      </w:r>
+      <w:r>
+        <w:rPr>
+          <w:rFonts w:ascii="Times New Roman" w:hAnsi="Times New Roman" w:cs="Times New Roman"/>
+          <w:sz w:val="24"/>
+          <w:szCs w:val="24"/>
+        </w:rPr>
+        <w:t>Creation</w:t>
+      </w:r>
+      <w:proofErr w:type="spellEnd"/>
+      <w:r>
+        <w:rPr>
+          <w:rFonts w:ascii="Times New Roman" w:hAnsi="Times New Roman" w:cs="Times New Roman"/>
+          <w:sz w:val="24"/>
+          <w:szCs w:val="24"/>
+        </w:rPr>
+        <w:t xml:space="preserve"> hérite de </w:t>
+      </w:r>
+      <w:proofErr w:type="spellStart"/>
+      <w:r>
+        <w:rPr>
+          <w:rFonts w:ascii="Times New Roman" w:hAnsi="Times New Roman" w:cs="Times New Roman"/>
+          <w:sz w:val="24"/>
+          <w:szCs w:val="24"/>
+        </w:rPr>
+        <w:t>ScatterViewItem</w:t>
+      </w:r>
+      <w:proofErr w:type="spellEnd"/>
+      <w:r>
+        <w:rPr>
+          <w:rFonts w:ascii="Times New Roman" w:hAnsi="Times New Roman" w:cs="Times New Roman"/>
+          <w:sz w:val="24"/>
+          <w:szCs w:val="24"/>
+        </w:rPr>
+        <w:t xml:space="preserve">. Cette classe sert à l’affichage et à l’utilisation du menu de création des </w:t>
+      </w:r>
+      <w:proofErr w:type="spellStart"/>
+      <w:r>
+        <w:rPr>
+          <w:rFonts w:ascii="Times New Roman" w:hAnsi="Times New Roman" w:cs="Times New Roman"/>
+          <w:sz w:val="24"/>
+          <w:szCs w:val="24"/>
+        </w:rPr>
+        <w:t>nodes</w:t>
+      </w:r>
+      <w:proofErr w:type="spellEnd"/>
+      <w:r>
+        <w:rPr>
+          <w:rFonts w:ascii="Times New Roman" w:hAnsi="Times New Roman" w:cs="Times New Roman"/>
+          <w:sz w:val="24"/>
+          <w:szCs w:val="24"/>
+        </w:rPr>
+        <w:t>. Cet élément apparait lors d’un appui sur un espace vide de l’écran après la fin du chargement indiqué par le cercle de chargement. Le menu principal reste alors affiché durant un temps défini dans la classe SurfaceWindow1.</w:t>
+      </w:r>
+    </w:p>
+    <w:p>
+      <w:pPr>
+        <w:rPr>
+          <w:rFonts w:ascii="Times New Roman" w:hAnsi="Times New Roman" w:cs="Times New Roman"/>
+          <w:sz w:val="24"/>
+          <w:szCs w:val="24"/>
+        </w:rPr>
+      </w:pPr>
+      <w:r>
+        <w:rPr>
+          <w:rFonts w:ascii="Times New Roman" w:hAnsi="Times New Roman" w:cs="Times New Roman"/>
+          <w:sz w:val="24"/>
+          <w:szCs w:val="24"/>
+        </w:rPr>
+        <w:tab/>
+        <w:t xml:space="preserve">Le fichier XAML contient les caractéristiques graphiques du menu ainsi que les trois boutons : </w:t>
+      </w:r>
+    </w:p>
+    <w:p>
+      <w:pPr>
+        <w:pStyle w:val="Paragraphedeliste"/>
+        <w:numPr>
+          <w:ilvl w:val="0"/>
+          <w:numId w:val="6"/>
+        </w:numPr>
+        <w:rPr>
+          <w:rFonts w:ascii="Times New Roman" w:hAnsi="Times New Roman" w:cs="Times New Roman"/>
+          <w:sz w:val="24"/>
+          <w:szCs w:val="24"/>
+        </w:rPr>
+      </w:pPr>
+      <w:proofErr w:type="spellStart"/>
+      <w:r>
+        <w:rPr>
+          <w:rFonts w:ascii="Times New Roman" w:hAnsi="Times New Roman" w:cs="Times New Roman"/>
+          <w:sz w:val="24"/>
+          <w:szCs w:val="24"/>
+        </w:rPr>
+        <w:t>Text</w:t>
+      </w:r>
+      <w:proofErr w:type="spellEnd"/>
+      <w:r>
+        <w:rPr>
+          <w:rFonts w:ascii="Times New Roman" w:hAnsi="Times New Roman" w:cs="Times New Roman"/>
+          <w:sz w:val="24"/>
+          <w:szCs w:val="24"/>
+        </w:rPr>
+        <w:t xml:space="preserve"> : permet la création d’un </w:t>
+      </w:r>
+      <w:proofErr w:type="spellStart"/>
+      <w:r>
+        <w:rPr>
+          <w:rFonts w:ascii="Times New Roman" w:hAnsi="Times New Roman" w:cs="Times New Roman"/>
+          <w:sz w:val="24"/>
+          <w:szCs w:val="24"/>
+        </w:rPr>
+        <w:t>node</w:t>
+      </w:r>
+      <w:proofErr w:type="spellEnd"/>
+      <w:r>
+        <w:rPr>
+          <w:rFonts w:ascii="Times New Roman" w:hAnsi="Times New Roman" w:cs="Times New Roman"/>
+          <w:sz w:val="24"/>
+          <w:szCs w:val="24"/>
+        </w:rPr>
+        <w:t xml:space="preserve"> de type TEXT</w:t>
+      </w:r>
+    </w:p>
+    <w:p>
+      <w:pPr>
+        <w:pStyle w:val="Paragraphedeliste"/>
+        <w:numPr>
+          <w:ilvl w:val="0"/>
+          <w:numId w:val="6"/>
+        </w:numPr>
+        <w:rPr>
+          <w:rFonts w:ascii="Times New Roman" w:hAnsi="Times New Roman" w:cs="Times New Roman"/>
+          <w:sz w:val="24"/>
+          <w:szCs w:val="24"/>
+        </w:rPr>
+      </w:pPr>
+      <w:r>
+        <w:rPr>
+          <w:rFonts w:ascii="Times New Roman" w:hAnsi="Times New Roman" w:cs="Times New Roman"/>
+          <w:sz w:val="24"/>
+          <w:szCs w:val="24"/>
+        </w:rPr>
+        <w:t xml:space="preserve">Image : permet la création d’un </w:t>
+      </w:r>
+      <w:proofErr w:type="spellStart"/>
+      <w:r>
+        <w:rPr>
+          <w:rFonts w:ascii="Times New Roman" w:hAnsi="Times New Roman" w:cs="Times New Roman"/>
+          <w:sz w:val="24"/>
+          <w:szCs w:val="24"/>
+        </w:rPr>
+        <w:t>node</w:t>
+      </w:r>
+      <w:proofErr w:type="spellEnd"/>
+      <w:r>
+        <w:rPr>
+          <w:rFonts w:ascii="Times New Roman" w:hAnsi="Times New Roman" w:cs="Times New Roman"/>
+          <w:sz w:val="24"/>
+          <w:szCs w:val="24"/>
+        </w:rPr>
+        <w:t xml:space="preserve"> de type IMAGE</w:t>
+      </w:r>
+    </w:p>
+    <w:p>
+      <w:pPr>
+        <w:pStyle w:val="Paragraphedeliste"/>
+        <w:numPr>
+          <w:ilvl w:val="0"/>
+          <w:numId w:val="6"/>
+        </w:numPr>
+        <w:rPr>
+          <w:rFonts w:ascii="Times New Roman" w:hAnsi="Times New Roman" w:cs="Times New Roman"/>
+          <w:sz w:val="24"/>
+          <w:szCs w:val="24"/>
+        </w:rPr>
+      </w:pPr>
+      <w:r>
+        <w:rPr>
+          <w:rFonts w:ascii="Times New Roman" w:hAnsi="Times New Roman" w:cs="Times New Roman"/>
+          <w:sz w:val="24"/>
+          <w:szCs w:val="24"/>
+        </w:rPr>
+        <w:t xml:space="preserve">X : ferme le menu de création et annule l’apparition d’un nouveau </w:t>
+      </w:r>
+      <w:proofErr w:type="spellStart"/>
+      <w:r>
+        <w:rPr>
+          <w:rFonts w:ascii="Times New Roman" w:hAnsi="Times New Roman" w:cs="Times New Roman"/>
+          <w:sz w:val="24"/>
+          <w:szCs w:val="24"/>
+        </w:rPr>
+        <w:t>node</w:t>
+      </w:r>
+      <w:proofErr w:type="spellEnd"/>
+    </w:p>
+    <w:p>
+      <w:pPr>
+        <w:rPr>
+          <w:rFonts w:ascii="Times New Roman" w:hAnsi="Times New Roman" w:cs="Times New Roman"/>
+          <w:sz w:val="24"/>
+          <w:szCs w:val="24"/>
+        </w:rPr>
+      </w:pPr>
+      <w:r>
+        <w:rPr>
+          <w:rFonts w:ascii="Times New Roman" w:hAnsi="Times New Roman" w:cs="Times New Roman"/>
+          <w:sz w:val="24"/>
+          <w:szCs w:val="24"/>
+        </w:rPr>
+        <w:tab/>
+      </w:r>
+      <w:r>
+        <w:rPr>
+          <w:rFonts w:ascii="Times New Roman" w:hAnsi="Times New Roman" w:cs="Times New Roman"/>
+          <w:sz w:val="24"/>
+          <w:szCs w:val="24"/>
+        </w:rPr>
+        <w:t xml:space="preserve"> </w:t>
+      </w:r>
+      <w:r>
+        <w:rPr>
+          <w:rFonts w:ascii="Times New Roman" w:hAnsi="Times New Roman" w:cs="Times New Roman"/>
+          <w:sz w:val="24"/>
+          <w:szCs w:val="24"/>
+        </w:rPr>
+        <w:t>Le fichier C# contient les fonctions liées à chacun des boutons créés dans le XAML qui permettront l’utilisation du menu de création gérée par la classe SurfaceWindow1.</w:t>
+      </w:r>
+    </w:p>
+    <w:p>
+      <w:pPr>
+        <w:rPr>
+          <w:rFonts w:ascii="Times New Roman" w:hAnsi="Times New Roman" w:cs="Times New Roman"/>
+          <w:sz w:val="24"/>
+          <w:szCs w:val="24"/>
+        </w:rPr>
+      </w:pPr>
+    </w:p>
+    <w:p>
+      <w:pPr>
+        <w:pStyle w:val="Titre3"/>
+        <w:numPr>
+          <w:ilvl w:val="2"/>
+          <w:numId w:val="14"/>
+        </w:numPr>
+        <w:rPr>
+          <w:rFonts w:ascii="Times New Roman" w:hAnsi="Times New Roman" w:cs="Times New Roman"/>
+          <w:sz w:val="24"/>
+          <w:szCs w:val="24"/>
+        </w:rPr>
+      </w:pPr>
+      <w:proofErr w:type="spellStart"/>
+      <w:r>
+        <w:rPr>
+          <w:rFonts w:ascii="Times New Roman" w:hAnsi="Times New Roman" w:cs="Times New Roman"/>
+          <w:sz w:val="24"/>
+          <w:szCs w:val="24"/>
+        </w:rPr>
+        <w:t>MenuPrincipal</w:t>
+      </w:r>
+      <w:proofErr w:type="spellEnd"/>
+    </w:p>
+    <w:p>
+      <w:pPr>
+        <w:rPr>
+          <w:rFonts w:ascii="Times New Roman" w:hAnsi="Times New Roman" w:cs="Times New Roman"/>
+          <w:sz w:val="24"/>
+          <w:szCs w:val="24"/>
+        </w:rPr>
+      </w:pPr>
+    </w:p>
+    <w:p>
+      <w:pPr>
+        <w:rPr>
+          <w:rFonts w:ascii="Times New Roman" w:hAnsi="Times New Roman" w:cs="Times New Roman"/>
+          <w:sz w:val="24"/>
+          <w:szCs w:val="24"/>
+        </w:rPr>
+      </w:pPr>
+      <w:r>
+        <w:rPr>
+          <w:rFonts w:ascii="Times New Roman" w:hAnsi="Times New Roman" w:cs="Times New Roman"/>
+          <w:sz w:val="24"/>
+          <w:szCs w:val="24"/>
+        </w:rPr>
+        <w:tab/>
+        <w:t xml:space="preserve">La classe </w:t>
+      </w:r>
+      <w:proofErr w:type="spellStart"/>
+      <w:r>
+        <w:rPr>
+          <w:rFonts w:ascii="Times New Roman" w:hAnsi="Times New Roman" w:cs="Times New Roman"/>
+          <w:sz w:val="24"/>
+          <w:szCs w:val="24"/>
+        </w:rPr>
+        <w:t>MenuPrincipal</w:t>
+      </w:r>
+      <w:proofErr w:type="spellEnd"/>
+      <w:r>
+        <w:rPr>
+          <w:rFonts w:ascii="Times New Roman" w:hAnsi="Times New Roman" w:cs="Times New Roman"/>
+          <w:sz w:val="24"/>
+          <w:szCs w:val="24"/>
+        </w:rPr>
+        <w:t xml:space="preserve"> hérite de </w:t>
+      </w:r>
+      <w:proofErr w:type="spellStart"/>
+      <w:r>
+        <w:rPr>
+          <w:rFonts w:ascii="Times New Roman" w:hAnsi="Times New Roman" w:cs="Times New Roman"/>
+          <w:sz w:val="24"/>
+          <w:szCs w:val="24"/>
+        </w:rPr>
+        <w:t>ScatterViewItem</w:t>
+      </w:r>
+      <w:proofErr w:type="spellEnd"/>
+      <w:r>
+        <w:rPr>
+          <w:rFonts w:ascii="Times New Roman" w:hAnsi="Times New Roman" w:cs="Times New Roman"/>
+          <w:sz w:val="24"/>
+          <w:szCs w:val="24"/>
+        </w:rPr>
+        <w:t xml:space="preserve">. Elle gère la création et les caractéristiques du menu principal ou menu de sauvegarde. Ce menu apparait à l’appui d’un tag sur l’écran et permet alors la création d’une nouvelle sauvegarde, la sauvegarde ou l’ouverture d’un fichier existant. Les sauvegardes conservent les </w:t>
+      </w:r>
+      <w:proofErr w:type="spellStart"/>
+      <w:r>
+        <w:rPr>
+          <w:rFonts w:ascii="Times New Roman" w:hAnsi="Times New Roman" w:cs="Times New Roman"/>
+          <w:sz w:val="24"/>
+          <w:szCs w:val="24"/>
+        </w:rPr>
+        <w:t>nodes</w:t>
+      </w:r>
+      <w:proofErr w:type="spellEnd"/>
+      <w:r>
+        <w:rPr>
+          <w:rFonts w:ascii="Times New Roman" w:hAnsi="Times New Roman" w:cs="Times New Roman"/>
+          <w:sz w:val="24"/>
+          <w:szCs w:val="24"/>
+        </w:rPr>
+        <w:t xml:space="preserve">, leur contenu et les héritages. Cette classe est utilisée par la classe SurfaceWindow1 grâce à son </w:t>
+      </w:r>
+      <w:proofErr w:type="gramStart"/>
+      <w:r>
+        <w:rPr>
+          <w:rFonts w:ascii="Times New Roman" w:hAnsi="Times New Roman" w:cs="Times New Roman"/>
+          <w:sz w:val="24"/>
+          <w:szCs w:val="24"/>
+        </w:rPr>
+        <w:t>constructeur</w:t>
+      </w:r>
+      <w:proofErr w:type="gramEnd"/>
+      <w:r>
+        <w:rPr>
+          <w:rFonts w:ascii="Times New Roman" w:hAnsi="Times New Roman" w:cs="Times New Roman"/>
+          <w:sz w:val="24"/>
+          <w:szCs w:val="24"/>
+        </w:rPr>
+        <w:t xml:space="preserve"> définit dans le fichier C#.</w:t>
+      </w:r>
+    </w:p>
+    <w:p>
+      <w:pPr>
+        <w:rPr>
+          <w:rFonts w:ascii="Times New Roman" w:hAnsi="Times New Roman" w:cs="Times New Roman"/>
+          <w:sz w:val="24"/>
+          <w:szCs w:val="24"/>
+        </w:rPr>
+      </w:pPr>
+      <w:r>
+        <w:rPr>
+          <w:rFonts w:ascii="Times New Roman" w:hAnsi="Times New Roman" w:cs="Times New Roman"/>
+          <w:sz w:val="24"/>
+          <w:szCs w:val="24"/>
+        </w:rPr>
+        <w:tab/>
+        <w:t>Le fichier XAML gère l’apparence graphique et créé les trois boutons du menu de sauvegarde :</w:t>
+      </w:r>
+    </w:p>
+    <w:p>
+      <w:pPr>
+        <w:pStyle w:val="Paragraphedeliste"/>
+        <w:numPr>
+          <w:ilvl w:val="0"/>
+          <w:numId w:val="6"/>
+        </w:numPr>
+        <w:rPr>
+          <w:rFonts w:ascii="Times New Roman" w:hAnsi="Times New Roman" w:cs="Times New Roman"/>
+          <w:sz w:val="24"/>
+          <w:szCs w:val="24"/>
+        </w:rPr>
+      </w:pPr>
+      <w:r>
+        <w:rPr>
+          <w:rFonts w:ascii="Times New Roman" w:hAnsi="Times New Roman" w:cs="Times New Roman"/>
+          <w:sz w:val="24"/>
+          <w:szCs w:val="24"/>
+        </w:rPr>
+        <w:t>Save as : permet de créer une nouvelle sauvegarde du document courant dont on peut spécifier le nom à l’aide d’un clavier virtuel qui apparait.</w:t>
+      </w:r>
+    </w:p>
+    <w:p>
+      <w:pPr>
+        <w:pStyle w:val="Paragraphedeliste"/>
+        <w:numPr>
+          <w:ilvl w:val="0"/>
+          <w:numId w:val="6"/>
+        </w:numPr>
+        <w:rPr>
+          <w:rFonts w:ascii="Times New Roman" w:hAnsi="Times New Roman" w:cs="Times New Roman"/>
+          <w:sz w:val="24"/>
+          <w:szCs w:val="24"/>
+        </w:rPr>
+      </w:pPr>
+      <w:r>
+        <w:rPr>
+          <w:rFonts w:ascii="Times New Roman" w:hAnsi="Times New Roman" w:cs="Times New Roman"/>
+          <w:sz w:val="24"/>
+          <w:szCs w:val="24"/>
+        </w:rPr>
+        <w:t>Save : permet d’enregistrer le fichier courant sans forcément créer une nouvelle sauvegarde su il existe déjà une sauvegarde de ce document.</w:t>
+      </w:r>
+    </w:p>
+    <w:p>
+      <w:pPr>
+        <w:pStyle w:val="Paragraphedeliste"/>
+        <w:numPr>
+          <w:ilvl w:val="0"/>
+          <w:numId w:val="6"/>
+        </w:numPr>
+        <w:rPr>
+          <w:rFonts w:ascii="Times New Roman" w:hAnsi="Times New Roman" w:cs="Times New Roman"/>
+          <w:sz w:val="24"/>
+          <w:szCs w:val="24"/>
+        </w:rPr>
+      </w:pPr>
+      <w:r>
+        <w:rPr>
+          <w:rFonts w:ascii="Times New Roman" w:hAnsi="Times New Roman" w:cs="Times New Roman"/>
+          <w:sz w:val="24"/>
+          <w:szCs w:val="24"/>
+        </w:rPr>
+        <w:t>Open : permet d’ouvrir un fichier déjà existant pour le consulter ou le modifier.</w:t>
+      </w:r>
+      <w:r>
+        <w:rPr>
+          <w:rFonts w:ascii="Times New Roman" w:hAnsi="Times New Roman" w:cs="Times New Roman"/>
+          <w:sz w:val="24"/>
+          <w:szCs w:val="24"/>
+        </w:rPr>
+        <w:t xml:space="preserve"> </w:t>
+      </w:r>
+    </w:p>
+    <w:p>
+      <w:pPr>
+        <w:rPr>
+          <w:rFonts w:ascii="Times New Roman" w:hAnsi="Times New Roman" w:cs="Times New Roman"/>
+          <w:sz w:val="24"/>
+          <w:szCs w:val="24"/>
+        </w:rPr>
+      </w:pPr>
+      <w:r>
+        <w:rPr>
+          <w:rFonts w:ascii="Times New Roman" w:hAnsi="Times New Roman" w:cs="Times New Roman"/>
+          <w:sz w:val="24"/>
+          <w:szCs w:val="24"/>
+        </w:rPr>
+        <w:br w:type="page"/>
+      </w:r>
+    </w:p>
+    <w:p>
+      <w:pPr>
+        <w:pStyle w:val="Titre3"/>
+        <w:numPr>
+          <w:ilvl w:val="2"/>
+          <w:numId w:val="14"/>
+        </w:numPr>
+        <w:rPr>
+          <w:rFonts w:ascii="Times New Roman" w:hAnsi="Times New Roman" w:cs="Times New Roman"/>
+          <w:sz w:val="24"/>
+          <w:szCs w:val="24"/>
+        </w:rPr>
+      </w:pPr>
+      <w:proofErr w:type="spellStart"/>
+      <w:r>
+        <w:rPr>
+          <w:rFonts w:ascii="Times New Roman" w:hAnsi="Times New Roman" w:cs="Times New Roman"/>
+          <w:sz w:val="24"/>
+          <w:szCs w:val="24"/>
+        </w:rPr>
+        <w:lastRenderedPageBreak/>
+        <w:t>ListeSauvegarde</w:t>
+      </w:r>
+      <w:proofErr w:type="spellEnd"/>
+    </w:p>
+    <w:p>
+      <w:pPr>
+        <w:rPr>
+          <w:rFonts w:ascii="Times New Roman" w:hAnsi="Times New Roman" w:cs="Times New Roman"/>
+          <w:sz w:val="24"/>
+          <w:szCs w:val="24"/>
+        </w:rPr>
+      </w:pPr>
+    </w:p>
+    <w:p>
+      <w:pPr>
+        <w:rPr>
+          <w:rFonts w:ascii="Times New Roman" w:hAnsi="Times New Roman" w:cs="Times New Roman"/>
+          <w:sz w:val="24"/>
+          <w:szCs w:val="24"/>
+        </w:rPr>
+      </w:pPr>
+      <w:r>
+        <w:rPr>
+          <w:rFonts w:ascii="Times New Roman" w:hAnsi="Times New Roman" w:cs="Times New Roman"/>
+          <w:sz w:val="24"/>
+          <w:szCs w:val="24"/>
+        </w:rPr>
+        <w:tab/>
+        <w:t xml:space="preserve">La classe </w:t>
+      </w:r>
+      <w:proofErr w:type="spellStart"/>
+      <w:r>
+        <w:rPr>
+          <w:rFonts w:ascii="Times New Roman" w:hAnsi="Times New Roman" w:cs="Times New Roman"/>
+          <w:sz w:val="24"/>
+          <w:szCs w:val="24"/>
+        </w:rPr>
+        <w:t>ListeSauvegarde</w:t>
+      </w:r>
+      <w:proofErr w:type="spellEnd"/>
+      <w:r>
+        <w:rPr>
+          <w:rFonts w:ascii="Times New Roman" w:hAnsi="Times New Roman" w:cs="Times New Roman"/>
+          <w:sz w:val="24"/>
+          <w:szCs w:val="24"/>
+        </w:rPr>
+        <w:t xml:space="preserve"> gère la liste de documents déjà enregistrés que l’on peut charger depuis le programme. Elle hérite de </w:t>
+      </w:r>
+      <w:proofErr w:type="spellStart"/>
+      <w:r>
+        <w:rPr>
+          <w:rFonts w:ascii="Times New Roman" w:hAnsi="Times New Roman" w:cs="Times New Roman"/>
+          <w:sz w:val="24"/>
+          <w:szCs w:val="24"/>
+        </w:rPr>
+        <w:t>ScatterViewItem</w:t>
+      </w:r>
+      <w:proofErr w:type="spellEnd"/>
+      <w:r>
+        <w:rPr>
+          <w:rFonts w:ascii="Times New Roman" w:hAnsi="Times New Roman" w:cs="Times New Roman"/>
+          <w:sz w:val="24"/>
+          <w:szCs w:val="24"/>
+        </w:rPr>
+        <w:t xml:space="preserve"> et apparaît lorsque l’utilisateur appuie sur le bouton « Open » du menu principal.</w:t>
+      </w:r>
+    </w:p>
+    <w:p>
+      <w:pPr>
+        <w:rPr>
+          <w:rFonts w:ascii="Times New Roman" w:hAnsi="Times New Roman" w:cs="Times New Roman"/>
+          <w:sz w:val="24"/>
+          <w:szCs w:val="24"/>
+        </w:rPr>
+      </w:pPr>
+      <w:r>
+        <w:rPr>
+          <w:rFonts w:ascii="Times New Roman" w:hAnsi="Times New Roman" w:cs="Times New Roman"/>
+          <w:sz w:val="24"/>
+          <w:szCs w:val="24"/>
+        </w:rPr>
+        <w:tab/>
+        <w:t>Le fichier XAML contient l’affichage de la liste de documents enregistrés présents dans le dossier du projet. L’affichage est divisé en deux parties. En haut, il y a une partie qui permettra l’affichage des noms des fichiers enregistrés qui seront chargés en cas d’appui d’un utilisateur sur leur nom. En dessous, il y a un bouton « annuler » qui permet de ne pas charger de document existant et de rester sur le document courant.</w:t>
+      </w:r>
+    </w:p>
+    <w:p>
+      <w:pPr>
+        <w:rPr>
+          <w:rFonts w:ascii="Times New Roman" w:hAnsi="Times New Roman" w:cs="Times New Roman"/>
+          <w:sz w:val="24"/>
+          <w:szCs w:val="24"/>
+        </w:rPr>
+      </w:pPr>
+      <w:r>
+        <w:rPr>
+          <w:rFonts w:ascii="Times New Roman" w:hAnsi="Times New Roman" w:cs="Times New Roman"/>
+          <w:sz w:val="24"/>
+          <w:szCs w:val="24"/>
+        </w:rPr>
+        <w:tab/>
+        <w:t>Le code en C# contient les fonctions permettant l’acquisition des noms des fichiers sauvegardés existant dans le dossier, la création d’une liste et son affichage dans la partie destinée à cet effet. Il gère aussi les actions du programme en cas d’appui sur le bouton annuler et reçoit le nom du fichier que l’utilisateur a sélectionné et qui sera chargé dans la classe SurfaceWindow1.</w:t>
+      </w:r>
+    </w:p>
+    <w:p>
+      <w:pPr>
+        <w:rPr>
+          <w:rFonts w:ascii="Times New Roman" w:hAnsi="Times New Roman" w:cs="Times New Roman"/>
+          <w:sz w:val="24"/>
+          <w:szCs w:val="24"/>
+        </w:rPr>
+      </w:pPr>
+    </w:p>
+    <w:p>
+      <w:pPr>
+        <w:pStyle w:val="Titre3"/>
+        <w:numPr>
+          <w:ilvl w:val="2"/>
+          <w:numId w:val="14"/>
+        </w:numPr>
+        <w:rPr>
+          <w:rFonts w:ascii="Times New Roman" w:hAnsi="Times New Roman" w:cs="Times New Roman"/>
+          <w:sz w:val="24"/>
+          <w:szCs w:val="24"/>
+        </w:rPr>
+      </w:pPr>
+      <w:proofErr w:type="spellStart"/>
+      <w:r>
+        <w:rPr>
+          <w:rFonts w:ascii="Times New Roman" w:hAnsi="Times New Roman" w:cs="Times New Roman"/>
+          <w:sz w:val="24"/>
+          <w:szCs w:val="24"/>
+        </w:rPr>
+        <w:t>ListeImage</w:t>
+      </w:r>
+      <w:proofErr w:type="spellEnd"/>
+    </w:p>
+    <w:p>
+      <w:pPr>
+        <w:rPr>
+          <w:rFonts w:ascii="Times New Roman" w:hAnsi="Times New Roman" w:cs="Times New Roman"/>
+          <w:sz w:val="24"/>
+          <w:szCs w:val="24"/>
+        </w:rPr>
+      </w:pPr>
+    </w:p>
+    <w:p>
+      <w:pPr>
+        <w:rPr>
+          <w:rFonts w:ascii="Times New Roman" w:hAnsi="Times New Roman" w:cs="Times New Roman"/>
+          <w:sz w:val="24"/>
+          <w:szCs w:val="24"/>
+        </w:rPr>
+      </w:pPr>
+      <w:r>
+        <w:rPr>
+          <w:rFonts w:ascii="Times New Roman" w:hAnsi="Times New Roman" w:cs="Times New Roman"/>
+          <w:sz w:val="24"/>
+          <w:szCs w:val="24"/>
+        </w:rPr>
+        <w:tab/>
+        <w:t xml:space="preserve">La classe </w:t>
+      </w:r>
+      <w:proofErr w:type="spellStart"/>
+      <w:r>
+        <w:rPr>
+          <w:rFonts w:ascii="Times New Roman" w:hAnsi="Times New Roman" w:cs="Times New Roman"/>
+          <w:sz w:val="24"/>
+          <w:szCs w:val="24"/>
+        </w:rPr>
+        <w:t>ListeImage</w:t>
+      </w:r>
+      <w:proofErr w:type="spellEnd"/>
+      <w:r>
+        <w:rPr>
+          <w:rFonts w:ascii="Times New Roman" w:hAnsi="Times New Roman" w:cs="Times New Roman"/>
+          <w:sz w:val="24"/>
+          <w:szCs w:val="24"/>
+        </w:rPr>
+        <w:t xml:space="preserve"> </w:t>
+      </w:r>
+      <w:r>
+        <w:rPr>
+          <w:rFonts w:ascii="Times New Roman" w:hAnsi="Times New Roman" w:cs="Times New Roman"/>
+          <w:sz w:val="24"/>
+          <w:szCs w:val="24"/>
+        </w:rPr>
+        <w:t xml:space="preserve">hérite de </w:t>
+      </w:r>
+      <w:proofErr w:type="spellStart"/>
+      <w:r>
+        <w:rPr>
+          <w:rFonts w:ascii="Times New Roman" w:hAnsi="Times New Roman" w:cs="Times New Roman"/>
+          <w:sz w:val="24"/>
+          <w:szCs w:val="24"/>
+        </w:rPr>
+        <w:t>ScatterViewItem</w:t>
+      </w:r>
+      <w:proofErr w:type="spellEnd"/>
+      <w:r>
+        <w:rPr>
+          <w:rFonts w:ascii="Times New Roman" w:hAnsi="Times New Roman" w:cs="Times New Roman"/>
+          <w:sz w:val="24"/>
+          <w:szCs w:val="24"/>
+        </w:rPr>
+        <w:t xml:space="preserve">. Elle gère la liste des images accessibles depuis le programme et contenues dans un dossier spécifique. Cet élément apparait lorsque l’on appui sur « Image </w:t>
+      </w:r>
+      <w:proofErr w:type="spellStart"/>
+      <w:r>
+        <w:rPr>
+          <w:rFonts w:ascii="Times New Roman" w:hAnsi="Times New Roman" w:cs="Times New Roman"/>
+          <w:sz w:val="24"/>
+          <w:szCs w:val="24"/>
+        </w:rPr>
+        <w:t>Choice</w:t>
+      </w:r>
+      <w:proofErr w:type="spellEnd"/>
+      <w:r>
+        <w:rPr>
+          <w:rFonts w:ascii="Times New Roman" w:hAnsi="Times New Roman" w:cs="Times New Roman"/>
+          <w:sz w:val="24"/>
+          <w:szCs w:val="24"/>
+        </w:rPr>
+        <w:t xml:space="preserve"> » dans le menu d’un </w:t>
+      </w:r>
+      <w:proofErr w:type="spellStart"/>
+      <w:r>
+        <w:rPr>
+          <w:rFonts w:ascii="Times New Roman" w:hAnsi="Times New Roman" w:cs="Times New Roman"/>
+          <w:sz w:val="24"/>
+          <w:szCs w:val="24"/>
+        </w:rPr>
+        <w:t>node</w:t>
+      </w:r>
+      <w:proofErr w:type="spellEnd"/>
+      <w:r>
+        <w:rPr>
+          <w:rFonts w:ascii="Times New Roman" w:hAnsi="Times New Roman" w:cs="Times New Roman"/>
+          <w:sz w:val="24"/>
+          <w:szCs w:val="24"/>
+        </w:rPr>
+        <w:t xml:space="preserve"> de type « Image ». Cette classe permet à l’utilisateur de sélectionner une image qui sera affichée dans le </w:t>
+      </w:r>
+      <w:proofErr w:type="spellStart"/>
+      <w:r>
+        <w:rPr>
+          <w:rFonts w:ascii="Times New Roman" w:hAnsi="Times New Roman" w:cs="Times New Roman"/>
+          <w:sz w:val="24"/>
+          <w:szCs w:val="24"/>
+        </w:rPr>
+        <w:t>NodeImage</w:t>
+      </w:r>
+      <w:proofErr w:type="spellEnd"/>
+      <w:r>
+        <w:rPr>
+          <w:rFonts w:ascii="Times New Roman" w:hAnsi="Times New Roman" w:cs="Times New Roman"/>
+          <w:sz w:val="24"/>
+          <w:szCs w:val="24"/>
+        </w:rPr>
+        <w:t xml:space="preserve">. </w:t>
+      </w:r>
+    </w:p>
+    <w:p>
+      <w:pPr>
+        <w:rPr>
+          <w:rFonts w:ascii="Times New Roman" w:hAnsi="Times New Roman" w:cs="Times New Roman"/>
+          <w:sz w:val="24"/>
+          <w:szCs w:val="24"/>
+        </w:rPr>
+      </w:pPr>
+      <w:r>
+        <w:rPr>
+          <w:rFonts w:ascii="Times New Roman" w:hAnsi="Times New Roman" w:cs="Times New Roman"/>
+          <w:sz w:val="24"/>
+          <w:szCs w:val="24"/>
+        </w:rPr>
+        <w:tab/>
+        <w:t xml:space="preserve">Le code XAML contient la taille et les autres aspects graphiques du </w:t>
+      </w:r>
+      <w:proofErr w:type="spellStart"/>
+      <w:r>
+        <w:rPr>
+          <w:rFonts w:ascii="Times New Roman" w:hAnsi="Times New Roman" w:cs="Times New Roman"/>
+          <w:sz w:val="24"/>
+          <w:szCs w:val="24"/>
+        </w:rPr>
+        <w:t>ListeImage</w:t>
+      </w:r>
+      <w:proofErr w:type="spellEnd"/>
+      <w:r>
+        <w:rPr>
+          <w:rFonts w:ascii="Times New Roman" w:hAnsi="Times New Roman" w:cs="Times New Roman"/>
+          <w:sz w:val="24"/>
+          <w:szCs w:val="24"/>
+        </w:rPr>
+        <w:t xml:space="preserve">. Il définit un espace où sera affichée une liste verticale des images qui pourront être chargées depuis le document courant. </w:t>
+      </w:r>
+    </w:p>
+    <w:p>
+      <w:pPr>
+        <w:rPr>
+          <w:rFonts w:ascii="Times New Roman" w:hAnsi="Times New Roman" w:cs="Times New Roman"/>
+          <w:sz w:val="24"/>
+          <w:szCs w:val="24"/>
+        </w:rPr>
+      </w:pPr>
+      <w:r>
+        <w:rPr>
+          <w:rFonts w:ascii="Times New Roman" w:hAnsi="Times New Roman" w:cs="Times New Roman"/>
+          <w:sz w:val="24"/>
+          <w:szCs w:val="24"/>
+        </w:rPr>
+        <w:tab/>
+        <w:t xml:space="preserve">Le fichier C # gère les fonctions d’initialisation de la liste d’images qui créé une liste à partir des images disponibles dans un dossier donné. Les fonctions vérifient si le fichier ajouté à la liste est bien une image et gèrent l’appui sur la touche d’annulation de l’élément </w:t>
+      </w:r>
+      <w:proofErr w:type="spellStart"/>
+      <w:r>
+        <w:rPr>
+          <w:rFonts w:ascii="Times New Roman" w:hAnsi="Times New Roman" w:cs="Times New Roman"/>
+          <w:sz w:val="24"/>
+          <w:szCs w:val="24"/>
+        </w:rPr>
+        <w:t>ListeImage</w:t>
+      </w:r>
+      <w:proofErr w:type="spellEnd"/>
+      <w:r>
+        <w:rPr>
+          <w:rFonts w:ascii="Times New Roman" w:hAnsi="Times New Roman" w:cs="Times New Roman"/>
+          <w:sz w:val="24"/>
+          <w:szCs w:val="24"/>
+        </w:rPr>
+        <w:t>.</w:t>
+      </w:r>
+    </w:p>
+    <w:p>
+      <w:pPr>
+        <w:rPr>
+          <w:rFonts w:ascii="Times New Roman" w:hAnsi="Times New Roman" w:cs="Times New Roman"/>
+          <w:sz w:val="24"/>
+          <w:szCs w:val="24"/>
+        </w:rPr>
+      </w:pPr>
+      <w:r>
+        <w:rPr>
+          <w:rFonts w:ascii="Times New Roman" w:hAnsi="Times New Roman" w:cs="Times New Roman"/>
+          <w:sz w:val="24"/>
+          <w:szCs w:val="24"/>
+        </w:rPr>
+        <w:br w:type="page"/>
+      </w:r>
+    </w:p>
+    <w:p>
+      <w:pPr>
+        <w:pStyle w:val="Titre3"/>
+        <w:numPr>
+          <w:ilvl w:val="2"/>
+          <w:numId w:val="14"/>
+        </w:numPr>
+        <w:rPr>
+          <w:rFonts w:ascii="Times New Roman" w:hAnsi="Times New Roman" w:cs="Times New Roman"/>
+          <w:sz w:val="24"/>
+          <w:szCs w:val="24"/>
+        </w:rPr>
+      </w:pPr>
+      <w:proofErr w:type="spellStart"/>
+      <w:r>
+        <w:rPr>
+          <w:rFonts w:ascii="Times New Roman" w:hAnsi="Times New Roman" w:cs="Times New Roman"/>
+          <w:sz w:val="24"/>
+          <w:szCs w:val="24"/>
+        </w:rPr>
+        <w:lastRenderedPageBreak/>
+        <w:t>ClavierVirtuel</w:t>
+      </w:r>
+      <w:proofErr w:type="spellEnd"/>
+    </w:p>
+    <w:p>
+      <w:pPr>
+        <w:rPr>
+          <w:rFonts w:ascii="Times New Roman" w:hAnsi="Times New Roman" w:cs="Times New Roman"/>
+          <w:sz w:val="24"/>
+          <w:szCs w:val="24"/>
+        </w:rPr>
+      </w:pPr>
+    </w:p>
+    <w:p>
+      <w:pPr>
+        <w:rPr>
+          <w:rFonts w:ascii="Times New Roman" w:hAnsi="Times New Roman" w:cs="Times New Roman"/>
+          <w:sz w:val="24"/>
+          <w:szCs w:val="24"/>
+        </w:rPr>
+      </w:pPr>
+      <w:r>
+        <w:rPr>
+          <w:rFonts w:ascii="Times New Roman" w:hAnsi="Times New Roman" w:cs="Times New Roman"/>
+          <w:sz w:val="24"/>
+          <w:szCs w:val="24"/>
+        </w:rPr>
+        <w:tab/>
+        <w:t xml:space="preserve">La classe </w:t>
+      </w:r>
+      <w:proofErr w:type="spellStart"/>
+      <w:r>
+        <w:rPr>
+          <w:rFonts w:ascii="Times New Roman" w:hAnsi="Times New Roman" w:cs="Times New Roman"/>
+          <w:sz w:val="24"/>
+          <w:szCs w:val="24"/>
+        </w:rPr>
+        <w:t>ClavierVirtuel</w:t>
+      </w:r>
+      <w:proofErr w:type="spellEnd"/>
+      <w:r>
+        <w:rPr>
+          <w:rFonts w:ascii="Times New Roman" w:hAnsi="Times New Roman" w:cs="Times New Roman"/>
+          <w:sz w:val="24"/>
+          <w:szCs w:val="24"/>
+        </w:rPr>
+        <w:t xml:space="preserve"> hérite de </w:t>
+      </w:r>
+      <w:proofErr w:type="spellStart"/>
+      <w:r>
+        <w:rPr>
+          <w:rFonts w:ascii="Times New Roman" w:hAnsi="Times New Roman" w:cs="Times New Roman"/>
+          <w:sz w:val="24"/>
+          <w:szCs w:val="24"/>
+        </w:rPr>
+        <w:t>ScatterViewItem</w:t>
+      </w:r>
+      <w:proofErr w:type="spellEnd"/>
+      <w:r>
+        <w:rPr>
+          <w:rFonts w:ascii="Times New Roman" w:hAnsi="Times New Roman" w:cs="Times New Roman"/>
+          <w:sz w:val="24"/>
+          <w:szCs w:val="24"/>
+        </w:rPr>
+        <w:t xml:space="preserve"> puisqu’il s’agit d’un élément du document. Le clavier virtuel créé dans cette classe est utilisé aussi bien pour l’édition de texte que pour l’écriture du nom du fichier de sauvegarde du document collaboratif réalisé sur la table tactile. Ce clavier a été créé pour contenir les touches principales le plus couramment utilisées dont les lettres de l’alphabet latin, les chiffres et quelques caractères spéciaux dont les accents, parenthèses,…</w:t>
+      </w:r>
+    </w:p>
+    <w:p>
+      <w:pPr>
+        <w:rPr>
+          <w:rFonts w:ascii="Times New Roman" w:hAnsi="Times New Roman" w:cs="Times New Roman"/>
+          <w:sz w:val="24"/>
+          <w:szCs w:val="24"/>
+        </w:rPr>
+      </w:pPr>
+      <w:r>
+        <w:rPr>
+          <w:rFonts w:ascii="Times New Roman" w:hAnsi="Times New Roman" w:cs="Times New Roman"/>
+          <w:sz w:val="24"/>
+          <w:szCs w:val="24"/>
+        </w:rPr>
+        <w:tab/>
+        <w:t>Le fichier XAML définit l’aspect graphique du clavier virtuel : la position des touches et leur taille pour obtenir un clavier esthétique. Il contient également les noms et caractères associés à chaque touche.</w:t>
+      </w:r>
+    </w:p>
+    <w:p>
+      <w:pPr>
+        <w:rPr>
+          <w:rFonts w:ascii="Times New Roman" w:hAnsi="Times New Roman" w:cs="Times New Roman"/>
+          <w:sz w:val="24"/>
+          <w:szCs w:val="24"/>
+        </w:rPr>
+      </w:pPr>
+      <w:r>
+        <w:rPr>
+          <w:rFonts w:ascii="Times New Roman" w:hAnsi="Times New Roman" w:cs="Times New Roman"/>
+          <w:sz w:val="24"/>
+          <w:szCs w:val="24"/>
+        </w:rPr>
+        <w:tab/>
+        <w:t>Le code en C# créé les fonctions qui gèrent l’appui sur chaque touche du clavier :</w:t>
+      </w:r>
+    </w:p>
+    <w:p>
+      <w:pPr>
+        <w:pStyle w:val="Paragraphedeliste"/>
+        <w:numPr>
+          <w:ilvl w:val="0"/>
+          <w:numId w:val="6"/>
+        </w:numPr>
+        <w:rPr>
+          <w:rFonts w:ascii="Times New Roman" w:hAnsi="Times New Roman" w:cs="Times New Roman"/>
+          <w:sz w:val="24"/>
+          <w:szCs w:val="24"/>
+        </w:rPr>
+      </w:pPr>
+      <w:r>
+        <w:rPr>
+          <w:rFonts w:ascii="Times New Roman" w:hAnsi="Times New Roman" w:cs="Times New Roman"/>
+          <w:sz w:val="24"/>
+          <w:szCs w:val="24"/>
+        </w:rPr>
+        <w:t xml:space="preserve">L’appui sur les touches normales entraine l’écriture du caractère qui leur est associé. </w:t>
+      </w:r>
+    </w:p>
+    <w:p>
+      <w:pPr>
+        <w:pStyle w:val="Paragraphedeliste"/>
+        <w:numPr>
+          <w:ilvl w:val="0"/>
+          <w:numId w:val="6"/>
+        </w:numPr>
+        <w:rPr>
+          <w:rFonts w:ascii="Times New Roman" w:hAnsi="Times New Roman" w:cs="Times New Roman"/>
+          <w:sz w:val="24"/>
+          <w:szCs w:val="24"/>
+        </w:rPr>
+      </w:pPr>
+    </w:p>
+    <w:p>
+      <w:pPr>
+        <w:pStyle w:val="Paragraphedeliste"/>
+        <w:numPr>
+          <w:ilvl w:val="0"/>
+          <w:numId w:val="6"/>
+        </w:numPr>
+        <w:rPr>
+          <w:rFonts w:ascii="Times New Roman" w:hAnsi="Times New Roman" w:cs="Times New Roman"/>
+          <w:sz w:val="24"/>
+          <w:szCs w:val="24"/>
+        </w:rPr>
+      </w:pPr>
+      <w:r>
+        <w:rPr>
+          <w:rFonts w:ascii="Times New Roman" w:hAnsi="Times New Roman" w:cs="Times New Roman"/>
+          <w:sz w:val="24"/>
+          <w:szCs w:val="24"/>
+        </w:rPr>
+        <w:t xml:space="preserve">L’appui sur la touche « close » ferme le clavier et réactive les mouvements du </w:t>
+      </w:r>
+      <w:proofErr w:type="spellStart"/>
+      <w:r>
+        <w:rPr>
+          <w:rFonts w:ascii="Times New Roman" w:hAnsi="Times New Roman" w:cs="Times New Roman"/>
+          <w:sz w:val="24"/>
+          <w:szCs w:val="24"/>
+        </w:rPr>
+        <w:t>node</w:t>
+      </w:r>
+      <w:proofErr w:type="spellEnd"/>
+      <w:r>
+        <w:rPr>
+          <w:rFonts w:ascii="Times New Roman" w:hAnsi="Times New Roman" w:cs="Times New Roman"/>
+          <w:sz w:val="24"/>
+          <w:szCs w:val="24"/>
+        </w:rPr>
+        <w:t xml:space="preserve"> si ceux-ci avaient été bloqués. </w:t>
+      </w:r>
+    </w:p>
+    <w:p>
+      <w:pPr>
+        <w:pStyle w:val="Paragraphedeliste"/>
+        <w:numPr>
+          <w:ilvl w:val="0"/>
+          <w:numId w:val="6"/>
+        </w:numPr>
+        <w:rPr>
+          <w:rFonts w:ascii="Times New Roman" w:hAnsi="Times New Roman" w:cs="Times New Roman"/>
+          <w:sz w:val="24"/>
+          <w:szCs w:val="24"/>
+        </w:rPr>
+      </w:pPr>
+    </w:p>
+    <w:p>
+      <w:pPr>
+        <w:pStyle w:val="Paragraphedeliste"/>
+        <w:numPr>
+          <w:ilvl w:val="0"/>
+          <w:numId w:val="6"/>
+        </w:numPr>
+        <w:rPr>
+          <w:rFonts w:ascii="Times New Roman" w:hAnsi="Times New Roman" w:cs="Times New Roman"/>
+          <w:sz w:val="24"/>
+          <w:szCs w:val="24"/>
+        </w:rPr>
+      </w:pPr>
+      <w:r>
+        <w:rPr>
+          <w:rFonts w:ascii="Times New Roman" w:hAnsi="Times New Roman" w:cs="Times New Roman"/>
+          <w:sz w:val="24"/>
+          <w:szCs w:val="24"/>
+        </w:rPr>
+        <w:t>L’appui sur la touche « </w:t>
+      </w:r>
+      <w:proofErr w:type="spellStart"/>
+      <w:r>
+        <w:rPr>
+          <w:rFonts w:ascii="Times New Roman" w:hAnsi="Times New Roman" w:cs="Times New Roman"/>
+          <w:sz w:val="24"/>
+          <w:szCs w:val="24"/>
+        </w:rPr>
+        <w:t>BackSpace</w:t>
+      </w:r>
+      <w:proofErr w:type="spellEnd"/>
+      <w:r>
+        <w:rPr>
+          <w:rFonts w:ascii="Times New Roman" w:hAnsi="Times New Roman" w:cs="Times New Roman"/>
+          <w:sz w:val="24"/>
+          <w:szCs w:val="24"/>
+        </w:rPr>
+        <w:t> » supprime l’élément précédent. L’appui long sur cette touche entraine la suppression successive des éléments précédents jusqu’à l’arrêt de l’appui.</w:t>
+      </w:r>
+    </w:p>
+    <w:p>
+      <w:pPr>
+        <w:pStyle w:val="Paragraphedeliste"/>
+        <w:ind w:left="1068"/>
+        <w:rPr>
+          <w:rFonts w:ascii="Times New Roman" w:hAnsi="Times New Roman" w:cs="Times New Roman"/>
+          <w:sz w:val="24"/>
+          <w:szCs w:val="24"/>
+        </w:rPr>
+      </w:pPr>
+    </w:p>
+    <w:p>
+      <w:pPr>
+        <w:pStyle w:val="Paragraphedeliste"/>
+        <w:numPr>
+          <w:ilvl w:val="0"/>
+          <w:numId w:val="6"/>
+        </w:numPr>
+        <w:rPr>
+          <w:rFonts w:ascii="Times New Roman" w:hAnsi="Times New Roman" w:cs="Times New Roman"/>
+          <w:sz w:val="24"/>
+          <w:szCs w:val="24"/>
+        </w:rPr>
+      </w:pPr>
+      <w:r>
+        <w:rPr>
+          <w:rFonts w:ascii="Times New Roman" w:hAnsi="Times New Roman" w:cs="Times New Roman"/>
+          <w:sz w:val="24"/>
+          <w:szCs w:val="24"/>
+        </w:rPr>
+        <w:t>L’appui sur la touche « Caps » entraine que l’écriture des caractères suivants se fera en majuscule jusqu’à un nouvel appui sur cette touche.</w:t>
+      </w:r>
+    </w:p>
+    <w:p>
+      <w:pPr>
+        <w:pStyle w:val="Paragraphedeliste"/>
+        <w:rPr>
+          <w:rFonts w:ascii="Times New Roman" w:hAnsi="Times New Roman" w:cs="Times New Roman"/>
+          <w:sz w:val="24"/>
+          <w:szCs w:val="24"/>
+        </w:rPr>
+      </w:pPr>
+    </w:p>
+    <w:p>
+      <w:pPr>
+        <w:pStyle w:val="Paragraphedeliste"/>
+        <w:numPr>
+          <w:ilvl w:val="0"/>
+          <w:numId w:val="6"/>
+        </w:numPr>
+        <w:rPr>
+          <w:rFonts w:ascii="Times New Roman" w:hAnsi="Times New Roman" w:cs="Times New Roman"/>
+          <w:sz w:val="24"/>
+          <w:szCs w:val="24"/>
+        </w:rPr>
+      </w:pPr>
+      <w:r>
+        <w:rPr>
+          <w:rFonts w:ascii="Times New Roman" w:hAnsi="Times New Roman" w:cs="Times New Roman"/>
+          <w:sz w:val="24"/>
+          <w:szCs w:val="24"/>
+        </w:rPr>
+        <w:t xml:space="preserve">L’appui sur « Cadenas » bloque les mouvements du </w:t>
+      </w:r>
+      <w:proofErr w:type="spellStart"/>
+      <w:r>
+        <w:rPr>
+          <w:rFonts w:ascii="Times New Roman" w:hAnsi="Times New Roman" w:cs="Times New Roman"/>
+          <w:sz w:val="24"/>
+          <w:szCs w:val="24"/>
+        </w:rPr>
+        <w:t>node</w:t>
+      </w:r>
+      <w:proofErr w:type="spellEnd"/>
+      <w:r>
+        <w:rPr>
+          <w:rFonts w:ascii="Times New Roman" w:hAnsi="Times New Roman" w:cs="Times New Roman"/>
+          <w:sz w:val="24"/>
+          <w:szCs w:val="24"/>
+        </w:rPr>
+        <w:t xml:space="preserve"> et permet l’apparition d’une barre de défilement si le texte est plus long que la taille du </w:t>
+      </w:r>
+      <w:proofErr w:type="spellStart"/>
+      <w:r>
+        <w:rPr>
+          <w:rFonts w:ascii="Times New Roman" w:hAnsi="Times New Roman" w:cs="Times New Roman"/>
+          <w:sz w:val="24"/>
+          <w:szCs w:val="24"/>
+        </w:rPr>
+        <w:t>node</w:t>
+      </w:r>
+      <w:proofErr w:type="spellEnd"/>
+      <w:r>
+        <w:rPr>
+          <w:rFonts w:ascii="Times New Roman" w:hAnsi="Times New Roman" w:cs="Times New Roman"/>
+          <w:sz w:val="24"/>
+          <w:szCs w:val="24"/>
+        </w:rPr>
+        <w:t>.</w:t>
+      </w:r>
+    </w:p>
+    <w:p>
+      <w:pPr>
+        <w:rPr>
+          <w:rFonts w:ascii="Times New Roman" w:hAnsi="Times New Roman" w:cs="Times New Roman"/>
+        </w:rPr>
+      </w:pPr>
+      <w:r>
+        <w:rPr>
+          <w:rFonts w:ascii="Times New Roman" w:hAnsi="Times New Roman" w:cs="Times New Roman"/>
+          <w:sz w:val="24"/>
+          <w:szCs w:val="24"/>
+        </w:rPr>
+        <w:br w:type="page"/>
+      </w:r>
+    </w:p>
+    <w:p>
+      <w:pPr>
+        <w:rPr>
+          <w:rFonts w:ascii="Times New Roman" w:hAnsi="Times New Roman" w:cs="Times New Roman"/>
+          <w:sz w:val="24"/>
+          <w:szCs w:val="24"/>
+        </w:rPr>
+      </w:pPr>
     </w:p>
     <w:p>
       <w:pPr>
@@ -11594,7 +14696,6 @@
           <w:sz w:val="36"/>
           <w:szCs w:val="36"/>
         </w:rPr>
-        <w:lastRenderedPageBreak/>
         <w:t>Conclusion</w:t>
       </w:r>
       <w:bookmarkEnd w:id="131"/>
@@ -15311,6 +18412,28 @@
       <w:color w:val="4F81BD" w:themeColor="accent1"/>
       <w:sz w:val="26"/>
       <w:szCs w:val="26"/>
+    </w:rPr>
+  </w:style>
+  <w:style w:type="paragraph" w:styleId="Titre3">
+    <w:name w:val="heading 3"/>
+    <w:basedOn w:val="Normal"/>
+    <w:next w:val="Normal"/>
+    <w:link w:val="Titre3Car"/>
+    <w:uiPriority w:val="9"/>
+    <w:unhideWhenUsed/>
+    <w:qFormat/>
+    <w:rsid w:val="00F64055"/>
+    <w:pPr>
+      <w:keepNext/>
+      <w:keepLines/>
+      <w:spacing w:before="200" w:after="0"/>
+      <w:outlineLvl w:val="2"/>
+    </w:pPr>
+    <w:rPr>
+      <w:rFonts w:asciiTheme="majorHAnsi" w:eastAsiaTheme="majorEastAsia" w:hAnsiTheme="majorHAnsi" w:cstheme="majorBidi"/>
+      <w:b/>
+      <w:bCs/>
+      <w:color w:val="4F81BD" w:themeColor="accent1"/>
     </w:rPr>
   </w:style>
   <w:style w:type="character" w:default="1" w:styleId="Policepardfaut">
@@ -15593,6 +18716,19 @@
     <w:rPr>
       <w:rFonts w:eastAsiaTheme="minorEastAsia"/>
       <w:lang w:eastAsia="fr-FR"/>
+    </w:rPr>
+  </w:style>
+  <w:style w:type="character" w:customStyle="1" w:styleId="Titre3Car">
+    <w:name w:val="Titre 3 Car"/>
+    <w:basedOn w:val="Policepardfaut"/>
+    <w:link w:val="Titre3"/>
+    <w:uiPriority w:val="9"/>
+    <w:rsid w:val="00F64055"/>
+    <w:rPr>
+      <w:rFonts w:asciiTheme="majorHAnsi" w:eastAsiaTheme="majorEastAsia" w:hAnsiTheme="majorHAnsi" w:cstheme="majorBidi"/>
+      <w:b/>
+      <w:bCs/>
+      <w:color w:val="4F81BD" w:themeColor="accent1"/>
     </w:rPr>
   </w:style>
 </w:styles>
@@ -16076,7 +19212,7 @@
 </file>
 
 <file path=customXml/itemProps1.xml><?xml version="1.0" encoding="utf-8"?>
-<ds:datastoreItem xmlns:ds="http://schemas.openxmlformats.org/officeDocument/2006/customXml" ds:itemID="{7E706840-8996-4D4F-B293-5D2B99771649}">
+<ds:datastoreItem xmlns:ds="http://schemas.openxmlformats.org/officeDocument/2006/customXml" ds:itemID="{6041F031-7D3C-4E36-ABE2-575BF6A93C74}">
   <ds:schemaRefs>
     <ds:schemaRef ds:uri="http://schemas.openxmlformats.org/officeDocument/2006/bibliography"/>
   </ds:schemaRefs>

</xml_diff>